<commit_message>
updated IP address instructions
also better layout
</commit_message>
<xml_diff>
--- a/Setting up/Setting up your pixyBot.docx
+++ b/Setting up/Setting up your pixyBot.docx
@@ -6,7 +6,7 @@
       <w:pPr>
         <w:pStyle w:val="Heading1"/>
       </w:pPr>
-      <w:bookmarkStart w:id="0" w:name="_Toc64317496"/>
+      <w:bookmarkStart w:id="0" w:name="_Toc64360804"/>
       <w:r>
         <w:t xml:space="preserve">ALBIR </w:t>
       </w:r>
@@ -68,7 +68,7 @@
           <w:r>
             <w:fldChar w:fldCharType="separate"/>
           </w:r>
-          <w:hyperlink w:anchor="_Toc64317496" w:history="1">
+          <w:hyperlink w:anchor="_Toc64360804" w:history="1">
             <w:r>
               <w:rPr>
                 <w:rStyle w:val="Hyperlink"/>
@@ -95,7 +95,7 @@
                 <w:noProof/>
                 <w:webHidden/>
               </w:rPr>
-              <w:instrText xml:space="preserve"> PAGEREF _Toc64317496 \h </w:instrText>
+              <w:instrText xml:space="preserve"> PAGEREF _Toc64360804 \h </w:instrText>
             </w:r>
             <w:r>
               <w:rPr>
@@ -136,13 +136,13 @@
               <w:noProof/>
             </w:rPr>
           </w:pPr>
-          <w:hyperlink w:anchor="_Toc64317497" w:history="1">
+          <w:hyperlink w:anchor="_Toc64360805" w:history="1">
             <w:r>
               <w:rPr>
                 <w:rStyle w:val="Hyperlink"/>
                 <w:noProof/>
               </w:rPr>
-              <w:t>Hardware usage notes</w:t>
+              <w:t>Module repository</w:t>
             </w:r>
             <w:r>
               <w:rPr>
@@ -163,7 +163,7 @@
                 <w:noProof/>
                 <w:webHidden/>
               </w:rPr>
-              <w:instrText xml:space="preserve"> PAGEREF _Toc64317497 \h </w:instrText>
+              <w:instrText xml:space="preserve"> PAGEREF _Toc64360805 \h </w:instrText>
             </w:r>
             <w:r>
               <w:rPr>
@@ -204,12 +204,148 @@
               <w:noProof/>
             </w:rPr>
           </w:pPr>
-          <w:hyperlink w:anchor="_Toc64317498" w:history="1">
+          <w:hyperlink w:anchor="_Toc64360806" w:history="1">
             <w:r>
               <w:rPr>
                 <w:rStyle w:val="Hyperlink"/>
                 <w:noProof/>
               </w:rPr>
+              <w:t>Assembling your pixyBot</w:t>
+            </w:r>
+            <w:r>
+              <w:rPr>
+                <w:noProof/>
+                <w:webHidden/>
+              </w:rPr>
+              <w:tab/>
+            </w:r>
+            <w:r>
+              <w:rPr>
+                <w:noProof/>
+                <w:webHidden/>
+              </w:rPr>
+              <w:fldChar w:fldCharType="begin"/>
+            </w:r>
+            <w:r>
+              <w:rPr>
+                <w:noProof/>
+                <w:webHidden/>
+              </w:rPr>
+              <w:instrText xml:space="preserve"> PAGEREF _Toc64360806 \h </w:instrText>
+            </w:r>
+            <w:r>
+              <w:rPr>
+                <w:noProof/>
+                <w:webHidden/>
+              </w:rPr>
+            </w:r>
+            <w:r>
+              <w:rPr>
+                <w:noProof/>
+                <w:webHidden/>
+              </w:rPr>
+              <w:fldChar w:fldCharType="separate"/>
+            </w:r>
+            <w:r>
+              <w:rPr>
+                <w:noProof/>
+                <w:webHidden/>
+              </w:rPr>
+              <w:t>2</w:t>
+            </w:r>
+            <w:r>
+              <w:rPr>
+                <w:noProof/>
+                <w:webHidden/>
+              </w:rPr>
+              <w:fldChar w:fldCharType="end"/>
+            </w:r>
+          </w:hyperlink>
+        </w:p>
+        <w:p>
+          <w:pPr>
+            <w:pStyle w:val="TOC1"/>
+            <w:tabs>
+              <w:tab w:val="right" w:leader="dot" w:pos="9016"/>
+            </w:tabs>
+            <w:rPr>
+              <w:noProof/>
+            </w:rPr>
+          </w:pPr>
+          <w:hyperlink w:anchor="_Toc64360807" w:history="1">
+            <w:r>
+              <w:rPr>
+                <w:rStyle w:val="Hyperlink"/>
+                <w:noProof/>
+              </w:rPr>
+              <w:t>Hardware usage notes</w:t>
+            </w:r>
+            <w:r>
+              <w:rPr>
+                <w:noProof/>
+                <w:webHidden/>
+              </w:rPr>
+              <w:tab/>
+            </w:r>
+            <w:r>
+              <w:rPr>
+                <w:noProof/>
+                <w:webHidden/>
+              </w:rPr>
+              <w:fldChar w:fldCharType="begin"/>
+            </w:r>
+            <w:r>
+              <w:rPr>
+                <w:noProof/>
+                <w:webHidden/>
+              </w:rPr>
+              <w:instrText xml:space="preserve"> PAGEREF _Toc64360807 \h </w:instrText>
+            </w:r>
+            <w:r>
+              <w:rPr>
+                <w:noProof/>
+                <w:webHidden/>
+              </w:rPr>
+            </w:r>
+            <w:r>
+              <w:rPr>
+                <w:noProof/>
+                <w:webHidden/>
+              </w:rPr>
+              <w:fldChar w:fldCharType="separate"/>
+            </w:r>
+            <w:r>
+              <w:rPr>
+                <w:noProof/>
+                <w:webHidden/>
+              </w:rPr>
+              <w:t>2</w:t>
+            </w:r>
+            <w:r>
+              <w:rPr>
+                <w:noProof/>
+                <w:webHidden/>
+              </w:rPr>
+              <w:fldChar w:fldCharType="end"/>
+            </w:r>
+          </w:hyperlink>
+        </w:p>
+        <w:p>
+          <w:pPr>
+            <w:pStyle w:val="TOC1"/>
+            <w:tabs>
+              <w:tab w:val="right" w:leader="dot" w:pos="9016"/>
+            </w:tabs>
+            <w:rPr>
+              <w:noProof/>
+            </w:rPr>
+          </w:pPr>
+          <w:hyperlink w:anchor="_Toc64360808" w:history="1">
+            <w:r>
+              <w:rPr>
+                <w:rStyle w:val="Hyperlink"/>
+                <w:noProof/>
+              </w:rPr>
               <w:t>Setting up</w:t>
             </w:r>
             <w:r>
@@ -231,7 +367,7 @@
                 <w:noProof/>
                 <w:webHidden/>
               </w:rPr>
-              <w:instrText xml:space="preserve"> PAGEREF _Toc64317498 \h </w:instrText>
+              <w:instrText xml:space="preserve"> PAGEREF _Toc64360808 \h </w:instrText>
             </w:r>
             <w:r>
               <w:rPr>
@@ -272,13 +408,13 @@
               <w:noProof/>
             </w:rPr>
           </w:pPr>
-          <w:hyperlink w:anchor="_Toc64317499" w:history="1">
+          <w:hyperlink w:anchor="_Toc64360809" w:history="1">
             <w:r>
               <w:rPr>
                 <w:rStyle w:val="Hyperlink"/>
                 <w:noProof/>
               </w:rPr>
-              <w:t>Setting up your pixyBot OS (Windows)</w:t>
+              <w:t>Flashing an OS image to your SD card</w:t>
             </w:r>
             <w:r>
               <w:rPr>
@@ -299,7 +435,7 @@
                 <w:noProof/>
                 <w:webHidden/>
               </w:rPr>
-              <w:instrText xml:space="preserve"> PAGEREF _Toc64317499 \h </w:instrText>
+              <w:instrText xml:space="preserve"> PAGEREF _Toc64360809 \h </w:instrText>
             </w:r>
             <w:r>
               <w:rPr>
@@ -340,13 +476,13 @@
               <w:noProof/>
             </w:rPr>
           </w:pPr>
-          <w:hyperlink w:anchor="_Toc64317500" w:history="1">
+          <w:hyperlink w:anchor="_Toc64360810" w:history="1">
             <w:r>
               <w:rPr>
                 <w:rStyle w:val="Hyperlink"/>
                 <w:noProof/>
               </w:rPr>
-              <w:t>Setting up your pixyBot OS (MacOS)</w:t>
+              <w:t>Connecting your Pi to your network</w:t>
             </w:r>
             <w:r>
               <w:rPr>
@@ -367,7 +503,7 @@
                 <w:noProof/>
                 <w:webHidden/>
               </w:rPr>
-              <w:instrText xml:space="preserve"> PAGEREF _Toc64317500 \h </w:instrText>
+              <w:instrText xml:space="preserve"> PAGEREF _Toc64360810 \h </w:instrText>
             </w:r>
             <w:r>
               <w:rPr>
@@ -387,7 +523,7 @@
                 <w:noProof/>
                 <w:webHidden/>
               </w:rPr>
-              <w:t>4</w:t>
+              <w:t>3</w:t>
             </w:r>
             <w:r>
               <w:rPr>
@@ -408,13 +544,13 @@
               <w:noProof/>
             </w:rPr>
           </w:pPr>
-          <w:hyperlink w:anchor="_Toc64317501" w:history="1">
+          <w:hyperlink w:anchor="_Toc64360811" w:history="1">
             <w:r>
               <w:rPr>
                 <w:rStyle w:val="Hyperlink"/>
                 <w:noProof/>
               </w:rPr>
-              <w:t>Assembling your pixyBot</w:t>
+              <w:t>Connecting to your Pi using SSHFS</w:t>
             </w:r>
             <w:r>
               <w:rPr>
@@ -435,7 +571,7 @@
                 <w:noProof/>
                 <w:webHidden/>
               </w:rPr>
-              <w:instrText xml:space="preserve"> PAGEREF _Toc64317501 \h </w:instrText>
+              <w:instrText xml:space="preserve"> PAGEREF _Toc64360811 \h </w:instrText>
             </w:r>
             <w:r>
               <w:rPr>
@@ -455,7 +591,75 @@
                 <w:noProof/>
                 <w:webHidden/>
               </w:rPr>
-              <w:t>4</w:t>
+              <w:t>3</w:t>
+            </w:r>
+            <w:r>
+              <w:rPr>
+                <w:noProof/>
+                <w:webHidden/>
+              </w:rPr>
+              <w:fldChar w:fldCharType="end"/>
+            </w:r>
+          </w:hyperlink>
+        </w:p>
+        <w:p>
+          <w:pPr>
+            <w:pStyle w:val="TOC1"/>
+            <w:tabs>
+              <w:tab w:val="right" w:leader="dot" w:pos="9016"/>
+            </w:tabs>
+            <w:rPr>
+              <w:noProof/>
+            </w:rPr>
+          </w:pPr>
+          <w:hyperlink w:anchor="_Toc64360812" w:history="1">
+            <w:r>
+              <w:rPr>
+                <w:rStyle w:val="Hyperlink"/>
+                <w:noProof/>
+              </w:rPr>
+              <w:t>Running exercises</w:t>
+            </w:r>
+            <w:r>
+              <w:rPr>
+                <w:noProof/>
+                <w:webHidden/>
+              </w:rPr>
+              <w:tab/>
+            </w:r>
+            <w:r>
+              <w:rPr>
+                <w:noProof/>
+                <w:webHidden/>
+              </w:rPr>
+              <w:fldChar w:fldCharType="begin"/>
+            </w:r>
+            <w:r>
+              <w:rPr>
+                <w:noProof/>
+                <w:webHidden/>
+              </w:rPr>
+              <w:instrText xml:space="preserve"> PAGEREF _Toc64360812 \h </w:instrText>
+            </w:r>
+            <w:r>
+              <w:rPr>
+                <w:noProof/>
+                <w:webHidden/>
+              </w:rPr>
+            </w:r>
+            <w:r>
+              <w:rPr>
+                <w:noProof/>
+                <w:webHidden/>
+              </w:rPr>
+              <w:fldChar w:fldCharType="separate"/>
+            </w:r>
+            <w:r>
+              <w:rPr>
+                <w:noProof/>
+                <w:webHidden/>
+              </w:rPr>
+              <w:t>5</w:t>
             </w:r>
             <w:r>
               <w:rPr>
@@ -476,7 +680,7 @@
               <w:noProof/>
             </w:rPr>
           </w:pPr>
-          <w:hyperlink w:anchor="_Toc64317502" w:history="1">
+          <w:hyperlink w:anchor="_Toc64360813" w:history="1">
             <w:r>
               <w:rPr>
                 <w:rStyle w:val="Hyperlink"/>
@@ -503,7 +707,7 @@
                 <w:noProof/>
                 <w:webHidden/>
               </w:rPr>
-              <w:instrText xml:space="preserve"> PAGEREF _Toc64317502 \h </w:instrText>
+              <w:instrText xml:space="preserve"> PAGEREF _Toc64360813 \h </w:instrText>
             </w:r>
             <w:r>
               <w:rPr>
@@ -544,7 +748,7 @@
               <w:noProof/>
             </w:rPr>
           </w:pPr>
-          <w:hyperlink w:anchor="_Toc64317503" w:history="1">
+          <w:hyperlink w:anchor="_Toc64360814" w:history="1">
             <w:r>
               <w:rPr>
                 <w:rStyle w:val="Hyperlink"/>
@@ -571,7 +775,7 @@
                 <w:noProof/>
                 <w:webHidden/>
               </w:rPr>
-              <w:instrText xml:space="preserve"> PAGEREF _Toc64317503 \h </w:instrText>
+              <w:instrText xml:space="preserve"> PAGEREF _Toc64360814 \h </w:instrText>
             </w:r>
             <w:r>
               <w:rPr>
@@ -612,7 +816,7 @@
               <w:noProof/>
             </w:rPr>
           </w:pPr>
-          <w:hyperlink w:anchor="_Toc64317504" w:history="1">
+          <w:hyperlink w:anchor="_Toc64360815" w:history="1">
             <w:r>
               <w:rPr>
                 <w:rStyle w:val="Hyperlink"/>
@@ -639,7 +843,7 @@
                 <w:noProof/>
                 <w:webHidden/>
               </w:rPr>
-              <w:instrText xml:space="preserve"> PAGEREF _Toc64317504 \h </w:instrText>
+              <w:instrText xml:space="preserve"> PAGEREF _Toc64360815 \h </w:instrText>
             </w:r>
             <w:r>
               <w:rPr>
@@ -680,7 +884,7 @@
               <w:noProof/>
             </w:rPr>
           </w:pPr>
-          <w:hyperlink w:anchor="_Toc64317505" w:history="1">
+          <w:hyperlink w:anchor="_Toc64360816" w:history="1">
             <w:r>
               <w:rPr>
                 <w:rStyle w:val="Hyperlink"/>
@@ -707,7 +911,7 @@
                 <w:noProof/>
                 <w:webHidden/>
               </w:rPr>
-              <w:instrText xml:space="preserve"> PAGEREF _Toc64317505 \h </w:instrText>
+              <w:instrText xml:space="preserve"> PAGEREF _Toc64360816 \h </w:instrText>
             </w:r>
             <w:r>
               <w:rPr>
@@ -748,7 +952,7 @@
               <w:noProof/>
             </w:rPr>
           </w:pPr>
-          <w:hyperlink w:anchor="_Toc64317506" w:history="1">
+          <w:hyperlink w:anchor="_Toc64360817" w:history="1">
             <w:r>
               <w:rPr>
                 <w:rStyle w:val="Hyperlink"/>
@@ -775,7 +979,7 @@
                 <w:noProof/>
                 <w:webHidden/>
               </w:rPr>
-              <w:instrText xml:space="preserve"> PAGEREF _Toc64317506 \h </w:instrText>
+              <w:instrText xml:space="preserve"> PAGEREF _Toc64360817 \h </w:instrText>
             </w:r>
             <w:r>
               <w:rPr>
@@ -816,7 +1020,7 @@
               <w:noProof/>
             </w:rPr>
           </w:pPr>
-          <w:hyperlink w:anchor="_Toc64317507" w:history="1">
+          <w:hyperlink w:anchor="_Toc64360818" w:history="1">
             <w:r>
               <w:rPr>
                 <w:rStyle w:val="Hyperlink"/>
@@ -843,7 +1047,7 @@
                 <w:noProof/>
                 <w:webHidden/>
               </w:rPr>
-              <w:instrText xml:space="preserve"> PAGEREF _Toc64317507 \h </w:instrText>
+              <w:instrText xml:space="preserve"> PAGEREF _Toc64360818 \h </w:instrText>
             </w:r>
             <w:r>
               <w:rPr>
@@ -884,7 +1088,7 @@
               <w:noProof/>
             </w:rPr>
           </w:pPr>
-          <w:hyperlink w:anchor="_Toc64317508" w:history="1">
+          <w:hyperlink w:anchor="_Toc64360819" w:history="1">
             <w:r>
               <w:rPr>
                 <w:rStyle w:val="Hyperlink"/>
@@ -911,7 +1115,7 @@
                 <w:noProof/>
                 <w:webHidden/>
               </w:rPr>
-              <w:instrText xml:space="preserve"> PAGEREF _Toc64317508 \h </w:instrText>
+              <w:instrText xml:space="preserve"> PAGEREF _Toc64360819 \h </w:instrText>
             </w:r>
             <w:r>
               <w:rPr>
@@ -952,7 +1156,7 @@
               <w:noProof/>
             </w:rPr>
           </w:pPr>
-          <w:hyperlink w:anchor="_Toc64317509" w:history="1">
+          <w:hyperlink w:anchor="_Toc64360820" w:history="1">
             <w:r>
               <w:rPr>
                 <w:rStyle w:val="Hyperlink"/>
@@ -979,7 +1183,7 @@
                 <w:noProof/>
                 <w:webHidden/>
               </w:rPr>
-              <w:instrText xml:space="preserve"> PAGEREF _Toc64317509 \h </w:instrText>
+              <w:instrText xml:space="preserve"> PAGEREF _Toc64360820 \h </w:instrText>
             </w:r>
             <w:r>
               <w:rPr>
@@ -1031,22 +1235,90 @@
       <w:pPr>
         <w:pStyle w:val="Heading1"/>
       </w:pPr>
-      <w:bookmarkStart w:id="1" w:name="_Toc64317497"/>
-      <w:commentRangeStart w:id="2"/>
+      <w:bookmarkStart w:id="1" w:name="_Toc64360805"/>
       <w:r>
         <w:lastRenderedPageBreak/>
+        <w:t>Module</w:t>
+      </w:r>
+      <w:r>
+        <w:t xml:space="preserve"> repository</w:t>
+      </w:r>
+      <w:bookmarkEnd w:id="1"/>
+    </w:p>
+    <w:p>
+      <w:pPr>
+        <w:pStyle w:val="ListParagraph"/>
+        <w:numPr>
+          <w:ilvl w:val="0"/>
+          <w:numId w:val="23"/>
+        </w:numPr>
+      </w:pPr>
+      <w:hyperlink r:id="rId9" w:history="1">
+        <w:r>
+          <w:rPr>
+            <w:rStyle w:val="Hyperlink"/>
+          </w:rPr>
+          <w:t>https://github.com/dragonflyneuro/ICL-BioEng-ALBiR-PixyBot</w:t>
+        </w:r>
+      </w:hyperlink>
+      <w:r>
+        <w:t xml:space="preserve"> </w:t>
+      </w:r>
+    </w:p>
+    <w:p/>
+    <w:p>
+      <w:pPr>
+        <w:pStyle w:val="Heading1"/>
+      </w:pPr>
+      <w:bookmarkStart w:id="2" w:name="_Toc64360806"/>
+      <w:r>
+        <w:t>Assembling your pixyBot</w:t>
+      </w:r>
+      <w:bookmarkEnd w:id="2"/>
+    </w:p>
+    <w:p>
+      <w:pPr>
+        <w:pStyle w:val="ListParagraph"/>
+        <w:numPr>
+          <w:ilvl w:val="0"/>
+          <w:numId w:val="22"/>
+        </w:numPr>
+      </w:pPr>
+      <w:r>
+        <w:t xml:space="preserve">Watch </w:t>
+      </w:r>
+      <w:hyperlink r:id="rId10" w:history="1">
+        <w:r>
+          <w:rPr>
+            <w:rStyle w:val="Hyperlink"/>
+          </w:rPr>
+          <w:t>https://www.youtube.com/watch?v=y1_FM6MfdNg</w:t>
+        </w:r>
+      </w:hyperlink>
+      <w:r>
+        <w:t>.</w:t>
+      </w:r>
+    </w:p>
+    <w:p/>
+    <w:p>
+      <w:pPr>
+        <w:pStyle w:val="Heading1"/>
+      </w:pPr>
+      <w:bookmarkStart w:id="3" w:name="_Toc64360807"/>
+      <w:commentRangeStart w:id="4"/>
+      <w:r>
         <w:t>Hardware usage notes</w:t>
       </w:r>
-      <w:commentRangeEnd w:id="2"/>
+      <w:commentRangeEnd w:id="4"/>
       <w:r>
         <w:rPr>
           <w:rStyle w:val="CommentReference"/>
           <w:rFonts w:asciiTheme="minorHAnsi" w:eastAsiaTheme="minorEastAsia" w:hAnsiTheme="minorHAnsi" w:cstheme="minorBidi"/>
           <w:color w:val="auto"/>
         </w:rPr>
-        <w:commentReference w:id="2"/>
-      </w:r>
-      <w:bookmarkEnd w:id="1"/>
+        <w:commentReference w:id="4"/>
+      </w:r>
+      <w:bookmarkEnd w:id="3"/>
     </w:p>
     <w:p>
       <w:pPr>
@@ -1066,15 +1338,7 @@
         <w:jc w:val="both"/>
       </w:pPr>
       <w:r>
-        <w:t xml:space="preserve">To minimize the weight and size of the robot, the onboard battery can only allow the robot to operate freely for up to 1-1.5hr during normal use. The battery hat has 5 </w:t>
-      </w:r>
-      <w:proofErr w:type="spellStart"/>
-      <w:r>
-        <w:t>leds</w:t>
-      </w:r>
-      <w:proofErr w:type="spellEnd"/>
-      <w:r>
-        <w:t xml:space="preserve"> to indicate the battery charge. Stop running the robot for charging when the battery reaches 20% level (or only one led on). </w:t>
+        <w:t xml:space="preserve">To minimize the weight and size of the robot, the onboard battery can only allow the robot to operate freely for up to 1-1.5hr during normal use. The battery hat has 5 leds to indicate the battery charge. Stop running the robot for charging when the battery reaches 20% level (or only one led on). </w:t>
       </w:r>
     </w:p>
     <w:p>
@@ -1113,15 +1377,7 @@
         <w:jc w:val="both"/>
       </w:pPr>
       <w:r>
-        <w:t xml:space="preserve">While the Pi has a micro-HDMI cable, we encourage you to access the operation system directly via </w:t>
-      </w:r>
-      <w:proofErr w:type="spellStart"/>
-      <w:r>
-        <w:t>WiFi</w:t>
-      </w:r>
-      <w:proofErr w:type="spellEnd"/>
-      <w:r>
-        <w:t>. See instructions in this guide on how to set it up. The remote access and uploading/downloading files require very little data so connecting via a mobile phone hotspot should be sufficient.</w:t>
+        <w:t>While the Pi has a micro-HDMI cable, we encourage you to access the operation system directly via WiFi. See instructions in this guide on how to set it up. The remote access and uploading/downloading files require very little data so connecting via a mobile phone hotspot should be sufficient.</w:t>
       </w:r>
     </w:p>
     <w:p>
@@ -1138,60 +1394,173 @@
       </w:r>
     </w:p>
     <w:p>
-      <w:r>
-        <w:br w:type="page"/>
-      </w:r>
-    </w:p>
-    <w:p>
-      <w:pPr>
-        <w:pStyle w:val="Heading1"/>
-      </w:pPr>
-      <w:bookmarkStart w:id="3" w:name="_Toc64317498"/>
-      <w:r>
-        <w:lastRenderedPageBreak/>
-        <w:t>Setting up</w:t>
-      </w:r>
-      <w:bookmarkEnd w:id="3"/>
-    </w:p>
-    <w:p>
-      <w:pPr>
-        <w:pStyle w:val="Heading2"/>
-      </w:pPr>
-      <w:bookmarkStart w:id="4" w:name="_Toc64317499"/>
-      <w:r>
-        <w:t xml:space="preserve">Setting up your </w:t>
-      </w:r>
-      <w:proofErr w:type="spellStart"/>
-      <w:r>
-        <w:t>pixyBot</w:t>
-      </w:r>
-      <w:proofErr w:type="spellEnd"/>
-      <w:r>
-        <w:t xml:space="preserve"> </w:t>
-      </w:r>
-      <w:r>
-        <w:t>OS (Windows)</w:t>
-      </w:r>
-      <w:bookmarkEnd w:id="4"/>
-    </w:p>
-    <w:p>
       <w:pPr>
         <w:pStyle w:val="ListParagraph"/>
         <w:numPr>
           <w:ilvl w:val="0"/>
-          <w:numId w:val="2"/>
+          <w:numId w:val="17"/>
         </w:numPr>
-      </w:pPr>
-      <w:r>
-        <w:t xml:space="preserve">Download a ready-to-go Pi operating system image </w:t>
-      </w:r>
-      <w:r>
-        <w:t xml:space="preserve">on Blackboard </w:t>
-      </w:r>
-      <w:r>
-        <w:t>and use Win32 Disk Imager (</w:t>
-      </w:r>
-      <w:hyperlink r:id="rId13">
+        <w:rPr>
+          <w:b/>
+          <w:bCs/>
+        </w:rPr>
+      </w:pPr>
+      <w:r>
+        <w:rPr>
+          <w:b/>
+          <w:bCs/>
+        </w:rPr>
+        <w:t xml:space="preserve">PLEASE MAKE SURE TO RUN THE COMMAND </w:t>
+      </w:r>
+      <w:r>
+        <w:rPr>
+          <w:rFonts w:ascii="Courier New" w:hAnsi="Courier New" w:cs="Courier New"/>
+          <w:b/>
+          <w:bCs/>
+          <w:color w:val="FF0000"/>
+        </w:rPr>
+        <w:t>sudo shutdown now</w:t>
+      </w:r>
+      <w:r>
+        <w:rPr>
+          <w:b/>
+          <w:bCs/>
+        </w:rPr>
+        <w:t xml:space="preserve"> or </w:t>
+      </w:r>
+      <w:r>
+        <w:rPr>
+          <w:rFonts w:ascii="Courier New" w:hAnsi="Courier New" w:cs="Courier New"/>
+          <w:b/>
+          <w:bCs/>
+          <w:color w:val="FF0000"/>
+        </w:rPr>
+        <w:t>sudo reboot now</w:t>
+      </w:r>
+      <w:r>
+        <w:rPr>
+          <w:b/>
+          <w:bCs/>
+        </w:rPr>
+        <w:t xml:space="preserve"> to shutdown the Pi/reboot the Pi safely. Turning the battery HAT off</w:t>
+      </w:r>
+      <w:r>
+        <w:rPr>
+          <w:b/>
+          <w:bCs/>
+        </w:rPr>
+        <w:t>,</w:t>
+      </w:r>
+      <w:r>
+        <w:rPr>
+          <w:b/>
+          <w:bCs/>
+        </w:rPr>
+        <w:t xml:space="preserve"> pulling the power cord</w:t>
+      </w:r>
+      <w:r>
+        <w:rPr>
+          <w:b/>
+          <w:bCs/>
+        </w:rPr>
+        <w:t xml:space="preserve"> or plugging/unplugging any USB or servos</w:t>
+      </w:r>
+      <w:r>
+        <w:rPr>
+          <w:b/>
+          <w:bCs/>
+        </w:rPr>
+        <w:t xml:space="preserve"> without shutting down properly may corrupt your SD card.</w:t>
+      </w:r>
+    </w:p>
+    <w:p>
+      <w:pPr>
+        <w:rPr>
+          <w:b/>
+          <w:bCs/>
+        </w:rPr>
+      </w:pPr>
+    </w:p>
+    <w:p>
+      <w:r>
+        <w:br w:type="page"/>
+      </w:r>
+    </w:p>
+    <w:p>
+      <w:pPr>
+        <w:pStyle w:val="Heading1"/>
+      </w:pPr>
+      <w:bookmarkStart w:id="5" w:name="_Toc64360808"/>
+      <w:r>
+        <w:lastRenderedPageBreak/>
+        <w:t>Setting up</w:t>
+      </w:r>
+      <w:bookmarkEnd w:id="5"/>
+      <w:r>
+        <w:t xml:space="preserve"> your </w:t>
+      </w:r>
+      <w:r>
+        <w:t>software environment</w:t>
+      </w:r>
+    </w:p>
+    <w:p>
+      <w:pPr>
+        <w:pStyle w:val="Heading2"/>
+      </w:pPr>
+      <w:bookmarkStart w:id="6" w:name="_Toc64360809"/>
+      <w:r>
+        <w:t>Flashing an OS image to your SD card</w:t>
+      </w:r>
+      <w:bookmarkEnd w:id="6"/>
+    </w:p>
+    <w:p>
+      <w:pPr>
+        <w:pStyle w:val="ListParagraph"/>
+        <w:numPr>
+          <w:ilvl w:val="0"/>
+          <w:numId w:val="27"/>
+        </w:numPr>
+      </w:pPr>
+      <w:r>
+        <w:t>Only follow these steps if your SD card is not flashed already. You can tell if it is already flashed if you see a “boot” partition when you plug your SD card into your computer.</w:t>
+      </w:r>
+    </w:p>
+    <w:p>
+      <w:pPr>
+        <w:pStyle w:val="ListParagraph"/>
+        <w:numPr>
+          <w:ilvl w:val="0"/>
+          <w:numId w:val="27"/>
+        </w:numPr>
+      </w:pPr>
+      <w:r>
+        <w:t xml:space="preserve">Download </w:t>
+      </w:r>
+      <w:r>
+        <w:t>the</w:t>
+      </w:r>
+      <w:r>
+        <w:t xml:space="preserve"> ready-to-go Pi operating system image </w:t>
+      </w:r>
+      <w:r>
+        <w:t>on the module Team &gt; General &gt; Files &gt; Class Materials</w:t>
+      </w:r>
+    </w:p>
+    <w:p>
+      <w:pPr>
+        <w:pStyle w:val="ListParagraph"/>
+        <w:numPr>
+          <w:ilvl w:val="0"/>
+          <w:numId w:val="27"/>
+        </w:numPr>
+      </w:pPr>
+      <w:r>
+        <w:t>(WINDOWS) U</w:t>
+      </w:r>
+      <w:r>
+        <w:t>se Win32 Disk Imager (</w:t>
+      </w:r>
+      <w:hyperlink r:id="rId15">
         <w:r>
           <w:rPr>
             <w:rStyle w:val="Hyperlink"/>
@@ -1202,6 +1571,53 @@
       <w:r>
         <w:t>) to flash the SD card.</w:t>
       </w:r>
+      <w:r>
+        <w:t xml:space="preserve"> Select the SD card drive letter on the right and use the file picker to choose your image file. Click “write” to flash the SD card.</w:t>
+      </w:r>
+    </w:p>
+    <w:p>
+      <w:pPr>
+        <w:pStyle w:val="ListParagraph"/>
+        <w:numPr>
+          <w:ilvl w:val="0"/>
+          <w:numId w:val="27"/>
+        </w:numPr>
+      </w:pPr>
+      <w:r>
+        <w:t xml:space="preserve">(MAC) </w:t>
+      </w:r>
+      <w:r>
+        <w:t>F</w:t>
+      </w:r>
+      <w:r>
+        <w:t>ollow this link (</w:t>
+      </w:r>
+      <w:hyperlink r:id="rId16" w:history="1">
+        <w:r>
+          <w:rPr>
+            <w:rStyle w:val="Hyperlink"/>
+          </w:rPr>
+          <w:t>https://www.raspberrypi.org/documentation/installation/installing-images/mac.md</w:t>
+        </w:r>
+      </w:hyperlink>
+      <w:r>
+        <w:t xml:space="preserve">) to flash the SD card. </w:t>
+      </w:r>
+    </w:p>
+    <w:p>
+      <w:pPr>
+        <w:pStyle w:val="ListParagraph"/>
+      </w:pPr>
+    </w:p>
+    <w:p>
+      <w:pPr>
+        <w:pStyle w:val="Heading2"/>
+      </w:pPr>
+      <w:bookmarkStart w:id="7" w:name="_Toc64360810"/>
+      <w:r>
+        <w:t>Connecting your Pi to your network</w:t>
+      </w:r>
+      <w:bookmarkEnd w:id="7"/>
     </w:p>
     <w:p>
       <w:pPr>
@@ -1212,15 +1628,19 @@
         </w:numPr>
       </w:pPr>
       <w:r>
-        <w:t>Insert the SD card into your computer, your computer should recognise a boot partition and several others (YOUR OPERATING SYSTEM MAY TELL YOU TO FORMAT THE DISK IN DRIVE X BEFORE YOU CAN USE IT. CANCEL THIS PROMPT). Go into the boot partition and create a file called “</w:t>
-      </w:r>
-      <w:proofErr w:type="spellStart"/>
-      <w:r>
-        <w:t>wpa_supplicant.conf</w:t>
-      </w:r>
-      <w:proofErr w:type="spellEnd"/>
-      <w:r>
-        <w:t xml:space="preserve">”. Open this file </w:t>
+        <w:t>Insert the SD card into your computer, your computer should recognise a boot partition and several others (YOUR OPERATING SYSTEM MAY TELL YOU TO FORMAT THE DISK IN DRIVE X BEFORE YOU CAN USE IT. CANCEL THIS PROMPT). Go into the boot partition and create a file called “wpa_supplicant.conf”</w:t>
+      </w:r>
+      <w:r>
+        <w:t xml:space="preserve"> (an example file is on the </w:t>
+      </w:r>
+      <w:r>
+        <w:t xml:space="preserve">module </w:t>
+      </w:r>
+      <w:r>
+        <w:t>repo</w:t>
+      </w:r>
+      <w:r>
+        <w:t xml:space="preserve">. Open this file </w:t>
       </w:r>
       <w:r>
         <w:t xml:space="preserve">in a text editor </w:t>
@@ -1266,7 +1686,6 @@
           <w:bdr w:val="none" w:sz="0" w:space="0" w:color="auto" w:frame="1"/>
         </w:rPr>
       </w:pPr>
-      <w:proofErr w:type="spellStart"/>
       <w:r>
         <w:rPr>
           <w:rFonts w:ascii="Courier" w:eastAsia="Times New Roman" w:hAnsi="Courier" w:cs="Courier New"/>
@@ -1275,53 +1694,8 @@
           <w:szCs w:val="21"/>
           <w:bdr w:val="none" w:sz="0" w:space="0" w:color="auto" w:frame="1"/>
         </w:rPr>
-        <w:t>ctrl_interface</w:t>
-      </w:r>
-      <w:proofErr w:type="spellEnd"/>
-      <w:r>
-        <w:rPr>
-          <w:rFonts w:ascii="Courier" w:eastAsia="Times New Roman" w:hAnsi="Courier" w:cs="Courier New"/>
-          <w:color w:val="222222"/>
-          <w:sz w:val="21"/>
-          <w:szCs w:val="21"/>
-          <w:bdr w:val="none" w:sz="0" w:space="0" w:color="auto" w:frame="1"/>
-        </w:rPr>
-        <w:t>=DIR=/var/run/</w:t>
-      </w:r>
-      <w:proofErr w:type="spellStart"/>
-      <w:r>
-        <w:rPr>
-          <w:rFonts w:ascii="Courier" w:eastAsia="Times New Roman" w:hAnsi="Courier" w:cs="Courier New"/>
-          <w:color w:val="222222"/>
-          <w:sz w:val="21"/>
-          <w:szCs w:val="21"/>
-          <w:bdr w:val="none" w:sz="0" w:space="0" w:color="auto" w:frame="1"/>
-        </w:rPr>
-        <w:t>wpa_supplicant</w:t>
-      </w:r>
-      <w:proofErr w:type="spellEnd"/>
-      <w:r>
-        <w:rPr>
-          <w:rFonts w:ascii="Courier" w:eastAsia="Times New Roman" w:hAnsi="Courier" w:cs="Courier New"/>
-          <w:color w:val="222222"/>
-          <w:sz w:val="21"/>
-          <w:szCs w:val="21"/>
-          <w:bdr w:val="none" w:sz="0" w:space="0" w:color="auto" w:frame="1"/>
-        </w:rPr>
-        <w:t xml:space="preserve"> GROUP=</w:t>
-      </w:r>
-      <w:proofErr w:type="spellStart"/>
-      <w:r>
-        <w:rPr>
-          <w:rFonts w:ascii="Courier" w:eastAsia="Times New Roman" w:hAnsi="Courier" w:cs="Courier New"/>
-          <w:color w:val="222222"/>
-          <w:sz w:val="21"/>
-          <w:szCs w:val="21"/>
-          <w:bdr w:val="none" w:sz="0" w:space="0" w:color="auto" w:frame="1"/>
-        </w:rPr>
-        <w:t>netdev</w:t>
-      </w:r>
-      <w:proofErr w:type="spellEnd"/>
+        <w:t>ctrl_interface=DIR=/var/run/wpa_supplicant GROUP=netdev</w:t>
+      </w:r>
     </w:p>
     <w:p>
       <w:pPr>
@@ -1360,7 +1734,6 @@
           <w:bdr w:val="none" w:sz="0" w:space="0" w:color="auto" w:frame="1"/>
         </w:rPr>
       </w:pPr>
-      <w:proofErr w:type="spellStart"/>
       <w:r>
         <w:rPr>
           <w:rFonts w:ascii="Courier" w:eastAsia="Times New Roman" w:hAnsi="Courier" w:cs="Courier New"/>
@@ -1369,18 +1742,7 @@
           <w:szCs w:val="21"/>
           <w:bdr w:val="none" w:sz="0" w:space="0" w:color="auto" w:frame="1"/>
         </w:rPr>
-        <w:t>update_config</w:t>
-      </w:r>
-      <w:proofErr w:type="spellEnd"/>
-      <w:r>
-        <w:rPr>
-          <w:rFonts w:ascii="Courier" w:eastAsia="Times New Roman" w:hAnsi="Courier" w:cs="Courier New"/>
-          <w:color w:val="222222"/>
-          <w:sz w:val="21"/>
-          <w:szCs w:val="21"/>
-          <w:bdr w:val="none" w:sz="0" w:space="0" w:color="auto" w:frame="1"/>
-        </w:rPr>
-        <w:t>=1</w:t>
+        <w:t>update_config=1</w:t>
       </w:r>
     </w:p>
     <w:p>
@@ -1564,7 +1926,6 @@
         </w:rPr>
         <w:t xml:space="preserve"> </w:t>
       </w:r>
-      <w:proofErr w:type="spellStart"/>
       <w:r>
         <w:rPr>
           <w:rFonts w:ascii="Courier" w:eastAsia="Times New Roman" w:hAnsi="Courier" w:cs="Courier New"/>
@@ -1573,18 +1934,7 @@
           <w:szCs w:val="21"/>
           <w:bdr w:val="none" w:sz="0" w:space="0" w:color="auto" w:frame="1"/>
         </w:rPr>
-        <w:t>ssid</w:t>
-      </w:r>
-      <w:proofErr w:type="spellEnd"/>
-      <w:r>
-        <w:rPr>
-          <w:rFonts w:ascii="Courier" w:eastAsia="Times New Roman" w:hAnsi="Courier" w:cs="Courier New"/>
-          <w:color w:val="222222"/>
-          <w:sz w:val="21"/>
-          <w:szCs w:val="21"/>
-          <w:bdr w:val="none" w:sz="0" w:space="0" w:color="auto" w:frame="1"/>
-        </w:rPr>
-        <w:t>="&lt;Name of your wireless LAN&gt;"</w:t>
+        <w:t>ssid="&lt;Name of your wireless LAN&gt;"</w:t>
       </w:r>
     </w:p>
     <w:p>
@@ -1634,7 +1984,6 @@
         </w:rPr>
         <w:t xml:space="preserve"> </w:t>
       </w:r>
-      <w:proofErr w:type="spellStart"/>
       <w:r>
         <w:rPr>
           <w:rFonts w:ascii="Courier" w:eastAsia="Times New Roman" w:hAnsi="Courier" w:cs="Courier New"/>
@@ -1643,18 +1992,7 @@
           <w:szCs w:val="21"/>
           <w:bdr w:val="none" w:sz="0" w:space="0" w:color="auto" w:frame="1"/>
         </w:rPr>
-        <w:t>psk</w:t>
-      </w:r>
-      <w:proofErr w:type="spellEnd"/>
-      <w:r>
-        <w:rPr>
-          <w:rFonts w:ascii="Courier" w:eastAsia="Times New Roman" w:hAnsi="Courier" w:cs="Courier New"/>
-          <w:color w:val="222222"/>
-          <w:sz w:val="21"/>
-          <w:szCs w:val="21"/>
-          <w:bdr w:val="none" w:sz="0" w:space="0" w:color="auto" w:frame="1"/>
-        </w:rPr>
-        <w:t>="&lt;Password for your wireless LAN&gt;"</w:t>
+        <w:t>psk="&lt;Password for your wireless LAN&gt;"</w:t>
       </w:r>
     </w:p>
     <w:p>
@@ -1711,7 +2049,7 @@
       <w:r>
         <w:t xml:space="preserve">Your country code should be “GB” if you are in the UK. If not, please refer to </w:t>
       </w:r>
-      <w:hyperlink r:id="rId14" w:history="1">
+      <w:hyperlink r:id="rId17" w:history="1">
         <w:r>
           <w:rPr>
             <w:rStyle w:val="Hyperlink"/>
@@ -1720,27 +2058,14 @@
         </w:r>
       </w:hyperlink>
       <w:r>
-        <w:t xml:space="preserve">. Fill in your </w:t>
-      </w:r>
-      <w:proofErr w:type="spellStart"/>
-      <w:r>
-        <w:t>wifi</w:t>
-      </w:r>
-      <w:proofErr w:type="spellEnd"/>
-      <w:r>
-        <w:t xml:space="preserve"> </w:t>
+        <w:t xml:space="preserve">. Fill in your wifi </w:t>
       </w:r>
       <w:r>
         <w:t>SSID</w:t>
       </w:r>
       <w:r>
-        <w:t xml:space="preserve"> and </w:t>
-      </w:r>
-      <w:proofErr w:type="spellStart"/>
-      <w:r>
-        <w:t>psk</w:t>
-      </w:r>
-      <w:proofErr w:type="spellEnd"/>
+        <w:t xml:space="preserve"> and psk</w:t>
+      </w:r>
       <w:r>
         <w:t xml:space="preserve"> (password)</w:t>
       </w:r>
@@ -1757,15 +2082,7 @@
         </w:numPr>
       </w:pPr>
       <w:r>
-        <w:t xml:space="preserve">Boot the Pi by turning on the battery HAT or plugging in a </w:t>
-      </w:r>
-      <w:proofErr w:type="spellStart"/>
-      <w:r>
-        <w:t>microUSB</w:t>
-      </w:r>
-      <w:proofErr w:type="spellEnd"/>
-      <w:r>
-        <w:t xml:space="preserve"> cable to the battery HAT. The green LED on board the Pi should flash.</w:t>
+        <w:t>Boot the Pi by turning on the battery HAT or plugging in a microUSB cable to the battery HAT. The green LED on board the Pi should flash.</w:t>
       </w:r>
     </w:p>
     <w:p>
@@ -1777,17 +2094,89 @@
         </w:numPr>
       </w:pPr>
       <w:r>
-        <w:t xml:space="preserve">Now we need a SSHFS client to connect to the Pi. This client will make it easy to edit files on your PC then send files to the Pi and run scripts. We recommend </w:t>
-      </w:r>
-      <w:proofErr w:type="spellStart"/>
-      <w:r>
-        <w:t>MobaXTerm</w:t>
-      </w:r>
-      <w:proofErr w:type="spellEnd"/>
-      <w:r>
-        <w:t xml:space="preserve"> (</w:t>
-      </w:r>
-      <w:hyperlink r:id="rId15" w:history="1">
+        <w:t xml:space="preserve">You now must find the Pi’s IP address. </w:t>
+      </w:r>
+      <w:r>
+        <w:t xml:space="preserve">We recommend using Fing (Android: </w:t>
+      </w:r>
+      <w:hyperlink r:id="rId18" w:history="1">
+        <w:r>
+          <w:rPr>
+            <w:rStyle w:val="Hyperlink"/>
+          </w:rPr>
+          <w:t>https://play.google.com/store/apps/details?id=com.overlook.android.fing&amp;hl=en_GB&amp;gl=US</w:t>
+        </w:r>
+      </w:hyperlink>
+      <w:r>
+        <w:t xml:space="preserve">, iOS: </w:t>
+      </w:r>
+      <w:hyperlink r:id="rId19" w:history="1">
+        <w:r>
+          <w:rPr>
+            <w:rStyle w:val="Hyperlink"/>
+          </w:rPr>
+          <w:t>https://apps.apple.com/us/app/fing-network-scanner/id430921107</w:t>
+        </w:r>
+      </w:hyperlink>
+      <w:r>
+        <w:t xml:space="preserve">) on your smartphone to scan your network and find the device with hostname </w:t>
+      </w:r>
+      <w:r>
+        <w:rPr>
+          <w:b/>
+          <w:bCs/>
+        </w:rPr>
+        <w:t>raspberrypi</w:t>
+      </w:r>
+      <w:r>
+        <w:t>. The smartphone must be connected to the same network you connect the Pi to.</w:t>
+      </w:r>
+      <w:r>
+        <w:t xml:space="preserve"> </w:t>
+      </w:r>
+    </w:p>
+    <w:p>
+      <w:pPr>
+        <w:pStyle w:val="ListParagraph"/>
+      </w:pPr>
+    </w:p>
+    <w:p>
+      <w:pPr>
+        <w:pStyle w:val="Heading2"/>
+      </w:pPr>
+      <w:bookmarkStart w:id="8" w:name="_Toc64360811"/>
+      <w:r>
+        <w:t>Connecting to your Pi using SSHFS</w:t>
+      </w:r>
+      <w:bookmarkEnd w:id="8"/>
+    </w:p>
+    <w:p>
+      <w:pPr>
+        <w:pStyle w:val="ListParagraph"/>
+        <w:numPr>
+          <w:ilvl w:val="0"/>
+          <w:numId w:val="24"/>
+        </w:numPr>
+      </w:pPr>
+      <w:r>
+        <w:t xml:space="preserve">Now we need a SSHFS client to connect to the Pi. This client will make it easy to edit files on your PC then send files to the Pi and run scripts. </w:t>
+      </w:r>
+    </w:p>
+    <w:p>
+      <w:pPr>
+        <w:pStyle w:val="ListParagraph"/>
+        <w:numPr>
+          <w:ilvl w:val="0"/>
+          <w:numId w:val="24"/>
+        </w:numPr>
+      </w:pPr>
+      <w:r>
+        <w:t xml:space="preserve">(WINDOWS) </w:t>
+      </w:r>
+      <w:r>
+        <w:t>We recommend MobaXTerm (</w:t>
+      </w:r>
+      <w:hyperlink r:id="rId20" w:history="1">
         <w:r>
           <w:rPr>
             <w:rStyle w:val="Hyperlink"/>
@@ -1796,7 +2185,10 @@
         </w:r>
       </w:hyperlink>
       <w:r>
-        <w:t>) on Windows.</w:t>
+        <w:t>)</w:t>
+      </w:r>
+      <w:r>
+        <w:t>.</w:t>
       </w:r>
     </w:p>
     <w:p>
@@ -1804,795 +2196,13 @@
         <w:pStyle w:val="ListParagraph"/>
         <w:numPr>
           <w:ilvl w:val="0"/>
-          <w:numId w:val="2"/>
+          <w:numId w:val="24"/>
         </w:numPr>
       </w:pPr>
       <w:r>
-        <w:t xml:space="preserve">You now must find the Pi’s IP address. Follow this guide to do so </w:t>
-      </w:r>
-      <w:hyperlink r:id="rId16" w:history="1">
-        <w:r>
-          <w:rPr>
-            <w:rStyle w:val="Hyperlink"/>
-          </w:rPr>
-          <w:t>https://www.raspberrypi.org/documentation/remote-access/ip-address.md</w:t>
-        </w:r>
-      </w:hyperlink>
-      <w:r>
-        <w:t xml:space="preserve"> </w:t>
-      </w:r>
-    </w:p>
-    <w:p>
-      <w:pPr>
-        <w:pStyle w:val="ListParagraph"/>
-        <w:numPr>
-          <w:ilvl w:val="0"/>
-          <w:numId w:val="2"/>
-        </w:numPr>
-      </w:pPr>
-      <w:r>
-        <w:t>Connect to the Pi using the SSHFS client and IP address you found.</w:t>
-      </w:r>
-      <w:r>
-        <w:rPr>
-          <w:b/>
-          <w:bCs/>
-        </w:rPr>
-        <w:t xml:space="preserve"> </w:t>
-      </w:r>
-      <w:r>
-        <w:rPr>
-          <w:b/>
-          <w:bCs/>
-        </w:rPr>
-        <w:t xml:space="preserve">The default username on the Pi is </w:t>
-      </w:r>
-      <w:r>
-        <w:rPr>
-          <w:rFonts w:ascii="Courier New" w:hAnsi="Courier New" w:cs="Courier New"/>
-          <w:b/>
-          <w:bCs/>
-          <w:color w:val="FF0000"/>
-        </w:rPr>
-        <w:t>pi</w:t>
-      </w:r>
-      <w:r>
-        <w:rPr>
-          <w:b/>
-          <w:bCs/>
-          <w:color w:val="FF0000"/>
-        </w:rPr>
-        <w:t xml:space="preserve"> </w:t>
-      </w:r>
-      <w:r>
-        <w:rPr>
-          <w:b/>
-          <w:bCs/>
-        </w:rPr>
-        <w:t xml:space="preserve">and the default password is </w:t>
-      </w:r>
-      <w:r>
-        <w:rPr>
-          <w:rFonts w:ascii="Courier New" w:hAnsi="Courier New" w:cs="Courier New"/>
-          <w:b/>
-          <w:bCs/>
-          <w:color w:val="FF0000"/>
-        </w:rPr>
-        <w:t>raspberry</w:t>
-      </w:r>
-      <w:r>
-        <w:rPr>
-          <w:b/>
-          <w:bCs/>
-        </w:rPr>
-        <w:t>.</w:t>
-      </w:r>
-    </w:p>
-    <w:p>
-      <w:pPr>
-        <w:pStyle w:val="ListParagraph"/>
-        <w:numPr>
-          <w:ilvl w:val="0"/>
-          <w:numId w:val="2"/>
-        </w:numPr>
-      </w:pPr>
-      <w:r>
-        <w:t>Now you should be greeted with a command line interface which you can use to navigate the Pi and run scripts!</w:t>
-      </w:r>
-    </w:p>
-    <w:p>
-      <w:pPr>
-        <w:pStyle w:val="ListParagraph"/>
-        <w:numPr>
-          <w:ilvl w:val="0"/>
-          <w:numId w:val="2"/>
-        </w:numPr>
-      </w:pPr>
-      <w:r>
-        <w:t xml:space="preserve">PLEASE MAKE SURE TO RUN THE COMMAND </w:t>
-      </w:r>
-      <w:proofErr w:type="spellStart"/>
-      <w:r>
-        <w:rPr>
-          <w:rFonts w:ascii="Courier New" w:hAnsi="Courier New" w:cs="Courier New"/>
-          <w:color w:val="FF0000"/>
-        </w:rPr>
-        <w:t>sudo</w:t>
-      </w:r>
-      <w:proofErr w:type="spellEnd"/>
-      <w:r>
-        <w:rPr>
-          <w:rFonts w:ascii="Courier New" w:hAnsi="Courier New" w:cs="Courier New"/>
-          <w:color w:val="FF0000"/>
-        </w:rPr>
-        <w:t xml:space="preserve"> shutdown now</w:t>
-      </w:r>
-      <w:r>
-        <w:rPr>
-          <w:b/>
-          <w:bCs/>
-        </w:rPr>
-        <w:t xml:space="preserve"> </w:t>
-      </w:r>
-      <w:r>
-        <w:t>or</w:t>
-      </w:r>
-      <w:r>
-        <w:rPr>
-          <w:b/>
-          <w:bCs/>
-        </w:rPr>
-        <w:t xml:space="preserve"> </w:t>
-      </w:r>
-      <w:proofErr w:type="spellStart"/>
-      <w:r>
-        <w:rPr>
-          <w:rFonts w:ascii="Courier New" w:hAnsi="Courier New" w:cs="Courier New"/>
-          <w:color w:val="FF0000"/>
-        </w:rPr>
-        <w:t>sudo</w:t>
-      </w:r>
-      <w:proofErr w:type="spellEnd"/>
-      <w:r>
-        <w:rPr>
-          <w:rFonts w:ascii="Courier New" w:hAnsi="Courier New" w:cs="Courier New"/>
-          <w:color w:val="FF0000"/>
-        </w:rPr>
-        <w:t xml:space="preserve"> reboot now</w:t>
-      </w:r>
-      <w:r>
-        <w:t xml:space="preserve"> to </w:t>
-      </w:r>
-      <w:proofErr w:type="spellStart"/>
-      <w:r>
-        <w:t>shutdown</w:t>
-      </w:r>
-      <w:proofErr w:type="spellEnd"/>
-      <w:r>
-        <w:t xml:space="preserve"> the Pi/reboot the Pi safely. Turning the battery HAT off or pulling the power cord without shutting down properly may corrupt your SD card.</w:t>
-      </w:r>
-    </w:p>
-    <w:p>
-      <w:r>
-        <w:br w:type="page"/>
-      </w:r>
-    </w:p>
-    <w:p>
-      <w:pPr>
-        <w:pStyle w:val="Heading2"/>
-      </w:pPr>
-      <w:bookmarkStart w:id="5" w:name="_Toc64317500"/>
-      <w:r>
-        <w:lastRenderedPageBreak/>
-        <w:t xml:space="preserve">Setting up your </w:t>
-      </w:r>
-      <w:proofErr w:type="spellStart"/>
-      <w:r>
-        <w:t>pixyBot</w:t>
-      </w:r>
-      <w:proofErr w:type="spellEnd"/>
-      <w:r>
-        <w:t xml:space="preserve"> OS (MacOS)</w:t>
-      </w:r>
-      <w:bookmarkEnd w:id="5"/>
-    </w:p>
-    <w:p>
-      <w:pPr>
-        <w:pStyle w:val="ListParagraph"/>
-        <w:numPr>
-          <w:ilvl w:val="0"/>
-          <w:numId w:val="7"/>
-        </w:numPr>
-      </w:pPr>
-      <w:r>
-        <w:t xml:space="preserve">Download a ready-to-go Pi operating system image </w:t>
-      </w:r>
-      <w:r>
-        <w:t xml:space="preserve">on Blackboard </w:t>
-      </w:r>
-      <w:r>
-        <w:t>and follow this link (</w:t>
-      </w:r>
-      <w:hyperlink r:id="rId17" w:history="1">
-        <w:r>
-          <w:rPr>
-            <w:rStyle w:val="Hyperlink"/>
-          </w:rPr>
-          <w:t>https://www.raspberrypi.org/documentation/installation/installing-images/mac.md</w:t>
-        </w:r>
-      </w:hyperlink>
-      <w:r>
-        <w:t xml:space="preserve">) to flash the SD card. </w:t>
-      </w:r>
-    </w:p>
-    <w:p>
-      <w:pPr>
-        <w:pStyle w:val="ListParagraph"/>
-        <w:numPr>
-          <w:ilvl w:val="0"/>
-          <w:numId w:val="7"/>
-        </w:numPr>
-      </w:pPr>
-      <w:r>
-        <w:t>Insert the SD card into your computer, your computer should recognise a boot partition and several others (YOUR OPERATING SYSTEM MAY TELL YOU TO FORMAT THE DISK IN DRIVE X BEFORE YOU CAN USE IT. CANCEL THIS PROMPT). Go into the boot partition and create a file called “</w:t>
-      </w:r>
-      <w:proofErr w:type="spellStart"/>
-      <w:r>
-        <w:t>wpa_supplicant.conf</w:t>
-      </w:r>
-      <w:proofErr w:type="spellEnd"/>
-      <w:r>
-        <w:t>”. Open this file in a text editor and fill it with:</w:t>
-      </w:r>
-    </w:p>
-    <w:p>
-      <w:pPr>
-        <w:pStyle w:val="ListParagraph"/>
-        <w:pBdr>
-          <w:top w:val="single" w:sz="6" w:space="8" w:color="DDDDDD"/>
-          <w:left w:val="single" w:sz="6" w:space="8" w:color="DDDDDD"/>
-          <w:bottom w:val="single" w:sz="6" w:space="8" w:color="DDDDDD"/>
-          <w:right w:val="single" w:sz="6" w:space="8" w:color="DDDDDD"/>
-        </w:pBdr>
-        <w:shd w:val="clear" w:color="auto" w:fill="F2F1F0"/>
-        <w:tabs>
-          <w:tab w:val="left" w:pos="916"/>
-          <w:tab w:val="left" w:pos="1832"/>
-          <w:tab w:val="left" w:pos="2748"/>
-          <w:tab w:val="left" w:pos="3664"/>
-          <w:tab w:val="left" w:pos="4580"/>
-          <w:tab w:val="left" w:pos="5496"/>
-          <w:tab w:val="left" w:pos="6412"/>
-          <w:tab w:val="left" w:pos="7328"/>
-          <w:tab w:val="left" w:pos="8244"/>
-          <w:tab w:val="left" w:pos="9160"/>
-          <w:tab w:val="left" w:pos="10076"/>
-          <w:tab w:val="left" w:pos="10992"/>
-          <w:tab w:val="left" w:pos="11908"/>
-          <w:tab w:val="left" w:pos="12824"/>
-          <w:tab w:val="left" w:pos="13740"/>
-          <w:tab w:val="left" w:pos="14656"/>
-        </w:tabs>
-        <w:spacing w:after="0" w:line="300" w:lineRule="atLeast"/>
-        <w:rPr>
-          <w:rFonts w:ascii="Courier" w:eastAsia="Times New Roman" w:hAnsi="Courier" w:cs="Courier New"/>
-          <w:color w:val="222222"/>
-          <w:sz w:val="21"/>
-          <w:szCs w:val="21"/>
-          <w:bdr w:val="none" w:sz="0" w:space="0" w:color="auto" w:frame="1"/>
-        </w:rPr>
-      </w:pPr>
-      <w:proofErr w:type="spellStart"/>
-      <w:r>
-        <w:rPr>
-          <w:rFonts w:ascii="Courier" w:eastAsia="Times New Roman" w:hAnsi="Courier" w:cs="Courier New"/>
-          <w:color w:val="222222"/>
-          <w:sz w:val="21"/>
-          <w:szCs w:val="21"/>
-          <w:bdr w:val="none" w:sz="0" w:space="0" w:color="auto" w:frame="1"/>
-        </w:rPr>
-        <w:t>ctrl_interface</w:t>
-      </w:r>
-      <w:proofErr w:type="spellEnd"/>
-      <w:r>
-        <w:rPr>
-          <w:rFonts w:ascii="Courier" w:eastAsia="Times New Roman" w:hAnsi="Courier" w:cs="Courier New"/>
-          <w:color w:val="222222"/>
-          <w:sz w:val="21"/>
-          <w:szCs w:val="21"/>
-          <w:bdr w:val="none" w:sz="0" w:space="0" w:color="auto" w:frame="1"/>
-        </w:rPr>
-        <w:t>=DIR=/var/run/</w:t>
-      </w:r>
-      <w:proofErr w:type="spellStart"/>
-      <w:r>
-        <w:rPr>
-          <w:rFonts w:ascii="Courier" w:eastAsia="Times New Roman" w:hAnsi="Courier" w:cs="Courier New"/>
-          <w:color w:val="222222"/>
-          <w:sz w:val="21"/>
-          <w:szCs w:val="21"/>
-          <w:bdr w:val="none" w:sz="0" w:space="0" w:color="auto" w:frame="1"/>
-        </w:rPr>
-        <w:t>wpa_supplicant</w:t>
-      </w:r>
-      <w:proofErr w:type="spellEnd"/>
-      <w:r>
-        <w:rPr>
-          <w:rFonts w:ascii="Courier" w:eastAsia="Times New Roman" w:hAnsi="Courier" w:cs="Courier New"/>
-          <w:color w:val="222222"/>
-          <w:sz w:val="21"/>
-          <w:szCs w:val="21"/>
-          <w:bdr w:val="none" w:sz="0" w:space="0" w:color="auto" w:frame="1"/>
-        </w:rPr>
-        <w:t xml:space="preserve"> GROUP=</w:t>
-      </w:r>
-      <w:proofErr w:type="spellStart"/>
-      <w:r>
-        <w:rPr>
-          <w:rFonts w:ascii="Courier" w:eastAsia="Times New Roman" w:hAnsi="Courier" w:cs="Courier New"/>
-          <w:color w:val="222222"/>
-          <w:sz w:val="21"/>
-          <w:szCs w:val="21"/>
-          <w:bdr w:val="none" w:sz="0" w:space="0" w:color="auto" w:frame="1"/>
-        </w:rPr>
-        <w:t>netdev</w:t>
-      </w:r>
-      <w:proofErr w:type="spellEnd"/>
-    </w:p>
-    <w:p>
-      <w:pPr>
-        <w:pStyle w:val="ListParagraph"/>
-        <w:pBdr>
-          <w:top w:val="single" w:sz="6" w:space="8" w:color="DDDDDD"/>
-          <w:left w:val="single" w:sz="6" w:space="8" w:color="DDDDDD"/>
-          <w:bottom w:val="single" w:sz="6" w:space="8" w:color="DDDDDD"/>
-          <w:right w:val="single" w:sz="6" w:space="8" w:color="DDDDDD"/>
-        </w:pBdr>
-        <w:shd w:val="clear" w:color="auto" w:fill="F2F1F0"/>
-        <w:tabs>
-          <w:tab w:val="left" w:pos="916"/>
-          <w:tab w:val="left" w:pos="1832"/>
-          <w:tab w:val="left" w:pos="2748"/>
-          <w:tab w:val="left" w:pos="3664"/>
-          <w:tab w:val="left" w:pos="4580"/>
-          <w:tab w:val="left" w:pos="5496"/>
-          <w:tab w:val="left" w:pos="6412"/>
-          <w:tab w:val="left" w:pos="7328"/>
-          <w:tab w:val="left" w:pos="8244"/>
-          <w:tab w:val="left" w:pos="9160"/>
-          <w:tab w:val="left" w:pos="10076"/>
-          <w:tab w:val="left" w:pos="10992"/>
-          <w:tab w:val="left" w:pos="11908"/>
-          <w:tab w:val="left" w:pos="12824"/>
-          <w:tab w:val="left" w:pos="13740"/>
-          <w:tab w:val="left" w:pos="14656"/>
-        </w:tabs>
-        <w:spacing w:after="0" w:line="300" w:lineRule="atLeast"/>
-        <w:rPr>
-          <w:rFonts w:ascii="Courier" w:eastAsia="Times New Roman" w:hAnsi="Courier" w:cs="Courier New"/>
-          <w:color w:val="222222"/>
-          <w:sz w:val="21"/>
-          <w:szCs w:val="21"/>
-          <w:bdr w:val="none" w:sz="0" w:space="0" w:color="auto" w:frame="1"/>
-        </w:rPr>
-      </w:pPr>
-      <w:proofErr w:type="spellStart"/>
-      <w:r>
-        <w:rPr>
-          <w:rFonts w:ascii="Courier" w:eastAsia="Times New Roman" w:hAnsi="Courier" w:cs="Courier New"/>
-          <w:color w:val="222222"/>
-          <w:sz w:val="21"/>
-          <w:szCs w:val="21"/>
-          <w:bdr w:val="none" w:sz="0" w:space="0" w:color="auto" w:frame="1"/>
-        </w:rPr>
-        <w:t>update_config</w:t>
-      </w:r>
-      <w:proofErr w:type="spellEnd"/>
-      <w:r>
-        <w:rPr>
-          <w:rFonts w:ascii="Courier" w:eastAsia="Times New Roman" w:hAnsi="Courier" w:cs="Courier New"/>
-          <w:color w:val="222222"/>
-          <w:sz w:val="21"/>
-          <w:szCs w:val="21"/>
-          <w:bdr w:val="none" w:sz="0" w:space="0" w:color="auto" w:frame="1"/>
-        </w:rPr>
-        <w:t>=1</w:t>
-      </w:r>
-    </w:p>
-    <w:p>
-      <w:pPr>
-        <w:pStyle w:val="ListParagraph"/>
-        <w:pBdr>
-          <w:top w:val="single" w:sz="6" w:space="8" w:color="DDDDDD"/>
-          <w:left w:val="single" w:sz="6" w:space="8" w:color="DDDDDD"/>
-          <w:bottom w:val="single" w:sz="6" w:space="8" w:color="DDDDDD"/>
-          <w:right w:val="single" w:sz="6" w:space="8" w:color="DDDDDD"/>
-        </w:pBdr>
-        <w:shd w:val="clear" w:color="auto" w:fill="F2F1F0"/>
-        <w:tabs>
-          <w:tab w:val="left" w:pos="916"/>
-          <w:tab w:val="left" w:pos="1832"/>
-          <w:tab w:val="left" w:pos="2748"/>
-          <w:tab w:val="left" w:pos="3664"/>
-          <w:tab w:val="left" w:pos="4580"/>
-          <w:tab w:val="left" w:pos="5496"/>
-          <w:tab w:val="left" w:pos="6412"/>
-          <w:tab w:val="left" w:pos="7328"/>
-          <w:tab w:val="left" w:pos="8244"/>
-          <w:tab w:val="left" w:pos="9160"/>
-          <w:tab w:val="left" w:pos="10076"/>
-          <w:tab w:val="left" w:pos="10992"/>
-          <w:tab w:val="left" w:pos="11908"/>
-          <w:tab w:val="left" w:pos="12824"/>
-          <w:tab w:val="left" w:pos="13740"/>
-          <w:tab w:val="left" w:pos="14656"/>
-        </w:tabs>
-        <w:spacing w:after="0" w:line="300" w:lineRule="atLeast"/>
-        <w:rPr>
-          <w:rFonts w:ascii="Courier" w:eastAsia="Times New Roman" w:hAnsi="Courier" w:cs="Courier New"/>
-          <w:color w:val="222222"/>
-          <w:sz w:val="21"/>
-          <w:szCs w:val="21"/>
-          <w:bdr w:val="none" w:sz="0" w:space="0" w:color="auto" w:frame="1"/>
-        </w:rPr>
-      </w:pPr>
-      <w:r>
-        <w:rPr>
-          <w:rFonts w:ascii="Courier" w:eastAsia="Times New Roman" w:hAnsi="Courier" w:cs="Courier New"/>
-          <w:color w:val="222222"/>
-          <w:sz w:val="21"/>
-          <w:szCs w:val="21"/>
-          <w:bdr w:val="none" w:sz="0" w:space="0" w:color="auto" w:frame="1"/>
-        </w:rPr>
-        <w:t>country=&lt;Insert 2 letter ISO 3166-1 country code here&gt;</w:t>
-      </w:r>
-    </w:p>
-    <w:p>
-      <w:pPr>
-        <w:pStyle w:val="ListParagraph"/>
-        <w:pBdr>
-          <w:top w:val="single" w:sz="6" w:space="8" w:color="DDDDDD"/>
-          <w:left w:val="single" w:sz="6" w:space="8" w:color="DDDDDD"/>
-          <w:bottom w:val="single" w:sz="6" w:space="8" w:color="DDDDDD"/>
-          <w:right w:val="single" w:sz="6" w:space="8" w:color="DDDDDD"/>
-        </w:pBdr>
-        <w:shd w:val="clear" w:color="auto" w:fill="F2F1F0"/>
-        <w:tabs>
-          <w:tab w:val="left" w:pos="916"/>
-          <w:tab w:val="left" w:pos="1832"/>
-          <w:tab w:val="left" w:pos="2748"/>
-          <w:tab w:val="left" w:pos="3664"/>
-          <w:tab w:val="left" w:pos="4580"/>
-          <w:tab w:val="left" w:pos="5496"/>
-          <w:tab w:val="left" w:pos="6412"/>
-          <w:tab w:val="left" w:pos="7328"/>
-          <w:tab w:val="left" w:pos="8244"/>
-          <w:tab w:val="left" w:pos="9160"/>
-          <w:tab w:val="left" w:pos="10076"/>
-          <w:tab w:val="left" w:pos="10992"/>
-          <w:tab w:val="left" w:pos="11908"/>
-          <w:tab w:val="left" w:pos="12824"/>
-          <w:tab w:val="left" w:pos="13740"/>
-          <w:tab w:val="left" w:pos="14656"/>
-        </w:tabs>
-        <w:spacing w:after="0" w:line="300" w:lineRule="atLeast"/>
-        <w:rPr>
-          <w:rFonts w:ascii="Courier" w:eastAsia="Times New Roman" w:hAnsi="Courier" w:cs="Courier New"/>
-          <w:color w:val="222222"/>
-          <w:sz w:val="21"/>
-          <w:szCs w:val="21"/>
-          <w:bdr w:val="none" w:sz="0" w:space="0" w:color="auto" w:frame="1"/>
-        </w:rPr>
-      </w:pPr>
-    </w:p>
-    <w:p>
-      <w:pPr>
-        <w:pStyle w:val="ListParagraph"/>
-        <w:pBdr>
-          <w:top w:val="single" w:sz="6" w:space="8" w:color="DDDDDD"/>
-          <w:left w:val="single" w:sz="6" w:space="8" w:color="DDDDDD"/>
-          <w:bottom w:val="single" w:sz="6" w:space="8" w:color="DDDDDD"/>
-          <w:right w:val="single" w:sz="6" w:space="8" w:color="DDDDDD"/>
-        </w:pBdr>
-        <w:shd w:val="clear" w:color="auto" w:fill="F2F1F0"/>
-        <w:tabs>
-          <w:tab w:val="left" w:pos="916"/>
-          <w:tab w:val="left" w:pos="1832"/>
-          <w:tab w:val="left" w:pos="2748"/>
-          <w:tab w:val="left" w:pos="3664"/>
-          <w:tab w:val="left" w:pos="4580"/>
-          <w:tab w:val="left" w:pos="5496"/>
-          <w:tab w:val="left" w:pos="6412"/>
-          <w:tab w:val="left" w:pos="7328"/>
-          <w:tab w:val="left" w:pos="8244"/>
-          <w:tab w:val="left" w:pos="9160"/>
-          <w:tab w:val="left" w:pos="10076"/>
-          <w:tab w:val="left" w:pos="10992"/>
-          <w:tab w:val="left" w:pos="11908"/>
-          <w:tab w:val="left" w:pos="12824"/>
-          <w:tab w:val="left" w:pos="13740"/>
-          <w:tab w:val="left" w:pos="14656"/>
-        </w:tabs>
-        <w:spacing w:after="0" w:line="300" w:lineRule="atLeast"/>
-        <w:rPr>
-          <w:rFonts w:ascii="Courier" w:eastAsia="Times New Roman" w:hAnsi="Courier" w:cs="Courier New"/>
-          <w:color w:val="222222"/>
-          <w:sz w:val="21"/>
-          <w:szCs w:val="21"/>
-          <w:bdr w:val="none" w:sz="0" w:space="0" w:color="auto" w:frame="1"/>
-        </w:rPr>
-      </w:pPr>
-      <w:r>
-        <w:rPr>
-          <w:rFonts w:ascii="Courier" w:eastAsia="Times New Roman" w:hAnsi="Courier" w:cs="Courier New"/>
-          <w:color w:val="222222"/>
-          <w:sz w:val="21"/>
-          <w:szCs w:val="21"/>
-          <w:bdr w:val="none" w:sz="0" w:space="0" w:color="auto" w:frame="1"/>
-        </w:rPr>
-        <w:t>network={</w:t>
-      </w:r>
-    </w:p>
-    <w:p>
-      <w:pPr>
-        <w:pStyle w:val="ListParagraph"/>
-        <w:pBdr>
-          <w:top w:val="single" w:sz="6" w:space="8" w:color="DDDDDD"/>
-          <w:left w:val="single" w:sz="6" w:space="8" w:color="DDDDDD"/>
-          <w:bottom w:val="single" w:sz="6" w:space="8" w:color="DDDDDD"/>
-          <w:right w:val="single" w:sz="6" w:space="8" w:color="DDDDDD"/>
-        </w:pBdr>
-        <w:shd w:val="clear" w:color="auto" w:fill="F2F1F0"/>
-        <w:tabs>
-          <w:tab w:val="left" w:pos="916"/>
-          <w:tab w:val="left" w:pos="1832"/>
-          <w:tab w:val="left" w:pos="2748"/>
-          <w:tab w:val="left" w:pos="3664"/>
-          <w:tab w:val="left" w:pos="4580"/>
-          <w:tab w:val="left" w:pos="5496"/>
-          <w:tab w:val="left" w:pos="6412"/>
-          <w:tab w:val="left" w:pos="7328"/>
-          <w:tab w:val="left" w:pos="8244"/>
-          <w:tab w:val="left" w:pos="9160"/>
-          <w:tab w:val="left" w:pos="10076"/>
-          <w:tab w:val="left" w:pos="10992"/>
-          <w:tab w:val="left" w:pos="11908"/>
-          <w:tab w:val="left" w:pos="12824"/>
-          <w:tab w:val="left" w:pos="13740"/>
-          <w:tab w:val="left" w:pos="14656"/>
-        </w:tabs>
-        <w:spacing w:after="0" w:line="300" w:lineRule="atLeast"/>
-        <w:rPr>
-          <w:rFonts w:ascii="Courier" w:eastAsia="Times New Roman" w:hAnsi="Courier" w:cs="Courier New"/>
-          <w:color w:val="222222"/>
-          <w:sz w:val="21"/>
-          <w:szCs w:val="21"/>
-          <w:bdr w:val="none" w:sz="0" w:space="0" w:color="auto" w:frame="1"/>
-        </w:rPr>
-      </w:pPr>
-      <w:r>
-        <w:rPr>
-          <w:rFonts w:ascii="Courier" w:eastAsia="Times New Roman" w:hAnsi="Courier" w:cs="Courier New"/>
-          <w:color w:val="222222"/>
-          <w:sz w:val="21"/>
-          <w:szCs w:val="21"/>
-          <w:bdr w:val="none" w:sz="0" w:space="0" w:color="auto" w:frame="1"/>
-        </w:rPr>
-        <w:t xml:space="preserve"> </w:t>
-      </w:r>
-      <w:proofErr w:type="spellStart"/>
-      <w:r>
-        <w:rPr>
-          <w:rFonts w:ascii="Courier" w:eastAsia="Times New Roman" w:hAnsi="Courier" w:cs="Courier New"/>
-          <w:color w:val="222222"/>
-          <w:sz w:val="21"/>
-          <w:szCs w:val="21"/>
-          <w:bdr w:val="none" w:sz="0" w:space="0" w:color="auto" w:frame="1"/>
-        </w:rPr>
-        <w:t>ssid</w:t>
-      </w:r>
-      <w:proofErr w:type="spellEnd"/>
-      <w:r>
-        <w:rPr>
-          <w:rFonts w:ascii="Courier" w:eastAsia="Times New Roman" w:hAnsi="Courier" w:cs="Courier New"/>
-          <w:color w:val="222222"/>
-          <w:sz w:val="21"/>
-          <w:szCs w:val="21"/>
-          <w:bdr w:val="none" w:sz="0" w:space="0" w:color="auto" w:frame="1"/>
-        </w:rPr>
-        <w:t>="&lt;Name of your wireless LAN&gt;"</w:t>
-      </w:r>
-    </w:p>
-    <w:p>
-      <w:pPr>
-        <w:pStyle w:val="ListParagraph"/>
-        <w:pBdr>
-          <w:top w:val="single" w:sz="6" w:space="8" w:color="DDDDDD"/>
-          <w:left w:val="single" w:sz="6" w:space="8" w:color="DDDDDD"/>
-          <w:bottom w:val="single" w:sz="6" w:space="8" w:color="DDDDDD"/>
-          <w:right w:val="single" w:sz="6" w:space="8" w:color="DDDDDD"/>
-        </w:pBdr>
-        <w:shd w:val="clear" w:color="auto" w:fill="F2F1F0"/>
-        <w:tabs>
-          <w:tab w:val="left" w:pos="916"/>
-          <w:tab w:val="left" w:pos="1832"/>
-          <w:tab w:val="left" w:pos="2748"/>
-          <w:tab w:val="left" w:pos="3664"/>
-          <w:tab w:val="left" w:pos="4580"/>
-          <w:tab w:val="left" w:pos="5496"/>
-          <w:tab w:val="left" w:pos="6412"/>
-          <w:tab w:val="left" w:pos="7328"/>
-          <w:tab w:val="left" w:pos="8244"/>
-          <w:tab w:val="left" w:pos="9160"/>
-          <w:tab w:val="left" w:pos="10076"/>
-          <w:tab w:val="left" w:pos="10992"/>
-          <w:tab w:val="left" w:pos="11908"/>
-          <w:tab w:val="left" w:pos="12824"/>
-          <w:tab w:val="left" w:pos="13740"/>
-          <w:tab w:val="left" w:pos="14656"/>
-        </w:tabs>
-        <w:spacing w:after="0" w:line="300" w:lineRule="atLeast"/>
-        <w:rPr>
-          <w:rFonts w:ascii="Courier" w:eastAsia="Times New Roman" w:hAnsi="Courier" w:cs="Courier New"/>
-          <w:color w:val="222222"/>
-          <w:sz w:val="21"/>
-          <w:szCs w:val="21"/>
-          <w:bdr w:val="none" w:sz="0" w:space="0" w:color="auto" w:frame="1"/>
-        </w:rPr>
-      </w:pPr>
-      <w:r>
-        <w:rPr>
-          <w:rFonts w:ascii="Courier" w:eastAsia="Times New Roman" w:hAnsi="Courier" w:cs="Courier New"/>
-          <w:color w:val="222222"/>
-          <w:sz w:val="21"/>
-          <w:szCs w:val="21"/>
-          <w:bdr w:val="none" w:sz="0" w:space="0" w:color="auto" w:frame="1"/>
-        </w:rPr>
-        <w:t xml:space="preserve"> </w:t>
-      </w:r>
-      <w:proofErr w:type="spellStart"/>
-      <w:r>
-        <w:rPr>
-          <w:rFonts w:ascii="Courier" w:eastAsia="Times New Roman" w:hAnsi="Courier" w:cs="Courier New"/>
-          <w:color w:val="222222"/>
-          <w:sz w:val="21"/>
-          <w:szCs w:val="21"/>
-          <w:bdr w:val="none" w:sz="0" w:space="0" w:color="auto" w:frame="1"/>
-        </w:rPr>
-        <w:t>psk</w:t>
-      </w:r>
-      <w:proofErr w:type="spellEnd"/>
-      <w:r>
-        <w:rPr>
-          <w:rFonts w:ascii="Courier" w:eastAsia="Times New Roman" w:hAnsi="Courier" w:cs="Courier New"/>
-          <w:color w:val="222222"/>
-          <w:sz w:val="21"/>
-          <w:szCs w:val="21"/>
-          <w:bdr w:val="none" w:sz="0" w:space="0" w:color="auto" w:frame="1"/>
-        </w:rPr>
-        <w:t>="&lt;Password for your wireless LAN&gt;"</w:t>
-      </w:r>
-    </w:p>
-    <w:p>
-      <w:pPr>
-        <w:pStyle w:val="ListParagraph"/>
-        <w:pBdr>
-          <w:top w:val="single" w:sz="6" w:space="8" w:color="DDDDDD"/>
-          <w:left w:val="single" w:sz="6" w:space="8" w:color="DDDDDD"/>
-          <w:bottom w:val="single" w:sz="6" w:space="8" w:color="DDDDDD"/>
-          <w:right w:val="single" w:sz="6" w:space="8" w:color="DDDDDD"/>
-        </w:pBdr>
-        <w:shd w:val="clear" w:color="auto" w:fill="F2F1F0"/>
-        <w:tabs>
-          <w:tab w:val="left" w:pos="916"/>
-          <w:tab w:val="left" w:pos="1832"/>
-          <w:tab w:val="left" w:pos="2748"/>
-          <w:tab w:val="left" w:pos="3664"/>
-          <w:tab w:val="left" w:pos="4580"/>
-          <w:tab w:val="left" w:pos="5496"/>
-          <w:tab w:val="left" w:pos="6412"/>
-          <w:tab w:val="left" w:pos="7328"/>
-          <w:tab w:val="left" w:pos="8244"/>
-          <w:tab w:val="left" w:pos="9160"/>
-          <w:tab w:val="left" w:pos="10076"/>
-          <w:tab w:val="left" w:pos="10992"/>
-          <w:tab w:val="left" w:pos="11908"/>
-          <w:tab w:val="left" w:pos="12824"/>
-          <w:tab w:val="left" w:pos="13740"/>
-          <w:tab w:val="left" w:pos="14656"/>
-        </w:tabs>
-        <w:spacing w:after="0" w:line="300" w:lineRule="atLeast"/>
-        <w:rPr>
-          <w:rFonts w:ascii="Courier" w:eastAsia="Times New Roman" w:hAnsi="Courier" w:cs="Courier New"/>
-          <w:color w:val="222222"/>
-          <w:sz w:val="21"/>
-          <w:szCs w:val="21"/>
-        </w:rPr>
-      </w:pPr>
-      <w:r>
-        <w:rPr>
-          <w:rFonts w:ascii="Courier" w:eastAsia="Times New Roman" w:hAnsi="Courier" w:cs="Courier New"/>
-          <w:color w:val="222222"/>
-          <w:sz w:val="21"/>
-          <w:szCs w:val="21"/>
-          <w:bdr w:val="none" w:sz="0" w:space="0" w:color="auto" w:frame="1"/>
-        </w:rPr>
-        <w:t>}</w:t>
-      </w:r>
-    </w:p>
-    <w:p>
-      <w:pPr>
-        <w:pStyle w:val="ListParagraph"/>
-      </w:pPr>
-      <w:r>
-        <w:t xml:space="preserve">Your country code should be “GB” if you are in the UK. If not, please refer to </w:t>
-      </w:r>
-      <w:hyperlink r:id="rId18" w:history="1">
-        <w:r>
-          <w:rPr>
-            <w:rStyle w:val="Hyperlink"/>
-          </w:rPr>
-          <w:t>https://en.wikipedia.org/wiki/ISO_3166-1</w:t>
-        </w:r>
-      </w:hyperlink>
-      <w:r>
-        <w:t xml:space="preserve">. Fill in your </w:t>
-      </w:r>
-      <w:proofErr w:type="spellStart"/>
-      <w:r>
-        <w:t>wifi</w:t>
-      </w:r>
-      <w:proofErr w:type="spellEnd"/>
-      <w:r>
-        <w:t xml:space="preserve"> SSID and </w:t>
-      </w:r>
-      <w:proofErr w:type="spellStart"/>
-      <w:r>
-        <w:t>psk</w:t>
-      </w:r>
-      <w:proofErr w:type="spellEnd"/>
-      <w:r>
-        <w:t xml:space="preserve"> (password) and save the file.</w:t>
-      </w:r>
-    </w:p>
-    <w:p>
-      <w:pPr>
-        <w:pStyle w:val="ListParagraph"/>
-        <w:numPr>
-          <w:ilvl w:val="0"/>
-          <w:numId w:val="7"/>
-        </w:numPr>
-      </w:pPr>
-      <w:r>
-        <w:t xml:space="preserve">Boot the Pi by turning on the battery HAT or plugging in a </w:t>
-      </w:r>
-      <w:proofErr w:type="spellStart"/>
-      <w:r>
-        <w:t>microUSB</w:t>
-      </w:r>
-      <w:proofErr w:type="spellEnd"/>
-      <w:r>
-        <w:t xml:space="preserve"> cable to the battery HAT. The green LED on board the Pi should flash.</w:t>
-      </w:r>
-    </w:p>
-    <w:p>
-      <w:pPr>
-        <w:pStyle w:val="ListParagraph"/>
-        <w:numPr>
-          <w:ilvl w:val="0"/>
-          <w:numId w:val="7"/>
-        </w:numPr>
-      </w:pPr>
-      <w:r>
-        <w:t>Now we need a SSHFS client to connect to the Pi. This client will make it easy to edit files on your PC then send files to the Pi and run scripts</w:t>
-      </w:r>
-      <w:r>
-        <w:t xml:space="preserve"> using SSH</w:t>
-      </w:r>
-      <w:r>
-        <w:t xml:space="preserve">. Refer to </w:t>
-      </w:r>
-      <w:hyperlink r:id="rId19" w:history="1">
+        <w:t xml:space="preserve">(MAC) Refer to </w:t>
+      </w:r>
+      <w:hyperlink r:id="rId21" w:history="1">
         <w:r>
           <w:rPr>
             <w:rStyle w:val="Hyperlink"/>
@@ -2603,7 +2213,7 @@
       <w:r>
         <w:t xml:space="preserve"> and </w:t>
       </w:r>
-      <w:hyperlink r:id="rId20" w:history="1">
+      <w:hyperlink r:id="rId22" w:history="1">
         <w:r>
           <w:rPr>
             <w:rStyle w:val="Hyperlink"/>
@@ -2612,7 +2222,13 @@
         </w:r>
       </w:hyperlink>
       <w:r>
-        <w:t xml:space="preserve"> to get it working on MacOS. </w:t>
+        <w:t xml:space="preserve"> to get</w:t>
+      </w:r>
+      <w:r>
+        <w:t xml:space="preserve"> SSHFS</w:t>
+      </w:r>
+      <w:r>
+        <w:t xml:space="preserve"> working on MacOS. </w:t>
       </w:r>
     </w:p>
     <w:p>
@@ -2620,22 +2236,68 @@
         <w:pStyle w:val="ListParagraph"/>
         <w:numPr>
           <w:ilvl w:val="0"/>
-          <w:numId w:val="7"/>
+          <w:numId w:val="24"/>
         </w:numPr>
       </w:pPr>
       <w:r>
-        <w:t xml:space="preserve">You now must find the Pi’s IP address. Follow this guide to do so </w:t>
-      </w:r>
-      <w:hyperlink r:id="rId21" w:history="1">
-        <w:r>
-          <w:rPr>
-            <w:rStyle w:val="Hyperlink"/>
-          </w:rPr>
-          <w:t>https://www.raspberrypi.org/documentation/remote-access/ip-address.md</w:t>
-        </w:r>
-      </w:hyperlink>
-      <w:r>
+        <w:lastRenderedPageBreak/>
+        <w:t>Connect to the Pi using the SSHFS client and IP address you found.</w:t>
+      </w:r>
+      <w:r>
+        <w:rPr>
+          <w:b/>
+          <w:bCs/>
+        </w:rPr>
         <w:t xml:space="preserve"> </w:t>
+      </w:r>
+      <w:r>
+        <w:rPr>
+          <w:b/>
+          <w:bCs/>
+        </w:rPr>
+        <w:t>The default username on the Pi i</w:t>
+      </w:r>
+      <w:r>
+        <w:rPr>
+          <w:rFonts w:cstheme="minorHAnsi"/>
+          <w:b/>
+          <w:bCs/>
+        </w:rPr>
+        <w:t xml:space="preserve">s </w:t>
+      </w:r>
+      <w:r>
+        <w:rPr>
+          <w:rFonts w:cstheme="minorHAnsi"/>
+          <w:b/>
+          <w:bCs/>
+          <w:color w:val="FF0000"/>
+        </w:rPr>
+        <w:t xml:space="preserve">pi </w:t>
+      </w:r>
+      <w:r>
+        <w:rPr>
+          <w:rFonts w:cstheme="minorHAnsi"/>
+          <w:b/>
+          <w:bCs/>
+        </w:rPr>
+        <w:t xml:space="preserve">and the default password is </w:t>
+      </w:r>
+      <w:r>
+        <w:rPr>
+          <w:rFonts w:cstheme="minorHAnsi"/>
+          <w:b/>
+          <w:bCs/>
+          <w:color w:val="FF0000"/>
+        </w:rPr>
+        <w:t>raspberry</w:t>
+      </w:r>
+      <w:r>
+        <w:rPr>
+          <w:rFonts w:cstheme="minorHAnsi"/>
+          <w:b/>
+          <w:bCs/>
+        </w:rPr>
+        <w:t>.</w:t>
       </w:r>
     </w:p>
     <w:p>
@@ -2643,218 +2305,36 @@
         <w:pStyle w:val="ListParagraph"/>
         <w:numPr>
           <w:ilvl w:val="0"/>
-          <w:numId w:val="7"/>
+          <w:numId w:val="24"/>
         </w:numPr>
       </w:pPr>
       <w:r>
-        <w:t>Connect to the Pi using the SSH and IP address you found.</w:t>
-      </w:r>
-      <w:r>
-        <w:t xml:space="preserve"> You can do this by using the terminal with the command </w:t>
-      </w:r>
-      <w:proofErr w:type="spellStart"/>
-      <w:r>
-        <w:rPr>
-          <w:rFonts w:ascii="Courier New" w:hAnsi="Courier New" w:cs="Courier New"/>
-          <w:color w:val="FF0000"/>
-        </w:rPr>
-        <w:t>ssh</w:t>
-      </w:r>
-      <w:proofErr w:type="spellEnd"/>
-      <w:r>
-        <w:rPr>
-          <w:rFonts w:ascii="Courier New" w:hAnsi="Courier New" w:cs="Courier New"/>
-          <w:color w:val="FF0000"/>
-        </w:rPr>
-        <w:t xml:space="preserve"> &lt;Username&gt;@&lt;IP Address&gt;</w:t>
-      </w:r>
-      <w:r>
-        <w:t>.</w:t>
-      </w:r>
-      <w:r>
-        <w:rPr>
-          <w:b/>
-          <w:bCs/>
-        </w:rPr>
-        <w:t xml:space="preserve"> The default username on the Pi is </w:t>
-      </w:r>
-      <w:r>
-        <w:rPr>
-          <w:rFonts w:ascii="Courier New" w:hAnsi="Courier New" w:cs="Courier New"/>
-          <w:b/>
-          <w:bCs/>
-          <w:color w:val="FF0000"/>
-        </w:rPr>
-        <w:t>pi</w:t>
-      </w:r>
-      <w:r>
-        <w:rPr>
-          <w:b/>
-          <w:bCs/>
-          <w:color w:val="FF0000"/>
-        </w:rPr>
-        <w:t xml:space="preserve"> </w:t>
-      </w:r>
-      <w:r>
-        <w:rPr>
-          <w:b/>
-          <w:bCs/>
-        </w:rPr>
-        <w:t xml:space="preserve">and the default password is </w:t>
-      </w:r>
-      <w:r>
-        <w:rPr>
-          <w:rFonts w:ascii="Courier New" w:hAnsi="Courier New" w:cs="Courier New"/>
-          <w:b/>
-          <w:bCs/>
-          <w:color w:val="FF0000"/>
-        </w:rPr>
-        <w:t>raspberry</w:t>
-      </w:r>
-      <w:r>
-        <w:rPr>
-          <w:b/>
-          <w:bCs/>
-        </w:rPr>
-        <w:t>.</w:t>
-      </w:r>
-    </w:p>
-    <w:p>
-      <w:pPr>
-        <w:pStyle w:val="ListParagraph"/>
-        <w:numPr>
-          <w:ilvl w:val="0"/>
-          <w:numId w:val="7"/>
-        </w:numPr>
-      </w:pPr>
-      <w:r>
         <w:t>Now you should be greeted with a command line interface which you can use to navigate the Pi and run scripts!</w:t>
       </w:r>
-    </w:p>
-    <w:p>
-      <w:pPr>
-        <w:pStyle w:val="ListParagraph"/>
-        <w:numPr>
-          <w:ilvl w:val="0"/>
-          <w:numId w:val="7"/>
-        </w:numPr>
-      </w:pPr>
-      <w:r>
-        <w:t xml:space="preserve">PLEASE MAKE SURE TO RUN THE COMMAND </w:t>
-      </w:r>
-      <w:proofErr w:type="spellStart"/>
-      <w:r>
-        <w:rPr>
-          <w:rFonts w:ascii="Courier New" w:hAnsi="Courier New" w:cs="Courier New"/>
-          <w:color w:val="FF0000"/>
-        </w:rPr>
-        <w:t>sudo</w:t>
-      </w:r>
-      <w:proofErr w:type="spellEnd"/>
-      <w:r>
-        <w:rPr>
-          <w:rFonts w:ascii="Courier New" w:hAnsi="Courier New" w:cs="Courier New"/>
-          <w:color w:val="FF0000"/>
-        </w:rPr>
-        <w:t xml:space="preserve"> shutdown now</w:t>
-      </w:r>
-      <w:r>
-        <w:rPr>
-          <w:b/>
-          <w:bCs/>
-        </w:rPr>
-        <w:t xml:space="preserve"> </w:t>
-      </w:r>
-      <w:r>
-        <w:t>or</w:t>
-      </w:r>
-      <w:r>
-        <w:rPr>
-          <w:b/>
-          <w:bCs/>
-        </w:rPr>
-        <w:t xml:space="preserve"> </w:t>
-      </w:r>
-      <w:proofErr w:type="spellStart"/>
-      <w:r>
-        <w:rPr>
-          <w:rFonts w:ascii="Courier New" w:hAnsi="Courier New" w:cs="Courier New"/>
-          <w:color w:val="FF0000"/>
-        </w:rPr>
-        <w:t>sudo</w:t>
-      </w:r>
-      <w:proofErr w:type="spellEnd"/>
-      <w:r>
-        <w:rPr>
-          <w:rFonts w:ascii="Courier New" w:hAnsi="Courier New" w:cs="Courier New"/>
-          <w:color w:val="FF0000"/>
-        </w:rPr>
-        <w:t xml:space="preserve"> reboot now</w:t>
-      </w:r>
-      <w:r>
-        <w:t xml:space="preserve"> to </w:t>
-      </w:r>
-      <w:proofErr w:type="spellStart"/>
-      <w:r>
-        <w:t>shutdown</w:t>
-      </w:r>
-      <w:proofErr w:type="spellEnd"/>
-      <w:r>
-        <w:t xml:space="preserve"> the Pi/reboot the Pi safely. Turning the battery HAT off or pulling the power cord without shutting down properly may corrupt your SD card.</w:t>
-      </w:r>
-    </w:p>
-    <w:p/>
+      <w:r>
+        <w:br w:type="page"/>
+      </w:r>
+    </w:p>
+    <w:p>
+      <w:pPr>
+        <w:pStyle w:val="Heading1"/>
+      </w:pPr>
+      <w:bookmarkStart w:id="9" w:name="_Toc64360812"/>
+      <w:r>
+        <w:lastRenderedPageBreak/>
+        <w:t>Running exercises</w:t>
+      </w:r>
+      <w:bookmarkEnd w:id="9"/>
+    </w:p>
     <w:p>
       <w:pPr>
         <w:pStyle w:val="Heading2"/>
       </w:pPr>
-      <w:bookmarkStart w:id="6" w:name="_Toc64317501"/>
-      <w:r>
-        <w:t xml:space="preserve">Assembling your </w:t>
-      </w:r>
-      <w:proofErr w:type="spellStart"/>
-      <w:r>
-        <w:t>pixyBot</w:t>
-      </w:r>
-      <w:bookmarkEnd w:id="6"/>
-      <w:proofErr w:type="spellEnd"/>
-    </w:p>
-    <w:p>
-      <w:pPr>
-        <w:pStyle w:val="ListParagraph"/>
-        <w:numPr>
-          <w:ilvl w:val="0"/>
-          <w:numId w:val="10"/>
-        </w:numPr>
-      </w:pPr>
-      <w:r>
-        <w:t xml:space="preserve">Watch </w:t>
-      </w:r>
-      <w:hyperlink r:id="rId22" w:history="1">
-        <w:r>
-          <w:rPr>
-            <w:rStyle w:val="Hyperlink"/>
-          </w:rPr>
-          <w:t>https://www.youtube.com/watch?v=y1_FM6MfdNg</w:t>
-        </w:r>
-      </w:hyperlink>
-      <w:r>
-        <w:t>. You will have to set up your SD card before following the video, however.</w:t>
-      </w:r>
-      <w:r>
-        <w:br w:type="page"/>
-      </w:r>
-    </w:p>
-    <w:p>
-      <w:pPr>
-        <w:pStyle w:val="Heading2"/>
-      </w:pPr>
-      <w:bookmarkStart w:id="7" w:name="_Toc64317502"/>
-      <w:r>
-        <w:lastRenderedPageBreak/>
+      <w:bookmarkStart w:id="10" w:name="_Toc64360813"/>
+      <w:r>
         <w:t>Editing ALBIR scripts</w:t>
       </w:r>
-      <w:bookmarkEnd w:id="7"/>
+      <w:bookmarkEnd w:id="10"/>
     </w:p>
     <w:p>
       <w:pPr>
@@ -2872,17 +2352,8 @@
           <w:rFonts w:ascii="Courier New" w:hAnsi="Courier New" w:cs="Courier New"/>
           <w:color w:val="FF0000"/>
         </w:rPr>
-        <w:t>nano &lt;File name&gt;.</w:t>
-      </w:r>
-      <w:proofErr w:type="spellStart"/>
-      <w:r>
-        <w:rPr>
-          <w:rFonts w:ascii="Courier New" w:hAnsi="Courier New" w:cs="Courier New"/>
-          <w:color w:val="FF0000"/>
-        </w:rPr>
-        <w:t>py</w:t>
-      </w:r>
-      <w:proofErr w:type="spellEnd"/>
+        <w:t>nano &lt;File name&gt;.py</w:t>
+      </w:r>
       <w:r>
         <w:rPr>
           <w:rFonts w:ascii="Courier New" w:hAnsi="Courier New" w:cs="Courier New"/>
@@ -2911,11 +2382,11 @@
       <w:pPr>
         <w:pStyle w:val="Heading2"/>
       </w:pPr>
-      <w:bookmarkStart w:id="8" w:name="_Toc64317503"/>
+      <w:bookmarkStart w:id="11" w:name="_Toc64360814"/>
       <w:r>
         <w:t>Running ALBIR exercises</w:t>
       </w:r>
-      <w:bookmarkEnd w:id="8"/>
+      <w:bookmarkEnd w:id="11"/>
     </w:p>
     <w:p>
       <w:pPr>
@@ -2966,31 +2437,13 @@
       <w:r>
         <w:t xml:space="preserve">Run scripts using </w:t>
       </w:r>
-      <w:proofErr w:type="spellStart"/>
       <w:r>
         <w:rPr>
           <w:rFonts w:ascii="Courier New" w:hAnsi="Courier New" w:cs="Courier New"/>
           <w:color w:val="FF0000"/>
         </w:rPr>
-        <w:t>sudo</w:t>
-      </w:r>
-      <w:proofErr w:type="spellEnd"/>
-      <w:r>
-        <w:rPr>
-          <w:rFonts w:ascii="Courier New" w:hAnsi="Courier New" w:cs="Courier New"/>
-          <w:color w:val="FF0000"/>
-        </w:rPr>
-        <w:t xml:space="preserve"> python3 &lt;File name&gt;.</w:t>
-      </w:r>
-      <w:proofErr w:type="spellStart"/>
-      <w:r>
-        <w:rPr>
-          <w:rFonts w:ascii="Courier New" w:hAnsi="Courier New" w:cs="Courier New"/>
-          <w:color w:val="FF0000"/>
-        </w:rPr>
-        <w:t>py</w:t>
-      </w:r>
-      <w:proofErr w:type="spellEnd"/>
+        <w:t>sudo python3 &lt;File name&gt;.py</w:t>
+      </w:r>
     </w:p>
     <w:p>
       <w:pPr>
@@ -3001,13 +2454,8 @@
         </w:numPr>
       </w:pPr>
       <w:r>
-        <w:t xml:space="preserve">Prematurely end scripts using </w:t>
-      </w:r>
-      <w:proofErr w:type="spellStart"/>
-      <w:r>
-        <w:t>ctrl+c</w:t>
-      </w:r>
-      <w:proofErr w:type="spellEnd"/>
+        <w:t>Prematurely end scripts using ctrl+c</w:t>
+      </w:r>
     </w:p>
     <w:p>
       <w:pPr>
@@ -3026,16 +2474,11 @@
       <w:pPr>
         <w:pStyle w:val="Heading2"/>
       </w:pPr>
-      <w:bookmarkStart w:id="9" w:name="_Toc64317504"/>
-      <w:r>
-        <w:t xml:space="preserve">Setting up your </w:t>
-      </w:r>
-      <w:proofErr w:type="spellStart"/>
-      <w:r>
-        <w:t>pixycam</w:t>
-      </w:r>
-      <w:bookmarkEnd w:id="9"/>
-      <w:proofErr w:type="spellEnd"/>
+      <w:bookmarkStart w:id="12" w:name="_Toc64360815"/>
+      <w:r>
+        <w:t>Setting up your pixycam</w:t>
+      </w:r>
+      <w:bookmarkEnd w:id="12"/>
     </w:p>
     <w:p>
       <w:pPr>
@@ -3046,15 +2489,7 @@
         </w:numPr>
       </w:pPr>
       <w:r>
-        <w:t>Install “</w:t>
-      </w:r>
-      <w:proofErr w:type="spellStart"/>
-      <w:r>
-        <w:t>PixyMon</w:t>
-      </w:r>
-      <w:proofErr w:type="spellEnd"/>
-      <w:r>
-        <w:t xml:space="preserve"> v2” on your computer (</w:t>
+        <w:t>Install “PixyMon v2” on your computer (</w:t>
       </w:r>
       <w:hyperlink r:id="rId23" w:history="1">
         <w:r>
@@ -3077,23 +2512,7 @@
         </w:numPr>
       </w:pPr>
       <w:r>
-        <w:t xml:space="preserve">You can connect the </w:t>
-      </w:r>
-      <w:proofErr w:type="spellStart"/>
-      <w:r>
-        <w:t>pixyCam</w:t>
-      </w:r>
-      <w:proofErr w:type="spellEnd"/>
-      <w:r>
-        <w:t xml:space="preserve"> to your computer using a </w:t>
-      </w:r>
-      <w:proofErr w:type="spellStart"/>
-      <w:r>
-        <w:t>microUSB</w:t>
-      </w:r>
-      <w:proofErr w:type="spellEnd"/>
-      <w:r>
-        <w:t xml:space="preserve"> cable. </w:t>
+        <w:t xml:space="preserve">You can connect the pixyCam to your computer using a microUSB cable. </w:t>
       </w:r>
       <w:r>
         <w:rPr>
@@ -3161,23 +2580,7 @@
         </w:numPr>
       </w:pPr>
       <w:r>
-        <w:t xml:space="preserve">Open </w:t>
-      </w:r>
-      <w:proofErr w:type="spellStart"/>
-      <w:r>
-        <w:t>PixyMon</w:t>
-      </w:r>
-      <w:proofErr w:type="spellEnd"/>
-      <w:r>
-        <w:t xml:space="preserve"> v2 and you should see a small stream of what the </w:t>
-      </w:r>
-      <w:proofErr w:type="spellStart"/>
-      <w:r>
-        <w:t>pixyCam</w:t>
-      </w:r>
-      <w:proofErr w:type="spellEnd"/>
-      <w:r>
-        <w:t xml:space="preserve"> sees.</w:t>
+        <w:t>Open PixyMon v2 and you should see a small stream of what the pixyCam sees.</w:t>
       </w:r>
     </w:p>
     <w:p>
@@ -3189,15 +2592,7 @@
         </w:numPr>
       </w:pPr>
       <w:r>
-        <w:t xml:space="preserve">Follow this guide to tune your </w:t>
-      </w:r>
-      <w:proofErr w:type="spellStart"/>
-      <w:r>
-        <w:t>PixyCam</w:t>
-      </w:r>
-      <w:proofErr w:type="spellEnd"/>
-      <w:r>
-        <w:t xml:space="preserve">: </w:t>
+        <w:t xml:space="preserve">Follow this guide to tune your PixyCam: </w:t>
       </w:r>
       <w:hyperlink r:id="rId24" w:history="1">
         <w:r>
@@ -3217,11 +2612,11 @@
       <w:pPr>
         <w:pStyle w:val="Heading2"/>
       </w:pPr>
-      <w:bookmarkStart w:id="10" w:name="_Toc64317505"/>
+      <w:bookmarkStart w:id="13" w:name="_Toc64360816"/>
       <w:r>
         <w:t>Submitting</w:t>
       </w:r>
-      <w:bookmarkEnd w:id="10"/>
+      <w:bookmarkEnd w:id="13"/>
     </w:p>
     <w:p>
       <w:pPr>
@@ -3262,22 +2657,22 @@
       <w:pPr>
         <w:pStyle w:val="Heading1"/>
       </w:pPr>
-      <w:bookmarkStart w:id="11" w:name="_Toc64317506"/>
+      <w:bookmarkStart w:id="14" w:name="_Toc64360817"/>
       <w:r>
         <w:lastRenderedPageBreak/>
         <w:t>Common errors and fixes</w:t>
       </w:r>
-      <w:bookmarkEnd w:id="11"/>
+      <w:bookmarkEnd w:id="14"/>
     </w:p>
     <w:p>
       <w:pPr>
         <w:pStyle w:val="Heading2"/>
       </w:pPr>
-      <w:bookmarkStart w:id="12" w:name="_Toc64317507"/>
+      <w:bookmarkStart w:id="15" w:name="_Toc64360818"/>
       <w:r>
         <w:t>My Pi won’t boot</w:t>
       </w:r>
-      <w:bookmarkEnd w:id="12"/>
+      <w:bookmarkEnd w:id="15"/>
     </w:p>
     <w:p>
       <w:pPr>
@@ -3331,16 +2726,21 @@
     </w:p>
     <w:p>
       <w:pPr>
+        <w:pStyle w:val="ListParagraph"/>
+      </w:pPr>
+    </w:p>
+    <w:p>
+      <w:pPr>
         <w:pStyle w:val="Heading2"/>
       </w:pPr>
-      <w:bookmarkStart w:id="13" w:name="_Toc64317508"/>
+      <w:bookmarkStart w:id="16" w:name="_Toc64360819"/>
       <w:r>
         <w:t>I get a segmentation fault</w:t>
       </w:r>
       <w:r>
         <w:t xml:space="preserve"> when I run a script</w:t>
       </w:r>
-      <w:bookmarkEnd w:id="13"/>
+      <w:bookmarkEnd w:id="16"/>
     </w:p>
     <w:p>
       <w:pPr>
@@ -3353,7 +2753,6 @@
       <w:r>
         <w:t xml:space="preserve">Make sure you are using </w:t>
       </w:r>
-      <w:proofErr w:type="spellStart"/>
       <w:r>
         <w:rPr>
           <w:rFonts w:ascii="Courier New" w:hAnsi="Courier New" w:cs="Courier New"/>
@@ -3361,7 +2760,6 @@
         </w:rPr>
         <w:t>sudo</w:t>
       </w:r>
-      <w:proofErr w:type="spellEnd"/>
     </w:p>
     <w:p>
       <w:pPr>
@@ -3372,15 +2770,7 @@
         </w:numPr>
       </w:pPr>
       <w:r>
-        <w:t xml:space="preserve">Make sure the Pi and the </w:t>
-      </w:r>
-      <w:proofErr w:type="spellStart"/>
-      <w:r>
-        <w:t>Pixycam</w:t>
-      </w:r>
-      <w:proofErr w:type="spellEnd"/>
-      <w:r>
-        <w:t xml:space="preserve"> is securely connected using the USB cable</w:t>
+        <w:t>Make sure the Pi and the Pixycam is securely connected using the USB cable</w:t>
       </w:r>
       <w:r>
         <w:t>.</w:t>
@@ -3417,7 +2807,7 @@
       <w:pPr>
         <w:pStyle w:val="Heading2"/>
       </w:pPr>
-      <w:bookmarkStart w:id="14" w:name="_Toc64317509"/>
+      <w:bookmarkStart w:id="17" w:name="_Toc64360820"/>
       <w:r>
         <w:t>My</w:t>
       </w:r>
@@ -3436,7 +2826,7 @@
       <w:r>
         <w:t xml:space="preserve"> too hard</w:t>
       </w:r>
-      <w:bookmarkEnd w:id="14"/>
+      <w:bookmarkEnd w:id="17"/>
     </w:p>
     <w:p>
       <w:pPr>
@@ -3478,51 +2868,24 @@
           <w:rFonts w:ascii="Courier New" w:hAnsi="Courier New" w:cs="Courier New"/>
           <w:color w:val="FF0000"/>
         </w:rPr>
-        <w:t>/etc/</w:t>
-      </w:r>
-      <w:proofErr w:type="spellStart"/>
+        <w:t>/etc/rc.local</w:t>
+      </w:r>
+      <w:r>
+        <w:rPr>
+          <w:color w:val="FF0000"/>
+        </w:rPr>
+        <w:t xml:space="preserve"> </w:t>
+      </w:r>
+      <w:r>
+        <w:t xml:space="preserve">(with </w:t>
+      </w:r>
       <w:r>
         <w:rPr>
           <w:rFonts w:ascii="Courier New" w:hAnsi="Courier New" w:cs="Courier New"/>
           <w:color w:val="FF0000"/>
         </w:rPr>
-        <w:t>rc.local</w:t>
-      </w:r>
-      <w:proofErr w:type="spellEnd"/>
-      <w:r>
-        <w:rPr>
-          <w:color w:val="FF0000"/>
-        </w:rPr>
-        <w:t xml:space="preserve"> </w:t>
-      </w:r>
-      <w:r>
-        <w:t xml:space="preserve">(with </w:t>
-      </w:r>
-      <w:proofErr w:type="spellStart"/>
-      <w:r>
-        <w:rPr>
-          <w:rFonts w:ascii="Courier New" w:hAnsi="Courier New" w:cs="Courier New"/>
-          <w:color w:val="FF0000"/>
-        </w:rPr>
-        <w:t>sudo</w:t>
-      </w:r>
-      <w:proofErr w:type="spellEnd"/>
-      <w:r>
-        <w:rPr>
-          <w:rFonts w:ascii="Courier New" w:hAnsi="Courier New" w:cs="Courier New"/>
-          <w:color w:val="FF0000"/>
-        </w:rPr>
-        <w:t xml:space="preserve"> nano /etc/</w:t>
-      </w:r>
-      <w:proofErr w:type="spellStart"/>
-      <w:r>
-        <w:rPr>
-          <w:rFonts w:ascii="Courier New" w:hAnsi="Courier New" w:cs="Courier New"/>
-          <w:color w:val="FF0000"/>
-        </w:rPr>
-        <w:t>rc.local</w:t>
-      </w:r>
-      <w:proofErr w:type="spellEnd"/>
+        <w:t>sudo nano /etc/rc.local</w:t>
+      </w:r>
       <w:r>
         <w:t xml:space="preserve">) </w:t>
       </w:r>
@@ -3644,51 +3007,7 @@
           <w:szCs w:val="21"/>
           <w:bdr w:val="none" w:sz="0" w:space="0" w:color="auto" w:frame="1"/>
         </w:rPr>
-        <w:t>/</w:t>
-      </w:r>
-      <w:proofErr w:type="spellStart"/>
-      <w:r>
-        <w:rPr>
-          <w:rFonts w:ascii="Courier" w:eastAsia="Times New Roman" w:hAnsi="Courier" w:cs="Courier New"/>
-          <w:color w:val="222222"/>
-          <w:sz w:val="21"/>
-          <w:szCs w:val="21"/>
-          <w:bdr w:val="none" w:sz="0" w:space="0" w:color="auto" w:frame="1"/>
-        </w:rPr>
-        <w:t>usr</w:t>
-      </w:r>
-      <w:proofErr w:type="spellEnd"/>
-      <w:r>
-        <w:rPr>
-          <w:rFonts w:ascii="Courier" w:eastAsia="Times New Roman" w:hAnsi="Courier" w:cs="Courier New"/>
-          <w:color w:val="222222"/>
-          <w:sz w:val="21"/>
-          <w:szCs w:val="21"/>
-          <w:bdr w:val="none" w:sz="0" w:space="0" w:color="auto" w:frame="1"/>
-        </w:rPr>
-        <w:t>/bin/</w:t>
-      </w:r>
-      <w:proofErr w:type="spellStart"/>
-      <w:r>
-        <w:rPr>
-          <w:rFonts w:ascii="Courier" w:eastAsia="Times New Roman" w:hAnsi="Courier" w:cs="Courier New"/>
-          <w:color w:val="222222"/>
-          <w:sz w:val="21"/>
-          <w:szCs w:val="21"/>
-          <w:bdr w:val="none" w:sz="0" w:space="0" w:color="auto" w:frame="1"/>
-        </w:rPr>
-        <w:t>tvservice</w:t>
-      </w:r>
-      <w:proofErr w:type="spellEnd"/>
-      <w:r>
-        <w:rPr>
-          <w:rFonts w:ascii="Courier" w:eastAsia="Times New Roman" w:hAnsi="Courier" w:cs="Courier New"/>
-          <w:color w:val="222222"/>
-          <w:sz w:val="21"/>
-          <w:szCs w:val="21"/>
-          <w:bdr w:val="none" w:sz="0" w:space="0" w:color="auto" w:frame="1"/>
-        </w:rPr>
-        <w:t xml:space="preserve"> -o</w:t>
+        <w:t>/usr/bin/tvservice -o</w:t>
       </w:r>
     </w:p>
     <w:p>
@@ -3705,7 +3024,6 @@
       <w:r>
         <w:t xml:space="preserve">Change the last argument to any calls to </w:t>
       </w:r>
-      <w:proofErr w:type="spellStart"/>
       <w:r>
         <w:rPr>
           <w:rFonts w:ascii="Courier New" w:hAnsi="Courier New" w:cs="Courier New"/>
@@ -3713,7 +3031,6 @@
         </w:rPr>
         <w:t>setMotorSpeeds</w:t>
       </w:r>
-      <w:proofErr w:type="spellEnd"/>
       <w:r>
         <w:rPr>
           <w:rFonts w:cstheme="minorHAnsi"/>
@@ -3724,21 +3041,12 @@
       <w:r>
         <w:t xml:space="preserve">to 1 i.e. </w:t>
       </w:r>
-      <w:proofErr w:type="spellStart"/>
       <w:r>
         <w:rPr>
           <w:rFonts w:ascii="Courier New" w:hAnsi="Courier New" w:cs="Courier New"/>
           <w:color w:val="FF0000"/>
         </w:rPr>
-        <w:t>setMotorSpeeds</w:t>
-      </w:r>
-      <w:proofErr w:type="spellEnd"/>
-      <w:r>
-        <w:rPr>
-          <w:rFonts w:ascii="Courier New" w:hAnsi="Courier New" w:cs="Courier New"/>
-          <w:color w:val="FF0000"/>
-        </w:rPr>
-        <w:t>(</w:t>
+        <w:t>setMotorSpeeds(</w:t>
       </w:r>
       <w:r>
         <w:rPr>
@@ -3815,7 +3123,7 @@
 
 <file path=word/comments.xml><?xml version="1.0" encoding="utf-8"?>
 <w:comments xmlns:wpc="http://schemas.microsoft.com/office/word/2010/wordprocessingCanvas" xmlns:cx="http://schemas.microsoft.com/office/drawing/2014/chartex" xmlns:cx1="http://schemas.microsoft.com/office/drawing/2015/9/8/chartex" xmlns:cx2="http://schemas.microsoft.com/office/drawing/2015/10/21/chartex" xmlns:cx3="http://schemas.microsoft.com/office/drawing/2016/5/9/chartex" xmlns:cx4="http://schemas.microsoft.com/office/drawing/2016/5/10/chartex" xmlns:cx5="http://schemas.microsoft.com/office/drawing/2016/5/11/chartex" xmlns:cx6="http://schemas.microsoft.com/office/drawing/2016/5/12/chartex" xmlns:cx7="http://schemas.microsoft.com/office/drawing/2016/5/13/chartex" xmlns:cx8="http://schemas.microsoft.com/office/drawing/2016/5/14/chartex" xmlns:mc="http://schemas.openxmlformats.org/markup-compatibility/2006" xmlns:aink="http://schemas.microsoft.com/office/drawing/2016/ink" xmlns:am3d="http://schemas.microsoft.com/office/drawing/2017/model3d" xmlns:o="urn:schemas-microsoft-com:office:office" xmlns:r="http://schemas.openxmlformats.org/officeDocument/2006/relationships" xmlns:m="http://schemas.openxmlformats.org/officeDocument/2006/math" xmlns:v="urn:schemas-microsoft-com:vml" xmlns:wp14="http://schemas.microsoft.com/office/word/2010/wordprocessingDrawing" xmlns:wp="http://schemas.openxmlformats.org/drawingml/2006/wordprocessingDrawing" xmlns:w10="urn:schemas-microsoft-com:office:word" xmlns:w="http://schemas.openxmlformats.org/wordprocessingml/2006/main" xmlns:w14="http://schemas.microsoft.com/office/word/2010/wordml" xmlns:w15="http://schemas.microsoft.com/office/word/2012/wordml" xmlns:w16cex="http://schemas.microsoft.com/office/word/2018/wordml/cex" xmlns:w16cid="http://schemas.microsoft.com/office/word/2016/wordml/cid" xmlns:w16="http://schemas.microsoft.com/office/word/2018/wordml" xmlns:w16se="http://schemas.microsoft.com/office/word/2015/wordml/symex" xmlns:wpg="http://schemas.microsoft.com/office/word/2010/wordprocessingGroup" xmlns:wpi="http://schemas.microsoft.com/office/word/2010/wordprocessingInk" xmlns:wne="http://schemas.microsoft.com/office/word/2006/wordml" xmlns:wps="http://schemas.microsoft.com/office/word/2010/wordprocessingShape" mc:Ignorable="w14 w15 w16se w16cid w16 w16cex wp14">
-  <w:comment w:id="2" w:author="Lin, Huai-Ti" w:date="2021-02-15T21:02:00Z" w:initials="LH">
+  <w:comment w:id="4" w:author="Lin, Huai-Ti" w:date="2021-02-15T21:02:00Z" w:initials="LH">
     <w:p>
       <w:pPr>
         <w:pStyle w:val="CommentText"/>
@@ -3855,6 +3163,92 @@
 <file path=word/numbering.xml><?xml version="1.0" encoding="utf-8"?>
 <w:numbering xmlns:wpc="http://schemas.microsoft.com/office/word/2010/wordprocessingCanvas" xmlns:cx="http://schemas.microsoft.com/office/drawing/2014/chartex" xmlns:cx1="http://schemas.microsoft.com/office/drawing/2015/9/8/chartex" xmlns:cx2="http://schemas.microsoft.com/office/drawing/2015/10/21/chartex" xmlns:cx3="http://schemas.microsoft.com/office/drawing/2016/5/9/chartex" xmlns:cx4="http://schemas.microsoft.com/office/drawing/2016/5/10/chartex" xmlns:cx5="http://schemas.microsoft.com/office/drawing/2016/5/11/chartex" xmlns:cx6="http://schemas.microsoft.com/office/drawing/2016/5/12/chartex" xmlns:cx7="http://schemas.microsoft.com/office/drawing/2016/5/13/chartex" xmlns:cx8="http://schemas.microsoft.com/office/drawing/2016/5/14/chartex" xmlns:mc="http://schemas.openxmlformats.org/markup-compatibility/2006" xmlns:aink="http://schemas.microsoft.com/office/drawing/2016/ink" xmlns:am3d="http://schemas.microsoft.com/office/drawing/2017/model3d" xmlns:o="urn:schemas-microsoft-com:office:office" xmlns:r="http://schemas.openxmlformats.org/officeDocument/2006/relationships" xmlns:m="http://schemas.openxmlformats.org/officeDocument/2006/math" xmlns:v="urn:schemas-microsoft-com:vml" xmlns:wp14="http://schemas.microsoft.com/office/word/2010/wordprocessingDrawing" xmlns:wp="http://schemas.openxmlformats.org/drawingml/2006/wordprocessingDrawing" xmlns:w10="urn:schemas-microsoft-com:office:word" xmlns:w="http://schemas.openxmlformats.org/wordprocessingml/2006/main" xmlns:w14="http://schemas.microsoft.com/office/word/2010/wordml" xmlns:w15="http://schemas.microsoft.com/office/word/2012/wordml" xmlns:w16cex="http://schemas.microsoft.com/office/word/2018/wordml/cex" xmlns:w16cid="http://schemas.microsoft.com/office/word/2016/wordml/cid" xmlns:w16="http://schemas.microsoft.com/office/word/2018/wordml" xmlns:w16se="http://schemas.microsoft.com/office/word/2015/wordml/symex" xmlns:wpg="http://schemas.microsoft.com/office/word/2010/wordprocessingGroup" xmlns:wpi="http://schemas.microsoft.com/office/word/2010/wordprocessingInk" xmlns:wne="http://schemas.microsoft.com/office/word/2006/wordml" xmlns:wps="http://schemas.microsoft.com/office/word/2010/wordprocessingShape" mc:Ignorable="w14 w15 w16se w16cid w16 w16cex wp14">
   <w:abstractNum w:abstractNumId="0" w15:restartNumberingAfterBreak="0">
+    <w:nsid w:val="05484A13"/>
+    <w:multiLevelType w:val="hybridMultilevel"/>
+    <w:tmpl w:val="E28A6F20"/>
+    <w:lvl w:ilvl="0" w:tplc="0809000F">
+      <w:start w:val="1"/>
+      <w:numFmt w:val="decimal"/>
+      <w:lvlText w:val="%1."/>
+      <w:lvlJc w:val="left"/>
+      <w:pPr>
+        <w:ind w:left="720" w:hanging="360"/>
+      </w:pPr>
+    </w:lvl>
+    <w:lvl w:ilvl="1" w:tplc="08090019" w:tentative="1">
+      <w:start w:val="1"/>
+      <w:numFmt w:val="lowerLetter"/>
+      <w:lvlText w:val="%2."/>
+      <w:lvlJc w:val="left"/>
+      <w:pPr>
+        <w:ind w:left="1440" w:hanging="360"/>
+      </w:pPr>
+    </w:lvl>
+    <w:lvl w:ilvl="2" w:tplc="0809001B" w:tentative="1">
+      <w:start w:val="1"/>
+      <w:numFmt w:val="lowerRoman"/>
+      <w:lvlText w:val="%3."/>
+      <w:lvlJc w:val="right"/>
+      <w:pPr>
+        <w:ind w:left="2160" w:hanging="180"/>
+      </w:pPr>
+    </w:lvl>
+    <w:lvl w:ilvl="3" w:tplc="0809000F" w:tentative="1">
+      <w:start w:val="1"/>
+      <w:numFmt w:val="decimal"/>
+      <w:lvlText w:val="%4."/>
+      <w:lvlJc w:val="left"/>
+      <w:pPr>
+        <w:ind w:left="2880" w:hanging="360"/>
+      </w:pPr>
+    </w:lvl>
+    <w:lvl w:ilvl="4" w:tplc="08090019" w:tentative="1">
+      <w:start w:val="1"/>
+      <w:numFmt w:val="lowerLetter"/>
+      <w:lvlText w:val="%5."/>
+      <w:lvlJc w:val="left"/>
+      <w:pPr>
+        <w:ind w:left="3600" w:hanging="360"/>
+      </w:pPr>
+    </w:lvl>
+    <w:lvl w:ilvl="5" w:tplc="0809001B" w:tentative="1">
+      <w:start w:val="1"/>
+      <w:numFmt w:val="lowerRoman"/>
+      <w:lvlText w:val="%6."/>
+      <w:lvlJc w:val="right"/>
+      <w:pPr>
+        <w:ind w:left="4320" w:hanging="180"/>
+      </w:pPr>
+    </w:lvl>
+    <w:lvl w:ilvl="6" w:tplc="0809000F" w:tentative="1">
+      <w:start w:val="1"/>
+      <w:numFmt w:val="decimal"/>
+      <w:lvlText w:val="%7."/>
+      <w:lvlJc w:val="left"/>
+      <w:pPr>
+        <w:ind w:left="5040" w:hanging="360"/>
+      </w:pPr>
+    </w:lvl>
+    <w:lvl w:ilvl="7" w:tplc="08090019" w:tentative="1">
+      <w:start w:val="1"/>
+      <w:numFmt w:val="lowerLetter"/>
+      <w:lvlText w:val="%8."/>
+      <w:lvlJc w:val="left"/>
+      <w:pPr>
+        <w:ind w:left="5760" w:hanging="360"/>
+      </w:pPr>
+    </w:lvl>
+    <w:lvl w:ilvl="8" w:tplc="0809001B" w:tentative="1">
+      <w:start w:val="1"/>
+      <w:numFmt w:val="lowerRoman"/>
+      <w:lvlText w:val="%9."/>
+      <w:lvlJc w:val="right"/>
+      <w:pPr>
+        <w:ind w:left="6480" w:hanging="180"/>
+      </w:pPr>
+    </w:lvl>
+  </w:abstractNum>
+  <w:abstractNum w:abstractNumId="1" w15:restartNumberingAfterBreak="0">
     <w:nsid w:val="072C554D"/>
     <w:multiLevelType w:val="hybridMultilevel"/>
     <w:tmpl w:val="9DF44238"/>
@@ -3943,7 +3337,93 @@
       </w:pPr>
     </w:lvl>
   </w:abstractNum>
-  <w:abstractNum w:abstractNumId="1" w15:restartNumberingAfterBreak="0">
+  <w:abstractNum w:abstractNumId="2" w15:restartNumberingAfterBreak="0">
+    <w:nsid w:val="14763034"/>
+    <w:multiLevelType w:val="hybridMultilevel"/>
+    <w:tmpl w:val="F5346D96"/>
+    <w:lvl w:ilvl="0" w:tplc="0809000F">
+      <w:start w:val="1"/>
+      <w:numFmt w:val="decimal"/>
+      <w:lvlText w:val="%1."/>
+      <w:lvlJc w:val="left"/>
+      <w:pPr>
+        <w:ind w:left="1080" w:hanging="360"/>
+      </w:pPr>
+    </w:lvl>
+    <w:lvl w:ilvl="1" w:tplc="08090019" w:tentative="1">
+      <w:start w:val="1"/>
+      <w:numFmt w:val="lowerLetter"/>
+      <w:lvlText w:val="%2."/>
+      <w:lvlJc w:val="left"/>
+      <w:pPr>
+        <w:ind w:left="1800" w:hanging="360"/>
+      </w:pPr>
+    </w:lvl>
+    <w:lvl w:ilvl="2" w:tplc="0809001B" w:tentative="1">
+      <w:start w:val="1"/>
+      <w:numFmt w:val="lowerRoman"/>
+      <w:lvlText w:val="%3."/>
+      <w:lvlJc w:val="right"/>
+      <w:pPr>
+        <w:ind w:left="2520" w:hanging="180"/>
+      </w:pPr>
+    </w:lvl>
+    <w:lvl w:ilvl="3" w:tplc="0809000F" w:tentative="1">
+      <w:start w:val="1"/>
+      <w:numFmt w:val="decimal"/>
+      <w:lvlText w:val="%4."/>
+      <w:lvlJc w:val="left"/>
+      <w:pPr>
+        <w:ind w:left="3240" w:hanging="360"/>
+      </w:pPr>
+    </w:lvl>
+    <w:lvl w:ilvl="4" w:tplc="08090019" w:tentative="1">
+      <w:start w:val="1"/>
+      <w:numFmt w:val="lowerLetter"/>
+      <w:lvlText w:val="%5."/>
+      <w:lvlJc w:val="left"/>
+      <w:pPr>
+        <w:ind w:left="3960" w:hanging="360"/>
+      </w:pPr>
+    </w:lvl>
+    <w:lvl w:ilvl="5" w:tplc="0809001B" w:tentative="1">
+      <w:start w:val="1"/>
+      <w:numFmt w:val="lowerRoman"/>
+      <w:lvlText w:val="%6."/>
+      <w:lvlJc w:val="right"/>
+      <w:pPr>
+        <w:ind w:left="4680" w:hanging="180"/>
+      </w:pPr>
+    </w:lvl>
+    <w:lvl w:ilvl="6" w:tplc="0809000F" w:tentative="1">
+      <w:start w:val="1"/>
+      <w:numFmt w:val="decimal"/>
+      <w:lvlText w:val="%7."/>
+      <w:lvlJc w:val="left"/>
+      <w:pPr>
+        <w:ind w:left="5400" w:hanging="360"/>
+      </w:pPr>
+    </w:lvl>
+    <w:lvl w:ilvl="7" w:tplc="08090019" w:tentative="1">
+      <w:start w:val="1"/>
+      <w:numFmt w:val="lowerLetter"/>
+      <w:lvlText w:val="%8."/>
+      <w:lvlJc w:val="left"/>
+      <w:pPr>
+        <w:ind w:left="6120" w:hanging="360"/>
+      </w:pPr>
+    </w:lvl>
+    <w:lvl w:ilvl="8" w:tplc="0809001B" w:tentative="1">
+      <w:start w:val="1"/>
+      <w:numFmt w:val="lowerRoman"/>
+      <w:lvlText w:val="%9."/>
+      <w:lvlJc w:val="right"/>
+      <w:pPr>
+        <w:ind w:left="6840" w:hanging="180"/>
+      </w:pPr>
+    </w:lvl>
+  </w:abstractNum>
+  <w:abstractNum w:abstractNumId="3" w15:restartNumberingAfterBreak="0">
     <w:nsid w:val="16DB135A"/>
     <w:multiLevelType w:val="hybridMultilevel"/>
     <w:tmpl w:val="49584352"/>
@@ -4029,7 +3509,7 @@
       </w:pPr>
     </w:lvl>
   </w:abstractNum>
-  <w:abstractNum w:abstractNumId="2" w15:restartNumberingAfterBreak="0">
+  <w:abstractNum w:abstractNumId="4" w15:restartNumberingAfterBreak="0">
     <w:nsid w:val="17695ECD"/>
     <w:multiLevelType w:val="hybridMultilevel"/>
     <w:tmpl w:val="878697A4"/>
@@ -4142,7 +3622,7 @@
       </w:rPr>
     </w:lvl>
   </w:abstractNum>
-  <w:abstractNum w:abstractNumId="3" w15:restartNumberingAfterBreak="0">
+  <w:abstractNum w:abstractNumId="5" w15:restartNumberingAfterBreak="0">
     <w:nsid w:val="1FCF78F0"/>
     <w:multiLevelType w:val="hybridMultilevel"/>
     <w:tmpl w:val="924A9760"/>
@@ -4255,7 +3735,233 @@
       </w:rPr>
     </w:lvl>
   </w:abstractNum>
-  <w:abstractNum w:abstractNumId="4" w15:restartNumberingAfterBreak="0">
+  <w:abstractNum w:abstractNumId="6" w15:restartNumberingAfterBreak="0">
+    <w:nsid w:val="23024BB0"/>
+    <w:multiLevelType w:val="hybridMultilevel"/>
+    <w:tmpl w:val="E4B6B49C"/>
+    <w:lvl w:ilvl="0" w:tplc="08090001">
+      <w:start w:val="1"/>
+      <w:numFmt w:val="bullet"/>
+      <w:lvlText w:val=""/>
+      <w:lvlJc w:val="left"/>
+      <w:pPr>
+        <w:ind w:left="1080" w:hanging="360"/>
+      </w:pPr>
+      <w:rPr>
+        <w:rFonts w:ascii="Symbol" w:hAnsi="Symbol" w:hint="default"/>
+      </w:rPr>
+    </w:lvl>
+    <w:lvl w:ilvl="1" w:tplc="08090003" w:tentative="1">
+      <w:start w:val="1"/>
+      <w:numFmt w:val="bullet"/>
+      <w:lvlText w:val="o"/>
+      <w:lvlJc w:val="left"/>
+      <w:pPr>
+        <w:ind w:left="1800" w:hanging="360"/>
+      </w:pPr>
+      <w:rPr>
+        <w:rFonts w:ascii="Courier New" w:hAnsi="Courier New" w:cs="Courier New" w:hint="default"/>
+      </w:rPr>
+    </w:lvl>
+    <w:lvl w:ilvl="2" w:tplc="08090005" w:tentative="1">
+      <w:start w:val="1"/>
+      <w:numFmt w:val="bullet"/>
+      <w:lvlText w:val=""/>
+      <w:lvlJc w:val="left"/>
+      <w:pPr>
+        <w:ind w:left="2520" w:hanging="360"/>
+      </w:pPr>
+      <w:rPr>
+        <w:rFonts w:ascii="Wingdings" w:hAnsi="Wingdings" w:hint="default"/>
+      </w:rPr>
+    </w:lvl>
+    <w:lvl w:ilvl="3" w:tplc="08090001" w:tentative="1">
+      <w:start w:val="1"/>
+      <w:numFmt w:val="bullet"/>
+      <w:lvlText w:val=""/>
+      <w:lvlJc w:val="left"/>
+      <w:pPr>
+        <w:ind w:left="3240" w:hanging="360"/>
+      </w:pPr>
+      <w:rPr>
+        <w:rFonts w:ascii="Symbol" w:hAnsi="Symbol" w:hint="default"/>
+      </w:rPr>
+    </w:lvl>
+    <w:lvl w:ilvl="4" w:tplc="08090003" w:tentative="1">
+      <w:start w:val="1"/>
+      <w:numFmt w:val="bullet"/>
+      <w:lvlText w:val="o"/>
+      <w:lvlJc w:val="left"/>
+      <w:pPr>
+        <w:ind w:left="3960" w:hanging="360"/>
+      </w:pPr>
+      <w:rPr>
+        <w:rFonts w:ascii="Courier New" w:hAnsi="Courier New" w:cs="Courier New" w:hint="default"/>
+      </w:rPr>
+    </w:lvl>
+    <w:lvl w:ilvl="5" w:tplc="08090005" w:tentative="1">
+      <w:start w:val="1"/>
+      <w:numFmt w:val="bullet"/>
+      <w:lvlText w:val=""/>
+      <w:lvlJc w:val="left"/>
+      <w:pPr>
+        <w:ind w:left="4680" w:hanging="360"/>
+      </w:pPr>
+      <w:rPr>
+        <w:rFonts w:ascii="Wingdings" w:hAnsi="Wingdings" w:hint="default"/>
+      </w:rPr>
+    </w:lvl>
+    <w:lvl w:ilvl="6" w:tplc="08090001" w:tentative="1">
+      <w:start w:val="1"/>
+      <w:numFmt w:val="bullet"/>
+      <w:lvlText w:val=""/>
+      <w:lvlJc w:val="left"/>
+      <w:pPr>
+        <w:ind w:left="5400" w:hanging="360"/>
+      </w:pPr>
+      <w:rPr>
+        <w:rFonts w:ascii="Symbol" w:hAnsi="Symbol" w:hint="default"/>
+      </w:rPr>
+    </w:lvl>
+    <w:lvl w:ilvl="7" w:tplc="08090003" w:tentative="1">
+      <w:start w:val="1"/>
+      <w:numFmt w:val="bullet"/>
+      <w:lvlText w:val="o"/>
+      <w:lvlJc w:val="left"/>
+      <w:pPr>
+        <w:ind w:left="6120" w:hanging="360"/>
+      </w:pPr>
+      <w:rPr>
+        <w:rFonts w:ascii="Courier New" w:hAnsi="Courier New" w:cs="Courier New" w:hint="default"/>
+      </w:rPr>
+    </w:lvl>
+    <w:lvl w:ilvl="8" w:tplc="08090005" w:tentative="1">
+      <w:start w:val="1"/>
+      <w:numFmt w:val="bullet"/>
+      <w:lvlText w:val=""/>
+      <w:lvlJc w:val="left"/>
+      <w:pPr>
+        <w:ind w:left="6840" w:hanging="360"/>
+      </w:pPr>
+      <w:rPr>
+        <w:rFonts w:ascii="Wingdings" w:hAnsi="Wingdings" w:hint="default"/>
+      </w:rPr>
+    </w:lvl>
+  </w:abstractNum>
+  <w:abstractNum w:abstractNumId="7" w15:restartNumberingAfterBreak="0">
+    <w:nsid w:val="27035FD1"/>
+    <w:multiLevelType w:val="hybridMultilevel"/>
+    <w:tmpl w:val="61CEA740"/>
+    <w:lvl w:ilvl="0" w:tplc="08090001">
+      <w:start w:val="1"/>
+      <w:numFmt w:val="bullet"/>
+      <w:lvlText w:val=""/>
+      <w:lvlJc w:val="left"/>
+      <w:pPr>
+        <w:ind w:left="720" w:hanging="360"/>
+      </w:pPr>
+      <w:rPr>
+        <w:rFonts w:ascii="Symbol" w:hAnsi="Symbol" w:hint="default"/>
+      </w:rPr>
+    </w:lvl>
+    <w:lvl w:ilvl="1" w:tplc="08090003" w:tentative="1">
+      <w:start w:val="1"/>
+      <w:numFmt w:val="bullet"/>
+      <w:lvlText w:val="o"/>
+      <w:lvlJc w:val="left"/>
+      <w:pPr>
+        <w:ind w:left="1440" w:hanging="360"/>
+      </w:pPr>
+      <w:rPr>
+        <w:rFonts w:ascii="Courier New" w:hAnsi="Courier New" w:cs="Courier New" w:hint="default"/>
+      </w:rPr>
+    </w:lvl>
+    <w:lvl w:ilvl="2" w:tplc="08090005" w:tentative="1">
+      <w:start w:val="1"/>
+      <w:numFmt w:val="bullet"/>
+      <w:lvlText w:val=""/>
+      <w:lvlJc w:val="left"/>
+      <w:pPr>
+        <w:ind w:left="2160" w:hanging="360"/>
+      </w:pPr>
+      <w:rPr>
+        <w:rFonts w:ascii="Wingdings" w:hAnsi="Wingdings" w:hint="default"/>
+      </w:rPr>
+    </w:lvl>
+    <w:lvl w:ilvl="3" w:tplc="08090001" w:tentative="1">
+      <w:start w:val="1"/>
+      <w:numFmt w:val="bullet"/>
+      <w:lvlText w:val=""/>
+      <w:lvlJc w:val="left"/>
+      <w:pPr>
+        <w:ind w:left="2880" w:hanging="360"/>
+      </w:pPr>
+      <w:rPr>
+        <w:rFonts w:ascii="Symbol" w:hAnsi="Symbol" w:hint="default"/>
+      </w:rPr>
+    </w:lvl>
+    <w:lvl w:ilvl="4" w:tplc="08090003" w:tentative="1">
+      <w:start w:val="1"/>
+      <w:numFmt w:val="bullet"/>
+      <w:lvlText w:val="o"/>
+      <w:lvlJc w:val="left"/>
+      <w:pPr>
+        <w:ind w:left="3600" w:hanging="360"/>
+      </w:pPr>
+      <w:rPr>
+        <w:rFonts w:ascii="Courier New" w:hAnsi="Courier New" w:cs="Courier New" w:hint="default"/>
+      </w:rPr>
+    </w:lvl>
+    <w:lvl w:ilvl="5" w:tplc="08090005" w:tentative="1">
+      <w:start w:val="1"/>
+      <w:numFmt w:val="bullet"/>
+      <w:lvlText w:val=""/>
+      <w:lvlJc w:val="left"/>
+      <w:pPr>
+        <w:ind w:left="4320" w:hanging="360"/>
+      </w:pPr>
+      <w:rPr>
+        <w:rFonts w:ascii="Wingdings" w:hAnsi="Wingdings" w:hint="default"/>
+      </w:rPr>
+    </w:lvl>
+    <w:lvl w:ilvl="6" w:tplc="08090001" w:tentative="1">
+      <w:start w:val="1"/>
+      <w:numFmt w:val="bullet"/>
+      <w:lvlText w:val=""/>
+      <w:lvlJc w:val="left"/>
+      <w:pPr>
+        <w:ind w:left="5040" w:hanging="360"/>
+      </w:pPr>
+      <w:rPr>
+        <w:rFonts w:ascii="Symbol" w:hAnsi="Symbol" w:hint="default"/>
+      </w:rPr>
+    </w:lvl>
+    <w:lvl w:ilvl="7" w:tplc="08090003" w:tentative="1">
+      <w:start w:val="1"/>
+      <w:numFmt w:val="bullet"/>
+      <w:lvlText w:val="o"/>
+      <w:lvlJc w:val="left"/>
+      <w:pPr>
+        <w:ind w:left="5760" w:hanging="360"/>
+      </w:pPr>
+      <w:rPr>
+        <w:rFonts w:ascii="Courier New" w:hAnsi="Courier New" w:cs="Courier New" w:hint="default"/>
+      </w:rPr>
+    </w:lvl>
+    <w:lvl w:ilvl="8" w:tplc="08090005" w:tentative="1">
+      <w:start w:val="1"/>
+      <w:numFmt w:val="bullet"/>
+      <w:lvlText w:val=""/>
+      <w:lvlJc w:val="left"/>
+      <w:pPr>
+        <w:ind w:left="6480" w:hanging="360"/>
+      </w:pPr>
+      <w:rPr>
+        <w:rFonts w:ascii="Wingdings" w:hAnsi="Wingdings" w:hint="default"/>
+      </w:rPr>
+    </w:lvl>
+  </w:abstractNum>
+  <w:abstractNum w:abstractNumId="8" w15:restartNumberingAfterBreak="0">
     <w:nsid w:val="2DEE3411"/>
     <w:multiLevelType w:val="hybridMultilevel"/>
     <w:tmpl w:val="6EECC3D8"/>
@@ -4370,7 +4076,7 @@
       </w:rPr>
     </w:lvl>
   </w:abstractNum>
-  <w:abstractNum w:abstractNumId="5" w15:restartNumberingAfterBreak="0">
+  <w:abstractNum w:abstractNumId="9" w15:restartNumberingAfterBreak="0">
     <w:nsid w:val="312233A2"/>
     <w:multiLevelType w:val="hybridMultilevel"/>
     <w:tmpl w:val="A2564B80"/>
@@ -4459,7 +4165,7 @@
       </w:pPr>
     </w:lvl>
   </w:abstractNum>
-  <w:abstractNum w:abstractNumId="6" w15:restartNumberingAfterBreak="0">
+  <w:abstractNum w:abstractNumId="10" w15:restartNumberingAfterBreak="0">
     <w:nsid w:val="33050C8A"/>
     <w:multiLevelType w:val="hybridMultilevel"/>
     <w:tmpl w:val="820A4CC2"/>
@@ -4545,7 +4251,7 @@
       </w:pPr>
     </w:lvl>
   </w:abstractNum>
-  <w:abstractNum w:abstractNumId="7" w15:restartNumberingAfterBreak="0">
+  <w:abstractNum w:abstractNumId="11" w15:restartNumberingAfterBreak="0">
     <w:nsid w:val="362A3034"/>
     <w:multiLevelType w:val="hybridMultilevel"/>
     <w:tmpl w:val="0CFEBA60"/>
@@ -4634,7 +4340,7 @@
       </w:pPr>
     </w:lvl>
   </w:abstractNum>
-  <w:abstractNum w:abstractNumId="8" w15:restartNumberingAfterBreak="0">
+  <w:abstractNum w:abstractNumId="12" w15:restartNumberingAfterBreak="0">
     <w:nsid w:val="3A853453"/>
     <w:multiLevelType w:val="hybridMultilevel"/>
     <w:tmpl w:val="34A2BA40"/>
@@ -4720,7 +4426,7 @@
       </w:pPr>
     </w:lvl>
   </w:abstractNum>
-  <w:abstractNum w:abstractNumId="9" w15:restartNumberingAfterBreak="0">
+  <w:abstractNum w:abstractNumId="13" w15:restartNumberingAfterBreak="0">
     <w:nsid w:val="42CA771C"/>
     <w:multiLevelType w:val="hybridMultilevel"/>
     <w:tmpl w:val="88AA47F2"/>
@@ -4806,7 +4512,7 @@
       </w:pPr>
     </w:lvl>
   </w:abstractNum>
-  <w:abstractNum w:abstractNumId="10" w15:restartNumberingAfterBreak="0">
+  <w:abstractNum w:abstractNumId="14" w15:restartNumberingAfterBreak="0">
     <w:nsid w:val="46266267"/>
     <w:multiLevelType w:val="hybridMultilevel"/>
     <w:tmpl w:val="BE6A9AC6"/>
@@ -4892,7 +4598,292 @@
       </w:pPr>
     </w:lvl>
   </w:abstractNum>
-  <w:abstractNum w:abstractNumId="11" w15:restartNumberingAfterBreak="0">
+  <w:abstractNum w:abstractNumId="15" w15:restartNumberingAfterBreak="0">
+    <w:nsid w:val="47E02AB4"/>
+    <w:multiLevelType w:val="hybridMultilevel"/>
+    <w:tmpl w:val="11485A6C"/>
+    <w:lvl w:ilvl="0" w:tplc="0809000F">
+      <w:start w:val="1"/>
+      <w:numFmt w:val="decimal"/>
+      <w:lvlText w:val="%1."/>
+      <w:lvlJc w:val="left"/>
+      <w:pPr>
+        <w:ind w:left="1080" w:hanging="360"/>
+      </w:pPr>
+    </w:lvl>
+    <w:lvl w:ilvl="1" w:tplc="08090019" w:tentative="1">
+      <w:start w:val="1"/>
+      <w:numFmt w:val="lowerLetter"/>
+      <w:lvlText w:val="%2."/>
+      <w:lvlJc w:val="left"/>
+      <w:pPr>
+        <w:ind w:left="1800" w:hanging="360"/>
+      </w:pPr>
+    </w:lvl>
+    <w:lvl w:ilvl="2" w:tplc="0809001B" w:tentative="1">
+      <w:start w:val="1"/>
+      <w:numFmt w:val="lowerRoman"/>
+      <w:lvlText w:val="%3."/>
+      <w:lvlJc w:val="right"/>
+      <w:pPr>
+        <w:ind w:left="2520" w:hanging="180"/>
+      </w:pPr>
+    </w:lvl>
+    <w:lvl w:ilvl="3" w:tplc="0809000F" w:tentative="1">
+      <w:start w:val="1"/>
+      <w:numFmt w:val="decimal"/>
+      <w:lvlText w:val="%4."/>
+      <w:lvlJc w:val="left"/>
+      <w:pPr>
+        <w:ind w:left="3240" w:hanging="360"/>
+      </w:pPr>
+    </w:lvl>
+    <w:lvl w:ilvl="4" w:tplc="08090019" w:tentative="1">
+      <w:start w:val="1"/>
+      <w:numFmt w:val="lowerLetter"/>
+      <w:lvlText w:val="%5."/>
+      <w:lvlJc w:val="left"/>
+      <w:pPr>
+        <w:ind w:left="3960" w:hanging="360"/>
+      </w:pPr>
+    </w:lvl>
+    <w:lvl w:ilvl="5" w:tplc="0809001B" w:tentative="1">
+      <w:start w:val="1"/>
+      <w:numFmt w:val="lowerRoman"/>
+      <w:lvlText w:val="%6."/>
+      <w:lvlJc w:val="right"/>
+      <w:pPr>
+        <w:ind w:left="4680" w:hanging="180"/>
+      </w:pPr>
+    </w:lvl>
+    <w:lvl w:ilvl="6" w:tplc="0809000F" w:tentative="1">
+      <w:start w:val="1"/>
+      <w:numFmt w:val="decimal"/>
+      <w:lvlText w:val="%7."/>
+      <w:lvlJc w:val="left"/>
+      <w:pPr>
+        <w:ind w:left="5400" w:hanging="360"/>
+      </w:pPr>
+    </w:lvl>
+    <w:lvl w:ilvl="7" w:tplc="08090019" w:tentative="1">
+      <w:start w:val="1"/>
+      <w:numFmt w:val="lowerLetter"/>
+      <w:lvlText w:val="%8."/>
+      <w:lvlJc w:val="left"/>
+      <w:pPr>
+        <w:ind w:left="6120" w:hanging="360"/>
+      </w:pPr>
+    </w:lvl>
+    <w:lvl w:ilvl="8" w:tplc="0809001B" w:tentative="1">
+      <w:start w:val="1"/>
+      <w:numFmt w:val="lowerRoman"/>
+      <w:lvlText w:val="%9."/>
+      <w:lvlJc w:val="right"/>
+      <w:pPr>
+        <w:ind w:left="6840" w:hanging="180"/>
+      </w:pPr>
+    </w:lvl>
+  </w:abstractNum>
+  <w:abstractNum w:abstractNumId="16" w15:restartNumberingAfterBreak="0">
+    <w:nsid w:val="4EA54711"/>
+    <w:multiLevelType w:val="hybridMultilevel"/>
+    <w:tmpl w:val="4A0032F6"/>
+    <w:lvl w:ilvl="0" w:tplc="08090001">
+      <w:start w:val="1"/>
+      <w:numFmt w:val="bullet"/>
+      <w:lvlText w:val=""/>
+      <w:lvlJc w:val="left"/>
+      <w:pPr>
+        <w:ind w:left="1080" w:hanging="360"/>
+      </w:pPr>
+      <w:rPr>
+        <w:rFonts w:ascii="Symbol" w:hAnsi="Symbol" w:hint="default"/>
+      </w:rPr>
+    </w:lvl>
+    <w:lvl w:ilvl="1" w:tplc="08090003" w:tentative="1">
+      <w:start w:val="1"/>
+      <w:numFmt w:val="bullet"/>
+      <w:lvlText w:val="o"/>
+      <w:lvlJc w:val="left"/>
+      <w:pPr>
+        <w:ind w:left="1800" w:hanging="360"/>
+      </w:pPr>
+      <w:rPr>
+        <w:rFonts w:ascii="Courier New" w:hAnsi="Courier New" w:cs="Courier New" w:hint="default"/>
+      </w:rPr>
+    </w:lvl>
+    <w:lvl w:ilvl="2" w:tplc="08090005" w:tentative="1">
+      <w:start w:val="1"/>
+      <w:numFmt w:val="bullet"/>
+      <w:lvlText w:val=""/>
+      <w:lvlJc w:val="left"/>
+      <w:pPr>
+        <w:ind w:left="2520" w:hanging="360"/>
+      </w:pPr>
+      <w:rPr>
+        <w:rFonts w:ascii="Wingdings" w:hAnsi="Wingdings" w:hint="default"/>
+      </w:rPr>
+    </w:lvl>
+    <w:lvl w:ilvl="3" w:tplc="08090001" w:tentative="1">
+      <w:start w:val="1"/>
+      <w:numFmt w:val="bullet"/>
+      <w:lvlText w:val=""/>
+      <w:lvlJc w:val="left"/>
+      <w:pPr>
+        <w:ind w:left="3240" w:hanging="360"/>
+      </w:pPr>
+      <w:rPr>
+        <w:rFonts w:ascii="Symbol" w:hAnsi="Symbol" w:hint="default"/>
+      </w:rPr>
+    </w:lvl>
+    <w:lvl w:ilvl="4" w:tplc="08090003" w:tentative="1">
+      <w:start w:val="1"/>
+      <w:numFmt w:val="bullet"/>
+      <w:lvlText w:val="o"/>
+      <w:lvlJc w:val="left"/>
+      <w:pPr>
+        <w:ind w:left="3960" w:hanging="360"/>
+      </w:pPr>
+      <w:rPr>
+        <w:rFonts w:ascii="Courier New" w:hAnsi="Courier New" w:cs="Courier New" w:hint="default"/>
+      </w:rPr>
+    </w:lvl>
+    <w:lvl w:ilvl="5" w:tplc="08090005" w:tentative="1">
+      <w:start w:val="1"/>
+      <w:numFmt w:val="bullet"/>
+      <w:lvlText w:val=""/>
+      <w:lvlJc w:val="left"/>
+      <w:pPr>
+        <w:ind w:left="4680" w:hanging="360"/>
+      </w:pPr>
+      <w:rPr>
+        <w:rFonts w:ascii="Wingdings" w:hAnsi="Wingdings" w:hint="default"/>
+      </w:rPr>
+    </w:lvl>
+    <w:lvl w:ilvl="6" w:tplc="08090001" w:tentative="1">
+      <w:start w:val="1"/>
+      <w:numFmt w:val="bullet"/>
+      <w:lvlText w:val=""/>
+      <w:lvlJc w:val="left"/>
+      <w:pPr>
+        <w:ind w:left="5400" w:hanging="360"/>
+      </w:pPr>
+      <w:rPr>
+        <w:rFonts w:ascii="Symbol" w:hAnsi="Symbol" w:hint="default"/>
+      </w:rPr>
+    </w:lvl>
+    <w:lvl w:ilvl="7" w:tplc="08090003" w:tentative="1">
+      <w:start w:val="1"/>
+      <w:numFmt w:val="bullet"/>
+      <w:lvlText w:val="o"/>
+      <w:lvlJc w:val="left"/>
+      <w:pPr>
+        <w:ind w:left="6120" w:hanging="360"/>
+      </w:pPr>
+      <w:rPr>
+        <w:rFonts w:ascii="Courier New" w:hAnsi="Courier New" w:cs="Courier New" w:hint="default"/>
+      </w:rPr>
+    </w:lvl>
+    <w:lvl w:ilvl="8" w:tplc="08090005" w:tentative="1">
+      <w:start w:val="1"/>
+      <w:numFmt w:val="bullet"/>
+      <w:lvlText w:val=""/>
+      <w:lvlJc w:val="left"/>
+      <w:pPr>
+        <w:ind w:left="6840" w:hanging="360"/>
+      </w:pPr>
+      <w:rPr>
+        <w:rFonts w:ascii="Wingdings" w:hAnsi="Wingdings" w:hint="default"/>
+      </w:rPr>
+    </w:lvl>
+  </w:abstractNum>
+  <w:abstractNum w:abstractNumId="17" w15:restartNumberingAfterBreak="0">
+    <w:nsid w:val="4F0B1F72"/>
+    <w:multiLevelType w:val="hybridMultilevel"/>
+    <w:tmpl w:val="049078F6"/>
+    <w:lvl w:ilvl="0" w:tplc="0809000F">
+      <w:start w:val="1"/>
+      <w:numFmt w:val="decimal"/>
+      <w:lvlText w:val="%1."/>
+      <w:lvlJc w:val="left"/>
+      <w:pPr>
+        <w:ind w:left="720" w:hanging="360"/>
+      </w:pPr>
+    </w:lvl>
+    <w:lvl w:ilvl="1" w:tplc="08090019" w:tentative="1">
+      <w:start w:val="1"/>
+      <w:numFmt w:val="lowerLetter"/>
+      <w:lvlText w:val="%2."/>
+      <w:lvlJc w:val="left"/>
+      <w:pPr>
+        <w:ind w:left="1440" w:hanging="360"/>
+      </w:pPr>
+    </w:lvl>
+    <w:lvl w:ilvl="2" w:tplc="0809001B" w:tentative="1">
+      <w:start w:val="1"/>
+      <w:numFmt w:val="lowerRoman"/>
+      <w:lvlText w:val="%3."/>
+      <w:lvlJc w:val="right"/>
+      <w:pPr>
+        <w:ind w:left="2160" w:hanging="180"/>
+      </w:pPr>
+    </w:lvl>
+    <w:lvl w:ilvl="3" w:tplc="0809000F" w:tentative="1">
+      <w:start w:val="1"/>
+      <w:numFmt w:val="decimal"/>
+      <w:lvlText w:val="%4."/>
+      <w:lvlJc w:val="left"/>
+      <w:pPr>
+        <w:ind w:left="2880" w:hanging="360"/>
+      </w:pPr>
+    </w:lvl>
+    <w:lvl w:ilvl="4" w:tplc="08090019" w:tentative="1">
+      <w:start w:val="1"/>
+      <w:numFmt w:val="lowerLetter"/>
+      <w:lvlText w:val="%5."/>
+      <w:lvlJc w:val="left"/>
+      <w:pPr>
+        <w:ind w:left="3600" w:hanging="360"/>
+      </w:pPr>
+    </w:lvl>
+    <w:lvl w:ilvl="5" w:tplc="0809001B" w:tentative="1">
+      <w:start w:val="1"/>
+      <w:numFmt w:val="lowerRoman"/>
+      <w:lvlText w:val="%6."/>
+      <w:lvlJc w:val="right"/>
+      <w:pPr>
+        <w:ind w:left="4320" w:hanging="180"/>
+      </w:pPr>
+    </w:lvl>
+    <w:lvl w:ilvl="6" w:tplc="0809000F" w:tentative="1">
+      <w:start w:val="1"/>
+      <w:numFmt w:val="decimal"/>
+      <w:lvlText w:val="%7."/>
+      <w:lvlJc w:val="left"/>
+      <w:pPr>
+        <w:ind w:left="5040" w:hanging="360"/>
+      </w:pPr>
+    </w:lvl>
+    <w:lvl w:ilvl="7" w:tplc="08090019" w:tentative="1">
+      <w:start w:val="1"/>
+      <w:numFmt w:val="lowerLetter"/>
+      <w:lvlText w:val="%8."/>
+      <w:lvlJc w:val="left"/>
+      <w:pPr>
+        <w:ind w:left="5760" w:hanging="360"/>
+      </w:pPr>
+    </w:lvl>
+    <w:lvl w:ilvl="8" w:tplc="0809001B" w:tentative="1">
+      <w:start w:val="1"/>
+      <w:numFmt w:val="lowerRoman"/>
+      <w:lvlText w:val="%9."/>
+      <w:lvlJc w:val="right"/>
+      <w:pPr>
+        <w:ind w:left="6480" w:hanging="180"/>
+      </w:pPr>
+    </w:lvl>
+  </w:abstractNum>
+  <w:abstractNum w:abstractNumId="18" w15:restartNumberingAfterBreak="0">
     <w:nsid w:val="56250942"/>
     <w:multiLevelType w:val="hybridMultilevel"/>
     <w:tmpl w:val="D09C7662"/>
@@ -4978,7 +4969,206 @@
       </w:pPr>
     </w:lvl>
   </w:abstractNum>
-  <w:abstractNum w:abstractNumId="12" w15:restartNumberingAfterBreak="0">
+  <w:abstractNum w:abstractNumId="19" w15:restartNumberingAfterBreak="0">
+    <w:nsid w:val="58BD03AD"/>
+    <w:multiLevelType w:val="hybridMultilevel"/>
+    <w:tmpl w:val="4B349C22"/>
+    <w:lvl w:ilvl="0" w:tplc="08090001">
+      <w:start w:val="1"/>
+      <w:numFmt w:val="bullet"/>
+      <w:lvlText w:val=""/>
+      <w:lvlJc w:val="left"/>
+      <w:pPr>
+        <w:ind w:left="720" w:hanging="360"/>
+      </w:pPr>
+      <w:rPr>
+        <w:rFonts w:ascii="Symbol" w:hAnsi="Symbol" w:hint="default"/>
+      </w:rPr>
+    </w:lvl>
+    <w:lvl w:ilvl="1" w:tplc="08090003" w:tentative="1">
+      <w:start w:val="1"/>
+      <w:numFmt w:val="bullet"/>
+      <w:lvlText w:val="o"/>
+      <w:lvlJc w:val="left"/>
+      <w:pPr>
+        <w:ind w:left="1440" w:hanging="360"/>
+      </w:pPr>
+      <w:rPr>
+        <w:rFonts w:ascii="Courier New" w:hAnsi="Courier New" w:cs="Courier New" w:hint="default"/>
+      </w:rPr>
+    </w:lvl>
+    <w:lvl w:ilvl="2" w:tplc="08090005" w:tentative="1">
+      <w:start w:val="1"/>
+      <w:numFmt w:val="bullet"/>
+      <w:lvlText w:val=""/>
+      <w:lvlJc w:val="left"/>
+      <w:pPr>
+        <w:ind w:left="2160" w:hanging="360"/>
+      </w:pPr>
+      <w:rPr>
+        <w:rFonts w:ascii="Wingdings" w:hAnsi="Wingdings" w:hint="default"/>
+      </w:rPr>
+    </w:lvl>
+    <w:lvl w:ilvl="3" w:tplc="08090001" w:tentative="1">
+      <w:start w:val="1"/>
+      <w:numFmt w:val="bullet"/>
+      <w:lvlText w:val=""/>
+      <w:lvlJc w:val="left"/>
+      <w:pPr>
+        <w:ind w:left="2880" w:hanging="360"/>
+      </w:pPr>
+      <w:rPr>
+        <w:rFonts w:ascii="Symbol" w:hAnsi="Symbol" w:hint="default"/>
+      </w:rPr>
+    </w:lvl>
+    <w:lvl w:ilvl="4" w:tplc="08090003" w:tentative="1">
+      <w:start w:val="1"/>
+      <w:numFmt w:val="bullet"/>
+      <w:lvlText w:val="o"/>
+      <w:lvlJc w:val="left"/>
+      <w:pPr>
+        <w:ind w:left="3600" w:hanging="360"/>
+      </w:pPr>
+      <w:rPr>
+        <w:rFonts w:ascii="Courier New" w:hAnsi="Courier New" w:cs="Courier New" w:hint="default"/>
+      </w:rPr>
+    </w:lvl>
+    <w:lvl w:ilvl="5" w:tplc="08090005" w:tentative="1">
+      <w:start w:val="1"/>
+      <w:numFmt w:val="bullet"/>
+      <w:lvlText w:val=""/>
+      <w:lvlJc w:val="left"/>
+      <w:pPr>
+        <w:ind w:left="4320" w:hanging="360"/>
+      </w:pPr>
+      <w:rPr>
+        <w:rFonts w:ascii="Wingdings" w:hAnsi="Wingdings" w:hint="default"/>
+      </w:rPr>
+    </w:lvl>
+    <w:lvl w:ilvl="6" w:tplc="08090001" w:tentative="1">
+      <w:start w:val="1"/>
+      <w:numFmt w:val="bullet"/>
+      <w:lvlText w:val=""/>
+      <w:lvlJc w:val="left"/>
+      <w:pPr>
+        <w:ind w:left="5040" w:hanging="360"/>
+      </w:pPr>
+      <w:rPr>
+        <w:rFonts w:ascii="Symbol" w:hAnsi="Symbol" w:hint="default"/>
+      </w:rPr>
+    </w:lvl>
+    <w:lvl w:ilvl="7" w:tplc="08090003" w:tentative="1">
+      <w:start w:val="1"/>
+      <w:numFmt w:val="bullet"/>
+      <w:lvlText w:val="o"/>
+      <w:lvlJc w:val="left"/>
+      <w:pPr>
+        <w:ind w:left="5760" w:hanging="360"/>
+      </w:pPr>
+      <w:rPr>
+        <w:rFonts w:ascii="Courier New" w:hAnsi="Courier New" w:cs="Courier New" w:hint="default"/>
+      </w:rPr>
+    </w:lvl>
+    <w:lvl w:ilvl="8" w:tplc="08090005" w:tentative="1">
+      <w:start w:val="1"/>
+      <w:numFmt w:val="bullet"/>
+      <w:lvlText w:val=""/>
+      <w:lvlJc w:val="left"/>
+      <w:pPr>
+        <w:ind w:left="6480" w:hanging="360"/>
+      </w:pPr>
+      <w:rPr>
+        <w:rFonts w:ascii="Wingdings" w:hAnsi="Wingdings" w:hint="default"/>
+      </w:rPr>
+    </w:lvl>
+  </w:abstractNum>
+  <w:abstractNum w:abstractNumId="20" w15:restartNumberingAfterBreak="0">
+    <w:nsid w:val="5B1E582C"/>
+    <w:multiLevelType w:val="hybridMultilevel"/>
+    <w:tmpl w:val="D41CF03A"/>
+    <w:lvl w:ilvl="0" w:tplc="0809000F">
+      <w:start w:val="1"/>
+      <w:numFmt w:val="decimal"/>
+      <w:lvlText w:val="%1."/>
+      <w:lvlJc w:val="left"/>
+      <w:pPr>
+        <w:ind w:left="720" w:hanging="360"/>
+      </w:pPr>
+    </w:lvl>
+    <w:lvl w:ilvl="1" w:tplc="08090019" w:tentative="1">
+      <w:start w:val="1"/>
+      <w:numFmt w:val="lowerLetter"/>
+      <w:lvlText w:val="%2."/>
+      <w:lvlJc w:val="left"/>
+      <w:pPr>
+        <w:ind w:left="1440" w:hanging="360"/>
+      </w:pPr>
+    </w:lvl>
+    <w:lvl w:ilvl="2" w:tplc="0809001B" w:tentative="1">
+      <w:start w:val="1"/>
+      <w:numFmt w:val="lowerRoman"/>
+      <w:lvlText w:val="%3."/>
+      <w:lvlJc w:val="right"/>
+      <w:pPr>
+        <w:ind w:left="2160" w:hanging="180"/>
+      </w:pPr>
+    </w:lvl>
+    <w:lvl w:ilvl="3" w:tplc="0809000F" w:tentative="1">
+      <w:start w:val="1"/>
+      <w:numFmt w:val="decimal"/>
+      <w:lvlText w:val="%4."/>
+      <w:lvlJc w:val="left"/>
+      <w:pPr>
+        <w:ind w:left="2880" w:hanging="360"/>
+      </w:pPr>
+    </w:lvl>
+    <w:lvl w:ilvl="4" w:tplc="08090019" w:tentative="1">
+      <w:start w:val="1"/>
+      <w:numFmt w:val="lowerLetter"/>
+      <w:lvlText w:val="%5."/>
+      <w:lvlJc w:val="left"/>
+      <w:pPr>
+        <w:ind w:left="3600" w:hanging="360"/>
+      </w:pPr>
+    </w:lvl>
+    <w:lvl w:ilvl="5" w:tplc="0809001B" w:tentative="1">
+      <w:start w:val="1"/>
+      <w:numFmt w:val="lowerRoman"/>
+      <w:lvlText w:val="%6."/>
+      <w:lvlJc w:val="right"/>
+      <w:pPr>
+        <w:ind w:left="4320" w:hanging="180"/>
+      </w:pPr>
+    </w:lvl>
+    <w:lvl w:ilvl="6" w:tplc="0809000F" w:tentative="1">
+      <w:start w:val="1"/>
+      <w:numFmt w:val="decimal"/>
+      <w:lvlText w:val="%7."/>
+      <w:lvlJc w:val="left"/>
+      <w:pPr>
+        <w:ind w:left="5040" w:hanging="360"/>
+      </w:pPr>
+    </w:lvl>
+    <w:lvl w:ilvl="7" w:tplc="08090019" w:tentative="1">
+      <w:start w:val="1"/>
+      <w:numFmt w:val="lowerLetter"/>
+      <w:lvlText w:val="%8."/>
+      <w:lvlJc w:val="left"/>
+      <w:pPr>
+        <w:ind w:left="5760" w:hanging="360"/>
+      </w:pPr>
+    </w:lvl>
+    <w:lvl w:ilvl="8" w:tplc="0809001B" w:tentative="1">
+      <w:start w:val="1"/>
+      <w:numFmt w:val="lowerRoman"/>
+      <w:lvlText w:val="%9."/>
+      <w:lvlJc w:val="right"/>
+      <w:pPr>
+        <w:ind w:left="6480" w:hanging="180"/>
+      </w:pPr>
+    </w:lvl>
+  </w:abstractNum>
+  <w:abstractNum w:abstractNumId="21" w15:restartNumberingAfterBreak="0">
     <w:nsid w:val="60FE4466"/>
     <w:multiLevelType w:val="hybridMultilevel"/>
     <w:tmpl w:val="BC20BE50"/>
@@ -5067,7 +5257,7 @@
       </w:pPr>
     </w:lvl>
   </w:abstractNum>
-  <w:abstractNum w:abstractNumId="13" w15:restartNumberingAfterBreak="0">
+  <w:abstractNum w:abstractNumId="22" w15:restartNumberingAfterBreak="0">
     <w:nsid w:val="6ACF562A"/>
     <w:multiLevelType w:val="hybridMultilevel"/>
     <w:tmpl w:val="8A3A754C"/>
@@ -5153,7 +5343,120 @@
       </w:pPr>
     </w:lvl>
   </w:abstractNum>
-  <w:abstractNum w:abstractNumId="14" w15:restartNumberingAfterBreak="0">
+  <w:abstractNum w:abstractNumId="23" w15:restartNumberingAfterBreak="0">
+    <w:nsid w:val="70972110"/>
+    <w:multiLevelType w:val="hybridMultilevel"/>
+    <w:tmpl w:val="19702EAE"/>
+    <w:lvl w:ilvl="0" w:tplc="08090001">
+      <w:start w:val="1"/>
+      <w:numFmt w:val="bullet"/>
+      <w:lvlText w:val=""/>
+      <w:lvlJc w:val="left"/>
+      <w:pPr>
+        <w:ind w:left="720" w:hanging="360"/>
+      </w:pPr>
+      <w:rPr>
+        <w:rFonts w:ascii="Symbol" w:hAnsi="Symbol" w:hint="default"/>
+      </w:rPr>
+    </w:lvl>
+    <w:lvl w:ilvl="1" w:tplc="08090003" w:tentative="1">
+      <w:start w:val="1"/>
+      <w:numFmt w:val="bullet"/>
+      <w:lvlText w:val="o"/>
+      <w:lvlJc w:val="left"/>
+      <w:pPr>
+        <w:ind w:left="1440" w:hanging="360"/>
+      </w:pPr>
+      <w:rPr>
+        <w:rFonts w:ascii="Courier New" w:hAnsi="Courier New" w:cs="Courier New" w:hint="default"/>
+      </w:rPr>
+    </w:lvl>
+    <w:lvl w:ilvl="2" w:tplc="08090005" w:tentative="1">
+      <w:start w:val="1"/>
+      <w:numFmt w:val="bullet"/>
+      <w:lvlText w:val=""/>
+      <w:lvlJc w:val="left"/>
+      <w:pPr>
+        <w:ind w:left="2160" w:hanging="360"/>
+      </w:pPr>
+      <w:rPr>
+        <w:rFonts w:ascii="Wingdings" w:hAnsi="Wingdings" w:hint="default"/>
+      </w:rPr>
+    </w:lvl>
+    <w:lvl w:ilvl="3" w:tplc="08090001" w:tentative="1">
+      <w:start w:val="1"/>
+      <w:numFmt w:val="bullet"/>
+      <w:lvlText w:val=""/>
+      <w:lvlJc w:val="left"/>
+      <w:pPr>
+        <w:ind w:left="2880" w:hanging="360"/>
+      </w:pPr>
+      <w:rPr>
+        <w:rFonts w:ascii="Symbol" w:hAnsi="Symbol" w:hint="default"/>
+      </w:rPr>
+    </w:lvl>
+    <w:lvl w:ilvl="4" w:tplc="08090003" w:tentative="1">
+      <w:start w:val="1"/>
+      <w:numFmt w:val="bullet"/>
+      <w:lvlText w:val="o"/>
+      <w:lvlJc w:val="left"/>
+      <w:pPr>
+        <w:ind w:left="3600" w:hanging="360"/>
+      </w:pPr>
+      <w:rPr>
+        <w:rFonts w:ascii="Courier New" w:hAnsi="Courier New" w:cs="Courier New" w:hint="default"/>
+      </w:rPr>
+    </w:lvl>
+    <w:lvl w:ilvl="5" w:tplc="08090005" w:tentative="1">
+      <w:start w:val="1"/>
+      <w:numFmt w:val="bullet"/>
+      <w:lvlText w:val=""/>
+      <w:lvlJc w:val="left"/>
+      <w:pPr>
+        <w:ind w:left="4320" w:hanging="360"/>
+      </w:pPr>
+      <w:rPr>
+        <w:rFonts w:ascii="Wingdings" w:hAnsi="Wingdings" w:hint="default"/>
+      </w:rPr>
+    </w:lvl>
+    <w:lvl w:ilvl="6" w:tplc="08090001" w:tentative="1">
+      <w:start w:val="1"/>
+      <w:numFmt w:val="bullet"/>
+      <w:lvlText w:val=""/>
+      <w:lvlJc w:val="left"/>
+      <w:pPr>
+        <w:ind w:left="5040" w:hanging="360"/>
+      </w:pPr>
+      <w:rPr>
+        <w:rFonts w:ascii="Symbol" w:hAnsi="Symbol" w:hint="default"/>
+      </w:rPr>
+    </w:lvl>
+    <w:lvl w:ilvl="7" w:tplc="08090003" w:tentative="1">
+      <w:start w:val="1"/>
+      <w:numFmt w:val="bullet"/>
+      <w:lvlText w:val="o"/>
+      <w:lvlJc w:val="left"/>
+      <w:pPr>
+        <w:ind w:left="5760" w:hanging="360"/>
+      </w:pPr>
+      <w:rPr>
+        <w:rFonts w:ascii="Courier New" w:hAnsi="Courier New" w:cs="Courier New" w:hint="default"/>
+      </w:rPr>
+    </w:lvl>
+    <w:lvl w:ilvl="8" w:tplc="08090005" w:tentative="1">
+      <w:start w:val="1"/>
+      <w:numFmt w:val="bullet"/>
+      <w:lvlText w:val=""/>
+      <w:lvlJc w:val="left"/>
+      <w:pPr>
+        <w:ind w:left="6480" w:hanging="360"/>
+      </w:pPr>
+      <w:rPr>
+        <w:rFonts w:ascii="Wingdings" w:hAnsi="Wingdings" w:hint="default"/>
+      </w:rPr>
+    </w:lvl>
+  </w:abstractNum>
+  <w:abstractNum w:abstractNumId="24" w15:restartNumberingAfterBreak="0">
     <w:nsid w:val="731C4494"/>
     <w:multiLevelType w:val="hybridMultilevel"/>
     <w:tmpl w:val="3EC0AEEC"/>
@@ -5239,7 +5542,7 @@
       </w:pPr>
     </w:lvl>
   </w:abstractNum>
-  <w:abstractNum w:abstractNumId="15" w15:restartNumberingAfterBreak="0">
+  <w:abstractNum w:abstractNumId="25" w15:restartNumberingAfterBreak="0">
     <w:nsid w:val="752E30E2"/>
     <w:multiLevelType w:val="hybridMultilevel"/>
     <w:tmpl w:val="F89412AC"/>
@@ -5325,7 +5628,7 @@
       </w:pPr>
     </w:lvl>
   </w:abstractNum>
-  <w:abstractNum w:abstractNumId="16" w15:restartNumberingAfterBreak="0">
+  <w:abstractNum w:abstractNumId="26" w15:restartNumberingAfterBreak="0">
     <w:nsid w:val="77F83FBD"/>
     <w:multiLevelType w:val="hybridMultilevel"/>
     <w:tmpl w:val="D6180780"/>
@@ -5439,55 +5742,85 @@
     </w:lvl>
   </w:abstractNum>
   <w:num w:numId="1">
+    <w:abstractNumId w:val="4"/>
+  </w:num>
+  <w:num w:numId="2">
+    <w:abstractNumId w:val="5"/>
+  </w:num>
+  <w:num w:numId="3">
+    <w:abstractNumId w:val="11"/>
+  </w:num>
+  <w:num w:numId="4">
+    <w:abstractNumId w:val="24"/>
+  </w:num>
+  <w:num w:numId="5">
+    <w:abstractNumId w:val="13"/>
+  </w:num>
+  <w:num w:numId="6">
+    <w:abstractNumId w:val="10"/>
+  </w:num>
+  <w:num w:numId="7">
+    <w:abstractNumId w:val="8"/>
+  </w:num>
+  <w:num w:numId="8">
+    <w:abstractNumId w:val="14"/>
+  </w:num>
+  <w:num w:numId="9">
+    <w:abstractNumId w:val="1"/>
+  </w:num>
+  <w:num w:numId="10">
+    <w:abstractNumId w:val="21"/>
+  </w:num>
+  <w:num w:numId="11">
+    <w:abstractNumId w:val="25"/>
+  </w:num>
+  <w:num w:numId="12">
+    <w:abstractNumId w:val="22"/>
+  </w:num>
+  <w:num w:numId="13">
+    <w:abstractNumId w:val="18"/>
+  </w:num>
+  <w:num w:numId="14">
+    <w:abstractNumId w:val="12"/>
+  </w:num>
+  <w:num w:numId="15">
+    <w:abstractNumId w:val="3"/>
+  </w:num>
+  <w:num w:numId="16">
+    <w:abstractNumId w:val="9"/>
+  </w:num>
+  <w:num w:numId="17">
+    <w:abstractNumId w:val="26"/>
+  </w:num>
+  <w:num w:numId="18">
+    <w:abstractNumId w:val="16"/>
+  </w:num>
+  <w:num w:numId="19">
+    <w:abstractNumId w:val="6"/>
+  </w:num>
+  <w:num w:numId="20">
+    <w:abstractNumId w:val="15"/>
+  </w:num>
+  <w:num w:numId="21">
+    <w:abstractNumId w:val="19"/>
+  </w:num>
+  <w:num w:numId="22">
+    <w:abstractNumId w:val="7"/>
+  </w:num>
+  <w:num w:numId="23">
+    <w:abstractNumId w:val="23"/>
+  </w:num>
+  <w:num w:numId="24">
+    <w:abstractNumId w:val="20"/>
+  </w:num>
+  <w:num w:numId="25">
+    <w:abstractNumId w:val="0"/>
+  </w:num>
+  <w:num w:numId="26">
     <w:abstractNumId w:val="2"/>
   </w:num>
-  <w:num w:numId="2">
-    <w:abstractNumId w:val="3"/>
-  </w:num>
-  <w:num w:numId="3">
-    <w:abstractNumId w:val="7"/>
-  </w:num>
-  <w:num w:numId="4">
-    <w:abstractNumId w:val="14"/>
-  </w:num>
-  <w:num w:numId="5">
-    <w:abstractNumId w:val="9"/>
-  </w:num>
-  <w:num w:numId="6">
-    <w:abstractNumId w:val="6"/>
-  </w:num>
-  <w:num w:numId="7">
-    <w:abstractNumId w:val="4"/>
-  </w:num>
-  <w:num w:numId="8">
-    <w:abstractNumId w:val="10"/>
-  </w:num>
-  <w:num w:numId="9">
-    <w:abstractNumId w:val="0"/>
-  </w:num>
-  <w:num w:numId="10">
-    <w:abstractNumId w:val="12"/>
-  </w:num>
-  <w:num w:numId="11">
-    <w:abstractNumId w:val="15"/>
-  </w:num>
-  <w:num w:numId="12">
-    <w:abstractNumId w:val="13"/>
-  </w:num>
-  <w:num w:numId="13">
-    <w:abstractNumId w:val="11"/>
-  </w:num>
-  <w:num w:numId="14">
-    <w:abstractNumId w:val="8"/>
-  </w:num>
-  <w:num w:numId="15">
-    <w:abstractNumId w:val="1"/>
-  </w:num>
-  <w:num w:numId="16">
-    <w:abstractNumId w:val="5"/>
-  </w:num>
-  <w:num w:numId="17">
-    <w:abstractNumId w:val="16"/>
+  <w:num w:numId="27">
+    <w:abstractNumId w:val="17"/>
   </w:num>
 </w:numbering>
 </file>
@@ -6482,6 +6815,25 @@
 </file>
 
 <file path=customXml/item1.xml><?xml version="1.0" encoding="utf-8"?>
+<?mso-contentType ?>
+<FormTemplates xmlns="http://schemas.microsoft.com/sharepoint/v3/contenttype/forms">
+  <Display>DocumentLibraryForm</Display>
+  <Edit>DocumentLibraryForm</Edit>
+  <New>DocumentLibraryForm</New>
+</FormTemplates>
+</file>
+
+<file path=customXml/item2.xml><?xml version="1.0" encoding="utf-8"?>
+<p:properties xmlns:p="http://schemas.microsoft.com/office/2006/metadata/properties" xmlns:xsi="http://www.w3.org/2001/XMLSchema-instance" xmlns:pc="http://schemas.microsoft.com/office/infopath/2007/PartnerControls">
+  <documentManagement/>
+</p:properties>
+</file>
+
+<file path=customXml/item3.xml><?xml version="1.0" encoding="utf-8"?>
+<b:Sources xmlns:b="http://schemas.openxmlformats.org/officeDocument/2006/bibliography" xmlns="http://schemas.openxmlformats.org/officeDocument/2006/bibliography" SelectedStyle="\APASixthEditionOfficeOnline.xsl" StyleName="APA" Version="6"/>
+</file>
+
+<file path=customXml/item4.xml><?xml version="1.0" encoding="utf-8"?>
 <ct:contentTypeSchema xmlns:ct="http://schemas.microsoft.com/office/2006/metadata/contentType" xmlns:ma="http://schemas.microsoft.com/office/2006/metadata/properties/metaAttributes" ct:_="" ma:_="" ma:contentTypeName="Document" ma:contentTypeID="0x010100B51FF1F3B1E878408F1A9036BC542E37" ma:contentTypeVersion="10" ma:contentTypeDescription="Create a new document." ma:contentTypeScope="" ma:versionID="2d60345fbaa656ba62b344d076a4f7ae">
   <xsd:schema xmlns:xsd="http://www.w3.org/2001/XMLSchema" xmlns:xs="http://www.w3.org/2001/XMLSchema" xmlns:p="http://schemas.microsoft.com/office/2006/metadata/properties" xmlns:ns2="1a608d72-da23-4f2b-8524-9c34c19366c2" targetNamespace="http://schemas.microsoft.com/office/2006/metadata/properties" ma:root="true" ma:fieldsID="825a08f0a618911f38a3de5cec3ddae1" ns2:_="">
     <xsd:import namespace="1a608d72-da23-4f2b-8524-9c34c19366c2"/>
@@ -6665,26 +7017,32 @@
 </ct:contentTypeSchema>
 </file>
 
-<file path=customXml/item2.xml><?xml version="1.0" encoding="utf-8"?>
-<b:Sources xmlns:b="http://schemas.openxmlformats.org/officeDocument/2006/bibliography" xmlns="http://schemas.openxmlformats.org/officeDocument/2006/bibliography" SelectedStyle="\APASixthEditionOfficeOnline.xsl" StyleName="APA" Version="6"/>
+<file path=customXml/itemProps1.xml><?xml version="1.0" encoding="utf-8"?>
+<ds:datastoreItem xmlns:ds="http://schemas.openxmlformats.org/officeDocument/2006/customXml" ds:itemID="{30510148-2913-48F5-AA3F-CDEC18E4C342}">
+  <ds:schemaRefs>
+    <ds:schemaRef ds:uri="http://schemas.microsoft.com/sharepoint/v3/contenttype/forms"/>
+  </ds:schemaRefs>
+</ds:datastoreItem>
 </file>
 
-<file path=customXml/item3.xml><?xml version="1.0" encoding="utf-8"?>
-<p:properties xmlns:p="http://schemas.microsoft.com/office/2006/metadata/properties" xmlns:xsi="http://www.w3.org/2001/XMLSchema-instance" xmlns:pc="http://schemas.microsoft.com/office/infopath/2007/PartnerControls">
-  <documentManagement/>
-</p:properties>
+<file path=customXml/itemProps2.xml><?xml version="1.0" encoding="utf-8"?>
+<ds:datastoreItem xmlns:ds="http://schemas.openxmlformats.org/officeDocument/2006/customXml" ds:itemID="{E073A72B-130A-46A6-B65A-C7AE15BFE7CC}">
+  <ds:schemaRefs>
+    <ds:schemaRef ds:uri="http://schemas.microsoft.com/office/2006/metadata/properties"/>
+    <ds:schemaRef ds:uri="http://schemas.microsoft.com/office/infopath/2007/PartnerControls"/>
+  </ds:schemaRefs>
+</ds:datastoreItem>
 </file>
 
-<file path=customXml/item4.xml><?xml version="1.0" encoding="utf-8"?>
-<?mso-contentType ?>
-<FormTemplates xmlns="http://schemas.microsoft.com/sharepoint/v3/contenttype/forms">
-  <Display>DocumentLibraryForm</Display>
-  <Edit>DocumentLibraryForm</Edit>
-  <New>DocumentLibraryForm</New>
-</FormTemplates>
+<file path=customXml/itemProps3.xml><?xml version="1.0" encoding="utf-8"?>
+<ds:datastoreItem xmlns:ds="http://schemas.openxmlformats.org/officeDocument/2006/customXml" ds:itemID="{3809E984-80E4-4D3E-B302-5218119B5142}">
+  <ds:schemaRefs>
+    <ds:schemaRef ds:uri="http://schemas.openxmlformats.org/officeDocument/2006/bibliography"/>
+  </ds:schemaRefs>
+</ds:datastoreItem>
 </file>
 
-<file path=customXml/itemProps1.xml><?xml version="1.0" encoding="utf-8"?>
+<file path=customXml/itemProps4.xml><?xml version="1.0" encoding="utf-8"?>
 <ds:datastoreItem xmlns:ds="http://schemas.openxmlformats.org/officeDocument/2006/customXml" ds:itemID="{1BA504C8-E083-43B4-BA41-D1E0F47E4D86}">
   <ds:schemaRefs>
     <ds:schemaRef ds:uri="http://schemas.microsoft.com/office/2006/metadata/contentType"/>
@@ -6700,29 +7058,4 @@
     <ds:schemaRef ds:uri="http://schemas.microsoft.com/internal/obd"/>
   </ds:schemaRefs>
 </ds:datastoreItem>
-</file>
-
-<file path=customXml/itemProps2.xml><?xml version="1.0" encoding="utf-8"?>
-<ds:datastoreItem xmlns:ds="http://schemas.openxmlformats.org/officeDocument/2006/customXml" ds:itemID="{3809E984-80E4-4D3E-B302-5218119B5142}">
-  <ds:schemaRefs>
-    <ds:schemaRef ds:uri="http://schemas.openxmlformats.org/officeDocument/2006/bibliography"/>
-  </ds:schemaRefs>
-</ds:datastoreItem>
-</file>
-
-<file path=customXml/itemProps3.xml><?xml version="1.0" encoding="utf-8"?>
-<ds:datastoreItem xmlns:ds="http://schemas.openxmlformats.org/officeDocument/2006/customXml" ds:itemID="{E073A72B-130A-46A6-B65A-C7AE15BFE7CC}">
-  <ds:schemaRefs>
-    <ds:schemaRef ds:uri="http://schemas.microsoft.com/office/2006/metadata/properties"/>
-    <ds:schemaRef ds:uri="http://schemas.microsoft.com/office/infopath/2007/PartnerControls"/>
-  </ds:schemaRefs>
-</ds:datastoreItem>
-</file>
-
-<file path=customXml/itemProps4.xml><?xml version="1.0" encoding="utf-8"?>
-<ds:datastoreItem xmlns:ds="http://schemas.openxmlformats.org/officeDocument/2006/customXml" ds:itemID="{30510148-2913-48F5-AA3F-CDEC18E4C342}">
-  <ds:schemaRefs>
-    <ds:schemaRef ds:uri="http://schemas.microsoft.com/sharepoint/v3/contenttype/forms"/>
-  </ds:schemaRefs>
-</ds:datastoreItem>
 </file>
</xml_diff>

<commit_message>
Update Setting up your pixyBot.docx
</commit_message>
<xml_diff>
--- a/Setting up/Setting up your pixyBot.docx
+++ b/Setting up/Setting up your pixyBot.docx
@@ -6,7 +6,7 @@
       <w:pPr>
         <w:pStyle w:val="Heading1"/>
       </w:pPr>
-      <w:bookmarkStart w:id="0" w:name="_Toc64360804"/>
+      <w:bookmarkStart w:id="0" w:name="_Toc64360821"/>
       <w:r>
         <w:t xml:space="preserve">ALBIR </w:t>
       </w:r>
@@ -68,7 +68,7 @@
           <w:r>
             <w:fldChar w:fldCharType="separate"/>
           </w:r>
-          <w:hyperlink w:anchor="_Toc64360804" w:history="1">
+          <w:hyperlink w:anchor="_Toc64360821" w:history="1">
             <w:r>
               <w:rPr>
                 <w:rStyle w:val="Hyperlink"/>
@@ -95,7 +95,7 @@
                 <w:noProof/>
                 <w:webHidden/>
               </w:rPr>
-              <w:instrText xml:space="preserve"> PAGEREF _Toc64360804 \h </w:instrText>
+              <w:instrText xml:space="preserve"> PAGEREF _Toc64360821 \h </w:instrText>
             </w:r>
             <w:r>
               <w:rPr>
@@ -136,7 +136,7 @@
               <w:noProof/>
             </w:rPr>
           </w:pPr>
-          <w:hyperlink w:anchor="_Toc64360805" w:history="1">
+          <w:hyperlink w:anchor="_Toc64360822" w:history="1">
             <w:r>
               <w:rPr>
                 <w:rStyle w:val="Hyperlink"/>
@@ -163,7 +163,7 @@
                 <w:noProof/>
                 <w:webHidden/>
               </w:rPr>
-              <w:instrText xml:space="preserve"> PAGEREF _Toc64360805 \h </w:instrText>
+              <w:instrText xml:space="preserve"> PAGEREF _Toc64360822 \h </w:instrText>
             </w:r>
             <w:r>
               <w:rPr>
@@ -204,7 +204,7 @@
               <w:noProof/>
             </w:rPr>
           </w:pPr>
-          <w:hyperlink w:anchor="_Toc64360806" w:history="1">
+          <w:hyperlink w:anchor="_Toc64360823" w:history="1">
             <w:r>
               <w:rPr>
                 <w:rStyle w:val="Hyperlink"/>
@@ -231,7 +231,7 @@
                 <w:noProof/>
                 <w:webHidden/>
               </w:rPr>
-              <w:instrText xml:space="preserve"> PAGEREF _Toc64360806 \h </w:instrText>
+              <w:instrText xml:space="preserve"> PAGEREF _Toc64360823 \h </w:instrText>
             </w:r>
             <w:r>
               <w:rPr>
@@ -272,7 +272,7 @@
               <w:noProof/>
             </w:rPr>
           </w:pPr>
-          <w:hyperlink w:anchor="_Toc64360807" w:history="1">
+          <w:hyperlink w:anchor="_Toc64360824" w:history="1">
             <w:r>
               <w:rPr>
                 <w:rStyle w:val="Hyperlink"/>
@@ -299,7 +299,7 @@
                 <w:noProof/>
                 <w:webHidden/>
               </w:rPr>
-              <w:instrText xml:space="preserve"> PAGEREF _Toc64360807 \h </w:instrText>
+              <w:instrText xml:space="preserve"> PAGEREF _Toc64360824 \h </w:instrText>
             </w:r>
             <w:r>
               <w:rPr>
@@ -340,13 +340,13 @@
               <w:noProof/>
             </w:rPr>
           </w:pPr>
-          <w:hyperlink w:anchor="_Toc64360808" w:history="1">
+          <w:hyperlink w:anchor="_Toc64360825" w:history="1">
             <w:r>
               <w:rPr>
                 <w:rStyle w:val="Hyperlink"/>
                 <w:noProof/>
               </w:rPr>
-              <w:t>Setting up</w:t>
+              <w:t>Setting up your software environment</w:t>
             </w:r>
             <w:r>
               <w:rPr>
@@ -367,7 +367,7 @@
                 <w:noProof/>
                 <w:webHidden/>
               </w:rPr>
-              <w:instrText xml:space="preserve"> PAGEREF _Toc64360808 \h </w:instrText>
+              <w:instrText xml:space="preserve"> PAGEREF _Toc64360825 \h </w:instrText>
             </w:r>
             <w:r>
               <w:rPr>
@@ -408,7 +408,7 @@
               <w:noProof/>
             </w:rPr>
           </w:pPr>
-          <w:hyperlink w:anchor="_Toc64360809" w:history="1">
+          <w:hyperlink w:anchor="_Toc64360826" w:history="1">
             <w:r>
               <w:rPr>
                 <w:rStyle w:val="Hyperlink"/>
@@ -435,7 +435,7 @@
                 <w:noProof/>
                 <w:webHidden/>
               </w:rPr>
-              <w:instrText xml:space="preserve"> PAGEREF _Toc64360809 \h </w:instrText>
+              <w:instrText xml:space="preserve"> PAGEREF _Toc64360826 \h </w:instrText>
             </w:r>
             <w:r>
               <w:rPr>
@@ -476,7 +476,7 @@
               <w:noProof/>
             </w:rPr>
           </w:pPr>
-          <w:hyperlink w:anchor="_Toc64360810" w:history="1">
+          <w:hyperlink w:anchor="_Toc64360827" w:history="1">
             <w:r>
               <w:rPr>
                 <w:rStyle w:val="Hyperlink"/>
@@ -503,7 +503,7 @@
                 <w:noProof/>
                 <w:webHidden/>
               </w:rPr>
-              <w:instrText xml:space="preserve"> PAGEREF _Toc64360810 \h </w:instrText>
+              <w:instrText xml:space="preserve"> PAGEREF _Toc64360827 \h </w:instrText>
             </w:r>
             <w:r>
               <w:rPr>
@@ -544,7 +544,7 @@
               <w:noProof/>
             </w:rPr>
           </w:pPr>
-          <w:hyperlink w:anchor="_Toc64360811" w:history="1">
+          <w:hyperlink w:anchor="_Toc64360828" w:history="1">
             <w:r>
               <w:rPr>
                 <w:rStyle w:val="Hyperlink"/>
@@ -571,7 +571,7 @@
                 <w:noProof/>
                 <w:webHidden/>
               </w:rPr>
-              <w:instrText xml:space="preserve"> PAGEREF _Toc64360811 \h </w:instrText>
+              <w:instrText xml:space="preserve"> PAGEREF _Toc64360828 \h </w:instrText>
             </w:r>
             <w:r>
               <w:rPr>
@@ -612,7 +612,7 @@
               <w:noProof/>
             </w:rPr>
           </w:pPr>
-          <w:hyperlink w:anchor="_Toc64360812" w:history="1">
+          <w:hyperlink w:anchor="_Toc64360829" w:history="1">
             <w:r>
               <w:rPr>
                 <w:rStyle w:val="Hyperlink"/>
@@ -639,7 +639,7 @@
                 <w:noProof/>
                 <w:webHidden/>
               </w:rPr>
-              <w:instrText xml:space="preserve"> PAGEREF _Toc64360812 \h </w:instrText>
+              <w:instrText xml:space="preserve"> PAGEREF _Toc64360829 \h </w:instrText>
             </w:r>
             <w:r>
               <w:rPr>
@@ -680,7 +680,7 @@
               <w:noProof/>
             </w:rPr>
           </w:pPr>
-          <w:hyperlink w:anchor="_Toc64360813" w:history="1">
+          <w:hyperlink w:anchor="_Toc64360830" w:history="1">
             <w:r>
               <w:rPr>
                 <w:rStyle w:val="Hyperlink"/>
@@ -707,7 +707,7 @@
                 <w:noProof/>
                 <w:webHidden/>
               </w:rPr>
-              <w:instrText xml:space="preserve"> PAGEREF _Toc64360813 \h </w:instrText>
+              <w:instrText xml:space="preserve"> PAGEREF _Toc64360830 \h </w:instrText>
             </w:r>
             <w:r>
               <w:rPr>
@@ -748,7 +748,7 @@
               <w:noProof/>
             </w:rPr>
           </w:pPr>
-          <w:hyperlink w:anchor="_Toc64360814" w:history="1">
+          <w:hyperlink w:anchor="_Toc64360831" w:history="1">
             <w:r>
               <w:rPr>
                 <w:rStyle w:val="Hyperlink"/>
@@ -775,7 +775,7 @@
                 <w:noProof/>
                 <w:webHidden/>
               </w:rPr>
-              <w:instrText xml:space="preserve"> PAGEREF _Toc64360814 \h </w:instrText>
+              <w:instrText xml:space="preserve"> PAGEREF _Toc64360831 \h </w:instrText>
             </w:r>
             <w:r>
               <w:rPr>
@@ -816,7 +816,7 @@
               <w:noProof/>
             </w:rPr>
           </w:pPr>
-          <w:hyperlink w:anchor="_Toc64360815" w:history="1">
+          <w:hyperlink w:anchor="_Toc64360832" w:history="1">
             <w:r>
               <w:rPr>
                 <w:rStyle w:val="Hyperlink"/>
@@ -843,7 +843,7 @@
                 <w:noProof/>
                 <w:webHidden/>
               </w:rPr>
-              <w:instrText xml:space="preserve"> PAGEREF _Toc64360815 \h </w:instrText>
+              <w:instrText xml:space="preserve"> PAGEREF _Toc64360832 \h </w:instrText>
             </w:r>
             <w:r>
               <w:rPr>
@@ -884,7 +884,7 @@
               <w:noProof/>
             </w:rPr>
           </w:pPr>
-          <w:hyperlink w:anchor="_Toc64360816" w:history="1">
+          <w:hyperlink w:anchor="_Toc64360833" w:history="1">
             <w:r>
               <w:rPr>
                 <w:rStyle w:val="Hyperlink"/>
@@ -911,7 +911,7 @@
                 <w:noProof/>
                 <w:webHidden/>
               </w:rPr>
-              <w:instrText xml:space="preserve"> PAGEREF _Toc64360816 \h </w:instrText>
+              <w:instrText xml:space="preserve"> PAGEREF _Toc64360833 \h </w:instrText>
             </w:r>
             <w:r>
               <w:rPr>
@@ -952,7 +952,7 @@
               <w:noProof/>
             </w:rPr>
           </w:pPr>
-          <w:hyperlink w:anchor="_Toc64360817" w:history="1">
+          <w:hyperlink w:anchor="_Toc64360834" w:history="1">
             <w:r>
               <w:rPr>
                 <w:rStyle w:val="Hyperlink"/>
@@ -979,7 +979,7 @@
                 <w:noProof/>
                 <w:webHidden/>
               </w:rPr>
-              <w:instrText xml:space="preserve"> PAGEREF _Toc64360817 \h </w:instrText>
+              <w:instrText xml:space="preserve"> PAGEREF _Toc64360834 \h </w:instrText>
             </w:r>
             <w:r>
               <w:rPr>
@@ -1020,7 +1020,7 @@
               <w:noProof/>
             </w:rPr>
           </w:pPr>
-          <w:hyperlink w:anchor="_Toc64360818" w:history="1">
+          <w:hyperlink w:anchor="_Toc64360835" w:history="1">
             <w:r>
               <w:rPr>
                 <w:rStyle w:val="Hyperlink"/>
@@ -1047,7 +1047,7 @@
                 <w:noProof/>
                 <w:webHidden/>
               </w:rPr>
-              <w:instrText xml:space="preserve"> PAGEREF _Toc64360818 \h </w:instrText>
+              <w:instrText xml:space="preserve"> PAGEREF _Toc64360835 \h </w:instrText>
             </w:r>
             <w:r>
               <w:rPr>
@@ -1088,7 +1088,7 @@
               <w:noProof/>
             </w:rPr>
           </w:pPr>
-          <w:hyperlink w:anchor="_Toc64360819" w:history="1">
+          <w:hyperlink w:anchor="_Toc64360836" w:history="1">
             <w:r>
               <w:rPr>
                 <w:rStyle w:val="Hyperlink"/>
@@ -1115,7 +1115,7 @@
                 <w:noProof/>
                 <w:webHidden/>
               </w:rPr>
-              <w:instrText xml:space="preserve"> PAGEREF _Toc64360819 \h </w:instrText>
+              <w:instrText xml:space="preserve"> PAGEREF _Toc64360836 \h </w:instrText>
             </w:r>
             <w:r>
               <w:rPr>
@@ -1156,7 +1156,7 @@
               <w:noProof/>
             </w:rPr>
           </w:pPr>
-          <w:hyperlink w:anchor="_Toc64360820" w:history="1">
+          <w:hyperlink w:anchor="_Toc64360837" w:history="1">
             <w:r>
               <w:rPr>
                 <w:rStyle w:val="Hyperlink"/>
@@ -1183,7 +1183,7 @@
                 <w:noProof/>
                 <w:webHidden/>
               </w:rPr>
-              <w:instrText xml:space="preserve"> PAGEREF _Toc64360820 \h </w:instrText>
+              <w:instrText xml:space="preserve"> PAGEREF _Toc64360837 \h </w:instrText>
             </w:r>
             <w:r>
               <w:rPr>
@@ -1235,7 +1235,7 @@
       <w:pPr>
         <w:pStyle w:val="Heading1"/>
       </w:pPr>
-      <w:bookmarkStart w:id="1" w:name="_Toc64360805"/>
+      <w:bookmarkStart w:id="1" w:name="_Toc64360822"/>
       <w:r>
         <w:lastRenderedPageBreak/>
         <w:t>Module</w:t>
@@ -1270,11 +1270,16 @@
       <w:pPr>
         <w:pStyle w:val="Heading1"/>
       </w:pPr>
-      <w:bookmarkStart w:id="2" w:name="_Toc64360806"/>
-      <w:r>
-        <w:t>Assembling your pixyBot</w:t>
+      <w:bookmarkStart w:id="2" w:name="_Toc64360823"/>
+      <w:r>
+        <w:t xml:space="preserve">Assembling your </w:t>
+      </w:r>
+      <w:proofErr w:type="spellStart"/>
+      <w:r>
+        <w:t>pixyBot</w:t>
       </w:r>
       <w:bookmarkEnd w:id="2"/>
+      <w:proofErr w:type="spellEnd"/>
     </w:p>
     <w:p>
       <w:pPr>
@@ -1304,7 +1309,7 @@
       <w:pPr>
         <w:pStyle w:val="Heading1"/>
       </w:pPr>
-      <w:bookmarkStart w:id="3" w:name="_Toc64360807"/>
+      <w:bookmarkStart w:id="3" w:name="_Toc64360824"/>
       <w:commentRangeStart w:id="4"/>
       <w:r>
         <w:t>Hardware usage notes</w:t>
@@ -1338,7 +1343,15 @@
         <w:jc w:val="both"/>
       </w:pPr>
       <w:r>
-        <w:t xml:space="preserve">To minimize the weight and size of the robot, the onboard battery can only allow the robot to operate freely for up to 1-1.5hr during normal use. The battery hat has 5 leds to indicate the battery charge. Stop running the robot for charging when the battery reaches 20% level (or only one led on). </w:t>
+        <w:t xml:space="preserve">To minimize the weight and size of the robot, the onboard battery can only allow the robot to operate freely for up to 1-1.5hr during normal use. The battery hat has 5 </w:t>
+      </w:r>
+      <w:proofErr w:type="spellStart"/>
+      <w:r>
+        <w:t>leds</w:t>
+      </w:r>
+      <w:proofErr w:type="spellEnd"/>
+      <w:r>
+        <w:t xml:space="preserve"> to indicate the battery charge. Stop running the robot for charging when the battery reaches 20% level (or only one led on). </w:t>
       </w:r>
     </w:p>
     <w:p>
@@ -1377,7 +1390,15 @@
         <w:jc w:val="both"/>
       </w:pPr>
       <w:r>
-        <w:t>While the Pi has a micro-HDMI cable, we encourage you to access the operation system directly via WiFi. See instructions in this guide on how to set it up. The remote access and uploading/downloading files require very little data so connecting via a mobile phone hotspot should be sufficient.</w:t>
+        <w:t xml:space="preserve">While the Pi has a micro-HDMI cable, we encourage you to access the operation system directly via </w:t>
+      </w:r>
+      <w:proofErr w:type="spellStart"/>
+      <w:r>
+        <w:t>WiFi</w:t>
+      </w:r>
+      <w:proofErr w:type="spellEnd"/>
+      <w:r>
+        <w:t>. See instructions in this guide on how to set it up. The remote access and uploading/downloading files require very little data so connecting via a mobile phone hotspot should be sufficient.</w:t>
       </w:r>
     </w:p>
     <w:p>
@@ -1412,6 +1433,7 @@
         </w:rPr>
         <w:t xml:space="preserve">PLEASE MAKE SURE TO RUN THE COMMAND </w:t>
       </w:r>
+      <w:proofErr w:type="spellStart"/>
       <w:r>
         <w:rPr>
           <w:rFonts w:ascii="Courier New" w:hAnsi="Courier New" w:cs="Courier New"/>
@@ -1419,15 +1441,9 @@
           <w:bCs/>
           <w:color w:val="FF0000"/>
         </w:rPr>
-        <w:t>sudo shutdown now</w:t>
-      </w:r>
-      <w:r>
-        <w:rPr>
-          <w:b/>
-          <w:bCs/>
-        </w:rPr>
-        <w:t xml:space="preserve"> or </w:t>
-      </w:r>
+        <w:t>sudo</w:t>
+      </w:r>
+      <w:proofErr w:type="spellEnd"/>
       <w:r>
         <w:rPr>
           <w:rFonts w:ascii="Courier New" w:hAnsi="Courier New" w:cs="Courier New"/>
@@ -1435,50 +1451,93 @@
           <w:bCs/>
           <w:color w:val="FF0000"/>
         </w:rPr>
-        <w:t>sudo reboot now</w:t>
+        <w:t xml:space="preserve"> shutdown now</w:t>
       </w:r>
       <w:r>
         <w:rPr>
           <w:b/>
           <w:bCs/>
         </w:rPr>
-        <w:t xml:space="preserve"> to shutdown the Pi/reboot the Pi safely. Turning the battery HAT off</w:t>
-      </w:r>
-      <w:r>
-        <w:rPr>
+        <w:t xml:space="preserve"> or </w:t>
+      </w:r>
+      <w:proofErr w:type="spellStart"/>
+      <w:r>
+        <w:rPr>
+          <w:rFonts w:ascii="Courier New" w:hAnsi="Courier New" w:cs="Courier New"/>
           <w:b/>
           <w:bCs/>
-        </w:rPr>
-        <w:t>,</w:t>
-      </w:r>
-      <w:r>
-        <w:rPr>
+          <w:color w:val="FF0000"/>
+        </w:rPr>
+        <w:t>sudo</w:t>
+      </w:r>
+      <w:proofErr w:type="spellEnd"/>
+      <w:r>
+        <w:rPr>
+          <w:rFonts w:ascii="Courier New" w:hAnsi="Courier New" w:cs="Courier New"/>
           <w:b/>
           <w:bCs/>
-        </w:rPr>
-        <w:t xml:space="preserve"> pulling the power cord</w:t>
+          <w:color w:val="FF0000"/>
+        </w:rPr>
+        <w:t xml:space="preserve"> reboot now</w:t>
       </w:r>
       <w:r>
         <w:rPr>
           <w:b/>
           <w:bCs/>
         </w:rPr>
-        <w:t xml:space="preserve"> or plugging/unplugging any USB or servos</w:t>
-      </w:r>
+        <w:t xml:space="preserve"> to </w:t>
+      </w:r>
+      <w:proofErr w:type="spellStart"/>
       <w:r>
         <w:rPr>
           <w:b/>
           <w:bCs/>
         </w:rPr>
-        <w:t xml:space="preserve"> without shutting down properly may corrupt your SD card.</w:t>
-      </w:r>
-    </w:p>
-    <w:p>
-      <w:pPr>
+        <w:t>shutdown</w:t>
+      </w:r>
+      <w:proofErr w:type="spellEnd"/>
+      <w:r>
         <w:rPr>
           <w:b/>
           <w:bCs/>
         </w:rPr>
+        <w:t xml:space="preserve"> the Pi/reboot the Pi safely. Turning the battery HAT off</w:t>
+      </w:r>
+      <w:r>
+        <w:rPr>
+          <w:b/>
+          <w:bCs/>
+        </w:rPr>
+        <w:t>,</w:t>
+      </w:r>
+      <w:r>
+        <w:rPr>
+          <w:b/>
+          <w:bCs/>
+        </w:rPr>
+        <w:t xml:space="preserve"> pulling the power cord</w:t>
+      </w:r>
+      <w:r>
+        <w:rPr>
+          <w:b/>
+          <w:bCs/>
+        </w:rPr>
+        <w:t xml:space="preserve"> or plugging/unplugging any USB or servos</w:t>
+      </w:r>
+      <w:r>
+        <w:rPr>
+          <w:b/>
+          <w:bCs/>
+        </w:rPr>
+        <w:t xml:space="preserve"> without shutting down properly may corrupt your SD card.</w:t>
+      </w:r>
+    </w:p>
+    <w:p>
+      <w:pPr>
+        <w:rPr>
+          <w:b/>
+          <w:bCs/>
+        </w:rPr>
       </w:pPr>
     </w:p>
     <w:p>
@@ -1490,24 +1549,24 @@
       <w:pPr>
         <w:pStyle w:val="Heading1"/>
       </w:pPr>
-      <w:bookmarkStart w:id="5" w:name="_Toc64360808"/>
+      <w:bookmarkStart w:id="5" w:name="_Toc64360825"/>
       <w:r>
         <w:lastRenderedPageBreak/>
         <w:t>Setting up</w:t>
       </w:r>
+      <w:r>
+        <w:t xml:space="preserve"> your </w:t>
+      </w:r>
+      <w:r>
+        <w:t>software environment</w:t>
+      </w:r>
       <w:bookmarkEnd w:id="5"/>
-      <w:r>
-        <w:t xml:space="preserve"> your </w:t>
-      </w:r>
-      <w:r>
-        <w:t>software environment</w:t>
-      </w:r>
     </w:p>
     <w:p>
       <w:pPr>
         <w:pStyle w:val="Heading2"/>
       </w:pPr>
-      <w:bookmarkStart w:id="6" w:name="_Toc64360809"/>
+      <w:bookmarkStart w:id="6" w:name="_Toc64360826"/>
       <w:r>
         <w:t>Flashing an OS image to your SD card</w:t>
       </w:r>
@@ -1613,7 +1672,7 @@
       <w:pPr>
         <w:pStyle w:val="Heading2"/>
       </w:pPr>
-      <w:bookmarkStart w:id="7" w:name="_Toc64360810"/>
+      <w:bookmarkStart w:id="7" w:name="_Toc64360827"/>
       <w:r>
         <w:t>Connecting your Pi to your network</w:t>
       </w:r>
@@ -1628,7 +1687,15 @@
         </w:numPr>
       </w:pPr>
       <w:r>
-        <w:t>Insert the SD card into your computer, your computer should recognise a boot partition and several others (YOUR OPERATING SYSTEM MAY TELL YOU TO FORMAT THE DISK IN DRIVE X BEFORE YOU CAN USE IT. CANCEL THIS PROMPT). Go into the boot partition and create a file called “wpa_supplicant.conf”</w:t>
+        <w:t>Insert the SD card into your computer, your computer should recognise a boot partition and several others (YOUR OPERATING SYSTEM MAY TELL YOU TO FORMAT THE DISK IN DRIVE X BEFORE YOU CAN USE IT. CANCEL THIS PROMPT). Go into the boot partition and create a file called “</w:t>
+      </w:r>
+      <w:proofErr w:type="spellStart"/>
+      <w:r>
+        <w:t>wpa_supplicant.conf</w:t>
+      </w:r>
+      <w:proofErr w:type="spellEnd"/>
+      <w:r>
+        <w:t>”</w:t>
       </w:r>
       <w:r>
         <w:t xml:space="preserve"> (an example file is on the </w:t>
@@ -1686,6 +1753,7 @@
           <w:bdr w:val="none" w:sz="0" w:space="0" w:color="auto" w:frame="1"/>
         </w:rPr>
       </w:pPr>
+      <w:proofErr w:type="spellStart"/>
       <w:r>
         <w:rPr>
           <w:rFonts w:ascii="Courier" w:eastAsia="Times New Roman" w:hAnsi="Courier" w:cs="Courier New"/>
@@ -1694,8 +1762,53 @@
           <w:szCs w:val="21"/>
           <w:bdr w:val="none" w:sz="0" w:space="0" w:color="auto" w:frame="1"/>
         </w:rPr>
-        <w:t>ctrl_interface=DIR=/var/run/wpa_supplicant GROUP=netdev</w:t>
-      </w:r>
+        <w:t>ctrl_interface</w:t>
+      </w:r>
+      <w:proofErr w:type="spellEnd"/>
+      <w:r>
+        <w:rPr>
+          <w:rFonts w:ascii="Courier" w:eastAsia="Times New Roman" w:hAnsi="Courier" w:cs="Courier New"/>
+          <w:color w:val="222222"/>
+          <w:sz w:val="21"/>
+          <w:szCs w:val="21"/>
+          <w:bdr w:val="none" w:sz="0" w:space="0" w:color="auto" w:frame="1"/>
+        </w:rPr>
+        <w:t>=DIR=/var/run/</w:t>
+      </w:r>
+      <w:proofErr w:type="spellStart"/>
+      <w:r>
+        <w:rPr>
+          <w:rFonts w:ascii="Courier" w:eastAsia="Times New Roman" w:hAnsi="Courier" w:cs="Courier New"/>
+          <w:color w:val="222222"/>
+          <w:sz w:val="21"/>
+          <w:szCs w:val="21"/>
+          <w:bdr w:val="none" w:sz="0" w:space="0" w:color="auto" w:frame="1"/>
+        </w:rPr>
+        <w:t>wpa_supplicant</w:t>
+      </w:r>
+      <w:proofErr w:type="spellEnd"/>
+      <w:r>
+        <w:rPr>
+          <w:rFonts w:ascii="Courier" w:eastAsia="Times New Roman" w:hAnsi="Courier" w:cs="Courier New"/>
+          <w:color w:val="222222"/>
+          <w:sz w:val="21"/>
+          <w:szCs w:val="21"/>
+          <w:bdr w:val="none" w:sz="0" w:space="0" w:color="auto" w:frame="1"/>
+        </w:rPr>
+        <w:t xml:space="preserve"> GROUP=</w:t>
+      </w:r>
+      <w:proofErr w:type="spellStart"/>
+      <w:r>
+        <w:rPr>
+          <w:rFonts w:ascii="Courier" w:eastAsia="Times New Roman" w:hAnsi="Courier" w:cs="Courier New"/>
+          <w:color w:val="222222"/>
+          <w:sz w:val="21"/>
+          <w:szCs w:val="21"/>
+          <w:bdr w:val="none" w:sz="0" w:space="0" w:color="auto" w:frame="1"/>
+        </w:rPr>
+        <w:t>netdev</w:t>
+      </w:r>
+      <w:proofErr w:type="spellEnd"/>
     </w:p>
     <w:p>
       <w:pPr>
@@ -1734,6 +1847,7 @@
           <w:bdr w:val="none" w:sz="0" w:space="0" w:color="auto" w:frame="1"/>
         </w:rPr>
       </w:pPr>
+      <w:proofErr w:type="spellStart"/>
       <w:r>
         <w:rPr>
           <w:rFonts w:ascii="Courier" w:eastAsia="Times New Roman" w:hAnsi="Courier" w:cs="Courier New"/>
@@ -1742,7 +1856,18 @@
           <w:szCs w:val="21"/>
           <w:bdr w:val="none" w:sz="0" w:space="0" w:color="auto" w:frame="1"/>
         </w:rPr>
-        <w:t>update_config=1</w:t>
+        <w:t>update_config</w:t>
+      </w:r>
+      <w:proofErr w:type="spellEnd"/>
+      <w:r>
+        <w:rPr>
+          <w:rFonts w:ascii="Courier" w:eastAsia="Times New Roman" w:hAnsi="Courier" w:cs="Courier New"/>
+          <w:color w:val="222222"/>
+          <w:sz w:val="21"/>
+          <w:szCs w:val="21"/>
+          <w:bdr w:val="none" w:sz="0" w:space="0" w:color="auto" w:frame="1"/>
+        </w:rPr>
+        <w:t>=1</w:t>
       </w:r>
     </w:p>
     <w:p>
@@ -1876,8 +2001,20 @@
           <w:szCs w:val="21"/>
           <w:bdr w:val="none" w:sz="0" w:space="0" w:color="auto" w:frame="1"/>
         </w:rPr>
-        <w:t>network={</w:t>
-      </w:r>
+        <w:t>network</w:t>
+      </w:r>
+      <w:proofErr w:type="gramStart"/>
+      <w:r>
+        <w:rPr>
+          <w:rFonts w:ascii="Courier" w:eastAsia="Times New Roman" w:hAnsi="Courier" w:cs="Courier New"/>
+          <w:color w:val="222222"/>
+          <w:sz w:val="21"/>
+          <w:szCs w:val="21"/>
+          <w:bdr w:val="none" w:sz="0" w:space="0" w:color="auto" w:frame="1"/>
+        </w:rPr>
+        <w:t>={</w:t>
+      </w:r>
+      <w:proofErr w:type="gramEnd"/>
     </w:p>
     <w:p>
       <w:pPr>
@@ -1926,6 +2063,7 @@
         </w:rPr>
         <w:t xml:space="preserve"> </w:t>
       </w:r>
+      <w:proofErr w:type="spellStart"/>
       <w:r>
         <w:rPr>
           <w:rFonts w:ascii="Courier" w:eastAsia="Times New Roman" w:hAnsi="Courier" w:cs="Courier New"/>
@@ -1934,7 +2072,18 @@
           <w:szCs w:val="21"/>
           <w:bdr w:val="none" w:sz="0" w:space="0" w:color="auto" w:frame="1"/>
         </w:rPr>
-        <w:t>ssid="&lt;Name of your wireless LAN&gt;"</w:t>
+        <w:t>ssid</w:t>
+      </w:r>
+      <w:proofErr w:type="spellEnd"/>
+      <w:r>
+        <w:rPr>
+          <w:rFonts w:ascii="Courier" w:eastAsia="Times New Roman" w:hAnsi="Courier" w:cs="Courier New"/>
+          <w:color w:val="222222"/>
+          <w:sz w:val="21"/>
+          <w:szCs w:val="21"/>
+          <w:bdr w:val="none" w:sz="0" w:space="0" w:color="auto" w:frame="1"/>
+        </w:rPr>
+        <w:t>="&lt;Name of your wireless LAN&gt;"</w:t>
       </w:r>
     </w:p>
     <w:p>
@@ -1984,6 +2133,7 @@
         </w:rPr>
         <w:t xml:space="preserve"> </w:t>
       </w:r>
+      <w:proofErr w:type="spellStart"/>
       <w:r>
         <w:rPr>
           <w:rFonts w:ascii="Courier" w:eastAsia="Times New Roman" w:hAnsi="Courier" w:cs="Courier New"/>
@@ -1992,7 +2142,18 @@
           <w:szCs w:val="21"/>
           <w:bdr w:val="none" w:sz="0" w:space="0" w:color="auto" w:frame="1"/>
         </w:rPr>
-        <w:t>psk="&lt;Password for your wireless LAN&gt;"</w:t>
+        <w:t>psk</w:t>
+      </w:r>
+      <w:proofErr w:type="spellEnd"/>
+      <w:r>
+        <w:rPr>
+          <w:rFonts w:ascii="Courier" w:eastAsia="Times New Roman" w:hAnsi="Courier" w:cs="Courier New"/>
+          <w:color w:val="222222"/>
+          <w:sz w:val="21"/>
+          <w:szCs w:val="21"/>
+          <w:bdr w:val="none" w:sz="0" w:space="0" w:color="auto" w:frame="1"/>
+        </w:rPr>
+        <w:t>="&lt;Password for your wireless LAN&gt;"</w:t>
       </w:r>
     </w:p>
     <w:p>
@@ -2058,14 +2219,27 @@
         </w:r>
       </w:hyperlink>
       <w:r>
-        <w:t xml:space="preserve">. Fill in your wifi </w:t>
+        <w:t xml:space="preserve">. Fill in your </w:t>
+      </w:r>
+      <w:proofErr w:type="spellStart"/>
+      <w:r>
+        <w:t>wifi</w:t>
+      </w:r>
+      <w:proofErr w:type="spellEnd"/>
+      <w:r>
+        <w:t xml:space="preserve"> </w:t>
       </w:r>
       <w:r>
         <w:t>SSID</w:t>
       </w:r>
       <w:r>
-        <w:t xml:space="preserve"> and psk</w:t>
-      </w:r>
+        <w:t xml:space="preserve"> and </w:t>
+      </w:r>
+      <w:proofErr w:type="spellStart"/>
+      <w:r>
+        <w:t>psk</w:t>
+      </w:r>
+      <w:proofErr w:type="spellEnd"/>
       <w:r>
         <w:t xml:space="preserve"> (password)</w:t>
       </w:r>
@@ -2082,7 +2256,15 @@
         </w:numPr>
       </w:pPr>
       <w:r>
-        <w:t>Boot the Pi by turning on the battery HAT or plugging in a microUSB cable to the battery HAT. The green LED on board the Pi should flash.</w:t>
+        <w:t xml:space="preserve">Boot the Pi by turning on the battery HAT or plugging in a </w:t>
+      </w:r>
+      <w:proofErr w:type="spellStart"/>
+      <w:r>
+        <w:t>microUSB</w:t>
+      </w:r>
+      <w:proofErr w:type="spellEnd"/>
+      <w:r>
+        <w:t xml:space="preserve"> cable to the battery HAT. The green LED on board the Pi should flash.</w:t>
       </w:r>
     </w:p>
     <w:p>
@@ -2097,7 +2279,15 @@
         <w:t xml:space="preserve">You now must find the Pi’s IP address. </w:t>
       </w:r>
       <w:r>
-        <w:t xml:space="preserve">We recommend using Fing (Android: </w:t>
+        <w:t xml:space="preserve">We recommend using </w:t>
+      </w:r>
+      <w:proofErr w:type="spellStart"/>
+      <w:r>
+        <w:t>Fing</w:t>
+      </w:r>
+      <w:proofErr w:type="spellEnd"/>
+      <w:r>
+        <w:t xml:space="preserve"> (Android: </w:t>
       </w:r>
       <w:hyperlink r:id="rId18" w:history="1">
         <w:r>
@@ -2121,6 +2311,7 @@
       <w:r>
         <w:t xml:space="preserve">) on your smartphone to scan your network and find the device with hostname </w:t>
       </w:r>
+      <w:proofErr w:type="spellStart"/>
       <w:r>
         <w:rPr>
           <w:b/>
@@ -2128,6 +2319,7 @@
         </w:rPr>
         <w:t>raspberrypi</w:t>
       </w:r>
+      <w:proofErr w:type="spellEnd"/>
       <w:r>
         <w:t>. The smartphone must be connected to the same network you connect the Pi to.</w:t>
       </w:r>
@@ -2144,7 +2336,7 @@
       <w:pPr>
         <w:pStyle w:val="Heading2"/>
       </w:pPr>
-      <w:bookmarkStart w:id="8" w:name="_Toc64360811"/>
+      <w:bookmarkStart w:id="8" w:name="_Toc64360828"/>
       <w:r>
         <w:t>Connecting to your Pi using SSHFS</w:t>
       </w:r>
@@ -2174,7 +2366,15 @@
         <w:t xml:space="preserve">(WINDOWS) </w:t>
       </w:r>
       <w:r>
-        <w:t>We recommend MobaXTerm (</w:t>
+        <w:t xml:space="preserve">We recommend </w:t>
+      </w:r>
+      <w:proofErr w:type="spellStart"/>
+      <w:r>
+        <w:t>MobaXTerm</w:t>
+      </w:r>
+      <w:proofErr w:type="spellEnd"/>
+      <w:r>
+        <w:t xml:space="preserve"> (</w:t>
       </w:r>
       <w:hyperlink r:id="rId20" w:history="1">
         <w:r>
@@ -2319,7 +2519,7 @@
       <w:pPr>
         <w:pStyle w:val="Heading1"/>
       </w:pPr>
-      <w:bookmarkStart w:id="9" w:name="_Toc64360812"/>
+      <w:bookmarkStart w:id="9" w:name="_Toc64360829"/>
       <w:r>
         <w:lastRenderedPageBreak/>
         <w:t>Running exercises</w:t>
@@ -2330,7 +2530,7 @@
       <w:pPr>
         <w:pStyle w:val="Heading2"/>
       </w:pPr>
-      <w:bookmarkStart w:id="10" w:name="_Toc64360813"/>
+      <w:bookmarkStart w:id="10" w:name="_Toc64360830"/>
       <w:r>
         <w:t>Editing ALBIR scripts</w:t>
       </w:r>
@@ -2352,8 +2552,17 @@
           <w:rFonts w:ascii="Courier New" w:hAnsi="Courier New" w:cs="Courier New"/>
           <w:color w:val="FF0000"/>
         </w:rPr>
-        <w:t>nano &lt;File name&gt;.py</w:t>
-      </w:r>
+        <w:t>nano &lt;File name&gt;.</w:t>
+      </w:r>
+      <w:proofErr w:type="spellStart"/>
+      <w:r>
+        <w:rPr>
+          <w:rFonts w:ascii="Courier New" w:hAnsi="Courier New" w:cs="Courier New"/>
+          <w:color w:val="FF0000"/>
+        </w:rPr>
+        <w:t>py</w:t>
+      </w:r>
+      <w:proofErr w:type="spellEnd"/>
       <w:r>
         <w:rPr>
           <w:rFonts w:ascii="Courier New" w:hAnsi="Courier New" w:cs="Courier New"/>
@@ -2382,7 +2591,7 @@
       <w:pPr>
         <w:pStyle w:val="Heading2"/>
       </w:pPr>
-      <w:bookmarkStart w:id="11" w:name="_Toc64360814"/>
+      <w:bookmarkStart w:id="11" w:name="_Toc64360831"/>
       <w:r>
         <w:t>Running ALBIR exercises</w:t>
       </w:r>
@@ -2437,13 +2646,31 @@
       <w:r>
         <w:t xml:space="preserve">Run scripts using </w:t>
       </w:r>
+      <w:proofErr w:type="spellStart"/>
       <w:r>
         <w:rPr>
           <w:rFonts w:ascii="Courier New" w:hAnsi="Courier New" w:cs="Courier New"/>
           <w:color w:val="FF0000"/>
         </w:rPr>
-        <w:t>sudo python3 &lt;File name&gt;.py</w:t>
-      </w:r>
+        <w:t>sudo</w:t>
+      </w:r>
+      <w:proofErr w:type="spellEnd"/>
+      <w:r>
+        <w:rPr>
+          <w:rFonts w:ascii="Courier New" w:hAnsi="Courier New" w:cs="Courier New"/>
+          <w:color w:val="FF0000"/>
+        </w:rPr>
+        <w:t xml:space="preserve"> python3 &lt;File name&gt;.</w:t>
+      </w:r>
+      <w:proofErr w:type="spellStart"/>
+      <w:r>
+        <w:rPr>
+          <w:rFonts w:ascii="Courier New" w:hAnsi="Courier New" w:cs="Courier New"/>
+          <w:color w:val="FF0000"/>
+        </w:rPr>
+        <w:t>py</w:t>
+      </w:r>
+      <w:proofErr w:type="spellEnd"/>
     </w:p>
     <w:p>
       <w:pPr>
@@ -2454,8 +2681,13 @@
         </w:numPr>
       </w:pPr>
       <w:r>
-        <w:t>Prematurely end scripts using ctrl+c</w:t>
-      </w:r>
+        <w:t xml:space="preserve">Prematurely end scripts using </w:t>
+      </w:r>
+      <w:proofErr w:type="spellStart"/>
+      <w:r>
+        <w:t>ctrl+c</w:t>
+      </w:r>
+      <w:proofErr w:type="spellEnd"/>
     </w:p>
     <w:p>
       <w:pPr>
@@ -2474,11 +2706,16 @@
       <w:pPr>
         <w:pStyle w:val="Heading2"/>
       </w:pPr>
-      <w:bookmarkStart w:id="12" w:name="_Toc64360815"/>
-      <w:r>
-        <w:t>Setting up your pixycam</w:t>
+      <w:bookmarkStart w:id="12" w:name="_Toc64360832"/>
+      <w:r>
+        <w:t xml:space="preserve">Setting up your </w:t>
+      </w:r>
+      <w:proofErr w:type="spellStart"/>
+      <w:r>
+        <w:t>pixycam</w:t>
       </w:r>
       <w:bookmarkEnd w:id="12"/>
+      <w:proofErr w:type="spellEnd"/>
     </w:p>
     <w:p>
       <w:pPr>
@@ -2489,7 +2726,15 @@
         </w:numPr>
       </w:pPr>
       <w:r>
-        <w:t>Install “PixyMon v2” on your computer (</w:t>
+        <w:t>Install “</w:t>
+      </w:r>
+      <w:proofErr w:type="spellStart"/>
+      <w:r>
+        <w:t>PixyMon</w:t>
+      </w:r>
+      <w:proofErr w:type="spellEnd"/>
+      <w:r>
+        <w:t xml:space="preserve"> v2” on your computer (</w:t>
       </w:r>
       <w:hyperlink r:id="rId23" w:history="1">
         <w:r>
@@ -2512,7 +2757,23 @@
         </w:numPr>
       </w:pPr>
       <w:r>
-        <w:t xml:space="preserve">You can connect the pixyCam to your computer using a microUSB cable. </w:t>
+        <w:t xml:space="preserve">You can connect the </w:t>
+      </w:r>
+      <w:proofErr w:type="spellStart"/>
+      <w:r>
+        <w:t>pixyCam</w:t>
+      </w:r>
+      <w:proofErr w:type="spellEnd"/>
+      <w:r>
+        <w:t xml:space="preserve"> to your computer using a </w:t>
+      </w:r>
+      <w:proofErr w:type="spellStart"/>
+      <w:r>
+        <w:t>microUSB</w:t>
+      </w:r>
+      <w:proofErr w:type="spellEnd"/>
+      <w:r>
+        <w:t xml:space="preserve"> cable. </w:t>
       </w:r>
       <w:r>
         <w:rPr>
@@ -2580,7 +2841,23 @@
         </w:numPr>
       </w:pPr>
       <w:r>
-        <w:t>Open PixyMon v2 and you should see a small stream of what the pixyCam sees.</w:t>
+        <w:t xml:space="preserve">Open </w:t>
+      </w:r>
+      <w:proofErr w:type="spellStart"/>
+      <w:r>
+        <w:t>PixyMon</w:t>
+      </w:r>
+      <w:proofErr w:type="spellEnd"/>
+      <w:r>
+        <w:t xml:space="preserve"> v2 and you should see a small stream of what the </w:t>
+      </w:r>
+      <w:proofErr w:type="spellStart"/>
+      <w:r>
+        <w:t>pixyCam</w:t>
+      </w:r>
+      <w:proofErr w:type="spellEnd"/>
+      <w:r>
+        <w:t xml:space="preserve"> sees.</w:t>
       </w:r>
     </w:p>
     <w:p>
@@ -2592,7 +2869,15 @@
         </w:numPr>
       </w:pPr>
       <w:r>
-        <w:t xml:space="preserve">Follow this guide to tune your PixyCam: </w:t>
+        <w:t xml:space="preserve">Follow this guide to tune your </w:t>
+      </w:r>
+      <w:proofErr w:type="spellStart"/>
+      <w:r>
+        <w:t>PixyCam</w:t>
+      </w:r>
+      <w:proofErr w:type="spellEnd"/>
+      <w:r>
+        <w:t xml:space="preserve">: </w:t>
       </w:r>
       <w:hyperlink r:id="rId24" w:history="1">
         <w:r>
@@ -2612,7 +2897,7 @@
       <w:pPr>
         <w:pStyle w:val="Heading2"/>
       </w:pPr>
-      <w:bookmarkStart w:id="13" w:name="_Toc64360816"/>
+      <w:bookmarkStart w:id="13" w:name="_Toc64360833"/>
       <w:r>
         <w:t>Submitting</w:t>
       </w:r>
@@ -2657,7 +2942,7 @@
       <w:pPr>
         <w:pStyle w:val="Heading1"/>
       </w:pPr>
-      <w:bookmarkStart w:id="14" w:name="_Toc64360817"/>
+      <w:bookmarkStart w:id="14" w:name="_Toc64360834"/>
       <w:r>
         <w:lastRenderedPageBreak/>
         <w:t>Common errors and fixes</w:t>
@@ -2668,9 +2953,17 @@
       <w:pPr>
         <w:pStyle w:val="Heading2"/>
       </w:pPr>
-      <w:bookmarkStart w:id="15" w:name="_Toc64360818"/>
-      <w:r>
-        <w:t>My Pi won’t boot</w:t>
+      <w:bookmarkStart w:id="15" w:name="_Toc64360835"/>
+      <w:r>
+        <w:t xml:space="preserve">My Pi </w:t>
+      </w:r>
+      <w:proofErr w:type="gramStart"/>
+      <w:r>
+        <w:t>won’t</w:t>
+      </w:r>
+      <w:proofErr w:type="gramEnd"/>
+      <w:r>
+        <w:t xml:space="preserve"> boot</w:t>
       </w:r>
       <w:bookmarkEnd w:id="15"/>
     </w:p>
@@ -2733,7 +3026,7 @@
       <w:pPr>
         <w:pStyle w:val="Heading2"/>
       </w:pPr>
-      <w:bookmarkStart w:id="16" w:name="_Toc64360819"/>
+      <w:bookmarkStart w:id="16" w:name="_Toc64360836"/>
       <w:r>
         <w:t>I get a segmentation fault</w:t>
       </w:r>
@@ -2753,6 +3046,7 @@
       <w:r>
         <w:t xml:space="preserve">Make sure you are using </w:t>
       </w:r>
+      <w:proofErr w:type="spellStart"/>
       <w:r>
         <w:rPr>
           <w:rFonts w:ascii="Courier New" w:hAnsi="Courier New" w:cs="Courier New"/>
@@ -2760,6 +3054,7 @@
         </w:rPr>
         <w:t>sudo</w:t>
       </w:r>
+      <w:proofErr w:type="spellEnd"/>
     </w:p>
     <w:p>
       <w:pPr>
@@ -2770,7 +3065,15 @@
         </w:numPr>
       </w:pPr>
       <w:r>
-        <w:t>Make sure the Pi and the Pixycam is securely connected using the USB cable</w:t>
+        <w:t xml:space="preserve">Make sure the Pi and the </w:t>
+      </w:r>
+      <w:proofErr w:type="spellStart"/>
+      <w:r>
+        <w:t>Pixycam</w:t>
+      </w:r>
+      <w:proofErr w:type="spellEnd"/>
+      <w:r>
+        <w:t xml:space="preserve"> is securely connected using the USB cable</w:t>
       </w:r>
       <w:r>
         <w:t>.</w:t>
@@ -2807,7 +3110,7 @@
       <w:pPr>
         <w:pStyle w:val="Heading2"/>
       </w:pPr>
-      <w:bookmarkStart w:id="17" w:name="_Toc64360820"/>
+      <w:bookmarkStart w:id="17" w:name="_Toc64360837"/>
       <w:r>
         <w:t>My</w:t>
       </w:r>
@@ -2868,24 +3171,51 @@
           <w:rFonts w:ascii="Courier New" w:hAnsi="Courier New" w:cs="Courier New"/>
           <w:color w:val="FF0000"/>
         </w:rPr>
-        <w:t>/etc/rc.local</w:t>
-      </w:r>
-      <w:r>
-        <w:rPr>
-          <w:color w:val="FF0000"/>
-        </w:rPr>
-        <w:t xml:space="preserve"> </w:t>
-      </w:r>
-      <w:r>
-        <w:t xml:space="preserve">(with </w:t>
-      </w:r>
+        <w:t>/etc/</w:t>
+      </w:r>
+      <w:proofErr w:type="spellStart"/>
       <w:r>
         <w:rPr>
           <w:rFonts w:ascii="Courier New" w:hAnsi="Courier New" w:cs="Courier New"/>
           <w:color w:val="FF0000"/>
         </w:rPr>
-        <w:t>sudo nano /etc/rc.local</w:t>
-      </w:r>
+        <w:t>rc.local</w:t>
+      </w:r>
+      <w:proofErr w:type="spellEnd"/>
+      <w:r>
+        <w:rPr>
+          <w:color w:val="FF0000"/>
+        </w:rPr>
+        <w:t xml:space="preserve"> </w:t>
+      </w:r>
+      <w:r>
+        <w:t xml:space="preserve">(with </w:t>
+      </w:r>
+      <w:proofErr w:type="spellStart"/>
+      <w:r>
+        <w:rPr>
+          <w:rFonts w:ascii="Courier New" w:hAnsi="Courier New" w:cs="Courier New"/>
+          <w:color w:val="FF0000"/>
+        </w:rPr>
+        <w:t>sudo</w:t>
+      </w:r>
+      <w:proofErr w:type="spellEnd"/>
+      <w:r>
+        <w:rPr>
+          <w:rFonts w:ascii="Courier New" w:hAnsi="Courier New" w:cs="Courier New"/>
+          <w:color w:val="FF0000"/>
+        </w:rPr>
+        <w:t xml:space="preserve"> nano /etc/</w:t>
+      </w:r>
+      <w:proofErr w:type="spellStart"/>
+      <w:r>
+        <w:rPr>
+          <w:rFonts w:ascii="Courier New" w:hAnsi="Courier New" w:cs="Courier New"/>
+          <w:color w:val="FF0000"/>
+        </w:rPr>
+        <w:t>rc.local</w:t>
+      </w:r>
+      <w:proofErr w:type="spellEnd"/>
       <w:r>
         <w:t xml:space="preserve">) </w:t>
       </w:r>
@@ -3007,7 +3337,51 @@
           <w:szCs w:val="21"/>
           <w:bdr w:val="none" w:sz="0" w:space="0" w:color="auto" w:frame="1"/>
         </w:rPr>
-        <w:t>/usr/bin/tvservice -o</w:t>
+        <w:t>/</w:t>
+      </w:r>
+      <w:proofErr w:type="spellStart"/>
+      <w:r>
+        <w:rPr>
+          <w:rFonts w:ascii="Courier" w:eastAsia="Times New Roman" w:hAnsi="Courier" w:cs="Courier New"/>
+          <w:color w:val="222222"/>
+          <w:sz w:val="21"/>
+          <w:szCs w:val="21"/>
+          <w:bdr w:val="none" w:sz="0" w:space="0" w:color="auto" w:frame="1"/>
+        </w:rPr>
+        <w:t>usr</w:t>
+      </w:r>
+      <w:proofErr w:type="spellEnd"/>
+      <w:r>
+        <w:rPr>
+          <w:rFonts w:ascii="Courier" w:eastAsia="Times New Roman" w:hAnsi="Courier" w:cs="Courier New"/>
+          <w:color w:val="222222"/>
+          <w:sz w:val="21"/>
+          <w:szCs w:val="21"/>
+          <w:bdr w:val="none" w:sz="0" w:space="0" w:color="auto" w:frame="1"/>
+        </w:rPr>
+        <w:t>/bin/</w:t>
+      </w:r>
+      <w:proofErr w:type="spellStart"/>
+      <w:r>
+        <w:rPr>
+          <w:rFonts w:ascii="Courier" w:eastAsia="Times New Roman" w:hAnsi="Courier" w:cs="Courier New"/>
+          <w:color w:val="222222"/>
+          <w:sz w:val="21"/>
+          <w:szCs w:val="21"/>
+          <w:bdr w:val="none" w:sz="0" w:space="0" w:color="auto" w:frame="1"/>
+        </w:rPr>
+        <w:t>tvservice</w:t>
+      </w:r>
+      <w:proofErr w:type="spellEnd"/>
+      <w:r>
+        <w:rPr>
+          <w:rFonts w:ascii="Courier" w:eastAsia="Times New Roman" w:hAnsi="Courier" w:cs="Courier New"/>
+          <w:color w:val="222222"/>
+          <w:sz w:val="21"/>
+          <w:szCs w:val="21"/>
+          <w:bdr w:val="none" w:sz="0" w:space="0" w:color="auto" w:frame="1"/>
+        </w:rPr>
+        <w:t xml:space="preserve"> -o</w:t>
       </w:r>
     </w:p>
     <w:p>
@@ -3024,6 +3398,7 @@
       <w:r>
         <w:t xml:space="preserve">Change the last argument to any calls to </w:t>
       </w:r>
+      <w:proofErr w:type="spellStart"/>
       <w:r>
         <w:rPr>
           <w:rFonts w:ascii="Courier New" w:hAnsi="Courier New" w:cs="Courier New"/>
@@ -3031,6 +3406,7 @@
         </w:rPr>
         <w:t>setMotorSpeeds</w:t>
       </w:r>
+      <w:proofErr w:type="spellEnd"/>
       <w:r>
         <w:rPr>
           <w:rFonts w:cstheme="minorHAnsi"/>
@@ -3041,13 +3417,24 @@
       <w:r>
         <w:t xml:space="preserve">to 1 i.e. </w:t>
       </w:r>
+      <w:proofErr w:type="spellStart"/>
+      <w:proofErr w:type="gramStart"/>
       <w:r>
         <w:rPr>
           <w:rFonts w:ascii="Courier New" w:hAnsi="Courier New" w:cs="Courier New"/>
           <w:color w:val="FF0000"/>
         </w:rPr>
-        <w:t>setMotorSpeeds(</w:t>
-      </w:r>
+        <w:t>setMotorSpeeds</w:t>
+      </w:r>
+      <w:proofErr w:type="spellEnd"/>
+      <w:r>
+        <w:rPr>
+          <w:rFonts w:ascii="Courier New" w:hAnsi="Courier New" w:cs="Courier New"/>
+          <w:color w:val="FF0000"/>
+        </w:rPr>
+        <w:t>(</w:t>
+      </w:r>
+      <w:proofErr w:type="gramEnd"/>
       <w:r>
         <w:rPr>
           <w:rFonts w:ascii="Courier New" w:hAnsi="Courier New" w:cs="Courier New"/>

</xml_diff>

<commit_message>
Pictures of how to use mobaxterm added
</commit_message>
<xml_diff>
--- a/Setting up/Setting up your pixyBot.docx
+++ b/Setting up/Setting up your pixyBot.docx
@@ -2612,6 +2612,996 @@
       <w:r>
         <w:t>Now you should be greeted with a command line interface which you can use to navigate the Pi and run scripts!</w:t>
       </w:r>
+    </w:p>
+    <w:p>
+      <w:r>
+        <w:rPr>
+          <w:noProof/>
+        </w:rPr>
+        <mc:AlternateContent>
+          <mc:Choice Requires="wps">
+            <w:drawing>
+              <wp:anchor distT="45720" distB="45720" distL="114300" distR="114300" simplePos="0" relativeHeight="251675648" behindDoc="0" locked="0" layoutInCell="1" allowOverlap="1" wp14:anchorId="17C52070" wp14:editId="6793B3F2">
+                <wp:simplePos x="0" y="0"/>
+                <wp:positionH relativeFrom="column">
+                  <wp:posOffset>2857499</wp:posOffset>
+                </wp:positionH>
+                <wp:positionV relativeFrom="paragraph">
+                  <wp:posOffset>3839210</wp:posOffset>
+                </wp:positionV>
+                <wp:extent cx="2619375" cy="1404620"/>
+                <wp:effectExtent l="0" t="0" r="0" b="0"/>
+                <wp:wrapNone/>
+                <wp:docPr id="10" name="Text Box 2"/>
+                <wp:cNvGraphicFramePr>
+                  <a:graphicFrameLocks xmlns:a="http://schemas.openxmlformats.org/drawingml/2006/main"/>
+                </wp:cNvGraphicFramePr>
+                <a:graphic xmlns:a="http://schemas.openxmlformats.org/drawingml/2006/main">
+                  <a:graphicData uri="http://schemas.microsoft.com/office/word/2010/wordprocessingShape">
+                    <wps:wsp>
+                      <wps:cNvSpPr txBox="1">
+                        <a:spLocks noChangeArrowheads="1"/>
+                      </wps:cNvSpPr>
+                      <wps:spPr bwMode="auto">
+                        <a:xfrm>
+                          <a:off x="0" y="0"/>
+                          <a:ext cx="2619375" cy="1404620"/>
+                        </a:xfrm>
+                        <a:prstGeom prst="rect">
+                          <a:avLst/>
+                        </a:prstGeom>
+                        <a:noFill/>
+                        <a:ln w="9525">
+                          <a:noFill/>
+                          <a:miter lim="800000"/>
+                          <a:headEnd/>
+                          <a:tailEnd/>
+                        </a:ln>
+                      </wps:spPr>
+                      <wps:txbx>
+                        <w:txbxContent>
+                          <w:p>
+                            <w:pPr>
+                              <w:rPr>
+                                <w:b/>
+                                <w:bCs/>
+                                <w:color w:val="FF0000"/>
+                              </w:rPr>
+                            </w:pPr>
+                            <w:r>
+                              <w:rPr>
+                                <w:b/>
+                                <w:bCs/>
+                                <w:color w:val="FF0000"/>
+                              </w:rPr>
+                              <w:t>4</w:t>
+                            </w:r>
+                            <w:r>
+                              <w:rPr>
+                                <w:b/>
+                                <w:bCs/>
+                                <w:color w:val="FF0000"/>
+                              </w:rPr>
+                              <w:t xml:space="preserve">, then enter password when </w:t>
+                            </w:r>
+                            <w:proofErr w:type="gramStart"/>
+                            <w:r>
+                              <w:rPr>
+                                <w:b/>
+                                <w:bCs/>
+                                <w:color w:val="FF0000"/>
+                              </w:rPr>
+                              <w:t>prompted</w:t>
+                            </w:r>
+                            <w:proofErr w:type="gramEnd"/>
+                          </w:p>
+                        </w:txbxContent>
+                      </wps:txbx>
+                      <wps:bodyPr rot="0" vert="horz" wrap="square" lIns="91440" tIns="45720" rIns="91440" bIns="45720" anchor="t" anchorCtr="0">
+                        <a:spAutoFit/>
+                      </wps:bodyPr>
+                    </wps:wsp>
+                  </a:graphicData>
+                </a:graphic>
+                <wp14:sizeRelH relativeFrom="margin">
+                  <wp14:pctWidth>0</wp14:pctWidth>
+                </wp14:sizeRelH>
+                <wp14:sizeRelV relativeFrom="margin">
+                  <wp14:pctHeight>20000</wp14:pctHeight>
+                </wp14:sizeRelV>
+              </wp:anchor>
+            </w:drawing>
+          </mc:Choice>
+          <mc:Fallback>
+            <w:pict>
+              <v:shapetype w14:anchorId="17C52070" id="_x0000_t202" coordsize="21600,21600" o:spt="202" path="m,l,21600r21600,l21600,xe">
+                <v:stroke joinstyle="miter"/>
+                <v:path gradientshapeok="t" o:connecttype="rect"/>
+              </v:shapetype>
+              <v:shape id="Text Box 2" o:spid="_x0000_s1026" type="#_x0000_t202" style="position:absolute;margin-left:225pt;margin-top:302.3pt;width:206.25pt;height:110.6pt;z-index:251675648;visibility:visible;mso-wrap-style:square;mso-width-percent:0;mso-height-percent:200;mso-wrap-distance-left:9pt;mso-wrap-distance-top:3.6pt;mso-wrap-distance-right:9pt;mso-wrap-distance-bottom:3.6pt;mso-position-horizontal:absolute;mso-position-horizontal-relative:text;mso-position-vertical:absolute;mso-position-vertical-relative:text;mso-width-percent:0;mso-height-percent:200;mso-width-relative:margin;mso-height-relative:margin;v-text-anchor:top" o:gfxdata="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" filled="f" stroked="f">
+                <v:textbox style="mso-fit-shape-to-text:t">
+                  <w:txbxContent>
+                    <w:p>
+                      <w:pPr>
+                        <w:rPr>
+                          <w:b/>
+                          <w:bCs/>
+                          <w:color w:val="FF0000"/>
+                        </w:rPr>
+                      </w:pPr>
+                      <w:r>
+                        <w:rPr>
+                          <w:b/>
+                          <w:bCs/>
+                          <w:color w:val="FF0000"/>
+                        </w:rPr>
+                        <w:t>4</w:t>
+                      </w:r>
+                      <w:r>
+                        <w:rPr>
+                          <w:b/>
+                          <w:bCs/>
+                          <w:color w:val="FF0000"/>
+                        </w:rPr>
+                        <w:t xml:space="preserve">, then enter password when </w:t>
+                      </w:r>
+                      <w:proofErr w:type="gramStart"/>
+                      <w:r>
+                        <w:rPr>
+                          <w:b/>
+                          <w:bCs/>
+                          <w:color w:val="FF0000"/>
+                        </w:rPr>
+                        <w:t>prompted</w:t>
+                      </w:r>
+                      <w:proofErr w:type="gramEnd"/>
+                    </w:p>
+                  </w:txbxContent>
+                </v:textbox>
+              </v:shape>
+            </w:pict>
+          </mc:Fallback>
+        </mc:AlternateContent>
+      </w:r>
+      <w:r>
+        <w:rPr>
+          <w:noProof/>
+        </w:rPr>
+        <mc:AlternateContent>
+          <mc:Choice Requires="wps">
+            <w:drawing>
+              <wp:anchor distT="45720" distB="45720" distL="114300" distR="114300" simplePos="0" relativeHeight="251673600" behindDoc="0" locked="0" layoutInCell="1" allowOverlap="1" wp14:anchorId="31B35B87" wp14:editId="1E7258F5">
+                <wp:simplePos x="0" y="0"/>
+                <wp:positionH relativeFrom="column">
+                  <wp:posOffset>4048125</wp:posOffset>
+                </wp:positionH>
+                <wp:positionV relativeFrom="paragraph">
+                  <wp:posOffset>1943735</wp:posOffset>
+                </wp:positionV>
+                <wp:extent cx="647700" cy="1404620"/>
+                <wp:effectExtent l="0" t="0" r="0" b="0"/>
+                <wp:wrapNone/>
+                <wp:docPr id="9" name="Text Box 2"/>
+                <wp:cNvGraphicFramePr>
+                  <a:graphicFrameLocks xmlns:a="http://schemas.openxmlformats.org/drawingml/2006/main"/>
+                </wp:cNvGraphicFramePr>
+                <a:graphic xmlns:a="http://schemas.openxmlformats.org/drawingml/2006/main">
+                  <a:graphicData uri="http://schemas.microsoft.com/office/word/2010/wordprocessingShape">
+                    <wps:wsp>
+                      <wps:cNvSpPr txBox="1">
+                        <a:spLocks noChangeArrowheads="1"/>
+                      </wps:cNvSpPr>
+                      <wps:spPr bwMode="auto">
+                        <a:xfrm>
+                          <a:off x="0" y="0"/>
+                          <a:ext cx="647700" cy="1404620"/>
+                        </a:xfrm>
+                        <a:prstGeom prst="rect">
+                          <a:avLst/>
+                        </a:prstGeom>
+                        <a:noFill/>
+                        <a:ln w="9525">
+                          <a:noFill/>
+                          <a:miter lim="800000"/>
+                          <a:headEnd/>
+                          <a:tailEnd/>
+                        </a:ln>
+                      </wps:spPr>
+                      <wps:txbx>
+                        <w:txbxContent>
+                          <w:p>
+                            <w:pPr>
+                              <w:rPr>
+                                <w:b/>
+                                <w:bCs/>
+                                <w:color w:val="FF0000"/>
+                              </w:rPr>
+                            </w:pPr>
+                            <w:r>
+                              <w:rPr>
+                                <w:b/>
+                                <w:bCs/>
+                                <w:color w:val="FF0000"/>
+                              </w:rPr>
+                              <w:t>3</w:t>
+                            </w:r>
+                          </w:p>
+                        </w:txbxContent>
+                      </wps:txbx>
+                      <wps:bodyPr rot="0" vert="horz" wrap="square" lIns="91440" tIns="45720" rIns="91440" bIns="45720" anchor="t" anchorCtr="0">
+                        <a:spAutoFit/>
+                      </wps:bodyPr>
+                    </wps:wsp>
+                  </a:graphicData>
+                </a:graphic>
+                <wp14:sizeRelH relativeFrom="margin">
+                  <wp14:pctWidth>0</wp14:pctWidth>
+                </wp14:sizeRelH>
+                <wp14:sizeRelV relativeFrom="margin">
+                  <wp14:pctHeight>20000</wp14:pctHeight>
+                </wp14:sizeRelV>
+              </wp:anchor>
+            </w:drawing>
+          </mc:Choice>
+          <mc:Fallback>
+            <w:pict>
+              <v:shape w14:anchorId="31B35B87" id="_x0000_s1027" type="#_x0000_t202" style="position:absolute;margin-left:318.75pt;margin-top:153.05pt;width:51pt;height:110.6pt;z-index:251673600;visibility:visible;mso-wrap-style:square;mso-width-percent:0;mso-height-percent:200;mso-wrap-distance-left:9pt;mso-wrap-distance-top:3.6pt;mso-wrap-distance-right:9pt;mso-wrap-distance-bottom:3.6pt;mso-position-horizontal:absolute;mso-position-horizontal-relative:text;mso-position-vertical:absolute;mso-position-vertical-relative:text;mso-width-percent:0;mso-height-percent:200;mso-width-relative:margin;mso-height-relative:margin;v-text-anchor:top" o:gfxdata="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" filled="f" stroked="f">
+                <v:textbox style="mso-fit-shape-to-text:t">
+                  <w:txbxContent>
+                    <w:p>
+                      <w:pPr>
+                        <w:rPr>
+                          <w:b/>
+                          <w:bCs/>
+                          <w:color w:val="FF0000"/>
+                        </w:rPr>
+                      </w:pPr>
+                      <w:r>
+                        <w:rPr>
+                          <w:b/>
+                          <w:bCs/>
+                          <w:color w:val="FF0000"/>
+                        </w:rPr>
+                        <w:t>3</w:t>
+                      </w:r>
+                    </w:p>
+                  </w:txbxContent>
+                </v:textbox>
+              </v:shape>
+            </w:pict>
+          </mc:Fallback>
+        </mc:AlternateContent>
+      </w:r>
+      <w:r>
+        <w:rPr>
+          <w:noProof/>
+        </w:rPr>
+        <mc:AlternateContent>
+          <mc:Choice Requires="wps">
+            <w:drawing>
+              <wp:anchor distT="45720" distB="45720" distL="114300" distR="114300" simplePos="0" relativeHeight="251671552" behindDoc="0" locked="0" layoutInCell="1" allowOverlap="1" wp14:anchorId="1445646C" wp14:editId="14C0A9A9">
+                <wp:simplePos x="0" y="0"/>
+                <wp:positionH relativeFrom="column">
+                  <wp:posOffset>1419225</wp:posOffset>
+                </wp:positionH>
+                <wp:positionV relativeFrom="paragraph">
+                  <wp:posOffset>1312545</wp:posOffset>
+                </wp:positionV>
+                <wp:extent cx="647700" cy="1404620"/>
+                <wp:effectExtent l="0" t="0" r="0" b="0"/>
+                <wp:wrapNone/>
+                <wp:docPr id="8" name="Text Box 2"/>
+                <wp:cNvGraphicFramePr>
+                  <a:graphicFrameLocks xmlns:a="http://schemas.openxmlformats.org/drawingml/2006/main"/>
+                </wp:cNvGraphicFramePr>
+                <a:graphic xmlns:a="http://schemas.openxmlformats.org/drawingml/2006/main">
+                  <a:graphicData uri="http://schemas.microsoft.com/office/word/2010/wordprocessingShape">
+                    <wps:wsp>
+                      <wps:cNvSpPr txBox="1">
+                        <a:spLocks noChangeArrowheads="1"/>
+                      </wps:cNvSpPr>
+                      <wps:spPr bwMode="auto">
+                        <a:xfrm>
+                          <a:off x="0" y="0"/>
+                          <a:ext cx="647700" cy="1404620"/>
+                        </a:xfrm>
+                        <a:prstGeom prst="rect">
+                          <a:avLst/>
+                        </a:prstGeom>
+                        <a:noFill/>
+                        <a:ln w="9525">
+                          <a:noFill/>
+                          <a:miter lim="800000"/>
+                          <a:headEnd/>
+                          <a:tailEnd/>
+                        </a:ln>
+                      </wps:spPr>
+                      <wps:txbx>
+                        <w:txbxContent>
+                          <w:p>
+                            <w:pPr>
+                              <w:rPr>
+                                <w:b/>
+                                <w:bCs/>
+                                <w:color w:val="FF0000"/>
+                              </w:rPr>
+                            </w:pPr>
+                            <w:r>
+                              <w:rPr>
+                                <w:b/>
+                                <w:bCs/>
+                                <w:color w:val="FF0000"/>
+                              </w:rPr>
+                              <w:t>2</w:t>
+                            </w:r>
+                          </w:p>
+                        </w:txbxContent>
+                      </wps:txbx>
+                      <wps:bodyPr rot="0" vert="horz" wrap="square" lIns="91440" tIns="45720" rIns="91440" bIns="45720" anchor="t" anchorCtr="0">
+                        <a:spAutoFit/>
+                      </wps:bodyPr>
+                    </wps:wsp>
+                  </a:graphicData>
+                </a:graphic>
+                <wp14:sizeRelH relativeFrom="margin">
+                  <wp14:pctWidth>0</wp14:pctWidth>
+                </wp14:sizeRelH>
+                <wp14:sizeRelV relativeFrom="margin">
+                  <wp14:pctHeight>20000</wp14:pctHeight>
+                </wp14:sizeRelV>
+              </wp:anchor>
+            </w:drawing>
+          </mc:Choice>
+          <mc:Fallback>
+            <w:pict>
+              <v:shape w14:anchorId="1445646C" id="_x0000_s1028" type="#_x0000_t202" style="position:absolute;margin-left:111.75pt;margin-top:103.35pt;width:51pt;height:110.6pt;z-index:251671552;visibility:visible;mso-wrap-style:square;mso-width-percent:0;mso-height-percent:200;mso-wrap-distance-left:9pt;mso-wrap-distance-top:3.6pt;mso-wrap-distance-right:9pt;mso-wrap-distance-bottom:3.6pt;mso-position-horizontal:absolute;mso-position-horizontal-relative:text;mso-position-vertical:absolute;mso-position-vertical-relative:text;mso-width-percent:0;mso-height-percent:200;mso-width-relative:margin;mso-height-relative:margin;v-text-anchor:top" o:gfxdata="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" filled="f" stroked="f">
+                <v:textbox style="mso-fit-shape-to-text:t">
+                  <w:txbxContent>
+                    <w:p>
+                      <w:pPr>
+                        <w:rPr>
+                          <w:b/>
+                          <w:bCs/>
+                          <w:color w:val="FF0000"/>
+                        </w:rPr>
+                      </w:pPr>
+                      <w:r>
+                        <w:rPr>
+                          <w:b/>
+                          <w:bCs/>
+                          <w:color w:val="FF0000"/>
+                        </w:rPr>
+                        <w:t>2</w:t>
+                      </w:r>
+                    </w:p>
+                  </w:txbxContent>
+                </v:textbox>
+              </v:shape>
+            </w:pict>
+          </mc:Fallback>
+        </mc:AlternateContent>
+      </w:r>
+      <w:r>
+        <w:rPr>
+          <w:noProof/>
+        </w:rPr>
+        <mc:AlternateContent>
+          <mc:Choice Requires="wps">
+            <w:drawing>
+              <wp:anchor distT="45720" distB="45720" distL="114300" distR="114300" simplePos="0" relativeHeight="251669504" behindDoc="0" locked="0" layoutInCell="1" allowOverlap="1" wp14:anchorId="5CE5DE93" wp14:editId="79988990">
+                <wp:simplePos x="0" y="0"/>
+                <wp:positionH relativeFrom="column">
+                  <wp:posOffset>285750</wp:posOffset>
+                </wp:positionH>
+                <wp:positionV relativeFrom="paragraph">
+                  <wp:posOffset>105410</wp:posOffset>
+                </wp:positionV>
+                <wp:extent cx="647700" cy="1404620"/>
+                <wp:effectExtent l="0" t="0" r="0" b="0"/>
+                <wp:wrapNone/>
+                <wp:docPr id="7" name="Text Box 2"/>
+                <wp:cNvGraphicFramePr>
+                  <a:graphicFrameLocks xmlns:a="http://schemas.openxmlformats.org/drawingml/2006/main"/>
+                </wp:cNvGraphicFramePr>
+                <a:graphic xmlns:a="http://schemas.openxmlformats.org/drawingml/2006/main">
+                  <a:graphicData uri="http://schemas.microsoft.com/office/word/2010/wordprocessingShape">
+                    <wps:wsp>
+                      <wps:cNvSpPr txBox="1">
+                        <a:spLocks noChangeArrowheads="1"/>
+                      </wps:cNvSpPr>
+                      <wps:spPr bwMode="auto">
+                        <a:xfrm>
+                          <a:off x="0" y="0"/>
+                          <a:ext cx="647700" cy="1404620"/>
+                        </a:xfrm>
+                        <a:prstGeom prst="rect">
+                          <a:avLst/>
+                        </a:prstGeom>
+                        <a:noFill/>
+                        <a:ln w="9525">
+                          <a:noFill/>
+                          <a:miter lim="800000"/>
+                          <a:headEnd/>
+                          <a:tailEnd/>
+                        </a:ln>
+                      </wps:spPr>
+                      <wps:txbx>
+                        <w:txbxContent>
+                          <w:p>
+                            <w:pPr>
+                              <w:rPr>
+                                <w:b/>
+                                <w:bCs/>
+                                <w:color w:val="FF0000"/>
+                              </w:rPr>
+                            </w:pPr>
+                            <w:r>
+                              <w:rPr>
+                                <w:b/>
+                                <w:bCs/>
+                                <w:color w:val="FF0000"/>
+                              </w:rPr>
+                              <w:t>1</w:t>
+                            </w:r>
+                          </w:p>
+                        </w:txbxContent>
+                      </wps:txbx>
+                      <wps:bodyPr rot="0" vert="horz" wrap="square" lIns="91440" tIns="45720" rIns="91440" bIns="45720" anchor="t" anchorCtr="0">
+                        <a:spAutoFit/>
+                      </wps:bodyPr>
+                    </wps:wsp>
+                  </a:graphicData>
+                </a:graphic>
+                <wp14:sizeRelH relativeFrom="margin">
+                  <wp14:pctWidth>0</wp14:pctWidth>
+                </wp14:sizeRelH>
+                <wp14:sizeRelV relativeFrom="margin">
+                  <wp14:pctHeight>20000</wp14:pctHeight>
+                </wp14:sizeRelV>
+              </wp:anchor>
+            </w:drawing>
+          </mc:Choice>
+          <mc:Fallback>
+            <w:pict>
+              <v:shape w14:anchorId="5CE5DE93" id="_x0000_s1029" type="#_x0000_t202" style="position:absolute;margin-left:22.5pt;margin-top:8.3pt;width:51pt;height:110.6pt;z-index:251669504;visibility:visible;mso-wrap-style:square;mso-width-percent:0;mso-height-percent:200;mso-wrap-distance-left:9pt;mso-wrap-distance-top:3.6pt;mso-wrap-distance-right:9pt;mso-wrap-distance-bottom:3.6pt;mso-position-horizontal:absolute;mso-position-horizontal-relative:text;mso-position-vertical:absolute;mso-position-vertical-relative:text;mso-width-percent:0;mso-height-percent:200;mso-width-relative:margin;mso-height-relative:margin;v-text-anchor:top" o:gfxdata="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" filled="f" stroked="f">
+                <v:textbox style="mso-fit-shape-to-text:t">
+                  <w:txbxContent>
+                    <w:p>
+                      <w:pPr>
+                        <w:rPr>
+                          <w:b/>
+                          <w:bCs/>
+                          <w:color w:val="FF0000"/>
+                        </w:rPr>
+                      </w:pPr>
+                      <w:r>
+                        <w:rPr>
+                          <w:b/>
+                          <w:bCs/>
+                          <w:color w:val="FF0000"/>
+                        </w:rPr>
+                        <w:t>1</w:t>
+                      </w:r>
+                    </w:p>
+                  </w:txbxContent>
+                </v:textbox>
+              </v:shape>
+            </w:pict>
+          </mc:Fallback>
+        </mc:AlternateContent>
+      </w:r>
+      <w:r>
+        <w:rPr>
+          <w:noProof/>
+        </w:rPr>
+        <mc:AlternateContent>
+          <mc:Choice Requires="wps">
+            <w:drawing>
+              <wp:anchor distT="45720" distB="45720" distL="114300" distR="114300" simplePos="0" relativeHeight="251667456" behindDoc="0" locked="0" layoutInCell="1" allowOverlap="1" wp14:anchorId="11AA8BC5" wp14:editId="48438CE2">
+                <wp:simplePos x="0" y="0"/>
+                <wp:positionH relativeFrom="column">
+                  <wp:posOffset>285750</wp:posOffset>
+                </wp:positionH>
+                <wp:positionV relativeFrom="paragraph">
+                  <wp:posOffset>105410</wp:posOffset>
+                </wp:positionV>
+                <wp:extent cx="647700" cy="1404620"/>
+                <wp:effectExtent l="0" t="0" r="0" b="0"/>
+                <wp:wrapNone/>
+                <wp:docPr id="217" name="Text Box 2"/>
+                <wp:cNvGraphicFramePr>
+                  <a:graphicFrameLocks xmlns:a="http://schemas.openxmlformats.org/drawingml/2006/main"/>
+                </wp:cNvGraphicFramePr>
+                <a:graphic xmlns:a="http://schemas.openxmlformats.org/drawingml/2006/main">
+                  <a:graphicData uri="http://schemas.microsoft.com/office/word/2010/wordprocessingShape">
+                    <wps:wsp>
+                      <wps:cNvSpPr txBox="1">
+                        <a:spLocks noChangeArrowheads="1"/>
+                      </wps:cNvSpPr>
+                      <wps:spPr bwMode="auto">
+                        <a:xfrm>
+                          <a:off x="0" y="0"/>
+                          <a:ext cx="647700" cy="1404620"/>
+                        </a:xfrm>
+                        <a:prstGeom prst="rect">
+                          <a:avLst/>
+                        </a:prstGeom>
+                        <a:noFill/>
+                        <a:ln w="9525">
+                          <a:noFill/>
+                          <a:miter lim="800000"/>
+                          <a:headEnd/>
+                          <a:tailEnd/>
+                        </a:ln>
+                      </wps:spPr>
+                      <wps:txbx>
+                        <w:txbxContent>
+                          <w:p>
+                            <w:pPr>
+                              <w:rPr>
+                                <w:b/>
+                                <w:bCs/>
+                                <w:color w:val="FF0000"/>
+                              </w:rPr>
+                            </w:pPr>
+                            <w:r>
+                              <w:rPr>
+                                <w:b/>
+                                <w:bCs/>
+                                <w:color w:val="FF0000"/>
+                              </w:rPr>
+                              <w:t>1</w:t>
+                            </w:r>
+                          </w:p>
+                        </w:txbxContent>
+                      </wps:txbx>
+                      <wps:bodyPr rot="0" vert="horz" wrap="square" lIns="91440" tIns="45720" rIns="91440" bIns="45720" anchor="t" anchorCtr="0">
+                        <a:spAutoFit/>
+                      </wps:bodyPr>
+                    </wps:wsp>
+                  </a:graphicData>
+                </a:graphic>
+                <wp14:sizeRelH relativeFrom="margin">
+                  <wp14:pctWidth>0</wp14:pctWidth>
+                </wp14:sizeRelH>
+                <wp14:sizeRelV relativeFrom="margin">
+                  <wp14:pctHeight>20000</wp14:pctHeight>
+                </wp14:sizeRelV>
+              </wp:anchor>
+            </w:drawing>
+          </mc:Choice>
+          <mc:Fallback>
+            <w:pict>
+              <v:shape w14:anchorId="11AA8BC5" id="_x0000_s1030" type="#_x0000_t202" style="position:absolute;margin-left:22.5pt;margin-top:8.3pt;width:51pt;height:110.6pt;z-index:251667456;visibility:visible;mso-wrap-style:square;mso-width-percent:0;mso-height-percent:200;mso-wrap-distance-left:9pt;mso-wrap-distance-top:3.6pt;mso-wrap-distance-right:9pt;mso-wrap-distance-bottom:3.6pt;mso-position-horizontal:absolute;mso-position-horizontal-relative:text;mso-position-vertical:absolute;mso-position-vertical-relative:text;mso-width-percent:0;mso-height-percent:200;mso-width-relative:margin;mso-height-relative:margin;v-text-anchor:top" o:gfxdata="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" filled="f" stroked="f">
+                <v:textbox style="mso-fit-shape-to-text:t">
+                  <w:txbxContent>
+                    <w:p>
+                      <w:pPr>
+                        <w:rPr>
+                          <w:b/>
+                          <w:bCs/>
+                          <w:color w:val="FF0000"/>
+                        </w:rPr>
+                      </w:pPr>
+                      <w:r>
+                        <w:rPr>
+                          <w:b/>
+                          <w:bCs/>
+                          <w:color w:val="FF0000"/>
+                        </w:rPr>
+                        <w:t>1</w:t>
+                      </w:r>
+                    </w:p>
+                  </w:txbxContent>
+                </v:textbox>
+              </v:shape>
+            </w:pict>
+          </mc:Fallback>
+        </mc:AlternateContent>
+      </w:r>
+      <w:r>
+        <w:rPr>
+          <w:noProof/>
+        </w:rPr>
+        <mc:AlternateContent>
+          <mc:Choice Requires="wps">
+            <w:drawing>
+              <wp:anchor distT="0" distB="0" distL="114300" distR="114300" simplePos="0" relativeHeight="251665408" behindDoc="0" locked="0" layoutInCell="1" allowOverlap="1" wp14:anchorId="153E7987" wp14:editId="2438FCF4">
+                <wp:simplePos x="0" y="0"/>
+                <wp:positionH relativeFrom="column">
+                  <wp:posOffset>2505075</wp:posOffset>
+                </wp:positionH>
+                <wp:positionV relativeFrom="paragraph">
+                  <wp:posOffset>3982085</wp:posOffset>
+                </wp:positionV>
+                <wp:extent cx="400050" cy="400050"/>
+                <wp:effectExtent l="19050" t="19050" r="38100" b="38100"/>
+                <wp:wrapNone/>
+                <wp:docPr id="6" name="Oval 6"/>
+                <wp:cNvGraphicFramePr/>
+                <a:graphic xmlns:a="http://schemas.openxmlformats.org/drawingml/2006/main">
+                  <a:graphicData uri="http://schemas.microsoft.com/office/word/2010/wordprocessingShape">
+                    <wps:wsp>
+                      <wps:cNvSpPr/>
+                      <wps:spPr>
+                        <a:xfrm>
+                          <a:off x="0" y="0"/>
+                          <a:ext cx="400050" cy="400050"/>
+                        </a:xfrm>
+                        <a:prstGeom prst="ellipse">
+                          <a:avLst/>
+                        </a:prstGeom>
+                        <a:noFill/>
+                        <a:ln w="57150">
+                          <a:solidFill>
+                            <a:srgbClr val="FF0000"/>
+                          </a:solidFill>
+                        </a:ln>
+                      </wps:spPr>
+                      <wps:style>
+                        <a:lnRef idx="2">
+                          <a:schemeClr val="accent1">
+                            <a:shade val="50000"/>
+                          </a:schemeClr>
+                        </a:lnRef>
+                        <a:fillRef idx="1">
+                          <a:schemeClr val="accent1"/>
+                        </a:fillRef>
+                        <a:effectRef idx="0">
+                          <a:schemeClr val="accent1"/>
+                        </a:effectRef>
+                        <a:fontRef idx="minor">
+                          <a:schemeClr val="lt1"/>
+                        </a:fontRef>
+                      </wps:style>
+                      <wps:bodyPr rot="0" spcFirstLastPara="0" vertOverflow="overflow" horzOverflow="overflow" vert="horz" wrap="square" lIns="91440" tIns="45720" rIns="91440" bIns="45720" numCol="1" spcCol="0" rtlCol="0" fromWordArt="0" anchor="ctr" anchorCtr="0" forceAA="0" compatLnSpc="1">
+                        <a:prstTxWarp prst="textNoShape">
+                          <a:avLst/>
+                        </a:prstTxWarp>
+                        <a:noAutofit/>
+                      </wps:bodyPr>
+                    </wps:wsp>
+                  </a:graphicData>
+                </a:graphic>
+              </wp:anchor>
+            </w:drawing>
+          </mc:Choice>
+          <mc:Fallback>
+            <w:pict>
+              <v:oval w14:anchorId="75481ECF" id="Oval 6" o:spid="_x0000_s1026" style="position:absolute;margin-left:197.25pt;margin-top:313.55pt;width:31.5pt;height:31.5pt;z-index:251665408;visibility:visible;mso-wrap-style:square;mso-wrap-distance-left:9pt;mso-wrap-distance-top:0;mso-wrap-distance-right:9pt;mso-wrap-distance-bottom:0;mso-position-horizontal:absolute;mso-position-horizontal-relative:text;mso-position-vertical:absolute;mso-position-vertical-relative:text;v-text-anchor:middle" o:gfxdata="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" filled="f" strokecolor="red" strokeweight="4.5pt">
+                <v:stroke joinstyle="miter"/>
+              </v:oval>
+            </w:pict>
+          </mc:Fallback>
+        </mc:AlternateContent>
+      </w:r>
+      <w:r>
+        <w:rPr>
+          <w:noProof/>
+        </w:rPr>
+        <mc:AlternateContent>
+          <mc:Choice Requires="wps">
+            <w:drawing>
+              <wp:anchor distT="0" distB="0" distL="114300" distR="114300" simplePos="0" relativeHeight="251663360" behindDoc="0" locked="0" layoutInCell="1" allowOverlap="1" wp14:anchorId="73EFBC75" wp14:editId="32C04D42">
+                <wp:simplePos x="0" y="0"/>
+                <wp:positionH relativeFrom="column">
+                  <wp:posOffset>1228725</wp:posOffset>
+                </wp:positionH>
+                <wp:positionV relativeFrom="paragraph">
+                  <wp:posOffset>2077085</wp:posOffset>
+                </wp:positionV>
+                <wp:extent cx="3009900" cy="400050"/>
+                <wp:effectExtent l="19050" t="19050" r="38100" b="38100"/>
+                <wp:wrapNone/>
+                <wp:docPr id="5" name="Oval 5"/>
+                <wp:cNvGraphicFramePr/>
+                <a:graphic xmlns:a="http://schemas.openxmlformats.org/drawingml/2006/main">
+                  <a:graphicData uri="http://schemas.microsoft.com/office/word/2010/wordprocessingShape">
+                    <wps:wsp>
+                      <wps:cNvSpPr/>
+                      <wps:spPr>
+                        <a:xfrm>
+                          <a:off x="0" y="0"/>
+                          <a:ext cx="3009900" cy="400050"/>
+                        </a:xfrm>
+                        <a:prstGeom prst="ellipse">
+                          <a:avLst/>
+                        </a:prstGeom>
+                        <a:noFill/>
+                        <a:ln w="57150">
+                          <a:solidFill>
+                            <a:srgbClr val="FF0000"/>
+                          </a:solidFill>
+                        </a:ln>
+                      </wps:spPr>
+                      <wps:style>
+                        <a:lnRef idx="2">
+                          <a:schemeClr val="accent1">
+                            <a:shade val="50000"/>
+                          </a:schemeClr>
+                        </a:lnRef>
+                        <a:fillRef idx="1">
+                          <a:schemeClr val="accent1"/>
+                        </a:fillRef>
+                        <a:effectRef idx="0">
+                          <a:schemeClr val="accent1"/>
+                        </a:effectRef>
+                        <a:fontRef idx="minor">
+                          <a:schemeClr val="lt1"/>
+                        </a:fontRef>
+                      </wps:style>
+                      <wps:bodyPr rot="0" spcFirstLastPara="0" vertOverflow="overflow" horzOverflow="overflow" vert="horz" wrap="square" lIns="91440" tIns="45720" rIns="91440" bIns="45720" numCol="1" spcCol="0" rtlCol="0" fromWordArt="0" anchor="ctr" anchorCtr="0" forceAA="0" compatLnSpc="1">
+                        <a:prstTxWarp prst="textNoShape">
+                          <a:avLst/>
+                        </a:prstTxWarp>
+                        <a:noAutofit/>
+                      </wps:bodyPr>
+                    </wps:wsp>
+                  </a:graphicData>
+                </a:graphic>
+                <wp14:sizeRelH relativeFrom="margin">
+                  <wp14:pctWidth>0</wp14:pctWidth>
+                </wp14:sizeRelH>
+              </wp:anchor>
+            </w:drawing>
+          </mc:Choice>
+          <mc:Fallback>
+            <w:pict>
+              <v:oval w14:anchorId="1F8CB9C1" id="Oval 5" o:spid="_x0000_s1026" style="position:absolute;margin-left:96.75pt;margin-top:163.55pt;width:237pt;height:31.5pt;z-index:251663360;visibility:visible;mso-wrap-style:square;mso-width-percent:0;mso-wrap-distance-left:9pt;mso-wrap-distance-top:0;mso-wrap-distance-right:9pt;mso-wrap-distance-bottom:0;mso-position-horizontal:absolute;mso-position-horizontal-relative:text;mso-position-vertical:absolute;mso-position-vertical-relative:text;mso-width-percent:0;mso-width-relative:margin;v-text-anchor:middle" o:gfxdata="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" filled="f" strokecolor="red" strokeweight="4.5pt">
+                <v:stroke joinstyle="miter"/>
+              </v:oval>
+            </w:pict>
+          </mc:Fallback>
+        </mc:AlternateContent>
+      </w:r>
+      <w:r>
+        <w:rPr>
+          <w:noProof/>
+        </w:rPr>
+        <mc:AlternateContent>
+          <mc:Choice Requires="wps">
+            <w:drawing>
+              <wp:anchor distT="0" distB="0" distL="114300" distR="114300" simplePos="0" relativeHeight="251661312" behindDoc="0" locked="0" layoutInCell="1" allowOverlap="1" wp14:anchorId="10B33E18" wp14:editId="2192FFDF">
+                <wp:simplePos x="0" y="0"/>
+                <wp:positionH relativeFrom="column">
+                  <wp:posOffset>1076325</wp:posOffset>
+                </wp:positionH>
+                <wp:positionV relativeFrom="paragraph">
+                  <wp:posOffset>1477010</wp:posOffset>
+                </wp:positionV>
+                <wp:extent cx="400050" cy="400050"/>
+                <wp:effectExtent l="19050" t="19050" r="38100" b="38100"/>
+                <wp:wrapNone/>
+                <wp:docPr id="4" name="Oval 4"/>
+                <wp:cNvGraphicFramePr/>
+                <a:graphic xmlns:a="http://schemas.openxmlformats.org/drawingml/2006/main">
+                  <a:graphicData uri="http://schemas.microsoft.com/office/word/2010/wordprocessingShape">
+                    <wps:wsp>
+                      <wps:cNvSpPr/>
+                      <wps:spPr>
+                        <a:xfrm>
+                          <a:off x="0" y="0"/>
+                          <a:ext cx="400050" cy="400050"/>
+                        </a:xfrm>
+                        <a:prstGeom prst="ellipse">
+                          <a:avLst/>
+                        </a:prstGeom>
+                        <a:noFill/>
+                        <a:ln w="57150">
+                          <a:solidFill>
+                            <a:srgbClr val="FF0000"/>
+                          </a:solidFill>
+                        </a:ln>
+                      </wps:spPr>
+                      <wps:style>
+                        <a:lnRef idx="2">
+                          <a:schemeClr val="accent1">
+                            <a:shade val="50000"/>
+                          </a:schemeClr>
+                        </a:lnRef>
+                        <a:fillRef idx="1">
+                          <a:schemeClr val="accent1"/>
+                        </a:fillRef>
+                        <a:effectRef idx="0">
+                          <a:schemeClr val="accent1"/>
+                        </a:effectRef>
+                        <a:fontRef idx="minor">
+                          <a:schemeClr val="lt1"/>
+                        </a:fontRef>
+                      </wps:style>
+                      <wps:bodyPr rot="0" spcFirstLastPara="0" vertOverflow="overflow" horzOverflow="overflow" vert="horz" wrap="square" lIns="91440" tIns="45720" rIns="91440" bIns="45720" numCol="1" spcCol="0" rtlCol="0" fromWordArt="0" anchor="ctr" anchorCtr="0" forceAA="0" compatLnSpc="1">
+                        <a:prstTxWarp prst="textNoShape">
+                          <a:avLst/>
+                        </a:prstTxWarp>
+                        <a:noAutofit/>
+                      </wps:bodyPr>
+                    </wps:wsp>
+                  </a:graphicData>
+                </a:graphic>
+              </wp:anchor>
+            </w:drawing>
+          </mc:Choice>
+          <mc:Fallback>
+            <w:pict>
+              <v:oval w14:anchorId="0DFE39CD" id="Oval 4" o:spid="_x0000_s1026" style="position:absolute;margin-left:84.75pt;margin-top:116.3pt;width:31.5pt;height:31.5pt;z-index:251661312;visibility:visible;mso-wrap-style:square;mso-wrap-distance-left:9pt;mso-wrap-distance-top:0;mso-wrap-distance-right:9pt;mso-wrap-distance-bottom:0;mso-position-horizontal:absolute;mso-position-horizontal-relative:text;mso-position-vertical:absolute;mso-position-vertical-relative:text;v-text-anchor:middle" o:gfxdata="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" filled="f" strokecolor="red" strokeweight="4.5pt">
+                <v:stroke joinstyle="miter"/>
+              </v:oval>
+            </w:pict>
+          </mc:Fallback>
+        </mc:AlternateContent>
+      </w:r>
+      <w:r>
+        <w:rPr>
+          <w:noProof/>
+        </w:rPr>
+        <mc:AlternateContent>
+          <mc:Choice Requires="wps">
+            <w:drawing>
+              <wp:anchor distT="0" distB="0" distL="114300" distR="114300" simplePos="0" relativeHeight="251659264" behindDoc="0" locked="0" layoutInCell="1" allowOverlap="1" wp14:anchorId="59E6A3E6" wp14:editId="0FD1F8CA">
+                <wp:simplePos x="0" y="0"/>
+                <wp:positionH relativeFrom="column">
+                  <wp:posOffset>-47625</wp:posOffset>
+                </wp:positionH>
+                <wp:positionV relativeFrom="paragraph">
+                  <wp:posOffset>210185</wp:posOffset>
+                </wp:positionV>
+                <wp:extent cx="400050" cy="400050"/>
+                <wp:effectExtent l="19050" t="19050" r="38100" b="38100"/>
+                <wp:wrapNone/>
+                <wp:docPr id="3" name="Oval 3"/>
+                <wp:cNvGraphicFramePr/>
+                <a:graphic xmlns:a="http://schemas.openxmlformats.org/drawingml/2006/main">
+                  <a:graphicData uri="http://schemas.microsoft.com/office/word/2010/wordprocessingShape">
+                    <wps:wsp>
+                      <wps:cNvSpPr/>
+                      <wps:spPr>
+                        <a:xfrm>
+                          <a:off x="0" y="0"/>
+                          <a:ext cx="400050" cy="400050"/>
+                        </a:xfrm>
+                        <a:prstGeom prst="ellipse">
+                          <a:avLst/>
+                        </a:prstGeom>
+                        <a:noFill/>
+                        <a:ln w="57150">
+                          <a:solidFill>
+                            <a:srgbClr val="FF0000"/>
+                          </a:solidFill>
+                        </a:ln>
+                      </wps:spPr>
+                      <wps:style>
+                        <a:lnRef idx="2">
+                          <a:schemeClr val="accent1">
+                            <a:shade val="50000"/>
+                          </a:schemeClr>
+                        </a:lnRef>
+                        <a:fillRef idx="1">
+                          <a:schemeClr val="accent1"/>
+                        </a:fillRef>
+                        <a:effectRef idx="0">
+                          <a:schemeClr val="accent1"/>
+                        </a:effectRef>
+                        <a:fontRef idx="minor">
+                          <a:schemeClr val="lt1"/>
+                        </a:fontRef>
+                      </wps:style>
+                      <wps:bodyPr rot="0" spcFirstLastPara="0" vertOverflow="overflow" horzOverflow="overflow" vert="horz" wrap="square" lIns="91440" tIns="45720" rIns="91440" bIns="45720" numCol="1" spcCol="0" rtlCol="0" fromWordArt="0" anchor="ctr" anchorCtr="0" forceAA="0" compatLnSpc="1">
+                        <a:prstTxWarp prst="textNoShape">
+                          <a:avLst/>
+                        </a:prstTxWarp>
+                        <a:noAutofit/>
+                      </wps:bodyPr>
+                    </wps:wsp>
+                  </a:graphicData>
+                </a:graphic>
+              </wp:anchor>
+            </w:drawing>
+          </mc:Choice>
+          <mc:Fallback>
+            <w:pict>
+              <v:oval w14:anchorId="4F7F5A60" id="Oval 3" o:spid="_x0000_s1026" style="position:absolute;margin-left:-3.75pt;margin-top:16.55pt;width:31.5pt;height:31.5pt;z-index:251659264;visibility:visible;mso-wrap-style:square;mso-wrap-distance-left:9pt;mso-wrap-distance-top:0;mso-wrap-distance-right:9pt;mso-wrap-distance-bottom:0;mso-position-horizontal:absolute;mso-position-horizontal-relative:text;mso-position-vertical:absolute;mso-position-vertical-relative:text;v-text-anchor:middle" o:gfxdata="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" filled="f" strokecolor="red" strokeweight="4.5pt">
+                <v:stroke joinstyle="miter"/>
+              </v:oval>
+            </w:pict>
+          </mc:Fallback>
+        </mc:AlternateContent>
+      </w:r>
+      <w:r>
+        <w:rPr>
+          <w:noProof/>
+        </w:rPr>
+        <w:drawing>
+          <wp:inline distT="0" distB="0" distL="0" distR="0" wp14:anchorId="53A3C83B" wp14:editId="21E4C4BE">
+            <wp:extent cx="5731510" cy="4543425"/>
+            <wp:effectExtent l="0" t="0" r="2540" b="9525"/>
+            <wp:docPr id="2" name="Picture 2"/>
+            <wp:cNvGraphicFramePr>
+              <a:graphicFrameLocks xmlns:a="http://schemas.openxmlformats.org/drawingml/2006/main" noChangeAspect="1"/>
+            </wp:cNvGraphicFramePr>
+            <a:graphic xmlns:a="http://schemas.openxmlformats.org/drawingml/2006/main">
+              <a:graphicData uri="http://schemas.openxmlformats.org/drawingml/2006/picture">
+                <pic:pic xmlns:pic="http://schemas.openxmlformats.org/drawingml/2006/picture">
+                  <pic:nvPicPr>
+                    <pic:cNvPr id="1" name=""/>
+                    <pic:cNvPicPr/>
+                  </pic:nvPicPr>
+                  <pic:blipFill rotWithShape="1">
+                    <a:blip r:embed="rId19"/>
+                    <a:srcRect b="17292"/>
+                    <a:stretch/>
+                  </pic:blipFill>
+                  <pic:spPr bwMode="auto">
+                    <a:xfrm>
+                      <a:off x="0" y="0"/>
+                      <a:ext cx="5731510" cy="4543425"/>
+                    </a:xfrm>
+                    <a:prstGeom prst="rect">
+                      <a:avLst/>
+                    </a:prstGeom>
+                    <a:ln>
+                      <a:noFill/>
+                    </a:ln>
+                    <a:extLst>
+                      <a:ext uri="{53640926-AAD7-44D8-BBD7-CCE9431645EC}">
+                        <a14:shadowObscured xmlns:a14="http://schemas.microsoft.com/office/drawing/2010/main"/>
+                      </a:ext>
+                    </a:extLst>
+                  </pic:spPr>
+                </pic:pic>
+              </a:graphicData>
+            </a:graphic>
+          </wp:inline>
+        </w:drawing>
+      </w:r>
+    </w:p>
+    <w:p>
+      <w:r>
+        <w:rPr>
+          <w:noProof/>
+        </w:rPr>
+        <w:drawing>
+          <wp:inline distT="0" distB="0" distL="0" distR="0" wp14:anchorId="3F6A226B" wp14:editId="7DF41037">
+            <wp:extent cx="5731510" cy="3248025"/>
+            <wp:effectExtent l="0" t="0" r="2540" b="9525"/>
+            <wp:docPr id="1" name="Picture 1"/>
+            <wp:cNvGraphicFramePr>
+              <a:graphicFrameLocks xmlns:a="http://schemas.openxmlformats.org/drawingml/2006/main" noChangeAspect="1"/>
+            </wp:cNvGraphicFramePr>
+            <a:graphic xmlns:a="http://schemas.openxmlformats.org/drawingml/2006/main">
+              <a:graphicData uri="http://schemas.openxmlformats.org/drawingml/2006/picture">
+                <pic:pic xmlns:pic="http://schemas.openxmlformats.org/drawingml/2006/picture">
+                  <pic:nvPicPr>
+                    <pic:cNvPr id="1" name=""/>
+                    <pic:cNvPicPr/>
+                  </pic:nvPicPr>
+                  <pic:blipFill rotWithShape="1">
+                    <a:blip r:embed="rId20"/>
+                    <a:srcRect b="40874"/>
+                    <a:stretch/>
+                  </pic:blipFill>
+                  <pic:spPr bwMode="auto">
+                    <a:xfrm>
+                      <a:off x="0" y="0"/>
+                      <a:ext cx="5731510" cy="3248025"/>
+                    </a:xfrm>
+                    <a:prstGeom prst="rect">
+                      <a:avLst/>
+                    </a:prstGeom>
+                    <a:ln>
+                      <a:noFill/>
+                    </a:ln>
+                    <a:extLst>
+                      <a:ext uri="{53640926-AAD7-44D8-BBD7-CCE9431645EC}">
+                        <a14:shadowObscured xmlns:a14="http://schemas.microsoft.com/office/drawing/2010/main"/>
+                      </a:ext>
+                    </a:extLst>
+                  </pic:spPr>
+                </pic:pic>
+              </a:graphicData>
+            </a:graphic>
+          </wp:inline>
+        </w:drawing>
+      </w:r>
       <w:r>
         <w:br w:type="page"/>
       </w:r>
@@ -2932,7 +3922,7 @@
       <w:r>
         <w:t xml:space="preserve"> v2” on your computer (</w:t>
       </w:r>
-      <w:hyperlink r:id="rId19" w:history="1">
+      <w:hyperlink r:id="rId21" w:history="1">
         <w:r>
           <w:rPr>
             <w:rStyle w:val="Hyperlink"/>
@@ -3075,7 +4065,7 @@
       <w:r>
         <w:t xml:space="preserve">: </w:t>
       </w:r>
-      <w:hyperlink r:id="rId20" w:history="1">
+      <w:hyperlink r:id="rId22" w:history="1">
         <w:r>
           <w:rPr>
             <w:rStyle w:val="Hyperlink"/>
@@ -3151,32 +4141,26 @@
       </w:pPr>
       <w:bookmarkStart w:id="15" w:name="_Toc64389278"/>
       <w:r>
-        <w:t xml:space="preserve">My Pi </w:t>
+        <w:t>My Pi won’t boot</w:t>
+      </w:r>
+      <w:r>
+        <w:t>/</w:t>
+      </w:r>
+      <w:r>
+        <w:rPr>
+          <w:color w:val="C45911" w:themeColor="accent2" w:themeShade="BF"/>
+        </w:rPr>
+        <w:t xml:space="preserve">the switch on my battery hat does nothing/the lights don’t turn on the battery </w:t>
       </w:r>
       <w:proofErr w:type="gramStart"/>
       <w:r>
-        <w:t>won’t</w:t>
-      </w:r>
+        <w:rPr>
+          <w:color w:val="C45911" w:themeColor="accent2" w:themeShade="BF"/>
+        </w:rPr>
+        <w:t>hat</w:t>
+      </w:r>
+      <w:bookmarkEnd w:id="15"/>
       <w:proofErr w:type="gramEnd"/>
-      <w:r>
-        <w:t xml:space="preserve"> boot</w:t>
-      </w:r>
-      <w:r>
-        <w:t>/</w:t>
-      </w:r>
-      <w:r>
-        <w:rPr>
-          <w:color w:val="C45911" w:themeColor="accent2" w:themeShade="BF"/>
-        </w:rPr>
-        <w:t>t</w:t>
-      </w:r>
-      <w:r>
-        <w:rPr>
-          <w:color w:val="C45911" w:themeColor="accent2" w:themeShade="BF"/>
-        </w:rPr>
-        <w:t>he switch on my battery hat does nothing/the lights don’t turn on the battery hat</w:t>
-      </w:r>
-      <w:bookmarkEnd w:id="15"/>
     </w:p>
     <w:p>
       <w:pPr>
@@ -3213,7 +4197,7 @@
       <w:r>
         <w:t>Contact Daniel Ko on teams (</w:t>
       </w:r>
-      <w:hyperlink r:id="rId21" w:history="1">
+      <w:hyperlink r:id="rId23" w:history="1">
         <w:r>
           <w:rPr>
             <w:rStyle w:val="Hyperlink"/>
@@ -3301,7 +4285,7 @@
       <w:r>
         <w:t>Contact Daniel Ko on teams (</w:t>
       </w:r>
-      <w:hyperlink r:id="rId22" w:history="1">
+      <w:hyperlink r:id="rId24" w:history="1">
         <w:r>
           <w:rPr>
             <w:rStyle w:val="Hyperlink"/>
@@ -3691,7 +4675,7 @@
       <w:r>
         <w:t>Contact Daniel Ko on teams (</w:t>
       </w:r>
-      <w:hyperlink r:id="rId23" w:history="1">
+      <w:hyperlink r:id="rId25" w:history="1">
         <w:r>
           <w:rPr>
             <w:rStyle w:val="Hyperlink"/>
@@ -7648,12 +8632,7 @@
 </file>
 
 <file path=customXml/item2.xml><?xml version="1.0" encoding="utf-8"?>
-<?mso-contentType ?>
-<FormTemplates xmlns="http://schemas.microsoft.com/sharepoint/v3/contenttype/forms">
-  <Display>DocumentLibraryForm</Display>
-  <Edit>DocumentLibraryForm</Edit>
-  <New>DocumentLibraryForm</New>
-</FormTemplates>
+<b:Sources xmlns:b="http://schemas.openxmlformats.org/officeDocument/2006/bibliography" xmlns="http://schemas.openxmlformats.org/officeDocument/2006/bibliography" SelectedStyle="\APASixthEditionOfficeOnline.xsl" StyleName="APA" Version="6"/>
 </file>
 
 <file path=customXml/item3.xml><?xml version="1.0" encoding="utf-8"?>
@@ -7663,7 +8642,12 @@
 </file>
 
 <file path=customXml/item4.xml><?xml version="1.0" encoding="utf-8"?>
-<b:Sources xmlns:b="http://schemas.openxmlformats.org/officeDocument/2006/bibliography" xmlns="http://schemas.openxmlformats.org/officeDocument/2006/bibliography" SelectedStyle="\APASixthEditionOfficeOnline.xsl" StyleName="APA" Version="6"/>
+<?mso-contentType ?>
+<FormTemplates xmlns="http://schemas.microsoft.com/sharepoint/v3/contenttype/forms">
+  <Display>DocumentLibraryForm</Display>
+  <Edit>DocumentLibraryForm</Edit>
+  <New>DocumentLibraryForm</New>
+</FormTemplates>
 </file>
 
 <file path=customXml/itemProps1.xml><?xml version="1.0" encoding="utf-8"?>
@@ -7685,9 +8669,9 @@
 </file>
 
 <file path=customXml/itemProps2.xml><?xml version="1.0" encoding="utf-8"?>
-<ds:datastoreItem xmlns:ds="http://schemas.openxmlformats.org/officeDocument/2006/customXml" ds:itemID="{30510148-2913-48F5-AA3F-CDEC18E4C342}">
+<ds:datastoreItem xmlns:ds="http://schemas.openxmlformats.org/officeDocument/2006/customXml" ds:itemID="{3809E984-80E4-4D3E-B302-5218119B5142}">
   <ds:schemaRefs>
-    <ds:schemaRef ds:uri="http://schemas.microsoft.com/sharepoint/v3/contenttype/forms"/>
+    <ds:schemaRef ds:uri="http://schemas.openxmlformats.org/officeDocument/2006/bibliography"/>
   </ds:schemaRefs>
 </ds:datastoreItem>
 </file>
@@ -7702,9 +8686,9 @@
 </file>
 
 <file path=customXml/itemProps4.xml><?xml version="1.0" encoding="utf-8"?>
-<ds:datastoreItem xmlns:ds="http://schemas.openxmlformats.org/officeDocument/2006/customXml" ds:itemID="{3809E984-80E4-4D3E-B302-5218119B5142}">
+<ds:datastoreItem xmlns:ds="http://schemas.openxmlformats.org/officeDocument/2006/customXml" ds:itemID="{30510148-2913-48F5-AA3F-CDEC18E4C342}">
   <ds:schemaRefs>
-    <ds:schemaRef ds:uri="http://schemas.openxmlformats.org/officeDocument/2006/bibliography"/>
+    <ds:schemaRef ds:uri="http://schemas.microsoft.com/sharepoint/v3/contenttype/forms"/>
   </ds:schemaRefs>
 </ds:datastoreItem>
 </file>
</xml_diff>

<commit_message>
more Q and A at the end updated
</commit_message>
<xml_diff>
--- a/Setting up/Setting up your pixyBot.docx
+++ b/Setting up/Setting up your pixyBot.docx
@@ -6,7 +6,7 @@
       <w:pPr>
         <w:pStyle w:val="Heading1"/>
       </w:pPr>
-      <w:bookmarkStart w:id="0" w:name="_Toc64389263"/>
+      <w:bookmarkStart w:id="0" w:name="_Toc64454870"/>
       <w:r>
         <w:t xml:space="preserve">ALBIR </w:t>
       </w:r>
@@ -68,11 +68,12 @@
           <w:r>
             <w:fldChar w:fldCharType="separate"/>
           </w:r>
-          <w:hyperlink w:anchor="_Toc64389263" w:history="1">
+          <w:hyperlink w:anchor="_Toc64454870" w:history="1">
             <w:r>
               <w:rPr>
                 <w:rStyle w:val="Hyperlink"/>
                 <w:noProof/>
+                <w:color w:val="auto"/>
               </w:rPr>
               <w:t>ALBIR PIXYBOT RACE</w:t>
             </w:r>
@@ -95,7 +96,7 @@
                 <w:noProof/>
                 <w:webHidden/>
               </w:rPr>
-              <w:instrText xml:space="preserve"> PAGEREF _Toc64389263 \h </w:instrText>
+              <w:instrText xml:space="preserve"> PAGEREF _Toc64454870 \h </w:instrText>
             </w:r>
             <w:r>
               <w:rPr>
@@ -136,11 +137,12 @@
               <w:noProof/>
             </w:rPr>
           </w:pPr>
-          <w:hyperlink w:anchor="_Toc64389264" w:history="1">
+          <w:hyperlink w:anchor="_Toc64454871" w:history="1">
             <w:r>
               <w:rPr>
                 <w:rStyle w:val="Hyperlink"/>
                 <w:noProof/>
+                <w:color w:val="auto"/>
               </w:rPr>
               <w:t>Module repository</w:t>
             </w:r>
@@ -163,7 +165,7 @@
                 <w:noProof/>
                 <w:webHidden/>
               </w:rPr>
-              <w:instrText xml:space="preserve"> PAGEREF _Toc64389264 \h </w:instrText>
+              <w:instrText xml:space="preserve"> PAGEREF _Toc64454871 \h </w:instrText>
             </w:r>
             <w:r>
               <w:rPr>
@@ -204,11 +206,12 @@
               <w:noProof/>
             </w:rPr>
           </w:pPr>
-          <w:hyperlink w:anchor="_Toc64389265" w:history="1">
+          <w:hyperlink w:anchor="_Toc64454872" w:history="1">
             <w:r>
               <w:rPr>
                 <w:rStyle w:val="Hyperlink"/>
                 <w:noProof/>
+                <w:color w:val="auto"/>
               </w:rPr>
               <w:t>Assembling your pixyBot</w:t>
             </w:r>
@@ -231,7 +234,7 @@
                 <w:noProof/>
                 <w:webHidden/>
               </w:rPr>
-              <w:instrText xml:space="preserve"> PAGEREF _Toc64389265 \h </w:instrText>
+              <w:instrText xml:space="preserve"> PAGEREF _Toc64454872 \h </w:instrText>
             </w:r>
             <w:r>
               <w:rPr>
@@ -272,11 +275,12 @@
               <w:noProof/>
             </w:rPr>
           </w:pPr>
-          <w:hyperlink w:anchor="_Toc64389266" w:history="1">
+          <w:hyperlink w:anchor="_Toc64454873" w:history="1">
             <w:r>
               <w:rPr>
                 <w:rStyle w:val="Hyperlink"/>
                 <w:noProof/>
+                <w:color w:val="auto"/>
               </w:rPr>
               <w:t>Hardware usage notes</w:t>
             </w:r>
@@ -299,7 +303,7 @@
                 <w:noProof/>
                 <w:webHidden/>
               </w:rPr>
-              <w:instrText xml:space="preserve"> PAGEREF _Toc64389266 \h </w:instrText>
+              <w:instrText xml:space="preserve"> PAGEREF _Toc64454873 \h </w:instrText>
             </w:r>
             <w:r>
               <w:rPr>
@@ -340,11 +344,12 @@
               <w:noProof/>
             </w:rPr>
           </w:pPr>
-          <w:hyperlink w:anchor="_Toc64389267" w:history="1">
+          <w:hyperlink w:anchor="_Toc64454874" w:history="1">
             <w:r>
               <w:rPr>
                 <w:rStyle w:val="Hyperlink"/>
                 <w:noProof/>
+                <w:color w:val="auto"/>
               </w:rPr>
               <w:t>Setting up your software environment</w:t>
             </w:r>
@@ -367,7 +372,7 @@
                 <w:noProof/>
                 <w:webHidden/>
               </w:rPr>
-              <w:instrText xml:space="preserve"> PAGEREF _Toc64389267 \h </w:instrText>
+              <w:instrText xml:space="preserve"> PAGEREF _Toc64454874 \h </w:instrText>
             </w:r>
             <w:r>
               <w:rPr>
@@ -408,11 +413,12 @@
               <w:noProof/>
             </w:rPr>
           </w:pPr>
-          <w:hyperlink w:anchor="_Toc64389268" w:history="1">
+          <w:hyperlink w:anchor="_Toc64454875" w:history="1">
             <w:r>
               <w:rPr>
                 <w:rStyle w:val="Hyperlink"/>
                 <w:noProof/>
+                <w:color w:val="auto"/>
               </w:rPr>
               <w:t>Flashing an OS image to your SD card</w:t>
             </w:r>
@@ -435,7 +441,7 @@
                 <w:noProof/>
                 <w:webHidden/>
               </w:rPr>
-              <w:instrText xml:space="preserve"> PAGEREF _Toc64389268 \h </w:instrText>
+              <w:instrText xml:space="preserve"> PAGEREF _Toc64454875 \h </w:instrText>
             </w:r>
             <w:r>
               <w:rPr>
@@ -476,11 +482,12 @@
               <w:noProof/>
             </w:rPr>
           </w:pPr>
-          <w:hyperlink w:anchor="_Toc64389269" w:history="1">
+          <w:hyperlink w:anchor="_Toc64454876" w:history="1">
             <w:r>
               <w:rPr>
                 <w:rStyle w:val="Hyperlink"/>
                 <w:noProof/>
+                <w:color w:val="auto"/>
               </w:rPr>
               <w:t>Connecting your Pi to your network</w:t>
             </w:r>
@@ -503,7 +510,7 @@
                 <w:noProof/>
                 <w:webHidden/>
               </w:rPr>
-              <w:instrText xml:space="preserve"> PAGEREF _Toc64389269 \h </w:instrText>
+              <w:instrText xml:space="preserve"> PAGEREF _Toc64454876 \h </w:instrText>
             </w:r>
             <w:r>
               <w:rPr>
@@ -544,11 +551,12 @@
               <w:noProof/>
             </w:rPr>
           </w:pPr>
-          <w:hyperlink w:anchor="_Toc64389270" w:history="1">
+          <w:hyperlink w:anchor="_Toc64454877" w:history="1">
             <w:r>
               <w:rPr>
                 <w:rStyle w:val="Hyperlink"/>
                 <w:noProof/>
+                <w:color w:val="auto"/>
               </w:rPr>
               <w:t>Connecting to your Pi using SSHFS</w:t>
             </w:r>
@@ -571,7 +579,7 @@
                 <w:noProof/>
                 <w:webHidden/>
               </w:rPr>
-              <w:instrText xml:space="preserve"> PAGEREF _Toc64389270 \h </w:instrText>
+              <w:instrText xml:space="preserve"> PAGEREF _Toc64454877 \h </w:instrText>
             </w:r>
             <w:r>
               <w:rPr>
@@ -612,11 +620,12 @@
               <w:noProof/>
             </w:rPr>
           </w:pPr>
-          <w:hyperlink w:anchor="_Toc64389271" w:history="1">
+          <w:hyperlink w:anchor="_Toc64454878" w:history="1">
             <w:r>
               <w:rPr>
                 <w:rStyle w:val="Hyperlink"/>
                 <w:noProof/>
+                <w:color w:val="auto"/>
               </w:rPr>
               <w:t>Running exercises</w:t>
             </w:r>
@@ -639,7 +648,7 @@
                 <w:noProof/>
                 <w:webHidden/>
               </w:rPr>
-              <w:instrText xml:space="preserve"> PAGEREF _Toc64389271 \h </w:instrText>
+              <w:instrText xml:space="preserve"> PAGEREF _Toc64454878 \h </w:instrText>
             </w:r>
             <w:r>
               <w:rPr>
@@ -680,12 +689,12 @@
               <w:noProof/>
             </w:rPr>
           </w:pPr>
-          <w:hyperlink w:anchor="_Toc64389272" w:history="1">
+          <w:hyperlink w:anchor="_Toc64454879" w:history="1">
             <w:r>
               <w:rPr>
                 <w:rStyle w:val="Hyperlink"/>
                 <w:noProof/>
-                <w:color w:val="034990" w:themeColor="hyperlink" w:themeShade="BF"/>
+                <w:color w:val="auto"/>
               </w:rPr>
               <w:t>Moving files to your pixyBot</w:t>
             </w:r>
@@ -708,7 +717,7 @@
                 <w:noProof/>
                 <w:webHidden/>
               </w:rPr>
-              <w:instrText xml:space="preserve"> PAGEREF _Toc64389272 \h </w:instrText>
+              <w:instrText xml:space="preserve"> PAGEREF _Toc64454879 \h </w:instrText>
             </w:r>
             <w:r>
               <w:rPr>
@@ -749,11 +758,12 @@
               <w:noProof/>
             </w:rPr>
           </w:pPr>
-          <w:hyperlink w:anchor="_Toc64389273" w:history="1">
+          <w:hyperlink w:anchor="_Toc64454880" w:history="1">
             <w:r>
               <w:rPr>
                 <w:rStyle w:val="Hyperlink"/>
                 <w:noProof/>
+                <w:color w:val="auto"/>
               </w:rPr>
               <w:t>Editing ALBIR scripts</w:t>
             </w:r>
@@ -776,7 +786,7 @@
                 <w:noProof/>
                 <w:webHidden/>
               </w:rPr>
-              <w:instrText xml:space="preserve"> PAGEREF _Toc64389273 \h </w:instrText>
+              <w:instrText xml:space="preserve"> PAGEREF _Toc64454880 \h </w:instrText>
             </w:r>
             <w:r>
               <w:rPr>
@@ -817,11 +827,12 @@
               <w:noProof/>
             </w:rPr>
           </w:pPr>
-          <w:hyperlink w:anchor="_Toc64389274" w:history="1">
+          <w:hyperlink w:anchor="_Toc64454881" w:history="1">
             <w:r>
               <w:rPr>
                 <w:rStyle w:val="Hyperlink"/>
                 <w:noProof/>
+                <w:color w:val="auto"/>
               </w:rPr>
               <w:t>Running ALBIR exercises</w:t>
             </w:r>
@@ -844,7 +855,7 @@
                 <w:noProof/>
                 <w:webHidden/>
               </w:rPr>
-              <w:instrText xml:space="preserve"> PAGEREF _Toc64389274 \h </w:instrText>
+              <w:instrText xml:space="preserve"> PAGEREF _Toc64454881 \h </w:instrText>
             </w:r>
             <w:r>
               <w:rPr>
@@ -885,11 +896,12 @@
               <w:noProof/>
             </w:rPr>
           </w:pPr>
-          <w:hyperlink w:anchor="_Toc64389275" w:history="1">
+          <w:hyperlink w:anchor="_Toc64454882" w:history="1">
             <w:r>
               <w:rPr>
                 <w:rStyle w:val="Hyperlink"/>
                 <w:noProof/>
+                <w:color w:val="auto"/>
               </w:rPr>
               <w:t>Setting up your pixycam</w:t>
             </w:r>
@@ -912,7 +924,7 @@
                 <w:noProof/>
                 <w:webHidden/>
               </w:rPr>
-              <w:instrText xml:space="preserve"> PAGEREF _Toc64389275 \h </w:instrText>
+              <w:instrText xml:space="preserve"> PAGEREF _Toc64454882 \h </w:instrText>
             </w:r>
             <w:r>
               <w:rPr>
@@ -953,11 +965,12 @@
               <w:noProof/>
             </w:rPr>
           </w:pPr>
-          <w:hyperlink w:anchor="_Toc64389276" w:history="1">
+          <w:hyperlink w:anchor="_Toc64454883" w:history="1">
             <w:r>
               <w:rPr>
                 <w:rStyle w:val="Hyperlink"/>
                 <w:noProof/>
+                <w:color w:val="auto"/>
               </w:rPr>
               <w:t>Submitting</w:t>
             </w:r>
@@ -980,7 +993,7 @@
                 <w:noProof/>
                 <w:webHidden/>
               </w:rPr>
-              <w:instrText xml:space="preserve"> PAGEREF _Toc64389276 \h </w:instrText>
+              <w:instrText xml:space="preserve"> PAGEREF _Toc64454883 \h </w:instrText>
             </w:r>
             <w:r>
               <w:rPr>
@@ -1021,11 +1034,12 @@
               <w:noProof/>
             </w:rPr>
           </w:pPr>
-          <w:hyperlink w:anchor="_Toc64389277" w:history="1">
+          <w:hyperlink w:anchor="_Toc64454884" w:history="1">
             <w:r>
               <w:rPr>
                 <w:rStyle w:val="Hyperlink"/>
                 <w:noProof/>
+                <w:color w:val="auto"/>
               </w:rPr>
               <w:t>Common errors and fixes</w:t>
             </w:r>
@@ -1048,7 +1062,7 @@
                 <w:noProof/>
                 <w:webHidden/>
               </w:rPr>
-              <w:instrText xml:space="preserve"> PAGEREF _Toc64389277 \h </w:instrText>
+              <w:instrText xml:space="preserve"> PAGEREF _Toc64454884 \h </w:instrText>
             </w:r>
             <w:r>
               <w:rPr>
@@ -1089,21 +1103,14 @@
               <w:noProof/>
             </w:rPr>
           </w:pPr>
-          <w:hyperlink w:anchor="_Toc64389278" w:history="1">
+          <w:hyperlink w:anchor="_Toc64454885" w:history="1">
             <w:r>
               <w:rPr>
                 <w:rStyle w:val="Hyperlink"/>
                 <w:noProof/>
-              </w:rPr>
-              <w:t>My Pi won’t boot/</w:t>
-            </w:r>
-            <w:r>
-              <w:rPr>
-                <w:rStyle w:val="Hyperlink"/>
-                <w:noProof/>
-                <w:color w:val="034990" w:themeColor="hyperlink" w:themeShade="BF"/>
-              </w:rPr>
-              <w:t>the switch on my battery hat does nothing/the lights don’t turn on the battery hat</w:t>
+                <w:color w:val="auto"/>
+              </w:rPr>
+              <w:t>My Pi won’t boot/the switch on my battery hat does nothing/the lights don’t turn on the battery hat</w:t>
             </w:r>
             <w:r>
               <w:rPr>
@@ -1124,7 +1131,7 @@
                 <w:noProof/>
                 <w:webHidden/>
               </w:rPr>
-              <w:instrText xml:space="preserve"> PAGEREF _Toc64389278 \h </w:instrText>
+              <w:instrText xml:space="preserve"> PAGEREF _Toc64454885 \h </w:instrText>
             </w:r>
             <w:r>
               <w:rPr>
@@ -1165,13 +1172,14 @@
               <w:noProof/>
             </w:rPr>
           </w:pPr>
-          <w:hyperlink w:anchor="_Toc64389279" w:history="1">
+          <w:hyperlink w:anchor="_Toc64454886" w:history="1">
             <w:r>
               <w:rPr>
                 <w:rStyle w:val="Hyperlink"/>
                 <w:noProof/>
-              </w:rPr>
-              <w:t>I get a segmentation fault when I run a script</w:t>
+                <w:color w:val="auto"/>
+              </w:rPr>
+              <w:t>I can’t find my Pi’s IP address</w:t>
             </w:r>
             <w:r>
               <w:rPr>
@@ -1192,7 +1200,7 @@
                 <w:noProof/>
                 <w:webHidden/>
               </w:rPr>
-              <w:instrText xml:space="preserve"> PAGEREF _Toc64389279 \h </w:instrText>
+              <w:instrText xml:space="preserve"> PAGEREF _Toc64454886 \h </w:instrText>
             </w:r>
             <w:r>
               <w:rPr>
@@ -1233,11 +1241,81 @@
               <w:noProof/>
             </w:rPr>
           </w:pPr>
-          <w:hyperlink w:anchor="_Toc64389280" w:history="1">
+          <w:hyperlink w:anchor="_Toc64454887" w:history="1">
             <w:r>
               <w:rPr>
                 <w:rStyle w:val="Hyperlink"/>
                 <w:noProof/>
+                <w:color w:val="auto"/>
+              </w:rPr>
+              <w:t>I get a segmentation fault when I run a script</w:t>
+            </w:r>
+            <w:r>
+              <w:rPr>
+                <w:noProof/>
+                <w:webHidden/>
+              </w:rPr>
+              <w:tab/>
+            </w:r>
+            <w:r>
+              <w:rPr>
+                <w:noProof/>
+                <w:webHidden/>
+              </w:rPr>
+              <w:fldChar w:fldCharType="begin"/>
+            </w:r>
+            <w:r>
+              <w:rPr>
+                <w:noProof/>
+                <w:webHidden/>
+              </w:rPr>
+              <w:instrText xml:space="preserve"> PAGEREF _Toc64454887 \h </w:instrText>
+            </w:r>
+            <w:r>
+              <w:rPr>
+                <w:noProof/>
+                <w:webHidden/>
+              </w:rPr>
+            </w:r>
+            <w:r>
+              <w:rPr>
+                <w:noProof/>
+                <w:webHidden/>
+              </w:rPr>
+              <w:fldChar w:fldCharType="separate"/>
+            </w:r>
+            <w:r>
+              <w:rPr>
+                <w:noProof/>
+                <w:webHidden/>
+              </w:rPr>
+              <w:t>6</w:t>
+            </w:r>
+            <w:r>
+              <w:rPr>
+                <w:noProof/>
+                <w:webHidden/>
+              </w:rPr>
+              <w:fldChar w:fldCharType="end"/>
+            </w:r>
+          </w:hyperlink>
+        </w:p>
+        <w:p>
+          <w:pPr>
+            <w:pStyle w:val="TOC2"/>
+            <w:tabs>
+              <w:tab w:val="right" w:leader="dot" w:pos="9016"/>
+            </w:tabs>
+            <w:rPr>
+              <w:noProof/>
+            </w:rPr>
+          </w:pPr>
+          <w:hyperlink w:anchor="_Toc64454888" w:history="1">
+            <w:r>
+              <w:rPr>
+                <w:rStyle w:val="Hyperlink"/>
+                <w:noProof/>
+                <w:color w:val="auto"/>
               </w:rPr>
               <w:t>My Pi crashes/reboots sometimes when I drive the servos too hard</w:t>
             </w:r>
@@ -1260,7 +1338,7 @@
                 <w:noProof/>
                 <w:webHidden/>
               </w:rPr>
-              <w:instrText xml:space="preserve"> PAGEREF _Toc64389280 \h </w:instrText>
+              <w:instrText xml:space="preserve"> PAGEREF _Toc64454888 \h </w:instrText>
             </w:r>
             <w:r>
               <w:rPr>
@@ -1312,7 +1390,7 @@
       <w:pPr>
         <w:pStyle w:val="Heading1"/>
       </w:pPr>
-      <w:bookmarkStart w:id="1" w:name="_Toc64389264"/>
+      <w:bookmarkStart w:id="1" w:name="_Toc64454871"/>
       <w:r>
         <w:lastRenderedPageBreak/>
         <w:t>Module</w:t>
@@ -1347,7 +1425,7 @@
       <w:pPr>
         <w:pStyle w:val="Heading1"/>
       </w:pPr>
-      <w:bookmarkStart w:id="2" w:name="_Toc64389265"/>
+      <w:bookmarkStart w:id="2" w:name="_Toc64454872"/>
       <w:r>
         <w:t xml:space="preserve">Assembling your </w:t>
       </w:r>
@@ -1386,7 +1464,7 @@
       <w:pPr>
         <w:pStyle w:val="Heading1"/>
       </w:pPr>
-      <w:bookmarkStart w:id="3" w:name="_Toc64389266"/>
+      <w:bookmarkStart w:id="3" w:name="_Toc64454873"/>
       <w:r>
         <w:t>Hardware usage notes</w:t>
       </w:r>
@@ -1622,7 +1700,7 @@
       <w:pPr>
         <w:pStyle w:val="Heading1"/>
       </w:pPr>
-      <w:bookmarkStart w:id="4" w:name="_Toc64389267"/>
+      <w:bookmarkStart w:id="4" w:name="_Toc64454874"/>
       <w:r>
         <w:lastRenderedPageBreak/>
         <w:t>Setting up</w:t>
@@ -1639,7 +1717,7 @@
       <w:pPr>
         <w:pStyle w:val="Heading2"/>
       </w:pPr>
-      <w:bookmarkStart w:id="5" w:name="_Toc64389268"/>
+      <w:bookmarkStart w:id="5" w:name="_Toc64454875"/>
       <w:r>
         <w:t>Flashing an OS image to your SD card</w:t>
       </w:r>
@@ -1675,8 +1753,13 @@
         <w:t xml:space="preserve"> ready-to-go Pi operating system image </w:t>
       </w:r>
       <w:r>
-        <w:t>on the module Team &gt; General &gt; Files &gt; Class Materials</w:t>
-      </w:r>
+        <w:t xml:space="preserve">on the module Team &gt; General &gt; Files &gt; Class </w:t>
+      </w:r>
+      <w:proofErr w:type="gramStart"/>
+      <w:r>
+        <w:t>Materials</w:t>
+      </w:r>
+      <w:proofErr w:type="gramEnd"/>
     </w:p>
     <w:p>
       <w:pPr>
@@ -1745,7 +1828,7 @@
       <w:pPr>
         <w:pStyle w:val="Heading2"/>
       </w:pPr>
-      <w:bookmarkStart w:id="6" w:name="_Toc64389269"/>
+      <w:bookmarkStart w:id="6" w:name="_Toc64454876"/>
       <w:r>
         <w:t>Connecting your Pi to your network</w:t>
       </w:r>
@@ -1812,6 +1895,14 @@
           <w:color w:val="C45911" w:themeColor="accent2" w:themeShade="BF"/>
         </w:rPr>
         <w:t xml:space="preserve"> and you do not need the chevrons in the file</w:t>
+      </w:r>
+      <w:r>
+        <w:rPr>
+          <w:b/>
+          <w:bCs/>
+          <w:color w:val="C45911" w:themeColor="accent2" w:themeShade="BF"/>
+        </w:rPr>
+        <w:t>. Make sure the file ends with “.conf” as default Windows settings might hide the “.txt” at the end, making the file “wpa_supplicant.conf.txt”</w:t>
       </w:r>
       <w:r>
         <w:rPr>
@@ -2108,8 +2199,20 @@
           <w:szCs w:val="21"/>
           <w:bdr w:val="none" w:sz="0" w:space="0" w:color="auto" w:frame="1"/>
         </w:rPr>
-        <w:t>network={</w:t>
-      </w:r>
+        <w:t>network</w:t>
+      </w:r>
+      <w:proofErr w:type="gramStart"/>
+      <w:r>
+        <w:rPr>
+          <w:rFonts w:ascii="Courier" w:eastAsia="Times New Roman" w:hAnsi="Courier" w:cs="Courier New"/>
+          <w:color w:val="222222"/>
+          <w:sz w:val="21"/>
+          <w:szCs w:val="21"/>
+          <w:bdr w:val="none" w:sz="0" w:space="0" w:color="auto" w:frame="1"/>
+        </w:rPr>
+        <w:t>={</w:t>
+      </w:r>
+      <w:proofErr w:type="gramEnd"/>
     </w:p>
     <w:p>
       <w:pPr>
@@ -2440,7 +2543,7 @@
       <w:pPr>
         <w:pStyle w:val="Heading2"/>
       </w:pPr>
-      <w:bookmarkStart w:id="7" w:name="_Toc64389270"/>
+      <w:bookmarkStart w:id="7" w:name="_Toc64454877"/>
       <w:r>
         <w:t>Connecting to your Pi using SSHFS</w:t>
       </w:r>
@@ -2504,6 +2607,7 @@
         </w:numPr>
       </w:pPr>
       <w:r>
+        <w:lastRenderedPageBreak/>
         <w:t xml:space="preserve">(MAC) Refer to </w:t>
       </w:r>
       <w:hyperlink r:id="rId17" w:history="1">
@@ -2538,7 +2642,6 @@
         </w:numPr>
       </w:pPr>
       <w:r>
-        <w:lastRenderedPageBreak/>
         <w:t>Connect to the Pi using the SSHFS client and IP address you found.</w:t>
       </w:r>
       <w:r>
@@ -2679,8 +2782,18 @@
                                 <w:bCs/>
                                 <w:color w:val="FF0000"/>
                               </w:rPr>
-                              <w:t>, then enter password when prompted</w:t>
+                              <w:t xml:space="preserve">, then enter password when </w:t>
                             </w:r>
+                            <w:proofErr w:type="gramStart"/>
+                            <w:r>
+                              <w:rPr>
+                                <w:b/>
+                                <w:bCs/>
+                                <w:color w:val="FF0000"/>
+                              </w:rPr>
+                              <w:t>prompted</w:t>
+                            </w:r>
+                            <w:proofErr w:type="gramEnd"/>
                           </w:p>
                         </w:txbxContent>
                       </wps:txbx>
@@ -2730,8 +2843,18 @@
                           <w:bCs/>
                           <w:color w:val="FF0000"/>
                         </w:rPr>
-                        <w:t>, then enter password when prompted</w:t>
+                        <w:t xml:space="preserve">, then enter password when </w:t>
                       </w:r>
+                      <w:proofErr w:type="gramStart"/>
+                      <w:r>
+                        <w:rPr>
+                          <w:b/>
+                          <w:bCs/>
+                          <w:color w:val="FF0000"/>
+                        </w:rPr>
+                        <w:t>prompted</w:t>
+                      </w:r>
+                      <w:proofErr w:type="gramEnd"/>
                     </w:p>
                   </w:txbxContent>
                 </v:textbox>
@@ -3488,9 +3611,9 @@
           <w:noProof/>
         </w:rPr>
         <w:drawing>
-          <wp:inline distT="0" distB="0" distL="0" distR="0" wp14:anchorId="53A3C83B" wp14:editId="21E4C4BE">
-            <wp:extent cx="5731510" cy="4543425"/>
-            <wp:effectExtent l="0" t="0" r="2540" b="9525"/>
+          <wp:inline distT="0" distB="0" distL="0" distR="0" wp14:anchorId="53A3C83B" wp14:editId="42CF7959">
+            <wp:extent cx="5731510" cy="4324350"/>
+            <wp:effectExtent l="0" t="0" r="2540" b="0"/>
             <wp:docPr id="2" name="Picture 2"/>
             <wp:cNvGraphicFramePr>
               <a:graphicFrameLocks xmlns:a="http://schemas.openxmlformats.org/drawingml/2006/main" noChangeAspect="1"/>
@@ -3504,13 +3627,13 @@
                   </pic:nvPicPr>
                   <pic:blipFill rotWithShape="1">
                     <a:blip r:embed="rId19"/>
-                    <a:srcRect b="17292"/>
+                    <a:srcRect t="-1" b="21280"/>
                     <a:stretch/>
                   </pic:blipFill>
                   <pic:spPr bwMode="auto">
                     <a:xfrm>
                       <a:off x="0" y="0"/>
-                      <a:ext cx="5731510" cy="4543425"/>
+                      <a:ext cx="5731510" cy="4324350"/>
                     </a:xfrm>
                     <a:prstGeom prst="rect">
                       <a:avLst/>
@@ -3537,9 +3660,9 @@
           <w:noProof/>
         </w:rPr>
         <w:drawing>
-          <wp:inline distT="0" distB="0" distL="0" distR="0" wp14:anchorId="3F6A226B" wp14:editId="7DF41037">
-            <wp:extent cx="5731510" cy="3248025"/>
-            <wp:effectExtent l="0" t="0" r="2540" b="9525"/>
+          <wp:inline distT="0" distB="0" distL="0" distR="0" wp14:anchorId="3F6A226B" wp14:editId="44222DFE">
+            <wp:extent cx="5731510" cy="3009900"/>
+            <wp:effectExtent l="0" t="0" r="2540" b="0"/>
             <wp:docPr id="1" name="Picture 1"/>
             <wp:cNvGraphicFramePr>
               <a:graphicFrameLocks xmlns:a="http://schemas.openxmlformats.org/drawingml/2006/main" noChangeAspect="1"/>
@@ -3553,13 +3676,13 @@
                   </pic:nvPicPr>
                   <pic:blipFill rotWithShape="1">
                     <a:blip r:embed="rId20"/>
-                    <a:srcRect b="40874"/>
+                    <a:srcRect t="1" b="45208"/>
                     <a:stretch/>
                   </pic:blipFill>
                   <pic:spPr bwMode="auto">
                     <a:xfrm>
                       <a:off x="0" y="0"/>
-                      <a:ext cx="5731510" cy="3248025"/>
+                      <a:ext cx="5731510" cy="3009900"/>
                     </a:xfrm>
                     <a:prstGeom prst="rect">
                       <a:avLst/>
@@ -3587,7 +3710,7 @@
       <w:pPr>
         <w:pStyle w:val="Heading1"/>
       </w:pPr>
-      <w:bookmarkStart w:id="8" w:name="_Toc64389271"/>
+      <w:bookmarkStart w:id="8" w:name="_Toc64454878"/>
       <w:r>
         <w:lastRenderedPageBreak/>
         <w:t>Running exercises</w:t>
@@ -3601,7 +3724,7 @@
           <w:color w:val="C45911" w:themeColor="accent2" w:themeShade="BF"/>
         </w:rPr>
       </w:pPr>
-      <w:bookmarkStart w:id="9" w:name="_Toc64389272"/>
+      <w:bookmarkStart w:id="9" w:name="_Toc64454879"/>
       <w:r>
         <w:rPr>
           <w:color w:val="C45911" w:themeColor="accent2" w:themeShade="BF"/>
@@ -3693,7 +3816,7 @@
       <w:pPr>
         <w:pStyle w:val="Heading2"/>
       </w:pPr>
-      <w:bookmarkStart w:id="10" w:name="_Toc64389273"/>
+      <w:bookmarkStart w:id="10" w:name="_Toc64454880"/>
       <w:r>
         <w:t>Editing ALBIR scripts</w:t>
       </w:r>
@@ -3754,7 +3877,7 @@
       <w:pPr>
         <w:pStyle w:val="Heading2"/>
       </w:pPr>
-      <w:bookmarkStart w:id="11" w:name="_Toc64389274"/>
+      <w:bookmarkStart w:id="11" w:name="_Toc64454881"/>
       <w:r>
         <w:t>Running ALBIR exercises</w:t>
       </w:r>
@@ -3795,8 +3918,17 @@
           <w:rFonts w:ascii="Courier New" w:hAnsi="Courier New" w:cs="Courier New"/>
           <w:color w:val="FF0000"/>
         </w:rPr>
-        <w:t>cd Documents/ALBIR</w:t>
-      </w:r>
+        <w:t>cd Documents/</w:t>
+      </w:r>
+      <w:proofErr w:type="gramStart"/>
+      <w:r>
+        <w:rPr>
+          <w:rFonts w:ascii="Courier New" w:hAnsi="Courier New" w:cs="Courier New"/>
+          <w:color w:val="FF0000"/>
+        </w:rPr>
+        <w:t>ALBIR</w:t>
+      </w:r>
+      <w:proofErr w:type="gramEnd"/>
     </w:p>
     <w:p>
       <w:pPr>
@@ -3869,7 +4001,7 @@
       <w:pPr>
         <w:pStyle w:val="Heading2"/>
       </w:pPr>
-      <w:bookmarkStart w:id="12" w:name="_Toc64389275"/>
+      <w:bookmarkStart w:id="12" w:name="_Toc64454882"/>
       <w:r>
         <w:t xml:space="preserve">Setting up your </w:t>
       </w:r>
@@ -4060,7 +4192,7 @@
       <w:pPr>
         <w:pStyle w:val="Heading2"/>
       </w:pPr>
-      <w:bookmarkStart w:id="13" w:name="_Toc64389276"/>
+      <w:bookmarkStart w:id="13" w:name="_Toc64454883"/>
       <w:r>
         <w:t>Submitting</w:t>
       </w:r>
@@ -4105,7 +4237,7 @@
       <w:pPr>
         <w:pStyle w:val="Heading1"/>
       </w:pPr>
-      <w:bookmarkStart w:id="14" w:name="_Toc64389277"/>
+      <w:bookmarkStart w:id="14" w:name="_Toc64454884"/>
       <w:r>
         <w:lastRenderedPageBreak/>
         <w:t>Common errors and fixes</w:t>
@@ -4116,7 +4248,7 @@
       <w:pPr>
         <w:pStyle w:val="Heading2"/>
       </w:pPr>
-      <w:bookmarkStart w:id="15" w:name="_Toc64389278"/>
+      <w:bookmarkStart w:id="15" w:name="_Toc64454885"/>
       <w:r>
         <w:t>My Pi won’t boot</w:t>
       </w:r>
@@ -4127,9 +4259,17 @@
         <w:rPr>
           <w:color w:val="C45911" w:themeColor="accent2" w:themeShade="BF"/>
         </w:rPr>
-        <w:t>the switch on my battery hat does nothing/the lights don’t turn on the battery hat</w:t>
+        <w:t xml:space="preserve">the switch on my battery hat does nothing/the lights don’t turn on the battery </w:t>
+      </w:r>
+      <w:proofErr w:type="gramStart"/>
+      <w:r>
+        <w:rPr>
+          <w:color w:val="C45911" w:themeColor="accent2" w:themeShade="BF"/>
+        </w:rPr>
+        <w:t>hat</w:t>
       </w:r>
       <w:bookmarkEnd w:id="15"/>
+      <w:proofErr w:type="gramEnd"/>
     </w:p>
     <w:p>
       <w:pPr>
@@ -4189,15 +4329,126 @@
     <w:p>
       <w:pPr>
         <w:pStyle w:val="Heading2"/>
-      </w:pPr>
-      <w:bookmarkStart w:id="16" w:name="_Toc64389279"/>
+        <w:rPr>
+          <w:color w:val="C45911" w:themeColor="accent2" w:themeShade="BF"/>
+        </w:rPr>
+      </w:pPr>
+      <w:bookmarkStart w:id="16" w:name="_Toc64454886"/>
+      <w:r>
+        <w:rPr>
+          <w:color w:val="C45911" w:themeColor="accent2" w:themeShade="BF"/>
+        </w:rPr>
+        <w:t xml:space="preserve">I </w:t>
+      </w:r>
+      <w:proofErr w:type="gramStart"/>
+      <w:r>
+        <w:rPr>
+          <w:color w:val="C45911" w:themeColor="accent2" w:themeShade="BF"/>
+        </w:rPr>
+        <w:t>can’t</w:t>
+      </w:r>
+      <w:proofErr w:type="gramEnd"/>
+      <w:r>
+        <w:rPr>
+          <w:color w:val="C45911" w:themeColor="accent2" w:themeShade="BF"/>
+        </w:rPr>
+        <w:t xml:space="preserve"> find my Pi’s IP address</w:t>
+      </w:r>
+      <w:bookmarkEnd w:id="16"/>
+    </w:p>
+    <w:p>
+      <w:pPr>
+        <w:pStyle w:val="ListParagraph"/>
+        <w:numPr>
+          <w:ilvl w:val="0"/>
+          <w:numId w:val="29"/>
+        </w:numPr>
+      </w:pPr>
+      <w:r>
+        <w:t>T</w:t>
+      </w:r>
+      <w:r>
+        <w:t>he Pi cannot see 5Ghz networks</w:t>
+      </w:r>
+      <w:r>
+        <w:t xml:space="preserve"> so make sure you are connecting to a 2.4GHz </w:t>
+      </w:r>
+      <w:r>
+        <w:t xml:space="preserve">network. If you cannot use a 2.4GHz network, you can share the </w:t>
+      </w:r>
+      <w:proofErr w:type="spellStart"/>
+      <w:r>
+        <w:t>wifi</w:t>
+      </w:r>
+      <w:proofErr w:type="spellEnd"/>
+      <w:r>
+        <w:t xml:space="preserve"> using your laptop and configure that to be 2.4GHz. Then, you would configure “</w:t>
+      </w:r>
+      <w:proofErr w:type="spellStart"/>
+      <w:r>
+        <w:t>wpa_supplicant.conf</w:t>
+      </w:r>
+      <w:proofErr w:type="spellEnd"/>
+      <w:r>
+        <w:t xml:space="preserve">” to </w:t>
+      </w:r>
+      <w:r>
+        <w:t xml:space="preserve">point to the </w:t>
+      </w:r>
+      <w:proofErr w:type="spellStart"/>
+      <w:r>
+        <w:t>wifi</w:t>
+      </w:r>
+      <w:proofErr w:type="spellEnd"/>
+      <w:r>
+        <w:t xml:space="preserve"> being shared by your laptop.</w:t>
+      </w:r>
+    </w:p>
+    <w:p>
+      <w:pPr>
+        <w:pStyle w:val="ListParagraph"/>
+        <w:numPr>
+          <w:ilvl w:val="0"/>
+          <w:numId w:val="29"/>
+        </w:numPr>
+      </w:pPr>
+      <w:r>
+        <w:t>Make sure the file ends with “.conf” as default Windows settings might hide the “.txt” at the end, making the file “wpa_supplicant.conf.txt”</w:t>
+      </w:r>
+    </w:p>
+    <w:p>
+      <w:pPr>
+        <w:pStyle w:val="ListParagraph"/>
+        <w:numPr>
+          <w:ilvl w:val="0"/>
+          <w:numId w:val="29"/>
+        </w:numPr>
+      </w:pPr>
+      <w:r>
+        <w:t>Make sure you have removed all chevrons from “</w:t>
+      </w:r>
+      <w:r>
+        <w:t>wpa_supplicant.conf.txt”</w:t>
+      </w:r>
+    </w:p>
+    <w:p/>
+    <w:p>
+      <w:pPr>
+        <w:pStyle w:val="Heading2"/>
+      </w:pPr>
+      <w:bookmarkStart w:id="17" w:name="_Toc64454887"/>
       <w:r>
         <w:t>I get a segmentation fault</w:t>
       </w:r>
       <w:r>
-        <w:t xml:space="preserve"> when I run a script</w:t>
-      </w:r>
-      <w:bookmarkEnd w:id="16"/>
+        <w:t xml:space="preserve"> when I run a </w:t>
+      </w:r>
+      <w:proofErr w:type="gramStart"/>
+      <w:r>
+        <w:t>script</w:t>
+      </w:r>
+      <w:bookmarkEnd w:id="17"/>
+      <w:proofErr w:type="gramEnd"/>
     </w:p>
     <w:p>
       <w:pPr>
@@ -4211,6 +4462,7 @@
         <w:t xml:space="preserve">Make sure you are using </w:t>
       </w:r>
       <w:proofErr w:type="spellStart"/>
+      <w:proofErr w:type="gramStart"/>
       <w:r>
         <w:rPr>
           <w:rFonts w:ascii="Courier New" w:hAnsi="Courier New" w:cs="Courier New"/>
@@ -4219,6 +4471,7 @@
         <w:t>sudo</w:t>
       </w:r>
       <w:proofErr w:type="spellEnd"/>
+      <w:proofErr w:type="gramEnd"/>
     </w:p>
     <w:p>
       <w:pPr>
@@ -4274,7 +4527,7 @@
       <w:pPr>
         <w:pStyle w:val="Heading2"/>
       </w:pPr>
-      <w:bookmarkStart w:id="17" w:name="_Toc64389280"/>
+      <w:bookmarkStart w:id="18" w:name="_Toc64454888"/>
       <w:r>
         <w:t>My</w:t>
       </w:r>
@@ -4291,9 +4544,14 @@
         <w:t>the servos</w:t>
       </w:r>
       <w:r>
-        <w:t xml:space="preserve"> too hard</w:t>
-      </w:r>
-      <w:bookmarkEnd w:id="17"/>
+        <w:t xml:space="preserve"> too </w:t>
+      </w:r>
+      <w:proofErr w:type="gramStart"/>
+      <w:r>
+        <w:t>hard</w:t>
+      </w:r>
+      <w:bookmarkEnd w:id="18"/>
+      <w:proofErr w:type="gramEnd"/>
     </w:p>
     <w:p>
       <w:pPr>
@@ -4582,6 +4840,7 @@
         <w:t xml:space="preserve">to 1 i.e. </w:t>
       </w:r>
       <w:proofErr w:type="spellStart"/>
+      <w:proofErr w:type="gramStart"/>
       <w:r>
         <w:rPr>
           <w:rFonts w:ascii="Courier New" w:hAnsi="Courier New" w:cs="Courier New"/>
@@ -4597,6 +4856,7 @@
         </w:rPr>
         <w:t>(</w:t>
       </w:r>
+      <w:proofErr w:type="gramEnd"/>
       <w:r>
         <w:rPr>
           <w:rFonts w:ascii="Courier New" w:hAnsi="Courier New" w:cs="Courier New"/>
@@ -6024,6 +6284,92 @@
     </w:lvl>
   </w:abstractNum>
   <w:abstractNum w:abstractNumId="14" w15:restartNumberingAfterBreak="0">
+    <w:nsid w:val="3EA63640"/>
+    <w:multiLevelType w:val="hybridMultilevel"/>
+    <w:tmpl w:val="FA0C2C8A"/>
+    <w:lvl w:ilvl="0" w:tplc="0809000F">
+      <w:start w:val="1"/>
+      <w:numFmt w:val="decimal"/>
+      <w:lvlText w:val="%1."/>
+      <w:lvlJc w:val="left"/>
+      <w:pPr>
+        <w:ind w:left="720" w:hanging="360"/>
+      </w:pPr>
+    </w:lvl>
+    <w:lvl w:ilvl="1" w:tplc="08090019" w:tentative="1">
+      <w:start w:val="1"/>
+      <w:numFmt w:val="lowerLetter"/>
+      <w:lvlText w:val="%2."/>
+      <w:lvlJc w:val="left"/>
+      <w:pPr>
+        <w:ind w:left="1440" w:hanging="360"/>
+      </w:pPr>
+    </w:lvl>
+    <w:lvl w:ilvl="2" w:tplc="0809001B" w:tentative="1">
+      <w:start w:val="1"/>
+      <w:numFmt w:val="lowerRoman"/>
+      <w:lvlText w:val="%3."/>
+      <w:lvlJc w:val="right"/>
+      <w:pPr>
+        <w:ind w:left="2160" w:hanging="180"/>
+      </w:pPr>
+    </w:lvl>
+    <w:lvl w:ilvl="3" w:tplc="0809000F" w:tentative="1">
+      <w:start w:val="1"/>
+      <w:numFmt w:val="decimal"/>
+      <w:lvlText w:val="%4."/>
+      <w:lvlJc w:val="left"/>
+      <w:pPr>
+        <w:ind w:left="2880" w:hanging="360"/>
+      </w:pPr>
+    </w:lvl>
+    <w:lvl w:ilvl="4" w:tplc="08090019" w:tentative="1">
+      <w:start w:val="1"/>
+      <w:numFmt w:val="lowerLetter"/>
+      <w:lvlText w:val="%5."/>
+      <w:lvlJc w:val="left"/>
+      <w:pPr>
+        <w:ind w:left="3600" w:hanging="360"/>
+      </w:pPr>
+    </w:lvl>
+    <w:lvl w:ilvl="5" w:tplc="0809001B" w:tentative="1">
+      <w:start w:val="1"/>
+      <w:numFmt w:val="lowerRoman"/>
+      <w:lvlText w:val="%6."/>
+      <w:lvlJc w:val="right"/>
+      <w:pPr>
+        <w:ind w:left="4320" w:hanging="180"/>
+      </w:pPr>
+    </w:lvl>
+    <w:lvl w:ilvl="6" w:tplc="0809000F" w:tentative="1">
+      <w:start w:val="1"/>
+      <w:numFmt w:val="decimal"/>
+      <w:lvlText w:val="%7."/>
+      <w:lvlJc w:val="left"/>
+      <w:pPr>
+        <w:ind w:left="5040" w:hanging="360"/>
+      </w:pPr>
+    </w:lvl>
+    <w:lvl w:ilvl="7" w:tplc="08090019" w:tentative="1">
+      <w:start w:val="1"/>
+      <w:numFmt w:val="lowerLetter"/>
+      <w:lvlText w:val="%8."/>
+      <w:lvlJc w:val="left"/>
+      <w:pPr>
+        <w:ind w:left="5760" w:hanging="360"/>
+      </w:pPr>
+    </w:lvl>
+    <w:lvl w:ilvl="8" w:tplc="0809001B" w:tentative="1">
+      <w:start w:val="1"/>
+      <w:numFmt w:val="lowerRoman"/>
+      <w:lvlText w:val="%9."/>
+      <w:lvlJc w:val="right"/>
+      <w:pPr>
+        <w:ind w:left="6480" w:hanging="180"/>
+      </w:pPr>
+    </w:lvl>
+  </w:abstractNum>
+  <w:abstractNum w:abstractNumId="15" w15:restartNumberingAfterBreak="0">
     <w:nsid w:val="42CA771C"/>
     <w:multiLevelType w:val="hybridMultilevel"/>
     <w:tmpl w:val="88AA47F2"/>
@@ -6109,7 +6455,7 @@
       </w:pPr>
     </w:lvl>
   </w:abstractNum>
-  <w:abstractNum w:abstractNumId="15" w15:restartNumberingAfterBreak="0">
+  <w:abstractNum w:abstractNumId="16" w15:restartNumberingAfterBreak="0">
     <w:nsid w:val="46266267"/>
     <w:multiLevelType w:val="hybridMultilevel"/>
     <w:tmpl w:val="BE6A9AC6"/>
@@ -6195,7 +6541,7 @@
       </w:pPr>
     </w:lvl>
   </w:abstractNum>
-  <w:abstractNum w:abstractNumId="16" w15:restartNumberingAfterBreak="0">
+  <w:abstractNum w:abstractNumId="17" w15:restartNumberingAfterBreak="0">
     <w:nsid w:val="47E02AB4"/>
     <w:multiLevelType w:val="hybridMultilevel"/>
     <w:tmpl w:val="11485A6C"/>
@@ -6281,7 +6627,7 @@
       </w:pPr>
     </w:lvl>
   </w:abstractNum>
-  <w:abstractNum w:abstractNumId="17" w15:restartNumberingAfterBreak="0">
+  <w:abstractNum w:abstractNumId="18" w15:restartNumberingAfterBreak="0">
     <w:nsid w:val="4EA54711"/>
     <w:multiLevelType w:val="hybridMultilevel"/>
     <w:tmpl w:val="4A0032F6"/>
@@ -6394,7 +6740,7 @@
       </w:rPr>
     </w:lvl>
   </w:abstractNum>
-  <w:abstractNum w:abstractNumId="18" w15:restartNumberingAfterBreak="0">
+  <w:abstractNum w:abstractNumId="19" w15:restartNumberingAfterBreak="0">
     <w:nsid w:val="4F0B1F72"/>
     <w:multiLevelType w:val="hybridMultilevel"/>
     <w:tmpl w:val="049078F6"/>
@@ -6480,7 +6826,7 @@
       </w:pPr>
     </w:lvl>
   </w:abstractNum>
-  <w:abstractNum w:abstractNumId="19" w15:restartNumberingAfterBreak="0">
+  <w:abstractNum w:abstractNumId="20" w15:restartNumberingAfterBreak="0">
     <w:nsid w:val="56250942"/>
     <w:multiLevelType w:val="hybridMultilevel"/>
     <w:tmpl w:val="D09C7662"/>
@@ -6566,7 +6912,7 @@
       </w:pPr>
     </w:lvl>
   </w:abstractNum>
-  <w:abstractNum w:abstractNumId="20" w15:restartNumberingAfterBreak="0">
+  <w:abstractNum w:abstractNumId="21" w15:restartNumberingAfterBreak="0">
     <w:nsid w:val="58BD03AD"/>
     <w:multiLevelType w:val="hybridMultilevel"/>
     <w:tmpl w:val="4B349C22"/>
@@ -6679,7 +7025,7 @@
       </w:rPr>
     </w:lvl>
   </w:abstractNum>
-  <w:abstractNum w:abstractNumId="21" w15:restartNumberingAfterBreak="0">
+  <w:abstractNum w:abstractNumId="22" w15:restartNumberingAfterBreak="0">
     <w:nsid w:val="5B1E582C"/>
     <w:multiLevelType w:val="hybridMultilevel"/>
     <w:tmpl w:val="D41CF03A"/>
@@ -6765,7 +7111,7 @@
       </w:pPr>
     </w:lvl>
   </w:abstractNum>
-  <w:abstractNum w:abstractNumId="22" w15:restartNumberingAfterBreak="0">
+  <w:abstractNum w:abstractNumId="23" w15:restartNumberingAfterBreak="0">
     <w:nsid w:val="60FE4466"/>
     <w:multiLevelType w:val="hybridMultilevel"/>
     <w:tmpl w:val="BC20BE50"/>
@@ -6854,7 +7200,7 @@
       </w:pPr>
     </w:lvl>
   </w:abstractNum>
-  <w:abstractNum w:abstractNumId="23" w15:restartNumberingAfterBreak="0">
+  <w:abstractNum w:abstractNumId="24" w15:restartNumberingAfterBreak="0">
     <w:nsid w:val="6ACF562A"/>
     <w:multiLevelType w:val="hybridMultilevel"/>
     <w:tmpl w:val="8A3A754C"/>
@@ -6940,7 +7286,7 @@
       </w:pPr>
     </w:lvl>
   </w:abstractNum>
-  <w:abstractNum w:abstractNumId="24" w15:restartNumberingAfterBreak="0">
+  <w:abstractNum w:abstractNumId="25" w15:restartNumberingAfterBreak="0">
     <w:nsid w:val="70972110"/>
     <w:multiLevelType w:val="hybridMultilevel"/>
     <w:tmpl w:val="19702EAE"/>
@@ -7053,7 +7399,7 @@
       </w:rPr>
     </w:lvl>
   </w:abstractNum>
-  <w:abstractNum w:abstractNumId="25" w15:restartNumberingAfterBreak="0">
+  <w:abstractNum w:abstractNumId="26" w15:restartNumberingAfterBreak="0">
     <w:nsid w:val="731C4494"/>
     <w:multiLevelType w:val="hybridMultilevel"/>
     <w:tmpl w:val="3EC0AEEC"/>
@@ -7139,7 +7485,7 @@
       </w:pPr>
     </w:lvl>
   </w:abstractNum>
-  <w:abstractNum w:abstractNumId="26" w15:restartNumberingAfterBreak="0">
+  <w:abstractNum w:abstractNumId="27" w15:restartNumberingAfterBreak="0">
     <w:nsid w:val="752E30E2"/>
     <w:multiLevelType w:val="hybridMultilevel"/>
     <w:tmpl w:val="F89412AC"/>
@@ -7225,7 +7571,7 @@
       </w:pPr>
     </w:lvl>
   </w:abstractNum>
-  <w:abstractNum w:abstractNumId="27" w15:restartNumberingAfterBreak="0">
+  <w:abstractNum w:abstractNumId="28" w15:restartNumberingAfterBreak="0">
     <w:nsid w:val="77F83FBD"/>
     <w:multiLevelType w:val="hybridMultilevel"/>
     <w:tmpl w:val="D6180780"/>
@@ -7348,10 +7694,10 @@
     <w:abstractNumId w:val="12"/>
   </w:num>
   <w:num w:numId="4">
-    <w:abstractNumId w:val="25"/>
+    <w:abstractNumId w:val="26"/>
   </w:num>
   <w:num w:numId="5">
-    <w:abstractNumId w:val="14"/>
+    <w:abstractNumId w:val="15"/>
   </w:num>
   <w:num w:numId="6">
     <w:abstractNumId w:val="11"/>
@@ -7360,22 +7706,22 @@
     <w:abstractNumId w:val="9"/>
   </w:num>
   <w:num w:numId="8">
-    <w:abstractNumId w:val="15"/>
+    <w:abstractNumId w:val="16"/>
   </w:num>
   <w:num w:numId="9">
     <w:abstractNumId w:val="1"/>
   </w:num>
   <w:num w:numId="10">
-    <w:abstractNumId w:val="22"/>
+    <w:abstractNumId w:val="23"/>
   </w:num>
   <w:num w:numId="11">
-    <w:abstractNumId w:val="26"/>
+    <w:abstractNumId w:val="27"/>
   </w:num>
   <w:num w:numId="12">
-    <w:abstractNumId w:val="23"/>
+    <w:abstractNumId w:val="24"/>
   </w:num>
   <w:num w:numId="13">
-    <w:abstractNumId w:val="19"/>
+    <w:abstractNumId w:val="20"/>
   </w:num>
   <w:num w:numId="14">
     <w:abstractNumId w:val="13"/>
@@ -7387,28 +7733,28 @@
     <w:abstractNumId w:val="10"/>
   </w:num>
   <w:num w:numId="17">
-    <w:abstractNumId w:val="27"/>
+    <w:abstractNumId w:val="28"/>
   </w:num>
   <w:num w:numId="18">
-    <w:abstractNumId w:val="17"/>
+    <w:abstractNumId w:val="18"/>
   </w:num>
   <w:num w:numId="19">
     <w:abstractNumId w:val="7"/>
   </w:num>
   <w:num w:numId="20">
-    <w:abstractNumId w:val="16"/>
+    <w:abstractNumId w:val="17"/>
   </w:num>
   <w:num w:numId="21">
-    <w:abstractNumId w:val="20"/>
+    <w:abstractNumId w:val="21"/>
   </w:num>
   <w:num w:numId="22">
     <w:abstractNumId w:val="8"/>
   </w:num>
   <w:num w:numId="23">
-    <w:abstractNumId w:val="24"/>
+    <w:abstractNumId w:val="25"/>
   </w:num>
   <w:num w:numId="24">
-    <w:abstractNumId w:val="21"/>
+    <w:abstractNumId w:val="22"/>
   </w:num>
   <w:num w:numId="25">
     <w:abstractNumId w:val="0"/>
@@ -7417,10 +7763,13 @@
     <w:abstractNumId w:val="3"/>
   </w:num>
   <w:num w:numId="27">
-    <w:abstractNumId w:val="18"/>
+    <w:abstractNumId w:val="19"/>
   </w:num>
   <w:num w:numId="28">
     <w:abstractNumId w:val="2"/>
+  </w:num>
+  <w:num w:numId="29">
+    <w:abstractNumId w:val="14"/>
   </w:num>
 </w:numbering>
 </file>
@@ -8599,12 +8948,7 @@
 </file>
 
 <file path=customXml/item2.xml><?xml version="1.0" encoding="utf-8"?>
-<?mso-contentType ?>
-<FormTemplates xmlns="http://schemas.microsoft.com/sharepoint/v3/contenttype/forms">
-  <Display>DocumentLibraryForm</Display>
-  <Edit>DocumentLibraryForm</Edit>
-  <New>DocumentLibraryForm</New>
-</FormTemplates>
+<b:Sources xmlns:b="http://schemas.openxmlformats.org/officeDocument/2006/bibliography" xmlns="http://schemas.openxmlformats.org/officeDocument/2006/bibliography" SelectedStyle="\APASixthEditionOfficeOnline.xsl" StyleName="APA" Version="6"/>
 </file>
 
 <file path=customXml/item3.xml><?xml version="1.0" encoding="utf-8"?>
@@ -8614,7 +8958,12 @@
 </file>
 
 <file path=customXml/item4.xml><?xml version="1.0" encoding="utf-8"?>
-<b:Sources xmlns:b="http://schemas.openxmlformats.org/officeDocument/2006/bibliography" xmlns="http://schemas.openxmlformats.org/officeDocument/2006/bibliography" SelectedStyle="\APASixthEditionOfficeOnline.xsl" StyleName="APA" Version="6"/>
+<?mso-contentType ?>
+<FormTemplates xmlns="http://schemas.microsoft.com/sharepoint/v3/contenttype/forms">
+  <Display>DocumentLibraryForm</Display>
+  <Edit>DocumentLibraryForm</Edit>
+  <New>DocumentLibraryForm</New>
+</FormTemplates>
 </file>
 
 <file path=customXml/itemProps1.xml><?xml version="1.0" encoding="utf-8"?>
@@ -8636,9 +8985,9 @@
 </file>
 
 <file path=customXml/itemProps2.xml><?xml version="1.0" encoding="utf-8"?>
-<ds:datastoreItem xmlns:ds="http://schemas.openxmlformats.org/officeDocument/2006/customXml" ds:itemID="{30510148-2913-48F5-AA3F-CDEC18E4C342}">
+<ds:datastoreItem xmlns:ds="http://schemas.openxmlformats.org/officeDocument/2006/customXml" ds:itemID="{3809E984-80E4-4D3E-B302-5218119B5142}">
   <ds:schemaRefs>
-    <ds:schemaRef ds:uri="http://schemas.microsoft.com/sharepoint/v3/contenttype/forms"/>
+    <ds:schemaRef ds:uri="http://schemas.openxmlformats.org/officeDocument/2006/bibliography"/>
   </ds:schemaRefs>
 </ds:datastoreItem>
 </file>
@@ -8653,9 +9002,9 @@
 </file>
 
 <file path=customXml/itemProps4.xml><?xml version="1.0" encoding="utf-8"?>
-<ds:datastoreItem xmlns:ds="http://schemas.openxmlformats.org/officeDocument/2006/customXml" ds:itemID="{3809E984-80E4-4D3E-B302-5218119B5142}">
+<ds:datastoreItem xmlns:ds="http://schemas.openxmlformats.org/officeDocument/2006/customXml" ds:itemID="{30510148-2913-48F5-AA3F-CDEC18E4C342}">
   <ds:schemaRefs>
-    <ds:schemaRef ds:uri="http://schemas.openxmlformats.org/officeDocument/2006/bibliography"/>
+    <ds:schemaRef ds:uri="http://schemas.microsoft.com/sharepoint/v3/contenttype/forms"/>
   </ds:schemaRefs>
 </ds:datastoreItem>
 </file>
</xml_diff>

<commit_message>
uploading worksheets + set up doc update with new fixes
</commit_message>
<xml_diff>
--- a/Setting up/Setting up your pixyBot.docx
+++ b/Setting up/Setting up your pixyBot.docx
@@ -6,7 +6,7 @@
       <w:pPr>
         <w:pStyle w:val="Heading1"/>
       </w:pPr>
-      <w:bookmarkStart w:id="0" w:name="_Toc64454870"/>
+      <w:bookmarkStart w:id="0" w:name="_Toc65057391"/>
       <w:r>
         <w:t xml:space="preserve">ALBIR </w:t>
       </w:r>
@@ -68,12 +68,11 @@
           <w:r>
             <w:fldChar w:fldCharType="separate"/>
           </w:r>
-          <w:hyperlink w:anchor="_Toc64454870" w:history="1">
+          <w:hyperlink w:anchor="_Toc65057391" w:history="1">
             <w:r>
               <w:rPr>
                 <w:rStyle w:val="Hyperlink"/>
                 <w:noProof/>
-                <w:color w:val="auto"/>
               </w:rPr>
               <w:t>ALBIR PIXYBOT RACE</w:t>
             </w:r>
@@ -96,7 +95,7 @@
                 <w:noProof/>
                 <w:webHidden/>
               </w:rPr>
-              <w:instrText xml:space="preserve"> PAGEREF _Toc64454870 \h </w:instrText>
+              <w:instrText xml:space="preserve"> PAGEREF _Toc65057391 \h </w:instrText>
             </w:r>
             <w:r>
               <w:rPr>
@@ -137,12 +136,11 @@
               <w:noProof/>
             </w:rPr>
           </w:pPr>
-          <w:hyperlink w:anchor="_Toc64454871" w:history="1">
+          <w:hyperlink w:anchor="_Toc65057392" w:history="1">
             <w:r>
               <w:rPr>
                 <w:rStyle w:val="Hyperlink"/>
                 <w:noProof/>
-                <w:color w:val="auto"/>
               </w:rPr>
               <w:t>Module repository</w:t>
             </w:r>
@@ -165,7 +163,7 @@
                 <w:noProof/>
                 <w:webHidden/>
               </w:rPr>
-              <w:instrText xml:space="preserve"> PAGEREF _Toc64454871 \h </w:instrText>
+              <w:instrText xml:space="preserve"> PAGEREF _Toc65057392 \h </w:instrText>
             </w:r>
             <w:r>
               <w:rPr>
@@ -206,12 +204,11 @@
               <w:noProof/>
             </w:rPr>
           </w:pPr>
-          <w:hyperlink w:anchor="_Toc64454872" w:history="1">
+          <w:hyperlink w:anchor="_Toc65057393" w:history="1">
             <w:r>
               <w:rPr>
                 <w:rStyle w:val="Hyperlink"/>
                 <w:noProof/>
-                <w:color w:val="auto"/>
               </w:rPr>
               <w:t>Assembling your pixyBot</w:t>
             </w:r>
@@ -234,7 +231,7 @@
                 <w:noProof/>
                 <w:webHidden/>
               </w:rPr>
-              <w:instrText xml:space="preserve"> PAGEREF _Toc64454872 \h </w:instrText>
+              <w:instrText xml:space="preserve"> PAGEREF _Toc65057393 \h </w:instrText>
             </w:r>
             <w:r>
               <w:rPr>
@@ -275,12 +272,11 @@
               <w:noProof/>
             </w:rPr>
           </w:pPr>
-          <w:hyperlink w:anchor="_Toc64454873" w:history="1">
+          <w:hyperlink w:anchor="_Toc65057394" w:history="1">
             <w:r>
               <w:rPr>
                 <w:rStyle w:val="Hyperlink"/>
                 <w:noProof/>
-                <w:color w:val="auto"/>
               </w:rPr>
               <w:t>Hardware usage notes</w:t>
             </w:r>
@@ -303,7 +299,7 @@
                 <w:noProof/>
                 <w:webHidden/>
               </w:rPr>
-              <w:instrText xml:space="preserve"> PAGEREF _Toc64454873 \h </w:instrText>
+              <w:instrText xml:space="preserve"> PAGEREF _Toc65057394 \h </w:instrText>
             </w:r>
             <w:r>
               <w:rPr>
@@ -344,12 +340,11 @@
               <w:noProof/>
             </w:rPr>
           </w:pPr>
-          <w:hyperlink w:anchor="_Toc64454874" w:history="1">
+          <w:hyperlink w:anchor="_Toc65057395" w:history="1">
             <w:r>
               <w:rPr>
                 <w:rStyle w:val="Hyperlink"/>
                 <w:noProof/>
-                <w:color w:val="auto"/>
               </w:rPr>
               <w:t>Setting up your software environment</w:t>
             </w:r>
@@ -372,7 +367,7 @@
                 <w:noProof/>
                 <w:webHidden/>
               </w:rPr>
-              <w:instrText xml:space="preserve"> PAGEREF _Toc64454874 \h </w:instrText>
+              <w:instrText xml:space="preserve"> PAGEREF _Toc65057395 \h </w:instrText>
             </w:r>
             <w:r>
               <w:rPr>
@@ -413,12 +408,11 @@
               <w:noProof/>
             </w:rPr>
           </w:pPr>
-          <w:hyperlink w:anchor="_Toc64454875" w:history="1">
+          <w:hyperlink w:anchor="_Toc65057396" w:history="1">
             <w:r>
               <w:rPr>
                 <w:rStyle w:val="Hyperlink"/>
                 <w:noProof/>
-                <w:color w:val="auto"/>
               </w:rPr>
               <w:t>Flashing an OS image to your SD card</w:t>
             </w:r>
@@ -441,7 +435,7 @@
                 <w:noProof/>
                 <w:webHidden/>
               </w:rPr>
-              <w:instrText xml:space="preserve"> PAGEREF _Toc64454875 \h </w:instrText>
+              <w:instrText xml:space="preserve"> PAGEREF _Toc65057396 \h </w:instrText>
             </w:r>
             <w:r>
               <w:rPr>
@@ -482,12 +476,11 @@
               <w:noProof/>
             </w:rPr>
           </w:pPr>
-          <w:hyperlink w:anchor="_Toc64454876" w:history="1">
+          <w:hyperlink w:anchor="_Toc65057397" w:history="1">
             <w:r>
               <w:rPr>
                 <w:rStyle w:val="Hyperlink"/>
                 <w:noProof/>
-                <w:color w:val="auto"/>
               </w:rPr>
               <w:t>Connecting your Pi to your network</w:t>
             </w:r>
@@ -510,7 +503,7 @@
                 <w:noProof/>
                 <w:webHidden/>
               </w:rPr>
-              <w:instrText xml:space="preserve"> PAGEREF _Toc64454876 \h </w:instrText>
+              <w:instrText xml:space="preserve"> PAGEREF _Toc65057397 \h </w:instrText>
             </w:r>
             <w:r>
               <w:rPr>
@@ -551,12 +544,11 @@
               <w:noProof/>
             </w:rPr>
           </w:pPr>
-          <w:hyperlink w:anchor="_Toc64454877" w:history="1">
+          <w:hyperlink w:anchor="_Toc65057398" w:history="1">
             <w:r>
               <w:rPr>
                 <w:rStyle w:val="Hyperlink"/>
                 <w:noProof/>
-                <w:color w:val="auto"/>
               </w:rPr>
               <w:t>Connecting to your Pi using SSHFS</w:t>
             </w:r>
@@ -579,7 +571,7 @@
                 <w:noProof/>
                 <w:webHidden/>
               </w:rPr>
-              <w:instrText xml:space="preserve"> PAGEREF _Toc64454877 \h </w:instrText>
+              <w:instrText xml:space="preserve"> PAGEREF _Toc65057398 \h </w:instrText>
             </w:r>
             <w:r>
               <w:rPr>
@@ -620,12 +612,11 @@
               <w:noProof/>
             </w:rPr>
           </w:pPr>
-          <w:hyperlink w:anchor="_Toc64454878" w:history="1">
+          <w:hyperlink w:anchor="_Toc65057399" w:history="1">
             <w:r>
               <w:rPr>
                 <w:rStyle w:val="Hyperlink"/>
                 <w:noProof/>
-                <w:color w:val="auto"/>
               </w:rPr>
               <w:t>Running exercises</w:t>
             </w:r>
@@ -648,7 +639,7 @@
                 <w:noProof/>
                 <w:webHidden/>
               </w:rPr>
-              <w:instrText xml:space="preserve"> PAGEREF _Toc64454878 \h </w:instrText>
+              <w:instrText xml:space="preserve"> PAGEREF _Toc65057399 \h </w:instrText>
             </w:r>
             <w:r>
               <w:rPr>
@@ -689,12 +680,11 @@
               <w:noProof/>
             </w:rPr>
           </w:pPr>
-          <w:hyperlink w:anchor="_Toc64454879" w:history="1">
+          <w:hyperlink w:anchor="_Toc65057400" w:history="1">
             <w:r>
               <w:rPr>
                 <w:rStyle w:val="Hyperlink"/>
                 <w:noProof/>
-                <w:color w:val="auto"/>
               </w:rPr>
               <w:t>Moving files to your pixyBot</w:t>
             </w:r>
@@ -717,7 +707,7 @@
                 <w:noProof/>
                 <w:webHidden/>
               </w:rPr>
-              <w:instrText xml:space="preserve"> PAGEREF _Toc64454879 \h </w:instrText>
+              <w:instrText xml:space="preserve"> PAGEREF _Toc65057400 \h </w:instrText>
             </w:r>
             <w:r>
               <w:rPr>
@@ -758,12 +748,11 @@
               <w:noProof/>
             </w:rPr>
           </w:pPr>
-          <w:hyperlink w:anchor="_Toc64454880" w:history="1">
+          <w:hyperlink w:anchor="_Toc65057401" w:history="1">
             <w:r>
               <w:rPr>
                 <w:rStyle w:val="Hyperlink"/>
                 <w:noProof/>
-                <w:color w:val="auto"/>
               </w:rPr>
               <w:t>Editing ALBIR scripts</w:t>
             </w:r>
@@ -786,7 +775,7 @@
                 <w:noProof/>
                 <w:webHidden/>
               </w:rPr>
-              <w:instrText xml:space="preserve"> PAGEREF _Toc64454880 \h </w:instrText>
+              <w:instrText xml:space="preserve"> PAGEREF _Toc65057401 \h </w:instrText>
             </w:r>
             <w:r>
               <w:rPr>
@@ -827,12 +816,11 @@
               <w:noProof/>
             </w:rPr>
           </w:pPr>
-          <w:hyperlink w:anchor="_Toc64454881" w:history="1">
+          <w:hyperlink w:anchor="_Toc65057402" w:history="1">
             <w:r>
               <w:rPr>
                 <w:rStyle w:val="Hyperlink"/>
                 <w:noProof/>
-                <w:color w:val="auto"/>
               </w:rPr>
               <w:t>Running ALBIR exercises</w:t>
             </w:r>
@@ -855,7 +843,7 @@
                 <w:noProof/>
                 <w:webHidden/>
               </w:rPr>
-              <w:instrText xml:space="preserve"> PAGEREF _Toc64454881 \h </w:instrText>
+              <w:instrText xml:space="preserve"> PAGEREF _Toc65057402 \h </w:instrText>
             </w:r>
             <w:r>
               <w:rPr>
@@ -896,12 +884,11 @@
               <w:noProof/>
             </w:rPr>
           </w:pPr>
-          <w:hyperlink w:anchor="_Toc64454882" w:history="1">
+          <w:hyperlink w:anchor="_Toc65057403" w:history="1">
             <w:r>
               <w:rPr>
                 <w:rStyle w:val="Hyperlink"/>
                 <w:noProof/>
-                <w:color w:val="auto"/>
               </w:rPr>
               <w:t>Setting up your pixycam</w:t>
             </w:r>
@@ -924,7 +911,7 @@
                 <w:noProof/>
                 <w:webHidden/>
               </w:rPr>
-              <w:instrText xml:space="preserve"> PAGEREF _Toc64454882 \h </w:instrText>
+              <w:instrText xml:space="preserve"> PAGEREF _Toc65057403 \h </w:instrText>
             </w:r>
             <w:r>
               <w:rPr>
@@ -965,12 +952,11 @@
               <w:noProof/>
             </w:rPr>
           </w:pPr>
-          <w:hyperlink w:anchor="_Toc64454883" w:history="1">
+          <w:hyperlink w:anchor="_Toc65057404" w:history="1">
             <w:r>
               <w:rPr>
                 <w:rStyle w:val="Hyperlink"/>
                 <w:noProof/>
-                <w:color w:val="auto"/>
               </w:rPr>
               <w:t>Submitting</w:t>
             </w:r>
@@ -993,7 +979,7 @@
                 <w:noProof/>
                 <w:webHidden/>
               </w:rPr>
-              <w:instrText xml:space="preserve"> PAGEREF _Toc64454883 \h </w:instrText>
+              <w:instrText xml:space="preserve"> PAGEREF _Toc65057404 \h </w:instrText>
             </w:r>
             <w:r>
               <w:rPr>
@@ -1034,12 +1020,11 @@
               <w:noProof/>
             </w:rPr>
           </w:pPr>
-          <w:hyperlink w:anchor="_Toc64454884" w:history="1">
+          <w:hyperlink w:anchor="_Toc65057405" w:history="1">
             <w:r>
               <w:rPr>
                 <w:rStyle w:val="Hyperlink"/>
                 <w:noProof/>
-                <w:color w:val="auto"/>
               </w:rPr>
               <w:t>Common errors and fixes</w:t>
             </w:r>
@@ -1062,7 +1047,7 @@
                 <w:noProof/>
                 <w:webHidden/>
               </w:rPr>
-              <w:instrText xml:space="preserve"> PAGEREF _Toc64454884 \h </w:instrText>
+              <w:instrText xml:space="preserve"> PAGEREF _Toc65057405 \h </w:instrText>
             </w:r>
             <w:r>
               <w:rPr>
@@ -1103,12 +1088,11 @@
               <w:noProof/>
             </w:rPr>
           </w:pPr>
-          <w:hyperlink w:anchor="_Toc64454885" w:history="1">
+          <w:hyperlink w:anchor="_Toc65057406" w:history="1">
             <w:r>
               <w:rPr>
                 <w:rStyle w:val="Hyperlink"/>
                 <w:noProof/>
-                <w:color w:val="auto"/>
               </w:rPr>
               <w:t>My Pi won’t boot/the switch on my battery hat does nothing/the lights don’t turn on the battery hat</w:t>
             </w:r>
@@ -1131,7 +1115,7 @@
                 <w:noProof/>
                 <w:webHidden/>
               </w:rPr>
-              <w:instrText xml:space="preserve"> PAGEREF _Toc64454885 \h </w:instrText>
+              <w:instrText xml:space="preserve"> PAGEREF _Toc65057406 \h </w:instrText>
             </w:r>
             <w:r>
               <w:rPr>
@@ -1172,12 +1156,11 @@
               <w:noProof/>
             </w:rPr>
           </w:pPr>
-          <w:hyperlink w:anchor="_Toc64454886" w:history="1">
+          <w:hyperlink w:anchor="_Toc65057407" w:history="1">
             <w:r>
               <w:rPr>
                 <w:rStyle w:val="Hyperlink"/>
                 <w:noProof/>
-                <w:color w:val="auto"/>
               </w:rPr>
               <w:t>I can’t find my Pi’s IP address</w:t>
             </w:r>
@@ -1200,7 +1183,7 @@
                 <w:noProof/>
                 <w:webHidden/>
               </w:rPr>
-              <w:instrText xml:space="preserve"> PAGEREF _Toc64454886 \h </w:instrText>
+              <w:instrText xml:space="preserve"> PAGEREF _Toc65057407 \h </w:instrText>
             </w:r>
             <w:r>
               <w:rPr>
@@ -1241,14 +1224,13 @@
               <w:noProof/>
             </w:rPr>
           </w:pPr>
-          <w:hyperlink w:anchor="_Toc64454887" w:history="1">
+          <w:hyperlink w:anchor="_Toc65057408" w:history="1">
             <w:r>
               <w:rPr>
                 <w:rStyle w:val="Hyperlink"/>
                 <w:noProof/>
-                <w:color w:val="auto"/>
-              </w:rPr>
-              <w:t>I get a segmentation fault when I run a script</w:t>
+              </w:rPr>
+              <w:t>The Pi’s green LED is continuous green and it seems to not be connected to the network</w:t>
             </w:r>
             <w:r>
               <w:rPr>
@@ -1269,7 +1251,7 @@
                 <w:noProof/>
                 <w:webHidden/>
               </w:rPr>
-              <w:instrText xml:space="preserve"> PAGEREF _Toc64454887 \h </w:instrText>
+              <w:instrText xml:space="preserve"> PAGEREF _Toc65057408 \h </w:instrText>
             </w:r>
             <w:r>
               <w:rPr>
@@ -1310,12 +1292,79 @@
               <w:noProof/>
             </w:rPr>
           </w:pPr>
-          <w:hyperlink w:anchor="_Toc64454888" w:history="1">
+          <w:hyperlink w:anchor="_Toc65057409" w:history="1">
             <w:r>
               <w:rPr>
                 <w:rStyle w:val="Hyperlink"/>
                 <w:noProof/>
-                <w:color w:val="auto"/>
+              </w:rPr>
+              <w:t>I get a segmentation fault when I run a script</w:t>
+            </w:r>
+            <w:r>
+              <w:rPr>
+                <w:noProof/>
+                <w:webHidden/>
+              </w:rPr>
+              <w:tab/>
+            </w:r>
+            <w:r>
+              <w:rPr>
+                <w:noProof/>
+                <w:webHidden/>
+              </w:rPr>
+              <w:fldChar w:fldCharType="begin"/>
+            </w:r>
+            <w:r>
+              <w:rPr>
+                <w:noProof/>
+                <w:webHidden/>
+              </w:rPr>
+              <w:instrText xml:space="preserve"> PAGEREF _Toc65057409 \h </w:instrText>
+            </w:r>
+            <w:r>
+              <w:rPr>
+                <w:noProof/>
+                <w:webHidden/>
+              </w:rPr>
+            </w:r>
+            <w:r>
+              <w:rPr>
+                <w:noProof/>
+                <w:webHidden/>
+              </w:rPr>
+              <w:fldChar w:fldCharType="separate"/>
+            </w:r>
+            <w:r>
+              <w:rPr>
+                <w:noProof/>
+                <w:webHidden/>
+              </w:rPr>
+              <w:t>6</w:t>
+            </w:r>
+            <w:r>
+              <w:rPr>
+                <w:noProof/>
+                <w:webHidden/>
+              </w:rPr>
+              <w:fldChar w:fldCharType="end"/>
+            </w:r>
+          </w:hyperlink>
+        </w:p>
+        <w:p>
+          <w:pPr>
+            <w:pStyle w:val="TOC2"/>
+            <w:tabs>
+              <w:tab w:val="right" w:leader="dot" w:pos="9016"/>
+            </w:tabs>
+            <w:rPr>
+              <w:noProof/>
+            </w:rPr>
+          </w:pPr>
+          <w:hyperlink w:anchor="_Toc65057410" w:history="1">
+            <w:r>
+              <w:rPr>
+                <w:rStyle w:val="Hyperlink"/>
+                <w:noProof/>
               </w:rPr>
               <w:t>My Pi crashes/reboots sometimes when I drive the servos too hard</w:t>
             </w:r>
@@ -1338,7 +1387,7 @@
                 <w:noProof/>
                 <w:webHidden/>
               </w:rPr>
-              <w:instrText xml:space="preserve"> PAGEREF _Toc64454888 \h </w:instrText>
+              <w:instrText xml:space="preserve"> PAGEREF _Toc65057410 \h </w:instrText>
             </w:r>
             <w:r>
               <w:rPr>
@@ -1390,7 +1439,7 @@
       <w:pPr>
         <w:pStyle w:val="Heading1"/>
       </w:pPr>
-      <w:bookmarkStart w:id="1" w:name="_Toc64454871"/>
+      <w:bookmarkStart w:id="1" w:name="_Toc65057392"/>
       <w:r>
         <w:lastRenderedPageBreak/>
         <w:t>Module</w:t>
@@ -1425,7 +1474,7 @@
       <w:pPr>
         <w:pStyle w:val="Heading1"/>
       </w:pPr>
-      <w:bookmarkStart w:id="2" w:name="_Toc64454872"/>
+      <w:bookmarkStart w:id="2" w:name="_Toc65057393"/>
       <w:r>
         <w:t>Assembling your pixyBot</w:t>
       </w:r>
@@ -1459,7 +1508,7 @@
       <w:pPr>
         <w:pStyle w:val="Heading1"/>
       </w:pPr>
-      <w:bookmarkStart w:id="3" w:name="_Toc64454873"/>
+      <w:bookmarkStart w:id="3" w:name="_Toc65057394"/>
       <w:r>
         <w:t>Hardware usage notes</w:t>
       </w:r>
@@ -1641,7 +1690,7 @@
       <w:pPr>
         <w:pStyle w:val="Heading1"/>
       </w:pPr>
-      <w:bookmarkStart w:id="4" w:name="_Toc64454874"/>
+      <w:bookmarkStart w:id="4" w:name="_Toc65057395"/>
       <w:r>
         <w:lastRenderedPageBreak/>
         <w:t>Setting up</w:t>
@@ -1658,7 +1707,7 @@
       <w:pPr>
         <w:pStyle w:val="Heading2"/>
       </w:pPr>
-      <w:bookmarkStart w:id="5" w:name="_Toc64454875"/>
+      <w:bookmarkStart w:id="5" w:name="_Toc65057396"/>
       <w:r>
         <w:t>Flashing an OS image to your SD card</w:t>
       </w:r>
@@ -1703,7 +1752,19 @@
         <w:rPr>
           <w:color w:val="C45911" w:themeColor="accent2" w:themeShade="BF"/>
         </w:rPr>
-        <w:t>This file should be around 8 GB when downloaded.</w:t>
+        <w:t xml:space="preserve">This file should be around </w:t>
+      </w:r>
+      <w:r>
+        <w:rPr>
+          <w:color w:val="C45911" w:themeColor="accent2" w:themeShade="BF"/>
+        </w:rPr>
+        <w:t>7.8</w:t>
+      </w:r>
+      <w:r>
+        <w:rPr>
+          <w:color w:val="C45911" w:themeColor="accent2" w:themeShade="BF"/>
+        </w:rPr>
+        <w:t xml:space="preserve"> GB when downloaded.</w:t>
       </w:r>
     </w:p>
     <w:p>
@@ -1773,7 +1834,7 @@
       <w:pPr>
         <w:pStyle w:val="Heading2"/>
       </w:pPr>
-      <w:bookmarkStart w:id="6" w:name="_Toc64454876"/>
+      <w:bookmarkStart w:id="6" w:name="_Toc65057397"/>
       <w:r>
         <w:t>Connecting your Pi to your network</w:t>
       </w:r>
@@ -2355,7 +2416,7 @@
       <w:pPr>
         <w:pStyle w:val="Heading2"/>
       </w:pPr>
-      <w:bookmarkStart w:id="7" w:name="_Toc64454877"/>
+      <w:bookmarkStart w:id="7" w:name="_Toc65057398"/>
       <w:r>
         <w:t>Connecting to your Pi using SSHFS</w:t>
       </w:r>
@@ -3494,7 +3555,7 @@
       <w:pPr>
         <w:pStyle w:val="Heading1"/>
       </w:pPr>
-      <w:bookmarkStart w:id="8" w:name="_Toc64454878"/>
+      <w:bookmarkStart w:id="8" w:name="_Toc65057399"/>
       <w:r>
         <w:lastRenderedPageBreak/>
         <w:t>Running exercises</w:t>
@@ -3504,18 +3565,117 @@
     <w:p>
       <w:pPr>
         <w:pStyle w:val="Heading2"/>
-        <w:rPr>
-          <w:color w:val="C45911" w:themeColor="accent2" w:themeShade="BF"/>
-        </w:rPr>
-      </w:pPr>
-      <w:bookmarkStart w:id="9" w:name="_Toc64454879"/>
-      <w:r>
-        <w:rPr>
-          <w:color w:val="C45911" w:themeColor="accent2" w:themeShade="BF"/>
-        </w:rPr>
+      </w:pPr>
+      <w:bookmarkStart w:id="9" w:name="_Toc65057400"/>
+      <w:r>
         <w:t>Moving files to your pixyBot</w:t>
       </w:r>
       <w:bookmarkEnd w:id="9"/>
+    </w:p>
+    <w:p>
+      <w:pPr>
+        <w:pStyle w:val="ListParagraph"/>
+        <w:numPr>
+          <w:ilvl w:val="0"/>
+          <w:numId w:val="32"/>
+        </w:numPr>
+      </w:pPr>
+      <w:r>
+        <w:t xml:space="preserve">Download files to your computer, then move them into your pi by navigating to </w:t>
+      </w:r>
+      <w:r>
+        <w:rPr>
+          <w:rFonts w:ascii="Courier New" w:hAnsi="Courier New" w:cs="Courier New"/>
+        </w:rPr>
+        <w:t>Documents/ALBIR</w:t>
+      </w:r>
+      <w:r>
+        <w:t xml:space="preserve"> using the command </w:t>
+      </w:r>
+      <w:r>
+        <w:rPr>
+          <w:rFonts w:ascii="Courier New" w:hAnsi="Courier New" w:cs="Courier New"/>
+        </w:rPr>
+        <w:t>cd Documents/ALBIR</w:t>
+      </w:r>
+      <w:r>
+        <w:t xml:space="preserve"> then dragging and dropping</w:t>
+      </w:r>
+      <w:r>
+        <w:t>. This folder already has some library files you need to run the pixyCam</w:t>
+      </w:r>
+      <w:r>
+        <w:t>.</w:t>
+      </w:r>
+    </w:p>
+    <w:p>
+      <w:pPr>
+        <w:rPr>
+          <w:color w:val="FF0000"/>
+        </w:rPr>
+      </w:pPr>
+    </w:p>
+    <w:p>
+      <w:pPr>
+        <w:pStyle w:val="Heading2"/>
+      </w:pPr>
+      <w:bookmarkStart w:id="10" w:name="_Toc65057401"/>
+      <w:r>
+        <w:t>Editing ALBIR scripts</w:t>
+      </w:r>
+      <w:bookmarkEnd w:id="10"/>
+    </w:p>
+    <w:p>
+      <w:pPr>
+        <w:pStyle w:val="ListParagraph"/>
+        <w:numPr>
+          <w:ilvl w:val="0"/>
+          <w:numId w:val="4"/>
+        </w:numPr>
+      </w:pPr>
+      <w:r>
+        <w:t xml:space="preserve">You can either edit files on the Pi using </w:t>
+      </w:r>
+      <w:r>
+        <w:rPr>
+          <w:rFonts w:ascii="Courier New" w:hAnsi="Courier New" w:cs="Courier New"/>
+          <w:color w:val="FF0000"/>
+        </w:rPr>
+        <w:t>nano &lt;File name&gt;.py</w:t>
+      </w:r>
+      <w:r>
+        <w:rPr>
+          <w:rFonts w:ascii="Courier New" w:hAnsi="Courier New" w:cs="Courier New"/>
+          <w:color w:val="FF0000"/>
+        </w:rPr>
+        <w:t xml:space="preserve"> </w:t>
+      </w:r>
+      <w:r>
+        <w:t>or edit them on your computer by downloading the class files from Blackboard Learn or downloading them from the Pi using your SSHFS client.</w:t>
+      </w:r>
+    </w:p>
+    <w:p>
+      <w:pPr>
+        <w:pStyle w:val="ListParagraph"/>
+        <w:numPr>
+          <w:ilvl w:val="0"/>
+          <w:numId w:val="4"/>
+        </w:numPr>
+      </w:pPr>
+      <w:r>
+        <w:t>If you are using your computer to edit, you can upload the files to the Pi using the SSHFS client.</w:t>
+      </w:r>
+    </w:p>
+    <w:p/>
+    <w:p>
+      <w:pPr>
+        <w:pStyle w:val="Heading2"/>
+      </w:pPr>
+      <w:bookmarkStart w:id="11" w:name="_Toc65057402"/>
+      <w:r>
+        <w:t>Running ALBIR exercises</w:t>
+      </w:r>
+      <w:bookmarkEnd w:id="11"/>
     </w:p>
     <w:p>
       <w:pPr>
@@ -3525,122 +3685,35 @@
           <w:numId w:val="3"/>
         </w:numPr>
         <w:rPr>
-          <w:color w:val="C45911" w:themeColor="accent2" w:themeShade="BF"/>
-        </w:rPr>
-      </w:pPr>
-      <w:r>
-        <w:rPr>
-          <w:color w:val="C45911" w:themeColor="accent2" w:themeShade="BF"/>
-        </w:rPr>
-        <w:t xml:space="preserve">Download files to your computer, then move them into your pi by navigating to </w:t>
-      </w:r>
-      <w:r>
-        <w:rPr>
-          <w:rFonts w:ascii="Courier New" w:hAnsi="Courier New" w:cs="Courier New"/>
-          <w:color w:val="C45911" w:themeColor="accent2" w:themeShade="BF"/>
-        </w:rPr>
-        <w:t>Documents/ALBIR</w:t>
-      </w:r>
-      <w:r>
-        <w:rPr>
-          <w:color w:val="C45911" w:themeColor="accent2" w:themeShade="BF"/>
-        </w:rPr>
-        <w:t xml:space="preserve"> using the command </w:t>
-      </w:r>
-      <w:r>
-        <w:rPr>
-          <w:rFonts w:ascii="Courier New" w:hAnsi="Courier New" w:cs="Courier New"/>
-          <w:color w:val="C45911" w:themeColor="accent2" w:themeShade="BF"/>
-        </w:rPr>
-        <w:t>cd Documents/ALBIR</w:t>
-      </w:r>
-      <w:r>
-        <w:rPr>
-          <w:color w:val="C45911" w:themeColor="accent2" w:themeShade="BF"/>
-        </w:rPr>
-        <w:t xml:space="preserve"> then dragging and dropping</w:t>
-      </w:r>
-      <w:r>
-        <w:rPr>
-          <w:color w:val="C45911" w:themeColor="accent2" w:themeShade="BF"/>
-        </w:rPr>
-        <w:t>. This folder already has some library files you need to run the pixyCam</w:t>
-      </w:r>
-      <w:r>
-        <w:rPr>
-          <w:color w:val="C45911" w:themeColor="accent2" w:themeShade="BF"/>
-        </w:rPr>
-        <w:t>.</w:t>
-      </w:r>
-    </w:p>
-    <w:p>
-      <w:pPr>
-        <w:rPr>
           <w:color w:val="FF0000"/>
         </w:rPr>
       </w:pPr>
-    </w:p>
-    <w:p>
-      <w:pPr>
-        <w:pStyle w:val="Heading2"/>
-      </w:pPr>
-      <w:bookmarkStart w:id="10" w:name="_Toc64454880"/>
-      <w:r>
-        <w:t>Editing ALBIR scripts</w:t>
-      </w:r>
-      <w:bookmarkEnd w:id="10"/>
-    </w:p>
-    <w:p>
-      <w:pPr>
-        <w:pStyle w:val="ListParagraph"/>
-        <w:numPr>
-          <w:ilvl w:val="0"/>
-          <w:numId w:val="4"/>
-        </w:numPr>
-      </w:pPr>
-      <w:r>
-        <w:t xml:space="preserve">You can either edit files on the Pi using </w:t>
+      <w:r>
+        <w:t xml:space="preserve">Navigate to </w:t>
       </w:r>
       <w:r>
         <w:rPr>
           <w:rFonts w:ascii="Courier New" w:hAnsi="Courier New" w:cs="Courier New"/>
           <w:color w:val="FF0000"/>
         </w:rPr>
-        <w:t>nano &lt;File name&gt;.py</w:t>
+        <w:t>Documents/ALBIR</w:t>
+      </w:r>
+      <w:r>
+        <w:rPr>
+          <w:color w:val="FF0000"/>
+        </w:rPr>
+        <w:t xml:space="preserve"> </w:t>
+      </w:r>
+      <w:r>
+        <w:t xml:space="preserve">using the command </w:t>
       </w:r>
       <w:r>
         <w:rPr>
           <w:rFonts w:ascii="Courier New" w:hAnsi="Courier New" w:cs="Courier New"/>
           <w:color w:val="FF0000"/>
         </w:rPr>
-        <w:t xml:space="preserve"> </w:t>
-      </w:r>
-      <w:r>
-        <w:t>or edit them on your computer by downloading the class files from Blackboard Learn or downloading them from the Pi using your SSHFS client.</w:t>
-      </w:r>
-    </w:p>
-    <w:p>
-      <w:pPr>
-        <w:pStyle w:val="ListParagraph"/>
-        <w:numPr>
-          <w:ilvl w:val="0"/>
-          <w:numId w:val="4"/>
-        </w:numPr>
-      </w:pPr>
-      <w:r>
-        <w:t>If you are using your computer to edit, you can upload the files to the Pi using the SSHFS client.</w:t>
-      </w:r>
-    </w:p>
-    <w:p/>
-    <w:p>
-      <w:pPr>
-        <w:pStyle w:val="Heading2"/>
-      </w:pPr>
-      <w:bookmarkStart w:id="11" w:name="_Toc64454881"/>
-      <w:r>
-        <w:t>Running ALBIR exercises</w:t>
-      </w:r>
-      <w:bookmarkEnd w:id="11"/>
+        <w:t>cd Documents/ALBIR</w:t>
+      </w:r>
     </w:p>
     <w:p>
       <w:pPr>
@@ -3649,35 +3722,16 @@
           <w:ilvl w:val="0"/>
           <w:numId w:val="3"/>
         </w:numPr>
-        <w:rPr>
-          <w:color w:val="FF0000"/>
-        </w:rPr>
-      </w:pPr>
-      <w:r>
-        <w:t xml:space="preserve">Navigate to </w:t>
+      </w:pPr>
+      <w:r>
+        <w:t xml:space="preserve">Run scripts using </w:t>
       </w:r>
       <w:r>
         <w:rPr>
           <w:rFonts w:ascii="Courier New" w:hAnsi="Courier New" w:cs="Courier New"/>
           <w:color w:val="FF0000"/>
         </w:rPr>
-        <w:t>Documents/ALBIR</w:t>
-      </w:r>
-      <w:r>
-        <w:rPr>
-          <w:color w:val="FF0000"/>
-        </w:rPr>
-        <w:t xml:space="preserve"> </w:t>
-      </w:r>
-      <w:r>
-        <w:t xml:space="preserve">using the command </w:t>
-      </w:r>
-      <w:r>
-        <w:rPr>
-          <w:rFonts w:ascii="Courier New" w:hAnsi="Courier New" w:cs="Courier New"/>
-          <w:color w:val="FF0000"/>
-        </w:rPr>
-        <w:t>cd Documents/ALBIR</w:t>
+        <w:t>sudo python3 &lt;File name&gt;.py</w:t>
       </w:r>
     </w:p>
     <w:p>
@@ -3689,14 +3743,7 @@
         </w:numPr>
       </w:pPr>
       <w:r>
-        <w:t xml:space="preserve">Run scripts using </w:t>
-      </w:r>
-      <w:r>
-        <w:rPr>
-          <w:rFonts w:ascii="Courier New" w:hAnsi="Courier New" w:cs="Courier New"/>
-          <w:color w:val="FF0000"/>
-        </w:rPr>
-        <w:t>sudo python3 &lt;File name&gt;.py</w:t>
+        <w:t>Prematurely end scripts using ctrl+c</w:t>
       </w:r>
     </w:p>
     <w:p>
@@ -3708,18 +3755,6 @@
         </w:numPr>
       </w:pPr>
       <w:r>
-        <w:t>Prematurely end scripts using ctrl+c</w:t>
-      </w:r>
-    </w:p>
-    <w:p>
-      <w:pPr>
-        <w:pStyle w:val="ListParagraph"/>
-        <w:numPr>
-          <w:ilvl w:val="0"/>
-          <w:numId w:val="3"/>
-        </w:numPr>
-      </w:pPr>
-      <w:r>
         <w:t>If it is a .m file run the script using MATLAB on your computer</w:t>
       </w:r>
     </w:p>
@@ -3728,7 +3763,7 @@
       <w:pPr>
         <w:pStyle w:val="Heading2"/>
       </w:pPr>
-      <w:bookmarkStart w:id="12" w:name="_Toc64454882"/>
+      <w:bookmarkStart w:id="12" w:name="_Toc65057403"/>
       <w:r>
         <w:t>Setting up your pixycam</w:t>
       </w:r>
@@ -3866,7 +3901,7 @@
       <w:pPr>
         <w:pStyle w:val="Heading2"/>
       </w:pPr>
-      <w:bookmarkStart w:id="13" w:name="_Toc64454883"/>
+      <w:bookmarkStart w:id="13" w:name="_Toc65057404"/>
       <w:r>
         <w:t>Submitting</w:t>
       </w:r>
@@ -3911,7 +3946,7 @@
       <w:pPr>
         <w:pStyle w:val="Heading1"/>
       </w:pPr>
-      <w:bookmarkStart w:id="14" w:name="_Toc64454884"/>
+      <w:bookmarkStart w:id="14" w:name="_Toc65057405"/>
       <w:r>
         <w:lastRenderedPageBreak/>
         <w:t>Common errors and fixes</w:t>
@@ -3922,18 +3957,15 @@
       <w:pPr>
         <w:pStyle w:val="Heading2"/>
       </w:pPr>
-      <w:bookmarkStart w:id="15" w:name="_Toc64454885"/>
-      <w:r>
-        <w:t>My Pi won’t boot</w:t>
-      </w:r>
-      <w:r>
-        <w:t>/</w:t>
-      </w:r>
-      <w:r>
-        <w:rPr>
-          <w:color w:val="C45911" w:themeColor="accent2" w:themeShade="BF"/>
-        </w:rPr>
-        <w:t>the switch on my battery hat does nothing/the lights don’t turn on the battery hat</w:t>
+      <w:bookmarkStart w:id="15" w:name="_Toc65057406"/>
+      <w:r>
+        <w:t xml:space="preserve">My Pi </w:t>
+      </w:r>
+      <w:r>
+        <w:t>won’t boot</w:t>
+      </w:r>
+      <w:r>
+        <w:t>/the switch on my battery hat does nothing/the lights don’t turn on the battery hat</w:t>
       </w:r>
       <w:bookmarkEnd w:id="15"/>
     </w:p>
@@ -3987,23 +4019,13 @@
         <w:t>.</w:t>
       </w:r>
     </w:p>
-    <w:p>
-      <w:pPr>
-        <w:pStyle w:val="ListParagraph"/>
-      </w:pPr>
-    </w:p>
+    <w:p/>
     <w:p>
       <w:pPr>
         <w:pStyle w:val="Heading2"/>
-        <w:rPr>
-          <w:color w:val="C45911" w:themeColor="accent2" w:themeShade="BF"/>
-        </w:rPr>
-      </w:pPr>
-      <w:bookmarkStart w:id="16" w:name="_Toc64454886"/>
-      <w:r>
-        <w:rPr>
-          <w:color w:val="C45911" w:themeColor="accent2" w:themeShade="BF"/>
-        </w:rPr>
+      </w:pPr>
+      <w:bookmarkStart w:id="16" w:name="_Toc65057407"/>
+      <w:r>
         <w:t>I can’t find my Pi’s IP address</w:t>
       </w:r>
       <w:bookmarkEnd w:id="16"/>
@@ -4064,12 +4086,9 @@
       <w:pPr>
         <w:pStyle w:val="Heading2"/>
       </w:pPr>
-      <w:bookmarkStart w:id="17" w:name="_Toc64454887"/>
-      <w:r>
-        <w:t>I get a segmentation fault</w:t>
-      </w:r>
-      <w:r>
-        <w:t xml:space="preserve"> when I run a script</w:t>
+      <w:bookmarkStart w:id="17" w:name="_Toc65057408"/>
+      <w:r>
+        <w:t>The Pi’s green LED is continuous green and it seems to not be connected to the network</w:t>
       </w:r>
       <w:bookmarkEnd w:id="17"/>
     </w:p>
@@ -4078,18 +4097,11 @@
         <w:pStyle w:val="ListParagraph"/>
         <w:numPr>
           <w:ilvl w:val="0"/>
-          <w:numId w:val="8"/>
+          <w:numId w:val="31"/>
         </w:numPr>
       </w:pPr>
       <w:r>
-        <w:t xml:space="preserve">Make sure you are using </w:t>
-      </w:r>
-      <w:r>
-        <w:rPr>
-          <w:rFonts w:ascii="Courier New" w:hAnsi="Courier New" w:cs="Courier New"/>
-          <w:color w:val="FF0000"/>
-        </w:rPr>
-        <w:t>sudo</w:t>
+        <w:t>Check if your image file downloaded correctly. It should be around 7.8GB large.</w:t>
       </w:r>
     </w:p>
     <w:p>
@@ -4097,14 +4109,11 @@
         <w:pStyle w:val="ListParagraph"/>
         <w:numPr>
           <w:ilvl w:val="0"/>
-          <w:numId w:val="8"/>
+          <w:numId w:val="31"/>
         </w:numPr>
       </w:pPr>
       <w:r>
-        <w:t>Make sure the Pi and the Pixycam is securely connected using the USB cable</w:t>
-      </w:r>
-      <w:r>
-        <w:t>.</w:t>
+        <w:t>Try re-flash the card</w:t>
       </w:r>
     </w:p>
     <w:p>
@@ -4112,13 +4121,48 @@
         <w:pStyle w:val="ListParagraph"/>
         <w:numPr>
           <w:ilvl w:val="0"/>
-          <w:numId w:val="8"/>
+          <w:numId w:val="31"/>
         </w:numPr>
       </w:pPr>
       <w:r>
+        <w:t>Make sure you don’t let Windows format the second drive that appears when the SD card is inserted into your computer. If you accidentally formatted, re-flash the card.</w:t>
+      </w:r>
+    </w:p>
+    <w:p>
+      <w:pPr>
+        <w:pStyle w:val="ListParagraph"/>
+        <w:numPr>
+          <w:ilvl w:val="0"/>
+          <w:numId w:val="31"/>
+        </w:numPr>
+      </w:pPr>
+      <w:r>
+        <w:t xml:space="preserve">Try format the card with </w:t>
+      </w:r>
+      <w:hyperlink r:id="rId24" w:history="1">
+        <w:r>
+          <w:rPr>
+            <w:rStyle w:val="Hyperlink"/>
+          </w:rPr>
+          <w:t>https://www.sdcard.org/downloads/formatter/</w:t>
+        </w:r>
+      </w:hyperlink>
+      <w:r>
+        <w:t xml:space="preserve"> then re-flash the card.</w:t>
+      </w:r>
+    </w:p>
+    <w:p>
+      <w:pPr>
+        <w:pStyle w:val="ListParagraph"/>
+        <w:numPr>
+          <w:ilvl w:val="0"/>
+          <w:numId w:val="31"/>
+        </w:numPr>
+      </w:pPr>
+      <w:r>
         <w:t>Contact Daniel Ko on teams (</w:t>
       </w:r>
-      <w:hyperlink r:id="rId24" w:history="1">
+      <w:hyperlink r:id="rId25" w:history="1">
         <w:r>
           <w:rPr>
             <w:rStyle w:val="Hyperlink"/>
@@ -4127,6 +4171,77 @@
         </w:r>
       </w:hyperlink>
       <w:r>
+        <w:t>) if none of these steps do not fix the issue. You may have to get a replacement part.</w:t>
+      </w:r>
+    </w:p>
+    <w:p/>
+    <w:p>
+      <w:pPr>
+        <w:pStyle w:val="Heading2"/>
+      </w:pPr>
+      <w:bookmarkStart w:id="18" w:name="_Toc65057409"/>
+      <w:r>
+        <w:t>I get a segmentation fault</w:t>
+      </w:r>
+      <w:r>
+        <w:t xml:space="preserve"> when I run a script</w:t>
+      </w:r>
+      <w:bookmarkEnd w:id="18"/>
+    </w:p>
+    <w:p>
+      <w:pPr>
+        <w:pStyle w:val="ListParagraph"/>
+        <w:numPr>
+          <w:ilvl w:val="0"/>
+          <w:numId w:val="8"/>
+        </w:numPr>
+      </w:pPr>
+      <w:r>
+        <w:t xml:space="preserve">Make sure you are using </w:t>
+      </w:r>
+      <w:r>
+        <w:rPr>
+          <w:rFonts w:ascii="Courier New" w:hAnsi="Courier New" w:cs="Courier New"/>
+          <w:color w:val="FF0000"/>
+        </w:rPr>
+        <w:t>sudo</w:t>
+      </w:r>
+    </w:p>
+    <w:p>
+      <w:pPr>
+        <w:pStyle w:val="ListParagraph"/>
+        <w:numPr>
+          <w:ilvl w:val="0"/>
+          <w:numId w:val="8"/>
+        </w:numPr>
+      </w:pPr>
+      <w:r>
+        <w:t>Make sure the Pi and the Pixycam is securely connected using the USB cable</w:t>
+      </w:r>
+      <w:r>
+        <w:t>.</w:t>
+      </w:r>
+    </w:p>
+    <w:p>
+      <w:pPr>
+        <w:pStyle w:val="ListParagraph"/>
+        <w:numPr>
+          <w:ilvl w:val="0"/>
+          <w:numId w:val="8"/>
+        </w:numPr>
+      </w:pPr>
+      <w:r>
+        <w:t>Contact Daniel Ko on teams (</w:t>
+      </w:r>
+      <w:hyperlink r:id="rId26" w:history="1">
+        <w:r>
+          <w:rPr>
+            <w:rStyle w:val="Hyperlink"/>
+          </w:rPr>
+          <w:t>dsk13@ic.ac.uk</w:t>
+        </w:r>
+      </w:hyperlink>
+      <w:r>
         <w:t>) if these steps do not fix the issue. You may have to send him the scripts you were using</w:t>
       </w:r>
       <w:r>
@@ -4138,7 +4253,7 @@
       <w:pPr>
         <w:pStyle w:val="Heading2"/>
       </w:pPr>
-      <w:bookmarkStart w:id="18" w:name="_Toc64454888"/>
+      <w:bookmarkStart w:id="19" w:name="_Toc65057410"/>
       <w:r>
         <w:t>My</w:t>
       </w:r>
@@ -4157,7 +4272,7 @@
       <w:r>
         <w:t xml:space="preserve"> too hard</w:t>
       </w:r>
-      <w:bookmarkEnd w:id="18"/>
+      <w:bookmarkEnd w:id="19"/>
     </w:p>
     <w:p>
       <w:pPr>
@@ -4338,6 +4453,7 @@
           <w:szCs w:val="21"/>
           <w:bdr w:val="none" w:sz="0" w:space="0" w:color="auto" w:frame="1"/>
         </w:rPr>
+        <w:lastRenderedPageBreak/>
         <w:t>/usr/bin/tvservice -o</w:t>
       </w:r>
     </w:p>
@@ -4424,7 +4540,7 @@
       <w:r>
         <w:t>Contact Daniel Ko on teams (</w:t>
       </w:r>
-      <w:hyperlink r:id="rId25" w:history="1">
+      <w:hyperlink r:id="rId27" w:history="1">
         <w:r>
           <w:rPr>
             <w:rStyle w:val="Hyperlink"/>
@@ -5806,6 +5922,92 @@
     </w:lvl>
   </w:abstractNum>
   <w:abstractNum w:abstractNumId="14" w15:restartNumberingAfterBreak="0">
+    <w:nsid w:val="3E41727C"/>
+    <w:multiLevelType w:val="hybridMultilevel"/>
+    <w:tmpl w:val="FA0C2C8A"/>
+    <w:lvl w:ilvl="0" w:tplc="0809000F">
+      <w:start w:val="1"/>
+      <w:numFmt w:val="decimal"/>
+      <w:lvlText w:val="%1."/>
+      <w:lvlJc w:val="left"/>
+      <w:pPr>
+        <w:ind w:left="720" w:hanging="360"/>
+      </w:pPr>
+    </w:lvl>
+    <w:lvl w:ilvl="1" w:tplc="08090019" w:tentative="1">
+      <w:start w:val="1"/>
+      <w:numFmt w:val="lowerLetter"/>
+      <w:lvlText w:val="%2."/>
+      <w:lvlJc w:val="left"/>
+      <w:pPr>
+        <w:ind w:left="1440" w:hanging="360"/>
+      </w:pPr>
+    </w:lvl>
+    <w:lvl w:ilvl="2" w:tplc="0809001B" w:tentative="1">
+      <w:start w:val="1"/>
+      <w:numFmt w:val="lowerRoman"/>
+      <w:lvlText w:val="%3."/>
+      <w:lvlJc w:val="right"/>
+      <w:pPr>
+        <w:ind w:left="2160" w:hanging="180"/>
+      </w:pPr>
+    </w:lvl>
+    <w:lvl w:ilvl="3" w:tplc="0809000F" w:tentative="1">
+      <w:start w:val="1"/>
+      <w:numFmt w:val="decimal"/>
+      <w:lvlText w:val="%4."/>
+      <w:lvlJc w:val="left"/>
+      <w:pPr>
+        <w:ind w:left="2880" w:hanging="360"/>
+      </w:pPr>
+    </w:lvl>
+    <w:lvl w:ilvl="4" w:tplc="08090019" w:tentative="1">
+      <w:start w:val="1"/>
+      <w:numFmt w:val="lowerLetter"/>
+      <w:lvlText w:val="%5."/>
+      <w:lvlJc w:val="left"/>
+      <w:pPr>
+        <w:ind w:left="3600" w:hanging="360"/>
+      </w:pPr>
+    </w:lvl>
+    <w:lvl w:ilvl="5" w:tplc="0809001B" w:tentative="1">
+      <w:start w:val="1"/>
+      <w:numFmt w:val="lowerRoman"/>
+      <w:lvlText w:val="%6."/>
+      <w:lvlJc w:val="right"/>
+      <w:pPr>
+        <w:ind w:left="4320" w:hanging="180"/>
+      </w:pPr>
+    </w:lvl>
+    <w:lvl w:ilvl="6" w:tplc="0809000F" w:tentative="1">
+      <w:start w:val="1"/>
+      <w:numFmt w:val="decimal"/>
+      <w:lvlText w:val="%7."/>
+      <w:lvlJc w:val="left"/>
+      <w:pPr>
+        <w:ind w:left="5040" w:hanging="360"/>
+      </w:pPr>
+    </w:lvl>
+    <w:lvl w:ilvl="7" w:tplc="08090019" w:tentative="1">
+      <w:start w:val="1"/>
+      <w:numFmt w:val="lowerLetter"/>
+      <w:lvlText w:val="%8."/>
+      <w:lvlJc w:val="left"/>
+      <w:pPr>
+        <w:ind w:left="5760" w:hanging="360"/>
+      </w:pPr>
+    </w:lvl>
+    <w:lvl w:ilvl="8" w:tplc="0809001B" w:tentative="1">
+      <w:start w:val="1"/>
+      <w:numFmt w:val="lowerRoman"/>
+      <w:lvlText w:val="%9."/>
+      <w:lvlJc w:val="right"/>
+      <w:pPr>
+        <w:ind w:left="6480" w:hanging="180"/>
+      </w:pPr>
+    </w:lvl>
+  </w:abstractNum>
+  <w:abstractNum w:abstractNumId="15" w15:restartNumberingAfterBreak="0">
     <w:nsid w:val="3EA63640"/>
     <w:multiLevelType w:val="hybridMultilevel"/>
     <w:tmpl w:val="FA0C2C8A"/>
@@ -5891,7 +6093,7 @@
       </w:pPr>
     </w:lvl>
   </w:abstractNum>
-  <w:abstractNum w:abstractNumId="15" w15:restartNumberingAfterBreak="0">
+  <w:abstractNum w:abstractNumId="16" w15:restartNumberingAfterBreak="0">
     <w:nsid w:val="42CA771C"/>
     <w:multiLevelType w:val="hybridMultilevel"/>
     <w:tmpl w:val="88AA47F2"/>
@@ -5977,7 +6179,93 @@
       </w:pPr>
     </w:lvl>
   </w:abstractNum>
-  <w:abstractNum w:abstractNumId="16" w15:restartNumberingAfterBreak="0">
+  <w:abstractNum w:abstractNumId="17" w15:restartNumberingAfterBreak="0">
+    <w:nsid w:val="43013EE4"/>
+    <w:multiLevelType w:val="hybridMultilevel"/>
+    <w:tmpl w:val="FA0C2C8A"/>
+    <w:lvl w:ilvl="0" w:tplc="0809000F">
+      <w:start w:val="1"/>
+      <w:numFmt w:val="decimal"/>
+      <w:lvlText w:val="%1."/>
+      <w:lvlJc w:val="left"/>
+      <w:pPr>
+        <w:ind w:left="720" w:hanging="360"/>
+      </w:pPr>
+    </w:lvl>
+    <w:lvl w:ilvl="1" w:tplc="08090019" w:tentative="1">
+      <w:start w:val="1"/>
+      <w:numFmt w:val="lowerLetter"/>
+      <w:lvlText w:val="%2."/>
+      <w:lvlJc w:val="left"/>
+      <w:pPr>
+        <w:ind w:left="1440" w:hanging="360"/>
+      </w:pPr>
+    </w:lvl>
+    <w:lvl w:ilvl="2" w:tplc="0809001B" w:tentative="1">
+      <w:start w:val="1"/>
+      <w:numFmt w:val="lowerRoman"/>
+      <w:lvlText w:val="%3."/>
+      <w:lvlJc w:val="right"/>
+      <w:pPr>
+        <w:ind w:left="2160" w:hanging="180"/>
+      </w:pPr>
+    </w:lvl>
+    <w:lvl w:ilvl="3" w:tplc="0809000F" w:tentative="1">
+      <w:start w:val="1"/>
+      <w:numFmt w:val="decimal"/>
+      <w:lvlText w:val="%4."/>
+      <w:lvlJc w:val="left"/>
+      <w:pPr>
+        <w:ind w:left="2880" w:hanging="360"/>
+      </w:pPr>
+    </w:lvl>
+    <w:lvl w:ilvl="4" w:tplc="08090019" w:tentative="1">
+      <w:start w:val="1"/>
+      <w:numFmt w:val="lowerLetter"/>
+      <w:lvlText w:val="%5."/>
+      <w:lvlJc w:val="left"/>
+      <w:pPr>
+        <w:ind w:left="3600" w:hanging="360"/>
+      </w:pPr>
+    </w:lvl>
+    <w:lvl w:ilvl="5" w:tplc="0809001B" w:tentative="1">
+      <w:start w:val="1"/>
+      <w:numFmt w:val="lowerRoman"/>
+      <w:lvlText w:val="%6."/>
+      <w:lvlJc w:val="right"/>
+      <w:pPr>
+        <w:ind w:left="4320" w:hanging="180"/>
+      </w:pPr>
+    </w:lvl>
+    <w:lvl w:ilvl="6" w:tplc="0809000F" w:tentative="1">
+      <w:start w:val="1"/>
+      <w:numFmt w:val="decimal"/>
+      <w:lvlText w:val="%7."/>
+      <w:lvlJc w:val="left"/>
+      <w:pPr>
+        <w:ind w:left="5040" w:hanging="360"/>
+      </w:pPr>
+    </w:lvl>
+    <w:lvl w:ilvl="7" w:tplc="08090019" w:tentative="1">
+      <w:start w:val="1"/>
+      <w:numFmt w:val="lowerLetter"/>
+      <w:lvlText w:val="%8."/>
+      <w:lvlJc w:val="left"/>
+      <w:pPr>
+        <w:ind w:left="5760" w:hanging="360"/>
+      </w:pPr>
+    </w:lvl>
+    <w:lvl w:ilvl="8" w:tplc="0809001B" w:tentative="1">
+      <w:start w:val="1"/>
+      <w:numFmt w:val="lowerRoman"/>
+      <w:lvlText w:val="%9."/>
+      <w:lvlJc w:val="right"/>
+      <w:pPr>
+        <w:ind w:left="6480" w:hanging="180"/>
+      </w:pPr>
+    </w:lvl>
+  </w:abstractNum>
+  <w:abstractNum w:abstractNumId="18" w15:restartNumberingAfterBreak="0">
     <w:nsid w:val="46266267"/>
     <w:multiLevelType w:val="hybridMultilevel"/>
     <w:tmpl w:val="BE6A9AC6"/>
@@ -6063,7 +6351,7 @@
       </w:pPr>
     </w:lvl>
   </w:abstractNum>
-  <w:abstractNum w:abstractNumId="17" w15:restartNumberingAfterBreak="0">
+  <w:abstractNum w:abstractNumId="19" w15:restartNumberingAfterBreak="0">
     <w:nsid w:val="47E02AB4"/>
     <w:multiLevelType w:val="hybridMultilevel"/>
     <w:tmpl w:val="11485A6C"/>
@@ -6149,7 +6437,7 @@
       </w:pPr>
     </w:lvl>
   </w:abstractNum>
-  <w:abstractNum w:abstractNumId="18" w15:restartNumberingAfterBreak="0">
+  <w:abstractNum w:abstractNumId="20" w15:restartNumberingAfterBreak="0">
     <w:nsid w:val="4EA54711"/>
     <w:multiLevelType w:val="hybridMultilevel"/>
     <w:tmpl w:val="4A0032F6"/>
@@ -6262,7 +6550,7 @@
       </w:rPr>
     </w:lvl>
   </w:abstractNum>
-  <w:abstractNum w:abstractNumId="19" w15:restartNumberingAfterBreak="0">
+  <w:abstractNum w:abstractNumId="21" w15:restartNumberingAfterBreak="0">
     <w:nsid w:val="4F0B1F72"/>
     <w:multiLevelType w:val="hybridMultilevel"/>
     <w:tmpl w:val="049078F6"/>
@@ -6348,7 +6636,7 @@
       </w:pPr>
     </w:lvl>
   </w:abstractNum>
-  <w:abstractNum w:abstractNumId="20" w15:restartNumberingAfterBreak="0">
+  <w:abstractNum w:abstractNumId="22" w15:restartNumberingAfterBreak="0">
     <w:nsid w:val="56250942"/>
     <w:multiLevelType w:val="hybridMultilevel"/>
     <w:tmpl w:val="D09C7662"/>
@@ -6434,7 +6722,7 @@
       </w:pPr>
     </w:lvl>
   </w:abstractNum>
-  <w:abstractNum w:abstractNumId="21" w15:restartNumberingAfterBreak="0">
+  <w:abstractNum w:abstractNumId="23" w15:restartNumberingAfterBreak="0">
     <w:nsid w:val="58BD03AD"/>
     <w:multiLevelType w:val="hybridMultilevel"/>
     <w:tmpl w:val="4B349C22"/>
@@ -6547,7 +6835,7 @@
       </w:rPr>
     </w:lvl>
   </w:abstractNum>
-  <w:abstractNum w:abstractNumId="22" w15:restartNumberingAfterBreak="0">
+  <w:abstractNum w:abstractNumId="24" w15:restartNumberingAfterBreak="0">
     <w:nsid w:val="5B1E582C"/>
     <w:multiLevelType w:val="hybridMultilevel"/>
     <w:tmpl w:val="D41CF03A"/>
@@ -6633,7 +6921,120 @@
       </w:pPr>
     </w:lvl>
   </w:abstractNum>
-  <w:abstractNum w:abstractNumId="23" w15:restartNumberingAfterBreak="0">
+  <w:abstractNum w:abstractNumId="25" w15:restartNumberingAfterBreak="0">
+    <w:nsid w:val="5E5A6D81"/>
+    <w:multiLevelType w:val="hybridMultilevel"/>
+    <w:tmpl w:val="9A60EC94"/>
+    <w:lvl w:ilvl="0" w:tplc="08090001">
+      <w:start w:val="1"/>
+      <w:numFmt w:val="bullet"/>
+      <w:lvlText w:val=""/>
+      <w:lvlJc w:val="left"/>
+      <w:pPr>
+        <w:ind w:left="720" w:hanging="360"/>
+      </w:pPr>
+      <w:rPr>
+        <w:rFonts w:ascii="Symbol" w:hAnsi="Symbol" w:hint="default"/>
+      </w:rPr>
+    </w:lvl>
+    <w:lvl w:ilvl="1" w:tplc="08090003" w:tentative="1">
+      <w:start w:val="1"/>
+      <w:numFmt w:val="bullet"/>
+      <w:lvlText w:val="o"/>
+      <w:lvlJc w:val="left"/>
+      <w:pPr>
+        <w:ind w:left="1440" w:hanging="360"/>
+      </w:pPr>
+      <w:rPr>
+        <w:rFonts w:ascii="Courier New" w:hAnsi="Courier New" w:cs="Courier New" w:hint="default"/>
+      </w:rPr>
+    </w:lvl>
+    <w:lvl w:ilvl="2" w:tplc="08090005" w:tentative="1">
+      <w:start w:val="1"/>
+      <w:numFmt w:val="bullet"/>
+      <w:lvlText w:val=""/>
+      <w:lvlJc w:val="left"/>
+      <w:pPr>
+        <w:ind w:left="2160" w:hanging="360"/>
+      </w:pPr>
+      <w:rPr>
+        <w:rFonts w:ascii="Wingdings" w:hAnsi="Wingdings" w:hint="default"/>
+      </w:rPr>
+    </w:lvl>
+    <w:lvl w:ilvl="3" w:tplc="08090001" w:tentative="1">
+      <w:start w:val="1"/>
+      <w:numFmt w:val="bullet"/>
+      <w:lvlText w:val=""/>
+      <w:lvlJc w:val="left"/>
+      <w:pPr>
+        <w:ind w:left="2880" w:hanging="360"/>
+      </w:pPr>
+      <w:rPr>
+        <w:rFonts w:ascii="Symbol" w:hAnsi="Symbol" w:hint="default"/>
+      </w:rPr>
+    </w:lvl>
+    <w:lvl w:ilvl="4" w:tplc="08090003" w:tentative="1">
+      <w:start w:val="1"/>
+      <w:numFmt w:val="bullet"/>
+      <w:lvlText w:val="o"/>
+      <w:lvlJc w:val="left"/>
+      <w:pPr>
+        <w:ind w:left="3600" w:hanging="360"/>
+      </w:pPr>
+      <w:rPr>
+        <w:rFonts w:ascii="Courier New" w:hAnsi="Courier New" w:cs="Courier New" w:hint="default"/>
+      </w:rPr>
+    </w:lvl>
+    <w:lvl w:ilvl="5" w:tplc="08090005" w:tentative="1">
+      <w:start w:val="1"/>
+      <w:numFmt w:val="bullet"/>
+      <w:lvlText w:val=""/>
+      <w:lvlJc w:val="left"/>
+      <w:pPr>
+        <w:ind w:left="4320" w:hanging="360"/>
+      </w:pPr>
+      <w:rPr>
+        <w:rFonts w:ascii="Wingdings" w:hAnsi="Wingdings" w:hint="default"/>
+      </w:rPr>
+    </w:lvl>
+    <w:lvl w:ilvl="6" w:tplc="08090001" w:tentative="1">
+      <w:start w:val="1"/>
+      <w:numFmt w:val="bullet"/>
+      <w:lvlText w:val=""/>
+      <w:lvlJc w:val="left"/>
+      <w:pPr>
+        <w:ind w:left="5040" w:hanging="360"/>
+      </w:pPr>
+      <w:rPr>
+        <w:rFonts w:ascii="Symbol" w:hAnsi="Symbol" w:hint="default"/>
+      </w:rPr>
+    </w:lvl>
+    <w:lvl w:ilvl="7" w:tplc="08090003" w:tentative="1">
+      <w:start w:val="1"/>
+      <w:numFmt w:val="bullet"/>
+      <w:lvlText w:val="o"/>
+      <w:lvlJc w:val="left"/>
+      <w:pPr>
+        <w:ind w:left="5760" w:hanging="360"/>
+      </w:pPr>
+      <w:rPr>
+        <w:rFonts w:ascii="Courier New" w:hAnsi="Courier New" w:cs="Courier New" w:hint="default"/>
+      </w:rPr>
+    </w:lvl>
+    <w:lvl w:ilvl="8" w:tplc="08090005" w:tentative="1">
+      <w:start w:val="1"/>
+      <w:numFmt w:val="bullet"/>
+      <w:lvlText w:val=""/>
+      <w:lvlJc w:val="left"/>
+      <w:pPr>
+        <w:ind w:left="6480" w:hanging="360"/>
+      </w:pPr>
+      <w:rPr>
+        <w:rFonts w:ascii="Wingdings" w:hAnsi="Wingdings" w:hint="default"/>
+      </w:rPr>
+    </w:lvl>
+  </w:abstractNum>
+  <w:abstractNum w:abstractNumId="26" w15:restartNumberingAfterBreak="0">
     <w:nsid w:val="60FE4466"/>
     <w:multiLevelType w:val="hybridMultilevel"/>
     <w:tmpl w:val="BC20BE50"/>
@@ -6722,7 +7123,7 @@
       </w:pPr>
     </w:lvl>
   </w:abstractNum>
-  <w:abstractNum w:abstractNumId="24" w15:restartNumberingAfterBreak="0">
+  <w:abstractNum w:abstractNumId="27" w15:restartNumberingAfterBreak="0">
     <w:nsid w:val="6ACF562A"/>
     <w:multiLevelType w:val="hybridMultilevel"/>
     <w:tmpl w:val="8A3A754C"/>
@@ -6808,7 +7209,7 @@
       </w:pPr>
     </w:lvl>
   </w:abstractNum>
-  <w:abstractNum w:abstractNumId="25" w15:restartNumberingAfterBreak="0">
+  <w:abstractNum w:abstractNumId="28" w15:restartNumberingAfterBreak="0">
     <w:nsid w:val="70972110"/>
     <w:multiLevelType w:val="hybridMultilevel"/>
     <w:tmpl w:val="19702EAE"/>
@@ -6921,7 +7322,7 @@
       </w:rPr>
     </w:lvl>
   </w:abstractNum>
-  <w:abstractNum w:abstractNumId="26" w15:restartNumberingAfterBreak="0">
+  <w:abstractNum w:abstractNumId="29" w15:restartNumberingAfterBreak="0">
     <w:nsid w:val="731C4494"/>
     <w:multiLevelType w:val="hybridMultilevel"/>
     <w:tmpl w:val="3EC0AEEC"/>
@@ -7007,7 +7408,7 @@
       </w:pPr>
     </w:lvl>
   </w:abstractNum>
-  <w:abstractNum w:abstractNumId="27" w15:restartNumberingAfterBreak="0">
+  <w:abstractNum w:abstractNumId="30" w15:restartNumberingAfterBreak="0">
     <w:nsid w:val="752E30E2"/>
     <w:multiLevelType w:val="hybridMultilevel"/>
     <w:tmpl w:val="F89412AC"/>
@@ -7093,7 +7494,7 @@
       </w:pPr>
     </w:lvl>
   </w:abstractNum>
-  <w:abstractNum w:abstractNumId="28" w15:restartNumberingAfterBreak="0">
+  <w:abstractNum w:abstractNumId="31" w15:restartNumberingAfterBreak="0">
     <w:nsid w:val="77F83FBD"/>
     <w:multiLevelType w:val="hybridMultilevel"/>
     <w:tmpl w:val="D6180780"/>
@@ -7216,10 +7617,10 @@
     <w:abstractNumId w:val="12"/>
   </w:num>
   <w:num w:numId="4">
-    <w:abstractNumId w:val="26"/>
+    <w:abstractNumId w:val="29"/>
   </w:num>
   <w:num w:numId="5">
-    <w:abstractNumId w:val="15"/>
+    <w:abstractNumId w:val="16"/>
   </w:num>
   <w:num w:numId="6">
     <w:abstractNumId w:val="11"/>
@@ -7228,22 +7629,22 @@
     <w:abstractNumId w:val="9"/>
   </w:num>
   <w:num w:numId="8">
-    <w:abstractNumId w:val="16"/>
+    <w:abstractNumId w:val="18"/>
   </w:num>
   <w:num w:numId="9">
     <w:abstractNumId w:val="1"/>
   </w:num>
   <w:num w:numId="10">
-    <w:abstractNumId w:val="23"/>
+    <w:abstractNumId w:val="26"/>
   </w:num>
   <w:num w:numId="11">
+    <w:abstractNumId w:val="30"/>
+  </w:num>
+  <w:num w:numId="12">
     <w:abstractNumId w:val="27"/>
   </w:num>
-  <w:num w:numId="12">
-    <w:abstractNumId w:val="24"/>
-  </w:num>
   <w:num w:numId="13">
-    <w:abstractNumId w:val="20"/>
+    <w:abstractNumId w:val="22"/>
   </w:num>
   <w:num w:numId="14">
     <w:abstractNumId w:val="13"/>
@@ -7255,28 +7656,28 @@
     <w:abstractNumId w:val="10"/>
   </w:num>
   <w:num w:numId="17">
-    <w:abstractNumId w:val="28"/>
+    <w:abstractNumId w:val="31"/>
   </w:num>
   <w:num w:numId="18">
-    <w:abstractNumId w:val="18"/>
+    <w:abstractNumId w:val="20"/>
   </w:num>
   <w:num w:numId="19">
     <w:abstractNumId w:val="7"/>
   </w:num>
   <w:num w:numId="20">
-    <w:abstractNumId w:val="17"/>
+    <w:abstractNumId w:val="19"/>
   </w:num>
   <w:num w:numId="21">
-    <w:abstractNumId w:val="21"/>
+    <w:abstractNumId w:val="23"/>
   </w:num>
   <w:num w:numId="22">
     <w:abstractNumId w:val="8"/>
   </w:num>
   <w:num w:numId="23">
-    <w:abstractNumId w:val="25"/>
+    <w:abstractNumId w:val="28"/>
   </w:num>
   <w:num w:numId="24">
-    <w:abstractNumId w:val="22"/>
+    <w:abstractNumId w:val="24"/>
   </w:num>
   <w:num w:numId="25">
     <w:abstractNumId w:val="0"/>
@@ -7285,13 +7686,22 @@
     <w:abstractNumId w:val="3"/>
   </w:num>
   <w:num w:numId="27">
-    <w:abstractNumId w:val="19"/>
+    <w:abstractNumId w:val="21"/>
   </w:num>
   <w:num w:numId="28">
     <w:abstractNumId w:val="2"/>
   </w:num>
   <w:num w:numId="29">
+    <w:abstractNumId w:val="15"/>
+  </w:num>
+  <w:num w:numId="30">
+    <w:abstractNumId w:val="17"/>
+  </w:num>
+  <w:num w:numId="31">
     <w:abstractNumId w:val="14"/>
+  </w:num>
+  <w:num w:numId="32">
+    <w:abstractNumId w:val="25"/>
   </w:num>
 </w:numbering>
 </file>

</xml_diff>

<commit_message>
Common fix added for library missing error
</commit_message>
<xml_diff>
--- a/Setting up/Setting up your pixyBot.docx
+++ b/Setting up/Setting up your pixyBot.docx
@@ -6,7 +6,7 @@
       <w:pPr>
         <w:pStyle w:val="Heading1"/>
       </w:pPr>
-      <w:bookmarkStart w:id="0" w:name="_Toc65057391"/>
+      <w:bookmarkStart w:id="0" w:name="_Toc65593755"/>
       <w:r>
         <w:t xml:space="preserve">ALBIR </w:t>
       </w:r>
@@ -68,7 +68,7 @@
           <w:r>
             <w:fldChar w:fldCharType="separate"/>
           </w:r>
-          <w:hyperlink w:anchor="_Toc65057391" w:history="1">
+          <w:hyperlink w:anchor="_Toc65593755" w:history="1">
             <w:r>
               <w:rPr>
                 <w:rStyle w:val="Hyperlink"/>
@@ -95,7 +95,7 @@
                 <w:noProof/>
                 <w:webHidden/>
               </w:rPr>
-              <w:instrText xml:space="preserve"> PAGEREF _Toc65057391 \h </w:instrText>
+              <w:instrText xml:space="preserve"> PAGEREF _Toc65593755 \h </w:instrText>
             </w:r>
             <w:r>
               <w:rPr>
@@ -136,7 +136,7 @@
               <w:noProof/>
             </w:rPr>
           </w:pPr>
-          <w:hyperlink w:anchor="_Toc65057392" w:history="1">
+          <w:hyperlink w:anchor="_Toc65593756" w:history="1">
             <w:r>
               <w:rPr>
                 <w:rStyle w:val="Hyperlink"/>
@@ -163,7 +163,7 @@
                 <w:noProof/>
                 <w:webHidden/>
               </w:rPr>
-              <w:instrText xml:space="preserve"> PAGEREF _Toc65057392 \h </w:instrText>
+              <w:instrText xml:space="preserve"> PAGEREF _Toc65593756 \h </w:instrText>
             </w:r>
             <w:r>
               <w:rPr>
@@ -204,7 +204,7 @@
               <w:noProof/>
             </w:rPr>
           </w:pPr>
-          <w:hyperlink w:anchor="_Toc65057393" w:history="1">
+          <w:hyperlink w:anchor="_Toc65593757" w:history="1">
             <w:r>
               <w:rPr>
                 <w:rStyle w:val="Hyperlink"/>
@@ -231,7 +231,7 @@
                 <w:noProof/>
                 <w:webHidden/>
               </w:rPr>
-              <w:instrText xml:space="preserve"> PAGEREF _Toc65057393 \h </w:instrText>
+              <w:instrText xml:space="preserve"> PAGEREF _Toc65593757 \h </w:instrText>
             </w:r>
             <w:r>
               <w:rPr>
@@ -272,7 +272,7 @@
               <w:noProof/>
             </w:rPr>
           </w:pPr>
-          <w:hyperlink w:anchor="_Toc65057394" w:history="1">
+          <w:hyperlink w:anchor="_Toc65593758" w:history="1">
             <w:r>
               <w:rPr>
                 <w:rStyle w:val="Hyperlink"/>
@@ -299,7 +299,7 @@
                 <w:noProof/>
                 <w:webHidden/>
               </w:rPr>
-              <w:instrText xml:space="preserve"> PAGEREF _Toc65057394 \h </w:instrText>
+              <w:instrText xml:space="preserve"> PAGEREF _Toc65593758 \h </w:instrText>
             </w:r>
             <w:r>
               <w:rPr>
@@ -340,7 +340,7 @@
               <w:noProof/>
             </w:rPr>
           </w:pPr>
-          <w:hyperlink w:anchor="_Toc65057395" w:history="1">
+          <w:hyperlink w:anchor="_Toc65593759" w:history="1">
             <w:r>
               <w:rPr>
                 <w:rStyle w:val="Hyperlink"/>
@@ -367,7 +367,7 @@
                 <w:noProof/>
                 <w:webHidden/>
               </w:rPr>
-              <w:instrText xml:space="preserve"> PAGEREF _Toc65057395 \h </w:instrText>
+              <w:instrText xml:space="preserve"> PAGEREF _Toc65593759 \h </w:instrText>
             </w:r>
             <w:r>
               <w:rPr>
@@ -408,7 +408,7 @@
               <w:noProof/>
             </w:rPr>
           </w:pPr>
-          <w:hyperlink w:anchor="_Toc65057396" w:history="1">
+          <w:hyperlink w:anchor="_Toc65593760" w:history="1">
             <w:r>
               <w:rPr>
                 <w:rStyle w:val="Hyperlink"/>
@@ -435,7 +435,7 @@
                 <w:noProof/>
                 <w:webHidden/>
               </w:rPr>
-              <w:instrText xml:space="preserve"> PAGEREF _Toc65057396 \h </w:instrText>
+              <w:instrText xml:space="preserve"> PAGEREF _Toc65593760 \h </w:instrText>
             </w:r>
             <w:r>
               <w:rPr>
@@ -476,7 +476,7 @@
               <w:noProof/>
             </w:rPr>
           </w:pPr>
-          <w:hyperlink w:anchor="_Toc65057397" w:history="1">
+          <w:hyperlink w:anchor="_Toc65593761" w:history="1">
             <w:r>
               <w:rPr>
                 <w:rStyle w:val="Hyperlink"/>
@@ -503,7 +503,7 @@
                 <w:noProof/>
                 <w:webHidden/>
               </w:rPr>
-              <w:instrText xml:space="preserve"> PAGEREF _Toc65057397 \h </w:instrText>
+              <w:instrText xml:space="preserve"> PAGEREF _Toc65593761 \h </w:instrText>
             </w:r>
             <w:r>
               <w:rPr>
@@ -544,7 +544,7 @@
               <w:noProof/>
             </w:rPr>
           </w:pPr>
-          <w:hyperlink w:anchor="_Toc65057398" w:history="1">
+          <w:hyperlink w:anchor="_Toc65593762" w:history="1">
             <w:r>
               <w:rPr>
                 <w:rStyle w:val="Hyperlink"/>
@@ -571,7 +571,7 @@
                 <w:noProof/>
                 <w:webHidden/>
               </w:rPr>
-              <w:instrText xml:space="preserve"> PAGEREF _Toc65057398 \h </w:instrText>
+              <w:instrText xml:space="preserve"> PAGEREF _Toc65593762 \h </w:instrText>
             </w:r>
             <w:r>
               <w:rPr>
@@ -612,7 +612,7 @@
               <w:noProof/>
             </w:rPr>
           </w:pPr>
-          <w:hyperlink w:anchor="_Toc65057399" w:history="1">
+          <w:hyperlink w:anchor="_Toc65593763" w:history="1">
             <w:r>
               <w:rPr>
                 <w:rStyle w:val="Hyperlink"/>
@@ -639,7 +639,7 @@
                 <w:noProof/>
                 <w:webHidden/>
               </w:rPr>
-              <w:instrText xml:space="preserve"> PAGEREF _Toc65057399 \h </w:instrText>
+              <w:instrText xml:space="preserve"> PAGEREF _Toc65593763 \h </w:instrText>
             </w:r>
             <w:r>
               <w:rPr>
@@ -680,7 +680,7 @@
               <w:noProof/>
             </w:rPr>
           </w:pPr>
-          <w:hyperlink w:anchor="_Toc65057400" w:history="1">
+          <w:hyperlink w:anchor="_Toc65593764" w:history="1">
             <w:r>
               <w:rPr>
                 <w:rStyle w:val="Hyperlink"/>
@@ -707,7 +707,7 @@
                 <w:noProof/>
                 <w:webHidden/>
               </w:rPr>
-              <w:instrText xml:space="preserve"> PAGEREF _Toc65057400 \h </w:instrText>
+              <w:instrText xml:space="preserve"> PAGEREF _Toc65593764 \h </w:instrText>
             </w:r>
             <w:r>
               <w:rPr>
@@ -748,7 +748,7 @@
               <w:noProof/>
             </w:rPr>
           </w:pPr>
-          <w:hyperlink w:anchor="_Toc65057401" w:history="1">
+          <w:hyperlink w:anchor="_Toc65593765" w:history="1">
             <w:r>
               <w:rPr>
                 <w:rStyle w:val="Hyperlink"/>
@@ -775,7 +775,7 @@
                 <w:noProof/>
                 <w:webHidden/>
               </w:rPr>
-              <w:instrText xml:space="preserve"> PAGEREF _Toc65057401 \h </w:instrText>
+              <w:instrText xml:space="preserve"> PAGEREF _Toc65593765 \h </w:instrText>
             </w:r>
             <w:r>
               <w:rPr>
@@ -816,7 +816,7 @@
               <w:noProof/>
             </w:rPr>
           </w:pPr>
-          <w:hyperlink w:anchor="_Toc65057402" w:history="1">
+          <w:hyperlink w:anchor="_Toc65593766" w:history="1">
             <w:r>
               <w:rPr>
                 <w:rStyle w:val="Hyperlink"/>
@@ -843,7 +843,7 @@
                 <w:noProof/>
                 <w:webHidden/>
               </w:rPr>
-              <w:instrText xml:space="preserve"> PAGEREF _Toc65057402 \h </w:instrText>
+              <w:instrText xml:space="preserve"> PAGEREF _Toc65593766 \h </w:instrText>
             </w:r>
             <w:r>
               <w:rPr>
@@ -884,7 +884,7 @@
               <w:noProof/>
             </w:rPr>
           </w:pPr>
-          <w:hyperlink w:anchor="_Toc65057403" w:history="1">
+          <w:hyperlink w:anchor="_Toc65593767" w:history="1">
             <w:r>
               <w:rPr>
                 <w:rStyle w:val="Hyperlink"/>
@@ -911,7 +911,7 @@
                 <w:noProof/>
                 <w:webHidden/>
               </w:rPr>
-              <w:instrText xml:space="preserve"> PAGEREF _Toc65057403 \h </w:instrText>
+              <w:instrText xml:space="preserve"> PAGEREF _Toc65593767 \h </w:instrText>
             </w:r>
             <w:r>
               <w:rPr>
@@ -952,7 +952,7 @@
               <w:noProof/>
             </w:rPr>
           </w:pPr>
-          <w:hyperlink w:anchor="_Toc65057404" w:history="1">
+          <w:hyperlink w:anchor="_Toc65593768" w:history="1">
             <w:r>
               <w:rPr>
                 <w:rStyle w:val="Hyperlink"/>
@@ -979,7 +979,7 @@
                 <w:noProof/>
                 <w:webHidden/>
               </w:rPr>
-              <w:instrText xml:space="preserve"> PAGEREF _Toc65057404 \h </w:instrText>
+              <w:instrText xml:space="preserve"> PAGEREF _Toc65593768 \h </w:instrText>
             </w:r>
             <w:r>
               <w:rPr>
@@ -1020,7 +1020,7 @@
               <w:noProof/>
             </w:rPr>
           </w:pPr>
-          <w:hyperlink w:anchor="_Toc65057405" w:history="1">
+          <w:hyperlink w:anchor="_Toc65593769" w:history="1">
             <w:r>
               <w:rPr>
                 <w:rStyle w:val="Hyperlink"/>
@@ -1047,7 +1047,7 @@
                 <w:noProof/>
                 <w:webHidden/>
               </w:rPr>
-              <w:instrText xml:space="preserve"> PAGEREF _Toc65057405 \h </w:instrText>
+              <w:instrText xml:space="preserve"> PAGEREF _Toc65593769 \h </w:instrText>
             </w:r>
             <w:r>
               <w:rPr>
@@ -1088,7 +1088,7 @@
               <w:noProof/>
             </w:rPr>
           </w:pPr>
-          <w:hyperlink w:anchor="_Toc65057406" w:history="1">
+          <w:hyperlink w:anchor="_Toc65593770" w:history="1">
             <w:r>
               <w:rPr>
                 <w:rStyle w:val="Hyperlink"/>
@@ -1115,7 +1115,7 @@
                 <w:noProof/>
                 <w:webHidden/>
               </w:rPr>
-              <w:instrText xml:space="preserve"> PAGEREF _Toc65057406 \h </w:instrText>
+              <w:instrText xml:space="preserve"> PAGEREF _Toc65593770 \h </w:instrText>
             </w:r>
             <w:r>
               <w:rPr>
@@ -1156,7 +1156,7 @@
               <w:noProof/>
             </w:rPr>
           </w:pPr>
-          <w:hyperlink w:anchor="_Toc65057407" w:history="1">
+          <w:hyperlink w:anchor="_Toc65593771" w:history="1">
             <w:r>
               <w:rPr>
                 <w:rStyle w:val="Hyperlink"/>
@@ -1183,7 +1183,7 @@
                 <w:noProof/>
                 <w:webHidden/>
               </w:rPr>
-              <w:instrText xml:space="preserve"> PAGEREF _Toc65057407 \h </w:instrText>
+              <w:instrText xml:space="preserve"> PAGEREF _Toc65593771 \h </w:instrText>
             </w:r>
             <w:r>
               <w:rPr>
@@ -1224,7 +1224,7 @@
               <w:noProof/>
             </w:rPr>
           </w:pPr>
-          <w:hyperlink w:anchor="_Toc65057408" w:history="1">
+          <w:hyperlink w:anchor="_Toc65593772" w:history="1">
             <w:r>
               <w:rPr>
                 <w:rStyle w:val="Hyperlink"/>
@@ -1251,7 +1251,7 @@
                 <w:noProof/>
                 <w:webHidden/>
               </w:rPr>
-              <w:instrText xml:space="preserve"> PAGEREF _Toc65057408 \h </w:instrText>
+              <w:instrText xml:space="preserve"> PAGEREF _Toc65593772 \h </w:instrText>
             </w:r>
             <w:r>
               <w:rPr>
@@ -1292,7 +1292,7 @@
               <w:noProof/>
             </w:rPr>
           </w:pPr>
-          <w:hyperlink w:anchor="_Toc65057409" w:history="1">
+          <w:hyperlink w:anchor="_Toc65593773" w:history="1">
             <w:r>
               <w:rPr>
                 <w:rStyle w:val="Hyperlink"/>
@@ -1319,7 +1319,7 @@
                 <w:noProof/>
                 <w:webHidden/>
               </w:rPr>
-              <w:instrText xml:space="preserve"> PAGEREF _Toc65057409 \h </w:instrText>
+              <w:instrText xml:space="preserve"> PAGEREF _Toc65593773 \h </w:instrText>
             </w:r>
             <w:r>
               <w:rPr>
@@ -1360,12 +1360,80 @@
               <w:noProof/>
             </w:rPr>
           </w:pPr>
-          <w:hyperlink w:anchor="_Toc65057410" w:history="1">
+          <w:hyperlink w:anchor="_Toc65593774" w:history="1">
             <w:r>
               <w:rPr>
                 <w:rStyle w:val="Hyperlink"/>
                 <w:noProof/>
               </w:rPr>
+              <w:t>Some library called “pixy” is missing when I run a script</w:t>
+            </w:r>
+            <w:r>
+              <w:rPr>
+                <w:noProof/>
+                <w:webHidden/>
+              </w:rPr>
+              <w:tab/>
+            </w:r>
+            <w:r>
+              <w:rPr>
+                <w:noProof/>
+                <w:webHidden/>
+              </w:rPr>
+              <w:fldChar w:fldCharType="begin"/>
+            </w:r>
+            <w:r>
+              <w:rPr>
+                <w:noProof/>
+                <w:webHidden/>
+              </w:rPr>
+              <w:instrText xml:space="preserve"> PAGEREF _Toc65593774 \h </w:instrText>
+            </w:r>
+            <w:r>
+              <w:rPr>
+                <w:noProof/>
+                <w:webHidden/>
+              </w:rPr>
+            </w:r>
+            <w:r>
+              <w:rPr>
+                <w:noProof/>
+                <w:webHidden/>
+              </w:rPr>
+              <w:fldChar w:fldCharType="separate"/>
+            </w:r>
+            <w:r>
+              <w:rPr>
+                <w:noProof/>
+                <w:webHidden/>
+              </w:rPr>
+              <w:t>6</w:t>
+            </w:r>
+            <w:r>
+              <w:rPr>
+                <w:noProof/>
+                <w:webHidden/>
+              </w:rPr>
+              <w:fldChar w:fldCharType="end"/>
+            </w:r>
+          </w:hyperlink>
+        </w:p>
+        <w:p>
+          <w:pPr>
+            <w:pStyle w:val="TOC2"/>
+            <w:tabs>
+              <w:tab w:val="right" w:leader="dot" w:pos="9016"/>
+            </w:tabs>
+            <w:rPr>
+              <w:noProof/>
+            </w:rPr>
+          </w:pPr>
+          <w:hyperlink w:anchor="_Toc65593775" w:history="1">
+            <w:r>
+              <w:rPr>
+                <w:rStyle w:val="Hyperlink"/>
+                <w:noProof/>
+              </w:rPr>
               <w:t>My Pi crashes/reboots sometimes when I drive the servos too hard</w:t>
             </w:r>
             <w:r>
@@ -1387,7 +1455,7 @@
                 <w:noProof/>
                 <w:webHidden/>
               </w:rPr>
-              <w:instrText xml:space="preserve"> PAGEREF _Toc65057410 \h </w:instrText>
+              <w:instrText xml:space="preserve"> PAGEREF _Toc65593775 \h </w:instrText>
             </w:r>
             <w:r>
               <w:rPr>
@@ -1407,7 +1475,7 @@
                 <w:noProof/>
                 <w:webHidden/>
               </w:rPr>
-              <w:t>6</w:t>
+              <w:t>7</w:t>
             </w:r>
             <w:r>
               <w:rPr>
@@ -1439,7 +1507,7 @@
       <w:pPr>
         <w:pStyle w:val="Heading1"/>
       </w:pPr>
-      <w:bookmarkStart w:id="1" w:name="_Toc65057392"/>
+      <w:bookmarkStart w:id="1" w:name="_Toc65593756"/>
       <w:r>
         <w:lastRenderedPageBreak/>
         <w:t>Module</w:t>
@@ -1474,11 +1542,16 @@
       <w:pPr>
         <w:pStyle w:val="Heading1"/>
       </w:pPr>
-      <w:bookmarkStart w:id="2" w:name="_Toc65057393"/>
-      <w:r>
-        <w:t>Assembling your pixyBot</w:t>
+      <w:bookmarkStart w:id="2" w:name="_Toc65593757"/>
+      <w:r>
+        <w:t xml:space="preserve">Assembling your </w:t>
+      </w:r>
+      <w:proofErr w:type="spellStart"/>
+      <w:r>
+        <w:t>pixyBot</w:t>
       </w:r>
       <w:bookmarkEnd w:id="2"/>
+      <w:proofErr w:type="spellEnd"/>
     </w:p>
     <w:p>
       <w:pPr>
@@ -1508,7 +1581,7 @@
       <w:pPr>
         <w:pStyle w:val="Heading1"/>
       </w:pPr>
-      <w:bookmarkStart w:id="3" w:name="_Toc65057394"/>
+      <w:bookmarkStart w:id="3" w:name="_Toc65593758"/>
       <w:r>
         <w:t>Hardware usage notes</w:t>
       </w:r>
@@ -1532,7 +1605,15 @@
         <w:jc w:val="both"/>
       </w:pPr>
       <w:r>
-        <w:t xml:space="preserve">To minimize the weight and size of the robot, the onboard battery can only allow the robot to operate freely for up to 1-1.5hr during normal use. The battery hat has 5 leds to indicate the battery charge. Stop running the robot for charging when the battery reaches 20% level (or only one led on). </w:t>
+        <w:t xml:space="preserve">To minimize the weight and size of the robot, the onboard battery can only allow the robot to operate freely for up to 1-1.5hr during normal use. The battery hat has 5 </w:t>
+      </w:r>
+      <w:proofErr w:type="spellStart"/>
+      <w:r>
+        <w:t>leds</w:t>
+      </w:r>
+      <w:proofErr w:type="spellEnd"/>
+      <w:r>
+        <w:t xml:space="preserve"> to indicate the battery charge. Stop running the robot for charging when the battery reaches 20% level (or only one led on). </w:t>
       </w:r>
     </w:p>
     <w:p>
@@ -1577,7 +1658,15 @@
         <w:t>port</w:t>
       </w:r>
       <w:r>
-        <w:t>, we encourage you to access the operation system directly via WiFi. See instructions in this guide on how to set it up. The remote access and uploading/downloading files require very little data so connecting via a mobile phone hotspot should be sufficient.</w:t>
+        <w:t xml:space="preserve">, we encourage you to access the operation system directly via </w:t>
+      </w:r>
+      <w:proofErr w:type="spellStart"/>
+      <w:r>
+        <w:t>WiFi</w:t>
+      </w:r>
+      <w:proofErr w:type="spellEnd"/>
+      <w:r>
+        <w:t>. See instructions in this guide on how to set it up. The remote access and uploading/downloading files require very little data so connecting via a mobile phone hotspot should be sufficient.</w:t>
       </w:r>
     </w:p>
     <w:p>
@@ -1612,6 +1701,7 @@
         </w:rPr>
         <w:t xml:space="preserve">PLEASE MAKE SURE TO RUN THE COMMAND </w:t>
       </w:r>
+      <w:proofErr w:type="spellStart"/>
       <w:r>
         <w:rPr>
           <w:rFonts w:ascii="Courier New" w:hAnsi="Courier New" w:cs="Courier New"/>
@@ -1619,15 +1709,9 @@
           <w:bCs/>
           <w:color w:val="FF0000"/>
         </w:rPr>
-        <w:t>sudo shutdown now</w:t>
-      </w:r>
-      <w:r>
-        <w:rPr>
-          <w:b/>
-          <w:bCs/>
-        </w:rPr>
-        <w:t xml:space="preserve"> or </w:t>
-      </w:r>
+        <w:t>sudo</w:t>
+      </w:r>
+      <w:proofErr w:type="spellEnd"/>
       <w:r>
         <w:rPr>
           <w:rFonts w:ascii="Courier New" w:hAnsi="Courier New" w:cs="Courier New"/>
@@ -1635,41 +1719,84 @@
           <w:bCs/>
           <w:color w:val="FF0000"/>
         </w:rPr>
-        <w:t>sudo reboot now</w:t>
+        <w:t xml:space="preserve"> shutdown now</w:t>
       </w:r>
       <w:r>
         <w:rPr>
           <w:b/>
           <w:bCs/>
         </w:rPr>
-        <w:t xml:space="preserve"> to shutdown the Pi/reboot the Pi safely. Turning the battery HAT off</w:t>
-      </w:r>
-      <w:r>
-        <w:rPr>
+        <w:t xml:space="preserve"> or </w:t>
+      </w:r>
+      <w:proofErr w:type="spellStart"/>
+      <w:r>
+        <w:rPr>
+          <w:rFonts w:ascii="Courier New" w:hAnsi="Courier New" w:cs="Courier New"/>
           <w:b/>
           <w:bCs/>
-        </w:rPr>
-        <w:t>,</w:t>
-      </w:r>
-      <w:r>
-        <w:rPr>
+          <w:color w:val="FF0000"/>
+        </w:rPr>
+        <w:t>sudo</w:t>
+      </w:r>
+      <w:proofErr w:type="spellEnd"/>
+      <w:r>
+        <w:rPr>
+          <w:rFonts w:ascii="Courier New" w:hAnsi="Courier New" w:cs="Courier New"/>
           <w:b/>
           <w:bCs/>
-        </w:rPr>
-        <w:t xml:space="preserve"> pulling the power cord</w:t>
+          <w:color w:val="FF0000"/>
+        </w:rPr>
+        <w:t xml:space="preserve"> reboot now</w:t>
       </w:r>
       <w:r>
         <w:rPr>
           <w:b/>
           <w:bCs/>
         </w:rPr>
-        <w:t xml:space="preserve"> or plugging/unplugging any USB or servos</w:t>
-      </w:r>
+        <w:t xml:space="preserve"> to </w:t>
+      </w:r>
+      <w:proofErr w:type="spellStart"/>
       <w:r>
         <w:rPr>
           <w:b/>
           <w:bCs/>
         </w:rPr>
+        <w:t>shutdown</w:t>
+      </w:r>
+      <w:proofErr w:type="spellEnd"/>
+      <w:r>
+        <w:rPr>
+          <w:b/>
+          <w:bCs/>
+        </w:rPr>
+        <w:t xml:space="preserve"> the Pi/reboot the Pi safely. Turning the battery HAT off</w:t>
+      </w:r>
+      <w:r>
+        <w:rPr>
+          <w:b/>
+          <w:bCs/>
+        </w:rPr>
+        <w:t>,</w:t>
+      </w:r>
+      <w:r>
+        <w:rPr>
+          <w:b/>
+          <w:bCs/>
+        </w:rPr>
+        <w:t xml:space="preserve"> pulling the power cord</w:t>
+      </w:r>
+      <w:r>
+        <w:rPr>
+          <w:b/>
+          <w:bCs/>
+        </w:rPr>
+        <w:t xml:space="preserve"> or plugging/unplugging any USB or servos</w:t>
+      </w:r>
+      <w:r>
+        <w:rPr>
+          <w:b/>
+          <w:bCs/>
+        </w:rPr>
         <w:t xml:space="preserve"> without shutting down properly may corrupt your SD card.</w:t>
       </w:r>
     </w:p>
@@ -1690,7 +1817,7 @@
       <w:pPr>
         <w:pStyle w:val="Heading1"/>
       </w:pPr>
-      <w:bookmarkStart w:id="4" w:name="_Toc65057395"/>
+      <w:bookmarkStart w:id="4" w:name="_Toc65593759"/>
       <w:r>
         <w:lastRenderedPageBreak/>
         <w:t>Setting up</w:t>
@@ -1707,7 +1834,7 @@
       <w:pPr>
         <w:pStyle w:val="Heading2"/>
       </w:pPr>
-      <w:bookmarkStart w:id="5" w:name="_Toc65057396"/>
+      <w:bookmarkStart w:id="5" w:name="_Toc65593760"/>
       <w:r>
         <w:t>Flashing an OS image to your SD card</w:t>
       </w:r>
@@ -1834,7 +1961,7 @@
       <w:pPr>
         <w:pStyle w:val="Heading2"/>
       </w:pPr>
-      <w:bookmarkStart w:id="6" w:name="_Toc65057397"/>
+      <w:bookmarkStart w:id="6" w:name="_Toc65593761"/>
       <w:r>
         <w:t>Connecting your Pi to your network</w:t>
       </w:r>
@@ -1849,7 +1976,15 @@
         </w:numPr>
       </w:pPr>
       <w:r>
-        <w:t>Insert the SD card into your computer, your computer should recognise a boot partition and several others (YOUR OPERATING SYSTEM MAY TELL YOU TO FORMAT THE DISK IN DRIVE X BEFORE YOU CAN USE IT. CANCEL THIS PROMPT). Go into the boot partition and create a file called “wpa_supplicant.conf”</w:t>
+        <w:t>Insert the SD card into your computer, your computer should recognise a boot partition and several others (YOUR OPERATING SYSTEM MAY TELL YOU TO FORMAT THE DISK IN DRIVE X BEFORE YOU CAN USE IT. CANCEL THIS PROMPT). Go into the boot partition and create a file called “</w:t>
+      </w:r>
+      <w:proofErr w:type="spellStart"/>
+      <w:r>
+        <w:t>wpa_supplicant.conf</w:t>
+      </w:r>
+      <w:proofErr w:type="spellEnd"/>
+      <w:r>
+        <w:t>”</w:t>
       </w:r>
       <w:r>
         <w:t xml:space="preserve"> (an example file is on the </w:t>
@@ -1949,6 +2084,7 @@
           <w:bdr w:val="none" w:sz="0" w:space="0" w:color="auto" w:frame="1"/>
         </w:rPr>
       </w:pPr>
+      <w:proofErr w:type="spellStart"/>
       <w:r>
         <w:rPr>
           <w:rFonts w:ascii="Courier" w:eastAsia="Times New Roman" w:hAnsi="Courier" w:cs="Courier New"/>
@@ -1957,8 +2093,53 @@
           <w:szCs w:val="21"/>
           <w:bdr w:val="none" w:sz="0" w:space="0" w:color="auto" w:frame="1"/>
         </w:rPr>
-        <w:t>ctrl_interface=DIR=/var/run/wpa_supplicant GROUP=netdev</w:t>
-      </w:r>
+        <w:t>ctrl_interface</w:t>
+      </w:r>
+      <w:proofErr w:type="spellEnd"/>
+      <w:r>
+        <w:rPr>
+          <w:rFonts w:ascii="Courier" w:eastAsia="Times New Roman" w:hAnsi="Courier" w:cs="Courier New"/>
+          <w:color w:val="222222"/>
+          <w:sz w:val="21"/>
+          <w:szCs w:val="21"/>
+          <w:bdr w:val="none" w:sz="0" w:space="0" w:color="auto" w:frame="1"/>
+        </w:rPr>
+        <w:t>=DIR=/var/run/</w:t>
+      </w:r>
+      <w:proofErr w:type="spellStart"/>
+      <w:r>
+        <w:rPr>
+          <w:rFonts w:ascii="Courier" w:eastAsia="Times New Roman" w:hAnsi="Courier" w:cs="Courier New"/>
+          <w:color w:val="222222"/>
+          <w:sz w:val="21"/>
+          <w:szCs w:val="21"/>
+          <w:bdr w:val="none" w:sz="0" w:space="0" w:color="auto" w:frame="1"/>
+        </w:rPr>
+        <w:t>wpa_supplicant</w:t>
+      </w:r>
+      <w:proofErr w:type="spellEnd"/>
+      <w:r>
+        <w:rPr>
+          <w:rFonts w:ascii="Courier" w:eastAsia="Times New Roman" w:hAnsi="Courier" w:cs="Courier New"/>
+          <w:color w:val="222222"/>
+          <w:sz w:val="21"/>
+          <w:szCs w:val="21"/>
+          <w:bdr w:val="none" w:sz="0" w:space="0" w:color="auto" w:frame="1"/>
+        </w:rPr>
+        <w:t xml:space="preserve"> GROUP=</w:t>
+      </w:r>
+      <w:proofErr w:type="spellStart"/>
+      <w:r>
+        <w:rPr>
+          <w:rFonts w:ascii="Courier" w:eastAsia="Times New Roman" w:hAnsi="Courier" w:cs="Courier New"/>
+          <w:color w:val="222222"/>
+          <w:sz w:val="21"/>
+          <w:szCs w:val="21"/>
+          <w:bdr w:val="none" w:sz="0" w:space="0" w:color="auto" w:frame="1"/>
+        </w:rPr>
+        <w:t>netdev</w:t>
+      </w:r>
+      <w:proofErr w:type="spellEnd"/>
     </w:p>
     <w:p>
       <w:pPr>
@@ -1997,6 +2178,7 @@
           <w:bdr w:val="none" w:sz="0" w:space="0" w:color="auto" w:frame="1"/>
         </w:rPr>
       </w:pPr>
+      <w:proofErr w:type="spellStart"/>
       <w:r>
         <w:rPr>
           <w:rFonts w:ascii="Courier" w:eastAsia="Times New Roman" w:hAnsi="Courier" w:cs="Courier New"/>
@@ -2005,7 +2187,18 @@
           <w:szCs w:val="21"/>
           <w:bdr w:val="none" w:sz="0" w:space="0" w:color="auto" w:frame="1"/>
         </w:rPr>
-        <w:t>update_config=1</w:t>
+        <w:t>update_config</w:t>
+      </w:r>
+      <w:proofErr w:type="spellEnd"/>
+      <w:r>
+        <w:rPr>
+          <w:rFonts w:ascii="Courier" w:eastAsia="Times New Roman" w:hAnsi="Courier" w:cs="Courier New"/>
+          <w:color w:val="222222"/>
+          <w:sz w:val="21"/>
+          <w:szCs w:val="21"/>
+          <w:bdr w:val="none" w:sz="0" w:space="0" w:color="auto" w:frame="1"/>
+        </w:rPr>
+        <w:t>=1</w:t>
       </w:r>
     </w:p>
     <w:p>
@@ -2139,8 +2332,20 @@
           <w:szCs w:val="21"/>
           <w:bdr w:val="none" w:sz="0" w:space="0" w:color="auto" w:frame="1"/>
         </w:rPr>
-        <w:t>network={</w:t>
-      </w:r>
+        <w:t>network</w:t>
+      </w:r>
+      <w:proofErr w:type="gramStart"/>
+      <w:r>
+        <w:rPr>
+          <w:rFonts w:ascii="Courier" w:eastAsia="Times New Roman" w:hAnsi="Courier" w:cs="Courier New"/>
+          <w:color w:val="222222"/>
+          <w:sz w:val="21"/>
+          <w:szCs w:val="21"/>
+          <w:bdr w:val="none" w:sz="0" w:space="0" w:color="auto" w:frame="1"/>
+        </w:rPr>
+        <w:t>={</w:t>
+      </w:r>
+      <w:proofErr w:type="gramEnd"/>
     </w:p>
     <w:p>
       <w:pPr>
@@ -2189,6 +2394,7 @@
         </w:rPr>
         <w:t xml:space="preserve"> </w:t>
       </w:r>
+      <w:proofErr w:type="spellStart"/>
       <w:r>
         <w:rPr>
           <w:rFonts w:ascii="Courier" w:eastAsia="Times New Roman" w:hAnsi="Courier" w:cs="Courier New"/>
@@ -2197,7 +2403,18 @@
           <w:szCs w:val="21"/>
           <w:bdr w:val="none" w:sz="0" w:space="0" w:color="auto" w:frame="1"/>
         </w:rPr>
-        <w:t>ssid="&lt;Name of your wireless LAN&gt;"</w:t>
+        <w:t>ssid</w:t>
+      </w:r>
+      <w:proofErr w:type="spellEnd"/>
+      <w:r>
+        <w:rPr>
+          <w:rFonts w:ascii="Courier" w:eastAsia="Times New Roman" w:hAnsi="Courier" w:cs="Courier New"/>
+          <w:color w:val="222222"/>
+          <w:sz w:val="21"/>
+          <w:szCs w:val="21"/>
+          <w:bdr w:val="none" w:sz="0" w:space="0" w:color="auto" w:frame="1"/>
+        </w:rPr>
+        <w:t>="&lt;Name of your wireless LAN&gt;"</w:t>
       </w:r>
     </w:p>
     <w:p>
@@ -2247,6 +2464,7 @@
         </w:rPr>
         <w:t xml:space="preserve"> </w:t>
       </w:r>
+      <w:proofErr w:type="spellStart"/>
       <w:r>
         <w:rPr>
           <w:rFonts w:ascii="Courier" w:eastAsia="Times New Roman" w:hAnsi="Courier" w:cs="Courier New"/>
@@ -2255,7 +2473,18 @@
           <w:szCs w:val="21"/>
           <w:bdr w:val="none" w:sz="0" w:space="0" w:color="auto" w:frame="1"/>
         </w:rPr>
-        <w:t>psk="&lt;Password for your wireless LAN&gt;"</w:t>
+        <w:t>psk</w:t>
+      </w:r>
+      <w:proofErr w:type="spellEnd"/>
+      <w:r>
+        <w:rPr>
+          <w:rFonts w:ascii="Courier" w:eastAsia="Times New Roman" w:hAnsi="Courier" w:cs="Courier New"/>
+          <w:color w:val="222222"/>
+          <w:sz w:val="21"/>
+          <w:szCs w:val="21"/>
+          <w:bdr w:val="none" w:sz="0" w:space="0" w:color="auto" w:frame="1"/>
+        </w:rPr>
+        <w:t>="&lt;Password for your wireless LAN&gt;"</w:t>
       </w:r>
     </w:p>
     <w:p>
@@ -2321,14 +2550,27 @@
         </w:r>
       </w:hyperlink>
       <w:r>
-        <w:t xml:space="preserve">. Fill in your wifi </w:t>
+        <w:t xml:space="preserve">. Fill in your </w:t>
+      </w:r>
+      <w:proofErr w:type="spellStart"/>
+      <w:r>
+        <w:t>wifi</w:t>
+      </w:r>
+      <w:proofErr w:type="spellEnd"/>
+      <w:r>
+        <w:t xml:space="preserve"> </w:t>
       </w:r>
       <w:r>
         <w:t>SSID</w:t>
       </w:r>
       <w:r>
-        <w:t xml:space="preserve"> and psk</w:t>
-      </w:r>
+        <w:t xml:space="preserve"> and </w:t>
+      </w:r>
+      <w:proofErr w:type="spellStart"/>
+      <w:r>
+        <w:t>psk</w:t>
+      </w:r>
+      <w:proofErr w:type="spellEnd"/>
       <w:r>
         <w:t xml:space="preserve"> (password)</w:t>
       </w:r>
@@ -2354,7 +2596,15 @@
         <w:t xml:space="preserve">inserting the SD card into the Pi and then </w:t>
       </w:r>
       <w:r>
-        <w:t>turning on the battery HAT or plugging in a microUSB cable to the battery HAT. The green LED on board the Pi should flash.</w:t>
+        <w:t xml:space="preserve">turning on the battery HAT or plugging in a </w:t>
+      </w:r>
+      <w:proofErr w:type="spellStart"/>
+      <w:r>
+        <w:t>microUSB</w:t>
+      </w:r>
+      <w:proofErr w:type="spellEnd"/>
+      <w:r>
+        <w:t xml:space="preserve"> cable to the battery HAT. The green LED on board the Pi should flash.</w:t>
       </w:r>
     </w:p>
     <w:p>
@@ -2369,7 +2619,15 @@
         <w:t xml:space="preserve">You now must find the Pi’s IP address. </w:t>
       </w:r>
       <w:r>
-        <w:t xml:space="preserve">We recommend using Fing (Android: </w:t>
+        <w:t xml:space="preserve">We recommend using </w:t>
+      </w:r>
+      <w:proofErr w:type="spellStart"/>
+      <w:r>
+        <w:t>Fing</w:t>
+      </w:r>
+      <w:proofErr w:type="spellEnd"/>
+      <w:r>
+        <w:t xml:space="preserve"> (Android: </w:t>
       </w:r>
       <w:hyperlink r:id="rId14" w:history="1">
         <w:r>
@@ -2393,6 +2651,7 @@
       <w:r>
         <w:t xml:space="preserve">) on your smartphone to scan your network and find the device with hostname </w:t>
       </w:r>
+      <w:proofErr w:type="spellStart"/>
       <w:r>
         <w:rPr>
           <w:b/>
@@ -2400,6 +2659,7 @@
         </w:rPr>
         <w:t>raspberrypi</w:t>
       </w:r>
+      <w:proofErr w:type="spellEnd"/>
       <w:r>
         <w:t>. The smartphone must be connected to the same network you connect the Pi to.</w:t>
       </w:r>
@@ -2416,7 +2676,7 @@
       <w:pPr>
         <w:pStyle w:val="Heading2"/>
       </w:pPr>
-      <w:bookmarkStart w:id="7" w:name="_Toc65057398"/>
+      <w:bookmarkStart w:id="7" w:name="_Toc65593762"/>
       <w:r>
         <w:t>Connecting to your Pi using SSHFS</w:t>
       </w:r>
@@ -2446,7 +2706,15 @@
         <w:t xml:space="preserve">(WINDOWS) </w:t>
       </w:r>
       <w:r>
-        <w:t>We recommend MobaXTerm (</w:t>
+        <w:t xml:space="preserve">We recommend </w:t>
+      </w:r>
+      <w:proofErr w:type="spellStart"/>
+      <w:r>
+        <w:t>MobaXTerm</w:t>
+      </w:r>
+      <w:proofErr w:type="spellEnd"/>
+      <w:r>
+        <w:t xml:space="preserve"> (</w:t>
       </w:r>
       <w:hyperlink r:id="rId16" w:history="1">
         <w:r>
@@ -2647,8 +2915,18 @@
                                 <w:bCs/>
                                 <w:color w:val="FF0000"/>
                               </w:rPr>
-                              <w:t>, then enter password when prompted</w:t>
+                              <w:t xml:space="preserve">, then enter password when </w:t>
                             </w:r>
+                            <w:proofErr w:type="gramStart"/>
+                            <w:r>
+                              <w:rPr>
+                                <w:b/>
+                                <w:bCs/>
+                                <w:color w:val="FF0000"/>
+                              </w:rPr>
+                              <w:t>prompted</w:t>
+                            </w:r>
+                            <w:proofErr w:type="gramEnd"/>
                           </w:p>
                         </w:txbxContent>
                       </wps:txbx>
@@ -2698,8 +2976,18 @@
                           <w:bCs/>
                           <w:color w:val="FF0000"/>
                         </w:rPr>
-                        <w:t>, then enter password when prompted</w:t>
+                        <w:t xml:space="preserve">, then enter password when </w:t>
                       </w:r>
+                      <w:proofErr w:type="gramStart"/>
+                      <w:r>
+                        <w:rPr>
+                          <w:b/>
+                          <w:bCs/>
+                          <w:color w:val="FF0000"/>
+                        </w:rPr>
+                        <w:t>prompted</w:t>
+                      </w:r>
+                      <w:proofErr w:type="gramEnd"/>
                     </w:p>
                   </w:txbxContent>
                 </v:textbox>
@@ -3555,7 +3843,7 @@
       <w:pPr>
         <w:pStyle w:val="Heading1"/>
       </w:pPr>
-      <w:bookmarkStart w:id="8" w:name="_Toc65057399"/>
+      <w:bookmarkStart w:id="8" w:name="_Toc65593763"/>
       <w:r>
         <w:lastRenderedPageBreak/>
         <w:t>Running exercises</w:t>
@@ -3566,11 +3854,16 @@
       <w:pPr>
         <w:pStyle w:val="Heading2"/>
       </w:pPr>
-      <w:bookmarkStart w:id="9" w:name="_Toc65057400"/>
-      <w:r>
-        <w:t>Moving files to your pixyBot</w:t>
+      <w:bookmarkStart w:id="9" w:name="_Toc65593764"/>
+      <w:r>
+        <w:t xml:space="preserve">Moving files to your </w:t>
+      </w:r>
+      <w:proofErr w:type="spellStart"/>
+      <w:r>
+        <w:t>pixyBot</w:t>
       </w:r>
       <w:bookmarkEnd w:id="9"/>
+      <w:proofErr w:type="spellEnd"/>
     </w:p>
     <w:p>
       <w:pPr>
@@ -3602,8 +3895,13 @@
         <w:t xml:space="preserve"> then dragging and dropping</w:t>
       </w:r>
       <w:r>
-        <w:t>. This folder already has some library files you need to run the pixyCam</w:t>
-      </w:r>
+        <w:t xml:space="preserve">. This folder already has some library files you need to run the </w:t>
+      </w:r>
+      <w:proofErr w:type="spellStart"/>
+      <w:r>
+        <w:t>pixyCam</w:t>
+      </w:r>
+      <w:proofErr w:type="spellEnd"/>
       <w:r>
         <w:t>.</w:t>
       </w:r>
@@ -3619,7 +3917,7 @@
       <w:pPr>
         <w:pStyle w:val="Heading2"/>
       </w:pPr>
-      <w:bookmarkStart w:id="10" w:name="_Toc65057401"/>
+      <w:bookmarkStart w:id="10" w:name="_Toc65593765"/>
       <w:r>
         <w:t>Editing ALBIR scripts</w:t>
       </w:r>
@@ -3641,8 +3939,17 @@
           <w:rFonts w:ascii="Courier New" w:hAnsi="Courier New" w:cs="Courier New"/>
           <w:color w:val="FF0000"/>
         </w:rPr>
-        <w:t>nano &lt;File name&gt;.py</w:t>
-      </w:r>
+        <w:t>nano &lt;File name&gt;.</w:t>
+      </w:r>
+      <w:proofErr w:type="spellStart"/>
+      <w:r>
+        <w:rPr>
+          <w:rFonts w:ascii="Courier New" w:hAnsi="Courier New" w:cs="Courier New"/>
+          <w:color w:val="FF0000"/>
+        </w:rPr>
+        <w:t>py</w:t>
+      </w:r>
+      <w:proofErr w:type="spellEnd"/>
       <w:r>
         <w:rPr>
           <w:rFonts w:ascii="Courier New" w:hAnsi="Courier New" w:cs="Courier New"/>
@@ -3671,7 +3978,7 @@
       <w:pPr>
         <w:pStyle w:val="Heading2"/>
       </w:pPr>
-      <w:bookmarkStart w:id="11" w:name="_Toc65057402"/>
+      <w:bookmarkStart w:id="11" w:name="_Toc65593766"/>
       <w:r>
         <w:t>Running ALBIR exercises</w:t>
       </w:r>
@@ -3712,8 +4019,17 @@
           <w:rFonts w:ascii="Courier New" w:hAnsi="Courier New" w:cs="Courier New"/>
           <w:color w:val="FF0000"/>
         </w:rPr>
-        <w:t>cd Documents/ALBIR</w:t>
-      </w:r>
+        <w:t>cd Documents/</w:t>
+      </w:r>
+      <w:proofErr w:type="gramStart"/>
+      <w:r>
+        <w:rPr>
+          <w:rFonts w:ascii="Courier New" w:hAnsi="Courier New" w:cs="Courier New"/>
+          <w:color w:val="FF0000"/>
+        </w:rPr>
+        <w:t>ALBIR</w:t>
+      </w:r>
+      <w:proofErr w:type="gramEnd"/>
     </w:p>
     <w:p>
       <w:pPr>
@@ -3726,13 +4042,31 @@
       <w:r>
         <w:t xml:space="preserve">Run scripts using </w:t>
       </w:r>
+      <w:proofErr w:type="spellStart"/>
       <w:r>
         <w:rPr>
           <w:rFonts w:ascii="Courier New" w:hAnsi="Courier New" w:cs="Courier New"/>
           <w:color w:val="FF0000"/>
         </w:rPr>
-        <w:t>sudo python3 &lt;File name&gt;.py</w:t>
-      </w:r>
+        <w:t>sudo</w:t>
+      </w:r>
+      <w:proofErr w:type="spellEnd"/>
+      <w:r>
+        <w:rPr>
+          <w:rFonts w:ascii="Courier New" w:hAnsi="Courier New" w:cs="Courier New"/>
+          <w:color w:val="FF0000"/>
+        </w:rPr>
+        <w:t xml:space="preserve"> python3 &lt;File name&gt;.</w:t>
+      </w:r>
+      <w:proofErr w:type="spellStart"/>
+      <w:r>
+        <w:rPr>
+          <w:rFonts w:ascii="Courier New" w:hAnsi="Courier New" w:cs="Courier New"/>
+          <w:color w:val="FF0000"/>
+        </w:rPr>
+        <w:t>py</w:t>
+      </w:r>
+      <w:proofErr w:type="spellEnd"/>
     </w:p>
     <w:p>
       <w:pPr>
@@ -3743,8 +4077,13 @@
         </w:numPr>
       </w:pPr>
       <w:r>
-        <w:t>Prematurely end scripts using ctrl+c</w:t>
-      </w:r>
+        <w:t xml:space="preserve">Prematurely end scripts using </w:t>
+      </w:r>
+      <w:proofErr w:type="spellStart"/>
+      <w:r>
+        <w:t>ctrl+c</w:t>
+      </w:r>
+      <w:proofErr w:type="spellEnd"/>
     </w:p>
     <w:p>
       <w:pPr>
@@ -3763,11 +4102,16 @@
       <w:pPr>
         <w:pStyle w:val="Heading2"/>
       </w:pPr>
-      <w:bookmarkStart w:id="12" w:name="_Toc65057403"/>
-      <w:r>
-        <w:t>Setting up your pixycam</w:t>
+      <w:bookmarkStart w:id="12" w:name="_Toc65593767"/>
+      <w:r>
+        <w:t xml:space="preserve">Setting up your </w:t>
+      </w:r>
+      <w:proofErr w:type="spellStart"/>
+      <w:r>
+        <w:t>pixycam</w:t>
       </w:r>
       <w:bookmarkEnd w:id="12"/>
+      <w:proofErr w:type="spellEnd"/>
     </w:p>
     <w:p>
       <w:pPr>
@@ -3778,7 +4122,15 @@
         </w:numPr>
       </w:pPr>
       <w:r>
-        <w:t>Install “PixyMon v2” on your computer (</w:t>
+        <w:t>Install “</w:t>
+      </w:r>
+      <w:proofErr w:type="spellStart"/>
+      <w:r>
+        <w:t>PixyMon</w:t>
+      </w:r>
+      <w:proofErr w:type="spellEnd"/>
+      <w:r>
+        <w:t xml:space="preserve"> v2” on your computer (</w:t>
       </w:r>
       <w:hyperlink r:id="rId21" w:history="1">
         <w:r>
@@ -3801,7 +4153,23 @@
         </w:numPr>
       </w:pPr>
       <w:r>
-        <w:t xml:space="preserve">You can connect the pixyCam to your computer using a microUSB cable. </w:t>
+        <w:t xml:space="preserve">You can connect the </w:t>
+      </w:r>
+      <w:proofErr w:type="spellStart"/>
+      <w:r>
+        <w:t>pixyCam</w:t>
+      </w:r>
+      <w:proofErr w:type="spellEnd"/>
+      <w:r>
+        <w:t xml:space="preserve"> to your computer using a </w:t>
+      </w:r>
+      <w:proofErr w:type="spellStart"/>
+      <w:r>
+        <w:t>microUSB</w:t>
+      </w:r>
+      <w:proofErr w:type="spellEnd"/>
+      <w:r>
+        <w:t xml:space="preserve"> cable. </w:t>
       </w:r>
       <w:r>
         <w:rPr>
@@ -3869,7 +4237,23 @@
         </w:numPr>
       </w:pPr>
       <w:r>
-        <w:t>Open PixyMon v2 and you should see a small stream of what the pixyCam sees.</w:t>
+        <w:t xml:space="preserve">Open </w:t>
+      </w:r>
+      <w:proofErr w:type="spellStart"/>
+      <w:r>
+        <w:t>PixyMon</w:t>
+      </w:r>
+      <w:proofErr w:type="spellEnd"/>
+      <w:r>
+        <w:t xml:space="preserve"> v2 and you should see a small stream of what the </w:t>
+      </w:r>
+      <w:proofErr w:type="spellStart"/>
+      <w:r>
+        <w:t>pixyCam</w:t>
+      </w:r>
+      <w:proofErr w:type="spellEnd"/>
+      <w:r>
+        <w:t xml:space="preserve"> sees.</w:t>
       </w:r>
     </w:p>
     <w:p>
@@ -3881,7 +4265,15 @@
         </w:numPr>
       </w:pPr>
       <w:r>
-        <w:t xml:space="preserve">Follow this guide to tune your PixyCam: </w:t>
+        <w:t xml:space="preserve">Follow this guide to tune your </w:t>
+      </w:r>
+      <w:proofErr w:type="spellStart"/>
+      <w:r>
+        <w:t>PixyCam</w:t>
+      </w:r>
+      <w:proofErr w:type="spellEnd"/>
+      <w:r>
+        <w:t xml:space="preserve">: </w:t>
       </w:r>
       <w:hyperlink r:id="rId22" w:history="1">
         <w:r>
@@ -3901,7 +4293,7 @@
       <w:pPr>
         <w:pStyle w:val="Heading2"/>
       </w:pPr>
-      <w:bookmarkStart w:id="13" w:name="_Toc65057404"/>
+      <w:bookmarkStart w:id="13" w:name="_Toc65593768"/>
       <w:r>
         <w:t>Submitting</w:t>
       </w:r>
@@ -3946,7 +4338,7 @@
       <w:pPr>
         <w:pStyle w:val="Heading1"/>
       </w:pPr>
-      <w:bookmarkStart w:id="14" w:name="_Toc65057405"/>
+      <w:bookmarkStart w:id="14" w:name="_Toc65593769"/>
       <w:r>
         <w:lastRenderedPageBreak/>
         <w:t>Common errors and fixes</w:t>
@@ -3957,7 +4349,7 @@
       <w:pPr>
         <w:pStyle w:val="Heading2"/>
       </w:pPr>
-      <w:bookmarkStart w:id="15" w:name="_Toc65057406"/>
+      <w:bookmarkStart w:id="15" w:name="_Toc65593770"/>
       <w:r>
         <w:t xml:space="preserve">My Pi </w:t>
       </w:r>
@@ -3965,9 +4357,14 @@
         <w:t>won’t boot</w:t>
       </w:r>
       <w:r>
-        <w:t>/the switch on my battery hat does nothing/the lights don’t turn on the battery hat</w:t>
+        <w:t xml:space="preserve">/the switch on my battery hat does nothing/the lights don’t turn on the battery </w:t>
+      </w:r>
+      <w:proofErr w:type="gramStart"/>
+      <w:r>
+        <w:t>hat</w:t>
       </w:r>
       <w:bookmarkEnd w:id="15"/>
+      <w:proofErr w:type="gramEnd"/>
     </w:p>
     <w:p>
       <w:pPr>
@@ -4024,9 +4421,17 @@
       <w:pPr>
         <w:pStyle w:val="Heading2"/>
       </w:pPr>
-      <w:bookmarkStart w:id="16" w:name="_Toc65057407"/>
-      <w:r>
-        <w:t>I can’t find my Pi’s IP address</w:t>
+      <w:bookmarkStart w:id="16" w:name="_Toc65593771"/>
+      <w:r>
+        <w:t xml:space="preserve">I </w:t>
+      </w:r>
+      <w:proofErr w:type="gramStart"/>
+      <w:r>
+        <w:t>can’t</w:t>
+      </w:r>
+      <w:proofErr w:type="gramEnd"/>
+      <w:r>
+        <w:t xml:space="preserve"> find my Pi’s IP address</w:t>
       </w:r>
       <w:bookmarkEnd w:id="16"/>
     </w:p>
@@ -4048,10 +4453,34 @@
         <w:t xml:space="preserve"> so make sure you are connecting to a 2.4GHz </w:t>
       </w:r>
       <w:r>
-        <w:t xml:space="preserve">network. If you cannot use a 2.4GHz network, you can share the wifi using your laptop and configure that to be 2.4GHz. Then, you would configure “wpa_supplicant.conf” to </w:t>
-      </w:r>
-      <w:r>
-        <w:t>point to the wifi being shared by your laptop.</w:t>
+        <w:t xml:space="preserve">network. If you cannot use a 2.4GHz network, you can share the </w:t>
+      </w:r>
+      <w:proofErr w:type="spellStart"/>
+      <w:r>
+        <w:t>wifi</w:t>
+      </w:r>
+      <w:proofErr w:type="spellEnd"/>
+      <w:r>
+        <w:t xml:space="preserve"> using your laptop and configure that to be 2.4GHz. Then, you would configure “</w:t>
+      </w:r>
+      <w:proofErr w:type="spellStart"/>
+      <w:r>
+        <w:t>wpa_supplicant.conf</w:t>
+      </w:r>
+      <w:proofErr w:type="spellEnd"/>
+      <w:r>
+        <w:t xml:space="preserve">” to </w:t>
+      </w:r>
+      <w:r>
+        <w:t xml:space="preserve">point to the </w:t>
+      </w:r>
+      <w:proofErr w:type="spellStart"/>
+      <w:r>
+        <w:t>wifi</w:t>
+      </w:r>
+      <w:proofErr w:type="spellEnd"/>
+      <w:r>
+        <w:t xml:space="preserve"> being shared by your laptop.</w:t>
       </w:r>
     </w:p>
     <w:p>
@@ -4086,11 +4515,21 @@
       <w:pPr>
         <w:pStyle w:val="Heading2"/>
       </w:pPr>
-      <w:bookmarkStart w:id="17" w:name="_Toc65057408"/>
-      <w:r>
-        <w:t>The Pi’s green LED is continuous green and it seems to not be connected to the network</w:t>
-      </w:r>
+      <w:bookmarkStart w:id="17" w:name="_The_Pi’s_green"/>
+      <w:bookmarkStart w:id="18" w:name="_Toc65593772"/>
       <w:bookmarkEnd w:id="17"/>
+      <w:r>
+        <w:t xml:space="preserve">The Pi’s green LED is continuous </w:t>
+      </w:r>
+      <w:proofErr w:type="gramStart"/>
+      <w:r>
+        <w:t>green</w:t>
+      </w:r>
+      <w:proofErr w:type="gramEnd"/>
+      <w:r>
+        <w:t xml:space="preserve"> and it seems to not be connected to the network</w:t>
+      </w:r>
+      <w:bookmarkEnd w:id="18"/>
     </w:p>
     <w:p>
       <w:pPr>
@@ -4113,8 +4552,13 @@
         </w:numPr>
       </w:pPr>
       <w:r>
-        <w:t>Try re-flash the card</w:t>
-      </w:r>
+        <w:t xml:space="preserve">Try re-flash the </w:t>
+      </w:r>
+      <w:proofErr w:type="gramStart"/>
+      <w:r>
+        <w:t>card</w:t>
+      </w:r>
+      <w:proofErr w:type="gramEnd"/>
     </w:p>
     <w:p>
       <w:pPr>
@@ -4125,7 +4569,15 @@
         </w:numPr>
       </w:pPr>
       <w:r>
-        <w:t>Make sure you don’t let Windows format the second drive that appears when the SD card is inserted into your computer. If you accidentally formatted, re-flash the card.</w:t>
+        <w:t xml:space="preserve">Make sure you </w:t>
+      </w:r>
+      <w:proofErr w:type="gramStart"/>
+      <w:r>
+        <w:t>don’t</w:t>
+      </w:r>
+      <w:proofErr w:type="gramEnd"/>
+      <w:r>
+        <w:t xml:space="preserve"> let Windows format the second drive that appears when the SD card is inserted into your computer. If you accidentally formatted, re-flash the card.</w:t>
       </w:r>
     </w:p>
     <w:p>
@@ -4179,14 +4631,19 @@
       <w:pPr>
         <w:pStyle w:val="Heading2"/>
       </w:pPr>
-      <w:bookmarkStart w:id="18" w:name="_Toc65057409"/>
+      <w:bookmarkStart w:id="19" w:name="_Toc65593773"/>
       <w:r>
         <w:t>I get a segmentation fault</w:t>
       </w:r>
       <w:r>
-        <w:t xml:space="preserve"> when I run a script</w:t>
-      </w:r>
-      <w:bookmarkEnd w:id="18"/>
+        <w:t xml:space="preserve"> when I run a </w:t>
+      </w:r>
+      <w:proofErr w:type="gramStart"/>
+      <w:r>
+        <w:t>script</w:t>
+      </w:r>
+      <w:bookmarkEnd w:id="19"/>
+      <w:proofErr w:type="gramEnd"/>
     </w:p>
     <w:p>
       <w:pPr>
@@ -4199,6 +4656,8 @@
       <w:r>
         <w:t xml:space="preserve">Make sure you are using </w:t>
       </w:r>
+      <w:proofErr w:type="spellStart"/>
+      <w:proofErr w:type="gramStart"/>
       <w:r>
         <w:rPr>
           <w:rFonts w:ascii="Courier New" w:hAnsi="Courier New" w:cs="Courier New"/>
@@ -4206,6 +4665,8 @@
         </w:rPr>
         <w:t>sudo</w:t>
       </w:r>
+      <w:proofErr w:type="spellEnd"/>
+      <w:proofErr w:type="gramEnd"/>
     </w:p>
     <w:p>
       <w:pPr>
@@ -4216,7 +4677,15 @@
         </w:numPr>
       </w:pPr>
       <w:r>
-        <w:t>Make sure the Pi and the Pixycam is securely connected using the USB cable</w:t>
+        <w:t xml:space="preserve">Make sure the Pi and the </w:t>
+      </w:r>
+      <w:proofErr w:type="spellStart"/>
+      <w:r>
+        <w:t>Pixycam</w:t>
+      </w:r>
+      <w:proofErr w:type="spellEnd"/>
+      <w:r>
+        <w:t xml:space="preserve"> is securely connected using the USB cable</w:t>
       </w:r>
       <w:r>
         <w:t>.</w:t>
@@ -4253,7 +4722,76 @@
       <w:pPr>
         <w:pStyle w:val="Heading2"/>
       </w:pPr>
-      <w:bookmarkStart w:id="19" w:name="_Toc65057410"/>
+      <w:bookmarkStart w:id="20" w:name="_Toc65593774"/>
+      <w:r>
+        <w:t>Some library called “pi</w:t>
+      </w:r>
+      <w:r>
+        <w:t xml:space="preserve">xy” is missing when I run a </w:t>
+      </w:r>
+      <w:proofErr w:type="gramStart"/>
+      <w:r>
+        <w:t>script</w:t>
+      </w:r>
+      <w:bookmarkEnd w:id="20"/>
+      <w:proofErr w:type="gramEnd"/>
+    </w:p>
+    <w:p>
+      <w:pPr>
+        <w:pStyle w:val="ListParagraph"/>
+        <w:numPr>
+          <w:ilvl w:val="0"/>
+          <w:numId w:val="34"/>
+        </w:numPr>
+      </w:pPr>
+      <w:r>
+        <w:t xml:space="preserve">The Raspbian image we give you has a custom-compiled library for </w:t>
+      </w:r>
+      <w:r>
+        <w:t>communicating</w:t>
+      </w:r>
+      <w:r>
+        <w:t xml:space="preserve"> with the </w:t>
+      </w:r>
+      <w:proofErr w:type="spellStart"/>
+      <w:r>
+        <w:t>pixyCam</w:t>
+      </w:r>
+      <w:proofErr w:type="spellEnd"/>
+      <w:r>
+        <w:t xml:space="preserve">. </w:t>
+      </w:r>
+      <w:r>
+        <w:t xml:space="preserve">If you used your own Raspbian installation this library will be missing. </w:t>
+      </w:r>
+      <w:r>
+        <w:t xml:space="preserve">Refer to </w:t>
+      </w:r>
+      <w:hyperlink w:anchor="_The_Pi’s_green" w:history="1">
+        <w:r>
+          <w:rPr>
+            <w:rStyle w:val="Hyperlink"/>
+          </w:rPr>
+          <w:t>this section</w:t>
+        </w:r>
+      </w:hyperlink>
+      <w:r>
+        <w:t xml:space="preserve"> </w:t>
+      </w:r>
+      <w:r>
+        <w:t>and re-try the flash</w:t>
+      </w:r>
+      <w:r>
+        <w:t>.</w:t>
+      </w:r>
+    </w:p>
+    <w:p/>
+    <w:p/>
+    <w:p>
+      <w:pPr>
+        <w:pStyle w:val="Heading2"/>
+      </w:pPr>
+      <w:bookmarkStart w:id="21" w:name="_Toc65593775"/>
       <w:r>
         <w:t>My</w:t>
       </w:r>
@@ -4270,9 +4808,14 @@
         <w:t>the servos</w:t>
       </w:r>
       <w:r>
-        <w:t xml:space="preserve"> too hard</w:t>
-      </w:r>
-      <w:bookmarkEnd w:id="19"/>
+        <w:t xml:space="preserve"> too </w:t>
+      </w:r>
+      <w:proofErr w:type="gramStart"/>
+      <w:r>
+        <w:t>hard</w:t>
+      </w:r>
+      <w:bookmarkEnd w:id="21"/>
+      <w:proofErr w:type="gramEnd"/>
     </w:p>
     <w:p>
       <w:pPr>
@@ -4314,24 +4857,51 @@
           <w:rFonts w:ascii="Courier New" w:hAnsi="Courier New" w:cs="Courier New"/>
           <w:color w:val="FF0000"/>
         </w:rPr>
-        <w:t>/etc/rc.local</w:t>
-      </w:r>
-      <w:r>
-        <w:rPr>
-          <w:color w:val="FF0000"/>
-        </w:rPr>
-        <w:t xml:space="preserve"> </w:t>
-      </w:r>
-      <w:r>
-        <w:t xml:space="preserve">(with </w:t>
-      </w:r>
+        <w:t>/etc/</w:t>
+      </w:r>
+      <w:proofErr w:type="spellStart"/>
       <w:r>
         <w:rPr>
           <w:rFonts w:ascii="Courier New" w:hAnsi="Courier New" w:cs="Courier New"/>
           <w:color w:val="FF0000"/>
         </w:rPr>
-        <w:t>sudo nano /etc/rc.local</w:t>
-      </w:r>
+        <w:t>rc.local</w:t>
+      </w:r>
+      <w:proofErr w:type="spellEnd"/>
+      <w:r>
+        <w:rPr>
+          <w:color w:val="FF0000"/>
+        </w:rPr>
+        <w:t xml:space="preserve"> </w:t>
+      </w:r>
+      <w:r>
+        <w:t xml:space="preserve">(with </w:t>
+      </w:r>
+      <w:proofErr w:type="spellStart"/>
+      <w:r>
+        <w:rPr>
+          <w:rFonts w:ascii="Courier New" w:hAnsi="Courier New" w:cs="Courier New"/>
+          <w:color w:val="FF0000"/>
+        </w:rPr>
+        <w:t>sudo</w:t>
+      </w:r>
+      <w:proofErr w:type="spellEnd"/>
+      <w:r>
+        <w:rPr>
+          <w:rFonts w:ascii="Courier New" w:hAnsi="Courier New" w:cs="Courier New"/>
+          <w:color w:val="FF0000"/>
+        </w:rPr>
+        <w:t xml:space="preserve"> nano /etc/</w:t>
+      </w:r>
+      <w:proofErr w:type="spellStart"/>
+      <w:r>
+        <w:rPr>
+          <w:rFonts w:ascii="Courier New" w:hAnsi="Courier New" w:cs="Courier New"/>
+          <w:color w:val="FF0000"/>
+        </w:rPr>
+        <w:t>rc.local</w:t>
+      </w:r>
+      <w:proofErr w:type="spellEnd"/>
       <w:r>
         <w:t xml:space="preserve">) </w:t>
       </w:r>
@@ -4453,8 +5023,51 @@
           <w:szCs w:val="21"/>
           <w:bdr w:val="none" w:sz="0" w:space="0" w:color="auto" w:frame="1"/>
         </w:rPr>
-        <w:lastRenderedPageBreak/>
-        <w:t>/usr/bin/tvservice -o</w:t>
+        <w:t>/</w:t>
+      </w:r>
+      <w:proofErr w:type="spellStart"/>
+      <w:r>
+        <w:rPr>
+          <w:rFonts w:ascii="Courier" w:eastAsia="Times New Roman" w:hAnsi="Courier" w:cs="Courier New"/>
+          <w:color w:val="222222"/>
+          <w:sz w:val="21"/>
+          <w:szCs w:val="21"/>
+          <w:bdr w:val="none" w:sz="0" w:space="0" w:color="auto" w:frame="1"/>
+        </w:rPr>
+        <w:t>usr</w:t>
+      </w:r>
+      <w:proofErr w:type="spellEnd"/>
+      <w:r>
+        <w:rPr>
+          <w:rFonts w:ascii="Courier" w:eastAsia="Times New Roman" w:hAnsi="Courier" w:cs="Courier New"/>
+          <w:color w:val="222222"/>
+          <w:sz w:val="21"/>
+          <w:szCs w:val="21"/>
+          <w:bdr w:val="none" w:sz="0" w:space="0" w:color="auto" w:frame="1"/>
+        </w:rPr>
+        <w:t>/bin/</w:t>
+      </w:r>
+      <w:proofErr w:type="spellStart"/>
+      <w:r>
+        <w:rPr>
+          <w:rFonts w:ascii="Courier" w:eastAsia="Times New Roman" w:hAnsi="Courier" w:cs="Courier New"/>
+          <w:color w:val="222222"/>
+          <w:sz w:val="21"/>
+          <w:szCs w:val="21"/>
+          <w:bdr w:val="none" w:sz="0" w:space="0" w:color="auto" w:frame="1"/>
+        </w:rPr>
+        <w:t>tvservice</w:t>
+      </w:r>
+      <w:proofErr w:type="spellEnd"/>
+      <w:r>
+        <w:rPr>
+          <w:rFonts w:ascii="Courier" w:eastAsia="Times New Roman" w:hAnsi="Courier" w:cs="Courier New"/>
+          <w:color w:val="222222"/>
+          <w:sz w:val="21"/>
+          <w:szCs w:val="21"/>
+          <w:bdr w:val="none" w:sz="0" w:space="0" w:color="auto" w:frame="1"/>
+        </w:rPr>
+        <w:t xml:space="preserve"> -o</w:t>
       </w:r>
     </w:p>
     <w:p>
@@ -4471,6 +5084,7 @@
       <w:r>
         <w:t xml:space="preserve">Change the last argument to any calls to </w:t>
       </w:r>
+      <w:proofErr w:type="spellStart"/>
       <w:r>
         <w:rPr>
           <w:rFonts w:ascii="Courier New" w:hAnsi="Courier New" w:cs="Courier New"/>
@@ -4478,6 +5092,7 @@
         </w:rPr>
         <w:t>setMotorSpeeds</w:t>
       </w:r>
+      <w:proofErr w:type="spellEnd"/>
       <w:r>
         <w:rPr>
           <w:rFonts w:cstheme="minorHAnsi"/>
@@ -4488,13 +5103,24 @@
       <w:r>
         <w:t xml:space="preserve">to 1 i.e. </w:t>
       </w:r>
+      <w:proofErr w:type="spellStart"/>
+      <w:proofErr w:type="gramStart"/>
       <w:r>
         <w:rPr>
           <w:rFonts w:ascii="Courier New" w:hAnsi="Courier New" w:cs="Courier New"/>
           <w:color w:val="FF0000"/>
         </w:rPr>
-        <w:t>setMotorSpeeds(</w:t>
-      </w:r>
+        <w:t>setMotorSpeeds</w:t>
+      </w:r>
+      <w:proofErr w:type="spellEnd"/>
+      <w:r>
+        <w:rPr>
+          <w:rFonts w:ascii="Courier New" w:hAnsi="Courier New" w:cs="Courier New"/>
+          <w:color w:val="FF0000"/>
+        </w:rPr>
+        <w:t>(</w:t>
+      </w:r>
+      <w:proofErr w:type="gramEnd"/>
       <w:r>
         <w:rPr>
           <w:rFonts w:ascii="Courier New" w:hAnsi="Courier New" w:cs="Courier New"/>
@@ -6352,6 +6978,92 @@
     </w:lvl>
   </w:abstractNum>
   <w:abstractNum w:abstractNumId="19" w15:restartNumberingAfterBreak="0">
+    <w:nsid w:val="46B664A7"/>
+    <w:multiLevelType w:val="hybridMultilevel"/>
+    <w:tmpl w:val="BE6A9AC6"/>
+    <w:lvl w:ilvl="0" w:tplc="0809000F">
+      <w:start w:val="1"/>
+      <w:numFmt w:val="decimal"/>
+      <w:lvlText w:val="%1."/>
+      <w:lvlJc w:val="left"/>
+      <w:pPr>
+        <w:ind w:left="720" w:hanging="360"/>
+      </w:pPr>
+    </w:lvl>
+    <w:lvl w:ilvl="1" w:tplc="08090019" w:tentative="1">
+      <w:start w:val="1"/>
+      <w:numFmt w:val="lowerLetter"/>
+      <w:lvlText w:val="%2."/>
+      <w:lvlJc w:val="left"/>
+      <w:pPr>
+        <w:ind w:left="1440" w:hanging="360"/>
+      </w:pPr>
+    </w:lvl>
+    <w:lvl w:ilvl="2" w:tplc="0809001B" w:tentative="1">
+      <w:start w:val="1"/>
+      <w:numFmt w:val="lowerRoman"/>
+      <w:lvlText w:val="%3."/>
+      <w:lvlJc w:val="right"/>
+      <w:pPr>
+        <w:ind w:left="2160" w:hanging="180"/>
+      </w:pPr>
+    </w:lvl>
+    <w:lvl w:ilvl="3" w:tplc="0809000F" w:tentative="1">
+      <w:start w:val="1"/>
+      <w:numFmt w:val="decimal"/>
+      <w:lvlText w:val="%4."/>
+      <w:lvlJc w:val="left"/>
+      <w:pPr>
+        <w:ind w:left="2880" w:hanging="360"/>
+      </w:pPr>
+    </w:lvl>
+    <w:lvl w:ilvl="4" w:tplc="08090019" w:tentative="1">
+      <w:start w:val="1"/>
+      <w:numFmt w:val="lowerLetter"/>
+      <w:lvlText w:val="%5."/>
+      <w:lvlJc w:val="left"/>
+      <w:pPr>
+        <w:ind w:left="3600" w:hanging="360"/>
+      </w:pPr>
+    </w:lvl>
+    <w:lvl w:ilvl="5" w:tplc="0809001B" w:tentative="1">
+      <w:start w:val="1"/>
+      <w:numFmt w:val="lowerRoman"/>
+      <w:lvlText w:val="%6."/>
+      <w:lvlJc w:val="right"/>
+      <w:pPr>
+        <w:ind w:left="4320" w:hanging="180"/>
+      </w:pPr>
+    </w:lvl>
+    <w:lvl w:ilvl="6" w:tplc="0809000F" w:tentative="1">
+      <w:start w:val="1"/>
+      <w:numFmt w:val="decimal"/>
+      <w:lvlText w:val="%7."/>
+      <w:lvlJc w:val="left"/>
+      <w:pPr>
+        <w:ind w:left="5040" w:hanging="360"/>
+      </w:pPr>
+    </w:lvl>
+    <w:lvl w:ilvl="7" w:tplc="08090019" w:tentative="1">
+      <w:start w:val="1"/>
+      <w:numFmt w:val="lowerLetter"/>
+      <w:lvlText w:val="%8."/>
+      <w:lvlJc w:val="left"/>
+      <w:pPr>
+        <w:ind w:left="5760" w:hanging="360"/>
+      </w:pPr>
+    </w:lvl>
+    <w:lvl w:ilvl="8" w:tplc="0809001B" w:tentative="1">
+      <w:start w:val="1"/>
+      <w:numFmt w:val="lowerRoman"/>
+      <w:lvlText w:val="%9."/>
+      <w:lvlJc w:val="right"/>
+      <w:pPr>
+        <w:ind w:left="6480" w:hanging="180"/>
+      </w:pPr>
+    </w:lvl>
+  </w:abstractNum>
+  <w:abstractNum w:abstractNumId="20" w15:restartNumberingAfterBreak="0">
     <w:nsid w:val="47E02AB4"/>
     <w:multiLevelType w:val="hybridMultilevel"/>
     <w:tmpl w:val="11485A6C"/>
@@ -6437,7 +7149,7 @@
       </w:pPr>
     </w:lvl>
   </w:abstractNum>
-  <w:abstractNum w:abstractNumId="20" w15:restartNumberingAfterBreak="0">
+  <w:abstractNum w:abstractNumId="21" w15:restartNumberingAfterBreak="0">
     <w:nsid w:val="4EA54711"/>
     <w:multiLevelType w:val="hybridMultilevel"/>
     <w:tmpl w:val="4A0032F6"/>
@@ -6550,7 +7262,7 @@
       </w:rPr>
     </w:lvl>
   </w:abstractNum>
-  <w:abstractNum w:abstractNumId="21" w15:restartNumberingAfterBreak="0">
+  <w:abstractNum w:abstractNumId="22" w15:restartNumberingAfterBreak="0">
     <w:nsid w:val="4F0B1F72"/>
     <w:multiLevelType w:val="hybridMultilevel"/>
     <w:tmpl w:val="049078F6"/>
@@ -6636,7 +7348,120 @@
       </w:pPr>
     </w:lvl>
   </w:abstractNum>
-  <w:abstractNum w:abstractNumId="22" w15:restartNumberingAfterBreak="0">
+  <w:abstractNum w:abstractNumId="23" w15:restartNumberingAfterBreak="0">
+    <w:nsid w:val="54632395"/>
+    <w:multiLevelType w:val="hybridMultilevel"/>
+    <w:tmpl w:val="8F7E7EE6"/>
+    <w:lvl w:ilvl="0" w:tplc="08090001">
+      <w:start w:val="1"/>
+      <w:numFmt w:val="bullet"/>
+      <w:lvlText w:val=""/>
+      <w:lvlJc w:val="left"/>
+      <w:pPr>
+        <w:ind w:left="720" w:hanging="360"/>
+      </w:pPr>
+      <w:rPr>
+        <w:rFonts w:ascii="Symbol" w:hAnsi="Symbol" w:hint="default"/>
+      </w:rPr>
+    </w:lvl>
+    <w:lvl w:ilvl="1" w:tplc="08090003" w:tentative="1">
+      <w:start w:val="1"/>
+      <w:numFmt w:val="bullet"/>
+      <w:lvlText w:val="o"/>
+      <w:lvlJc w:val="left"/>
+      <w:pPr>
+        <w:ind w:left="1440" w:hanging="360"/>
+      </w:pPr>
+      <w:rPr>
+        <w:rFonts w:ascii="Courier New" w:hAnsi="Courier New" w:cs="Courier New" w:hint="default"/>
+      </w:rPr>
+    </w:lvl>
+    <w:lvl w:ilvl="2" w:tplc="08090005" w:tentative="1">
+      <w:start w:val="1"/>
+      <w:numFmt w:val="bullet"/>
+      <w:lvlText w:val=""/>
+      <w:lvlJc w:val="left"/>
+      <w:pPr>
+        <w:ind w:left="2160" w:hanging="360"/>
+      </w:pPr>
+      <w:rPr>
+        <w:rFonts w:ascii="Wingdings" w:hAnsi="Wingdings" w:hint="default"/>
+      </w:rPr>
+    </w:lvl>
+    <w:lvl w:ilvl="3" w:tplc="08090001" w:tentative="1">
+      <w:start w:val="1"/>
+      <w:numFmt w:val="bullet"/>
+      <w:lvlText w:val=""/>
+      <w:lvlJc w:val="left"/>
+      <w:pPr>
+        <w:ind w:left="2880" w:hanging="360"/>
+      </w:pPr>
+      <w:rPr>
+        <w:rFonts w:ascii="Symbol" w:hAnsi="Symbol" w:hint="default"/>
+      </w:rPr>
+    </w:lvl>
+    <w:lvl w:ilvl="4" w:tplc="08090003" w:tentative="1">
+      <w:start w:val="1"/>
+      <w:numFmt w:val="bullet"/>
+      <w:lvlText w:val="o"/>
+      <w:lvlJc w:val="left"/>
+      <w:pPr>
+        <w:ind w:left="3600" w:hanging="360"/>
+      </w:pPr>
+      <w:rPr>
+        <w:rFonts w:ascii="Courier New" w:hAnsi="Courier New" w:cs="Courier New" w:hint="default"/>
+      </w:rPr>
+    </w:lvl>
+    <w:lvl w:ilvl="5" w:tplc="08090005" w:tentative="1">
+      <w:start w:val="1"/>
+      <w:numFmt w:val="bullet"/>
+      <w:lvlText w:val=""/>
+      <w:lvlJc w:val="left"/>
+      <w:pPr>
+        <w:ind w:left="4320" w:hanging="360"/>
+      </w:pPr>
+      <w:rPr>
+        <w:rFonts w:ascii="Wingdings" w:hAnsi="Wingdings" w:hint="default"/>
+      </w:rPr>
+    </w:lvl>
+    <w:lvl w:ilvl="6" w:tplc="08090001" w:tentative="1">
+      <w:start w:val="1"/>
+      <w:numFmt w:val="bullet"/>
+      <w:lvlText w:val=""/>
+      <w:lvlJc w:val="left"/>
+      <w:pPr>
+        <w:ind w:left="5040" w:hanging="360"/>
+      </w:pPr>
+      <w:rPr>
+        <w:rFonts w:ascii="Symbol" w:hAnsi="Symbol" w:hint="default"/>
+      </w:rPr>
+    </w:lvl>
+    <w:lvl w:ilvl="7" w:tplc="08090003" w:tentative="1">
+      <w:start w:val="1"/>
+      <w:numFmt w:val="bullet"/>
+      <w:lvlText w:val="o"/>
+      <w:lvlJc w:val="left"/>
+      <w:pPr>
+        <w:ind w:left="5760" w:hanging="360"/>
+      </w:pPr>
+      <w:rPr>
+        <w:rFonts w:ascii="Courier New" w:hAnsi="Courier New" w:cs="Courier New" w:hint="default"/>
+      </w:rPr>
+    </w:lvl>
+    <w:lvl w:ilvl="8" w:tplc="08090005" w:tentative="1">
+      <w:start w:val="1"/>
+      <w:numFmt w:val="bullet"/>
+      <w:lvlText w:val=""/>
+      <w:lvlJc w:val="left"/>
+      <w:pPr>
+        <w:ind w:left="6480" w:hanging="360"/>
+      </w:pPr>
+      <w:rPr>
+        <w:rFonts w:ascii="Wingdings" w:hAnsi="Wingdings" w:hint="default"/>
+      </w:rPr>
+    </w:lvl>
+  </w:abstractNum>
+  <w:abstractNum w:abstractNumId="24" w15:restartNumberingAfterBreak="0">
     <w:nsid w:val="56250942"/>
     <w:multiLevelType w:val="hybridMultilevel"/>
     <w:tmpl w:val="D09C7662"/>
@@ -6722,7 +7547,7 @@
       </w:pPr>
     </w:lvl>
   </w:abstractNum>
-  <w:abstractNum w:abstractNumId="23" w15:restartNumberingAfterBreak="0">
+  <w:abstractNum w:abstractNumId="25" w15:restartNumberingAfterBreak="0">
     <w:nsid w:val="58BD03AD"/>
     <w:multiLevelType w:val="hybridMultilevel"/>
     <w:tmpl w:val="4B349C22"/>
@@ -6835,7 +7660,7 @@
       </w:rPr>
     </w:lvl>
   </w:abstractNum>
-  <w:abstractNum w:abstractNumId="24" w15:restartNumberingAfterBreak="0">
+  <w:abstractNum w:abstractNumId="26" w15:restartNumberingAfterBreak="0">
     <w:nsid w:val="5B1E582C"/>
     <w:multiLevelType w:val="hybridMultilevel"/>
     <w:tmpl w:val="D41CF03A"/>
@@ -6921,7 +7746,7 @@
       </w:pPr>
     </w:lvl>
   </w:abstractNum>
-  <w:abstractNum w:abstractNumId="25" w15:restartNumberingAfterBreak="0">
+  <w:abstractNum w:abstractNumId="27" w15:restartNumberingAfterBreak="0">
     <w:nsid w:val="5E5A6D81"/>
     <w:multiLevelType w:val="hybridMultilevel"/>
     <w:tmpl w:val="9A60EC94"/>
@@ -7034,7 +7859,7 @@
       </w:rPr>
     </w:lvl>
   </w:abstractNum>
-  <w:abstractNum w:abstractNumId="26" w15:restartNumberingAfterBreak="0">
+  <w:abstractNum w:abstractNumId="28" w15:restartNumberingAfterBreak="0">
     <w:nsid w:val="60FE4466"/>
     <w:multiLevelType w:val="hybridMultilevel"/>
     <w:tmpl w:val="BC20BE50"/>
@@ -7123,7 +7948,7 @@
       </w:pPr>
     </w:lvl>
   </w:abstractNum>
-  <w:abstractNum w:abstractNumId="27" w15:restartNumberingAfterBreak="0">
+  <w:abstractNum w:abstractNumId="29" w15:restartNumberingAfterBreak="0">
     <w:nsid w:val="6ACF562A"/>
     <w:multiLevelType w:val="hybridMultilevel"/>
     <w:tmpl w:val="8A3A754C"/>
@@ -7209,7 +8034,7 @@
       </w:pPr>
     </w:lvl>
   </w:abstractNum>
-  <w:abstractNum w:abstractNumId="28" w15:restartNumberingAfterBreak="0">
+  <w:abstractNum w:abstractNumId="30" w15:restartNumberingAfterBreak="0">
     <w:nsid w:val="70972110"/>
     <w:multiLevelType w:val="hybridMultilevel"/>
     <w:tmpl w:val="19702EAE"/>
@@ -7322,7 +8147,7 @@
       </w:rPr>
     </w:lvl>
   </w:abstractNum>
-  <w:abstractNum w:abstractNumId="29" w15:restartNumberingAfterBreak="0">
+  <w:abstractNum w:abstractNumId="31" w15:restartNumberingAfterBreak="0">
     <w:nsid w:val="731C4494"/>
     <w:multiLevelType w:val="hybridMultilevel"/>
     <w:tmpl w:val="3EC0AEEC"/>
@@ -7408,7 +8233,7 @@
       </w:pPr>
     </w:lvl>
   </w:abstractNum>
-  <w:abstractNum w:abstractNumId="30" w15:restartNumberingAfterBreak="0">
+  <w:abstractNum w:abstractNumId="32" w15:restartNumberingAfterBreak="0">
     <w:nsid w:val="752E30E2"/>
     <w:multiLevelType w:val="hybridMultilevel"/>
     <w:tmpl w:val="F89412AC"/>
@@ -7494,7 +8319,7 @@
       </w:pPr>
     </w:lvl>
   </w:abstractNum>
-  <w:abstractNum w:abstractNumId="31" w15:restartNumberingAfterBreak="0">
+  <w:abstractNum w:abstractNumId="33" w15:restartNumberingAfterBreak="0">
     <w:nsid w:val="77F83FBD"/>
     <w:multiLevelType w:val="hybridMultilevel"/>
     <w:tmpl w:val="D6180780"/>
@@ -7617,7 +8442,7 @@
     <w:abstractNumId w:val="12"/>
   </w:num>
   <w:num w:numId="4">
-    <w:abstractNumId w:val="29"/>
+    <w:abstractNumId w:val="31"/>
   </w:num>
   <w:num w:numId="5">
     <w:abstractNumId w:val="16"/>
@@ -7635,16 +8460,16 @@
     <w:abstractNumId w:val="1"/>
   </w:num>
   <w:num w:numId="10">
-    <w:abstractNumId w:val="26"/>
+    <w:abstractNumId w:val="28"/>
   </w:num>
   <w:num w:numId="11">
-    <w:abstractNumId w:val="30"/>
+    <w:abstractNumId w:val="32"/>
   </w:num>
   <w:num w:numId="12">
-    <w:abstractNumId w:val="27"/>
+    <w:abstractNumId w:val="29"/>
   </w:num>
   <w:num w:numId="13">
-    <w:abstractNumId w:val="22"/>
+    <w:abstractNumId w:val="24"/>
   </w:num>
   <w:num w:numId="14">
     <w:abstractNumId w:val="13"/>
@@ -7656,28 +8481,28 @@
     <w:abstractNumId w:val="10"/>
   </w:num>
   <w:num w:numId="17">
-    <w:abstractNumId w:val="31"/>
+    <w:abstractNumId w:val="33"/>
   </w:num>
   <w:num w:numId="18">
-    <w:abstractNumId w:val="20"/>
+    <w:abstractNumId w:val="21"/>
   </w:num>
   <w:num w:numId="19">
     <w:abstractNumId w:val="7"/>
   </w:num>
   <w:num w:numId="20">
-    <w:abstractNumId w:val="19"/>
+    <w:abstractNumId w:val="20"/>
   </w:num>
   <w:num w:numId="21">
-    <w:abstractNumId w:val="23"/>
+    <w:abstractNumId w:val="25"/>
   </w:num>
   <w:num w:numId="22">
     <w:abstractNumId w:val="8"/>
   </w:num>
   <w:num w:numId="23">
-    <w:abstractNumId w:val="28"/>
+    <w:abstractNumId w:val="30"/>
   </w:num>
   <w:num w:numId="24">
-    <w:abstractNumId w:val="24"/>
+    <w:abstractNumId w:val="26"/>
   </w:num>
   <w:num w:numId="25">
     <w:abstractNumId w:val="0"/>
@@ -7686,7 +8511,7 @@
     <w:abstractNumId w:val="3"/>
   </w:num>
   <w:num w:numId="27">
-    <w:abstractNumId w:val="21"/>
+    <w:abstractNumId w:val="22"/>
   </w:num>
   <w:num w:numId="28">
     <w:abstractNumId w:val="2"/>
@@ -7701,7 +8526,13 @@
     <w:abstractNumId w:val="14"/>
   </w:num>
   <w:num w:numId="32">
-    <w:abstractNumId w:val="25"/>
+    <w:abstractNumId w:val="27"/>
+  </w:num>
+  <w:num w:numId="33">
+    <w:abstractNumId w:val="19"/>
+  </w:num>
+  <w:num w:numId="34">
+    <w:abstractNumId w:val="23"/>
   </w:num>
 </w:numbering>
 </file>
@@ -8880,12 +9711,7 @@
 </file>
 
 <file path=customXml/item2.xml><?xml version="1.0" encoding="utf-8"?>
-<?mso-contentType ?>
-<FormTemplates xmlns="http://schemas.microsoft.com/sharepoint/v3/contenttype/forms">
-  <Display>DocumentLibraryForm</Display>
-  <Edit>DocumentLibraryForm</Edit>
-  <New>DocumentLibraryForm</New>
-</FormTemplates>
+<b:Sources xmlns:b="http://schemas.openxmlformats.org/officeDocument/2006/bibliography" xmlns="http://schemas.openxmlformats.org/officeDocument/2006/bibliography" SelectedStyle="\APASixthEditionOfficeOnline.xsl" StyleName="APA" Version="6"/>
 </file>
 
 <file path=customXml/item3.xml><?xml version="1.0" encoding="utf-8"?>
@@ -8895,7 +9721,12 @@
 </file>
 
 <file path=customXml/item4.xml><?xml version="1.0" encoding="utf-8"?>
-<b:Sources xmlns:b="http://schemas.openxmlformats.org/officeDocument/2006/bibliography" xmlns="http://schemas.openxmlformats.org/officeDocument/2006/bibliography" SelectedStyle="\APASixthEditionOfficeOnline.xsl" StyleName="APA" Version="6"/>
+<?mso-contentType ?>
+<FormTemplates xmlns="http://schemas.microsoft.com/sharepoint/v3/contenttype/forms">
+  <Display>DocumentLibraryForm</Display>
+  <Edit>DocumentLibraryForm</Edit>
+  <New>DocumentLibraryForm</New>
+</FormTemplates>
 </file>
 
 <file path=customXml/itemProps1.xml><?xml version="1.0" encoding="utf-8"?>
@@ -8917,9 +9748,9 @@
 </file>
 
 <file path=customXml/itemProps2.xml><?xml version="1.0" encoding="utf-8"?>
-<ds:datastoreItem xmlns:ds="http://schemas.openxmlformats.org/officeDocument/2006/customXml" ds:itemID="{30510148-2913-48F5-AA3F-CDEC18E4C342}">
+<ds:datastoreItem xmlns:ds="http://schemas.openxmlformats.org/officeDocument/2006/customXml" ds:itemID="{3809E984-80E4-4D3E-B302-5218119B5142}">
   <ds:schemaRefs>
-    <ds:schemaRef ds:uri="http://schemas.microsoft.com/sharepoint/v3/contenttype/forms"/>
+    <ds:schemaRef ds:uri="http://schemas.openxmlformats.org/officeDocument/2006/bibliography"/>
   </ds:schemaRefs>
 </ds:datastoreItem>
 </file>
@@ -8934,9 +9765,9 @@
 </file>
 
 <file path=customXml/itemProps4.xml><?xml version="1.0" encoding="utf-8"?>
-<ds:datastoreItem xmlns:ds="http://schemas.openxmlformats.org/officeDocument/2006/customXml" ds:itemID="{3809E984-80E4-4D3E-B302-5218119B5142}">
+<ds:datastoreItem xmlns:ds="http://schemas.openxmlformats.org/officeDocument/2006/customXml" ds:itemID="{30510148-2913-48F5-AA3F-CDEC18E4C342}">
   <ds:schemaRefs>
-    <ds:schemaRef ds:uri="http://schemas.openxmlformats.org/officeDocument/2006/bibliography"/>
+    <ds:schemaRef ds:uri="http://schemas.microsoft.com/sharepoint/v3/contenttype/forms"/>
   </ds:schemaRefs>
 </ds:datastoreItem>
 </file>
</xml_diff>